<commit_message>
Init project, add more info in document
</commit_message>
<xml_diff>
--- a/ARVR - Nikola Vitanovic 761.docx
+++ b/ARVR - Nikola Vitanovic 761.docx
@@ -115,6 +115,13 @@
     </w:p>
     <w:sdt>
       <w:sdtPr>
+        <w:rPr>
+          <w:rFonts w:ascii="Times New Roman" w:eastAsiaTheme="minorEastAsia" w:hAnsi="Times New Roman" w:cstheme="minorBidi"/>
+          <w:color w:val="auto"/>
+          <w:sz w:val="24"/>
+          <w:szCs w:val="22"/>
+          <w:lang w:val="sr-Latn-RS"/>
+        </w:rPr>
         <w:id w:val="-1161774799"/>
         <w:docPartObj>
           <w:docPartGallery w:val="Table of Contents"/>
@@ -123,14 +130,9 @@
       </w:sdtPr>
       <w:sdtEndPr>
         <w:rPr>
-          <w:rFonts w:ascii="Times New Roman" w:eastAsiaTheme="minorEastAsia" w:hAnsi="Times New Roman" w:cstheme="minorBidi"/>
           <w:b/>
           <w:bCs/>
           <w:noProof/>
-          <w:color w:val="auto"/>
-          <w:sz w:val="24"/>
-          <w:szCs w:val="22"/>
-          <w:lang w:val="sr-Latn-RS"/>
         </w:rPr>
       </w:sdtEndPr>
       <w:sdtContent>
@@ -145,6 +147,7 @@
               <w:szCs w:val="36"/>
             </w:rPr>
           </w:pPr>
+          <w:proofErr w:type="spellStart"/>
           <w:r>
             <w:rPr>
               <w:b/>
@@ -155,6 +158,7 @@
             </w:rPr>
             <w:t>Sadržaj</w:t>
           </w:r>
+          <w:proofErr w:type="spellEnd"/>
         </w:p>
         <w:p>
           <w:pPr>
@@ -170,7 +174,10 @@
               <w:tab w:val="right" w:leader="dot" w:pos="9350"/>
             </w:tabs>
             <w:rPr>
+              <w:rFonts w:asciiTheme="minorHAnsi" w:hAnsiTheme="minorHAnsi"/>
               <w:noProof/>
+              <w:sz w:val="22"/>
+              <w:lang w:val="en-US"/>
             </w:rPr>
           </w:pPr>
           <w:r>
@@ -182,7 +189,7 @@
           <w:r>
             <w:fldChar w:fldCharType="separate"/>
           </w:r>
-          <w:hyperlink w:anchor="_Toc72702426" w:history="1">
+          <w:hyperlink w:anchor="_Toc72784210" w:history="1">
             <w:r>
               <w:rPr>
                 <w:rStyle w:val="Hyperlink"/>
@@ -209,7 +216,7 @@
                 <w:noProof/>
                 <w:webHidden/>
               </w:rPr>
-              <w:instrText xml:space="preserve"> PAGEREF _Toc72702426 \h </w:instrText>
+              <w:instrText xml:space="preserve"> PAGEREF _Toc72784210 \h </w:instrText>
             </w:r>
             <w:r>
               <w:rPr>
@@ -247,10 +254,13 @@
               <w:tab w:val="right" w:leader="dot" w:pos="9350"/>
             </w:tabs>
             <w:rPr>
+              <w:rFonts w:asciiTheme="minorHAnsi" w:hAnsiTheme="minorHAnsi"/>
               <w:noProof/>
+              <w:sz w:val="22"/>
+              <w:lang w:val="en-US"/>
             </w:rPr>
           </w:pPr>
-          <w:hyperlink w:anchor="_Toc72702427" w:history="1">
+          <w:hyperlink w:anchor="_Toc72784211" w:history="1">
             <w:r>
               <w:rPr>
                 <w:rStyle w:val="Hyperlink"/>
@@ -277,7 +287,7 @@
                 <w:noProof/>
                 <w:webHidden/>
               </w:rPr>
-              <w:instrText xml:space="preserve"> PAGEREF _Toc72702427 \h </w:instrText>
+              <w:instrText xml:space="preserve"> PAGEREF _Toc72784211 \h </w:instrText>
             </w:r>
             <w:r>
               <w:rPr>
@@ -315,10 +325,13 @@
               <w:tab w:val="right" w:leader="dot" w:pos="9350"/>
             </w:tabs>
             <w:rPr>
+              <w:rFonts w:asciiTheme="minorHAnsi" w:hAnsiTheme="minorHAnsi"/>
               <w:noProof/>
+              <w:sz w:val="22"/>
+              <w:lang w:val="en-US"/>
             </w:rPr>
           </w:pPr>
-          <w:hyperlink w:anchor="_Toc72702428" w:history="1">
+          <w:hyperlink w:anchor="_Toc72784212" w:history="1">
             <w:r>
               <w:rPr>
                 <w:rStyle w:val="Hyperlink"/>
@@ -345,7 +358,7 @@
                 <w:noProof/>
                 <w:webHidden/>
               </w:rPr>
-              <w:instrText xml:space="preserve"> PAGEREF _Toc72702428 \h </w:instrText>
+              <w:instrText xml:space="preserve"> PAGEREF _Toc72784212 \h </w:instrText>
             </w:r>
             <w:r>
               <w:rPr>
@@ -383,10 +396,13 @@
               <w:tab w:val="right" w:leader="dot" w:pos="9350"/>
             </w:tabs>
             <w:rPr>
+              <w:rFonts w:asciiTheme="minorHAnsi" w:hAnsiTheme="minorHAnsi"/>
               <w:noProof/>
+              <w:sz w:val="22"/>
+              <w:lang w:val="en-US"/>
             </w:rPr>
           </w:pPr>
-          <w:hyperlink w:anchor="_Toc72702429" w:history="1">
+          <w:hyperlink w:anchor="_Toc72784213" w:history="1">
             <w:r>
               <w:rPr>
                 <w:rStyle w:val="Hyperlink"/>
@@ -413,7 +429,7 @@
                 <w:noProof/>
                 <w:webHidden/>
               </w:rPr>
-              <w:instrText xml:space="preserve"> PAGEREF _Toc72702429 \h </w:instrText>
+              <w:instrText xml:space="preserve"> PAGEREF _Toc72784213 \h </w:instrText>
             </w:r>
             <w:r>
               <w:rPr>
@@ -451,10 +467,13 @@
               <w:tab w:val="right" w:leader="dot" w:pos="9350"/>
             </w:tabs>
             <w:rPr>
+              <w:rFonts w:asciiTheme="minorHAnsi" w:hAnsiTheme="minorHAnsi"/>
               <w:noProof/>
+              <w:sz w:val="22"/>
+              <w:lang w:val="en-US"/>
             </w:rPr>
           </w:pPr>
-          <w:hyperlink w:anchor="_Toc72702430" w:history="1">
+          <w:hyperlink w:anchor="_Toc72784214" w:history="1">
             <w:r>
               <w:rPr>
                 <w:rStyle w:val="Hyperlink"/>
@@ -481,7 +500,7 @@
                 <w:noProof/>
                 <w:webHidden/>
               </w:rPr>
-              <w:instrText xml:space="preserve"> PAGEREF _Toc72702430 \h </w:instrText>
+              <w:instrText xml:space="preserve"> PAGEREF _Toc72784214 \h </w:instrText>
             </w:r>
             <w:r>
               <w:rPr>
@@ -502,6 +521,787 @@
                 <w:webHidden/>
               </w:rPr>
               <w:t>8</w:t>
+            </w:r>
+            <w:r>
+              <w:rPr>
+                <w:noProof/>
+                <w:webHidden/>
+              </w:rPr>
+              <w:fldChar w:fldCharType="end"/>
+            </w:r>
+          </w:hyperlink>
+        </w:p>
+        <w:p>
+          <w:pPr>
+            <w:pStyle w:val="TOC1"/>
+            <w:tabs>
+              <w:tab w:val="right" w:leader="dot" w:pos="9350"/>
+            </w:tabs>
+            <w:rPr>
+              <w:rFonts w:asciiTheme="minorHAnsi" w:hAnsiTheme="minorHAnsi"/>
+              <w:noProof/>
+              <w:sz w:val="22"/>
+              <w:lang w:val="en-US"/>
+            </w:rPr>
+          </w:pPr>
+          <w:hyperlink w:anchor="_Toc72784215" w:history="1">
+            <w:r>
+              <w:rPr>
+                <w:rStyle w:val="Hyperlink"/>
+                <w:noProof/>
+              </w:rPr>
+              <w:t>Projekat</w:t>
+            </w:r>
+            <w:r>
+              <w:rPr>
+                <w:noProof/>
+                <w:webHidden/>
+              </w:rPr>
+              <w:tab/>
+            </w:r>
+            <w:r>
+              <w:rPr>
+                <w:noProof/>
+                <w:webHidden/>
+              </w:rPr>
+              <w:fldChar w:fldCharType="begin"/>
+            </w:r>
+            <w:r>
+              <w:rPr>
+                <w:noProof/>
+                <w:webHidden/>
+              </w:rPr>
+              <w:instrText xml:space="preserve"> PAGEREF _Toc72784215 \h </w:instrText>
+            </w:r>
+            <w:r>
+              <w:rPr>
+                <w:noProof/>
+                <w:webHidden/>
+              </w:rPr>
+            </w:r>
+            <w:r>
+              <w:rPr>
+                <w:noProof/>
+                <w:webHidden/>
+              </w:rPr>
+              <w:fldChar w:fldCharType="separate"/>
+            </w:r>
+            <w:r>
+              <w:rPr>
+                <w:noProof/>
+                <w:webHidden/>
+              </w:rPr>
+              <w:t>9</w:t>
+            </w:r>
+            <w:r>
+              <w:rPr>
+                <w:noProof/>
+                <w:webHidden/>
+              </w:rPr>
+              <w:fldChar w:fldCharType="end"/>
+            </w:r>
+          </w:hyperlink>
+        </w:p>
+        <w:p>
+          <w:pPr>
+            <w:pStyle w:val="TOC2"/>
+            <w:tabs>
+              <w:tab w:val="right" w:leader="dot" w:pos="9350"/>
+            </w:tabs>
+            <w:rPr>
+              <w:rFonts w:asciiTheme="minorHAnsi" w:hAnsiTheme="minorHAnsi"/>
+              <w:noProof/>
+              <w:sz w:val="22"/>
+              <w:lang w:val="en-US"/>
+            </w:rPr>
+          </w:pPr>
+          <w:hyperlink w:anchor="_Toc72784216" w:history="1">
+            <w:r>
+              <w:rPr>
+                <w:rStyle w:val="Hyperlink"/>
+                <w:noProof/>
+              </w:rPr>
+              <w:t>Podešavanje</w:t>
+            </w:r>
+            <w:r>
+              <w:rPr>
+                <w:noProof/>
+                <w:webHidden/>
+              </w:rPr>
+              <w:tab/>
+            </w:r>
+            <w:r>
+              <w:rPr>
+                <w:noProof/>
+                <w:webHidden/>
+              </w:rPr>
+              <w:fldChar w:fldCharType="begin"/>
+            </w:r>
+            <w:r>
+              <w:rPr>
+                <w:noProof/>
+                <w:webHidden/>
+              </w:rPr>
+              <w:instrText xml:space="preserve"> PAGEREF _Toc72784216 \h </w:instrText>
+            </w:r>
+            <w:r>
+              <w:rPr>
+                <w:noProof/>
+                <w:webHidden/>
+              </w:rPr>
+            </w:r>
+            <w:r>
+              <w:rPr>
+                <w:noProof/>
+                <w:webHidden/>
+              </w:rPr>
+              <w:fldChar w:fldCharType="separate"/>
+            </w:r>
+            <w:r>
+              <w:rPr>
+                <w:noProof/>
+                <w:webHidden/>
+              </w:rPr>
+              <w:t>9</w:t>
+            </w:r>
+            <w:r>
+              <w:rPr>
+                <w:noProof/>
+                <w:webHidden/>
+              </w:rPr>
+              <w:fldChar w:fldCharType="end"/>
+            </w:r>
+          </w:hyperlink>
+        </w:p>
+        <w:p>
+          <w:pPr>
+            <w:pStyle w:val="TOC2"/>
+            <w:tabs>
+              <w:tab w:val="right" w:leader="dot" w:pos="9350"/>
+            </w:tabs>
+            <w:rPr>
+              <w:rFonts w:asciiTheme="minorHAnsi" w:hAnsiTheme="minorHAnsi"/>
+              <w:noProof/>
+              <w:sz w:val="22"/>
+              <w:lang w:val="en-US"/>
+            </w:rPr>
+          </w:pPr>
+          <w:hyperlink w:anchor="_Toc72784217" w:history="1">
+            <w:r>
+              <w:rPr>
+                <w:rStyle w:val="Hyperlink"/>
+                <w:noProof/>
+              </w:rPr>
+              <w:t>Struktura projekta</w:t>
+            </w:r>
+            <w:r>
+              <w:rPr>
+                <w:noProof/>
+                <w:webHidden/>
+              </w:rPr>
+              <w:tab/>
+            </w:r>
+            <w:r>
+              <w:rPr>
+                <w:noProof/>
+                <w:webHidden/>
+              </w:rPr>
+              <w:fldChar w:fldCharType="begin"/>
+            </w:r>
+            <w:r>
+              <w:rPr>
+                <w:noProof/>
+                <w:webHidden/>
+              </w:rPr>
+              <w:instrText xml:space="preserve"> PAGEREF _Toc72784217 \h </w:instrText>
+            </w:r>
+            <w:r>
+              <w:rPr>
+                <w:noProof/>
+                <w:webHidden/>
+              </w:rPr>
+            </w:r>
+            <w:r>
+              <w:rPr>
+                <w:noProof/>
+                <w:webHidden/>
+              </w:rPr>
+              <w:fldChar w:fldCharType="separate"/>
+            </w:r>
+            <w:r>
+              <w:rPr>
+                <w:noProof/>
+                <w:webHidden/>
+              </w:rPr>
+              <w:t>9</w:t>
+            </w:r>
+            <w:r>
+              <w:rPr>
+                <w:noProof/>
+                <w:webHidden/>
+              </w:rPr>
+              <w:fldChar w:fldCharType="end"/>
+            </w:r>
+          </w:hyperlink>
+        </w:p>
+        <w:p>
+          <w:pPr>
+            <w:pStyle w:val="TOC2"/>
+            <w:tabs>
+              <w:tab w:val="right" w:leader="dot" w:pos="9350"/>
+            </w:tabs>
+            <w:rPr>
+              <w:rFonts w:asciiTheme="minorHAnsi" w:hAnsiTheme="minorHAnsi"/>
+              <w:noProof/>
+              <w:sz w:val="22"/>
+              <w:lang w:val="en-US"/>
+            </w:rPr>
+          </w:pPr>
+          <w:hyperlink w:anchor="_Toc72784218" w:history="1">
+            <w:r>
+              <w:rPr>
+                <w:rStyle w:val="Hyperlink"/>
+                <w:noProof/>
+              </w:rPr>
+              <w:t>UnityXR</w:t>
+            </w:r>
+            <w:r>
+              <w:rPr>
+                <w:noProof/>
+                <w:webHidden/>
+              </w:rPr>
+              <w:tab/>
+            </w:r>
+            <w:r>
+              <w:rPr>
+                <w:noProof/>
+                <w:webHidden/>
+              </w:rPr>
+              <w:fldChar w:fldCharType="begin"/>
+            </w:r>
+            <w:r>
+              <w:rPr>
+                <w:noProof/>
+                <w:webHidden/>
+              </w:rPr>
+              <w:instrText xml:space="preserve"> PAGEREF _Toc72784218 \h </w:instrText>
+            </w:r>
+            <w:r>
+              <w:rPr>
+                <w:noProof/>
+                <w:webHidden/>
+              </w:rPr>
+            </w:r>
+            <w:r>
+              <w:rPr>
+                <w:noProof/>
+                <w:webHidden/>
+              </w:rPr>
+              <w:fldChar w:fldCharType="separate"/>
+            </w:r>
+            <w:r>
+              <w:rPr>
+                <w:noProof/>
+                <w:webHidden/>
+              </w:rPr>
+              <w:t>9</w:t>
+            </w:r>
+            <w:r>
+              <w:rPr>
+                <w:noProof/>
+                <w:webHidden/>
+              </w:rPr>
+              <w:fldChar w:fldCharType="end"/>
+            </w:r>
+          </w:hyperlink>
+        </w:p>
+        <w:p>
+          <w:pPr>
+            <w:pStyle w:val="TOC2"/>
+            <w:tabs>
+              <w:tab w:val="right" w:leader="dot" w:pos="9350"/>
+            </w:tabs>
+            <w:rPr>
+              <w:rFonts w:asciiTheme="minorHAnsi" w:hAnsiTheme="minorHAnsi"/>
+              <w:noProof/>
+              <w:sz w:val="22"/>
+              <w:lang w:val="en-US"/>
+            </w:rPr>
+          </w:pPr>
+          <w:hyperlink w:anchor="_Toc72784219" w:history="1">
+            <w:r>
+              <w:rPr>
+                <w:rStyle w:val="Hyperlink"/>
+                <w:noProof/>
+              </w:rPr>
+              <w:t>CharacterController</w:t>
+            </w:r>
+            <w:r>
+              <w:rPr>
+                <w:noProof/>
+                <w:webHidden/>
+              </w:rPr>
+              <w:tab/>
+            </w:r>
+            <w:r>
+              <w:rPr>
+                <w:noProof/>
+                <w:webHidden/>
+              </w:rPr>
+              <w:fldChar w:fldCharType="begin"/>
+            </w:r>
+            <w:r>
+              <w:rPr>
+                <w:noProof/>
+                <w:webHidden/>
+              </w:rPr>
+              <w:instrText xml:space="preserve"> PAGEREF _Toc72784219 \h </w:instrText>
+            </w:r>
+            <w:r>
+              <w:rPr>
+                <w:noProof/>
+                <w:webHidden/>
+              </w:rPr>
+            </w:r>
+            <w:r>
+              <w:rPr>
+                <w:noProof/>
+                <w:webHidden/>
+              </w:rPr>
+              <w:fldChar w:fldCharType="separate"/>
+            </w:r>
+            <w:r>
+              <w:rPr>
+                <w:noProof/>
+                <w:webHidden/>
+              </w:rPr>
+              <w:t>9</w:t>
+            </w:r>
+            <w:r>
+              <w:rPr>
+                <w:noProof/>
+                <w:webHidden/>
+              </w:rPr>
+              <w:fldChar w:fldCharType="end"/>
+            </w:r>
+          </w:hyperlink>
+        </w:p>
+        <w:p>
+          <w:pPr>
+            <w:pStyle w:val="TOC2"/>
+            <w:tabs>
+              <w:tab w:val="right" w:leader="dot" w:pos="9350"/>
+            </w:tabs>
+            <w:rPr>
+              <w:rFonts w:asciiTheme="minorHAnsi" w:hAnsiTheme="minorHAnsi"/>
+              <w:noProof/>
+              <w:sz w:val="22"/>
+              <w:lang w:val="en-US"/>
+            </w:rPr>
+          </w:pPr>
+          <w:hyperlink w:anchor="_Toc72784220" w:history="1">
+            <w:r>
+              <w:rPr>
+                <w:rStyle w:val="Hyperlink"/>
+                <w:noProof/>
+              </w:rPr>
+              <w:t>Kretanje</w:t>
+            </w:r>
+            <w:r>
+              <w:rPr>
+                <w:noProof/>
+                <w:webHidden/>
+              </w:rPr>
+              <w:tab/>
+            </w:r>
+            <w:r>
+              <w:rPr>
+                <w:noProof/>
+                <w:webHidden/>
+              </w:rPr>
+              <w:fldChar w:fldCharType="begin"/>
+            </w:r>
+            <w:r>
+              <w:rPr>
+                <w:noProof/>
+                <w:webHidden/>
+              </w:rPr>
+              <w:instrText xml:space="preserve"> PAGEREF _Toc72784220 \h </w:instrText>
+            </w:r>
+            <w:r>
+              <w:rPr>
+                <w:noProof/>
+                <w:webHidden/>
+              </w:rPr>
+            </w:r>
+            <w:r>
+              <w:rPr>
+                <w:noProof/>
+                <w:webHidden/>
+              </w:rPr>
+              <w:fldChar w:fldCharType="separate"/>
+            </w:r>
+            <w:r>
+              <w:rPr>
+                <w:noProof/>
+                <w:webHidden/>
+              </w:rPr>
+              <w:t>9</w:t>
+            </w:r>
+            <w:r>
+              <w:rPr>
+                <w:noProof/>
+                <w:webHidden/>
+              </w:rPr>
+              <w:fldChar w:fldCharType="end"/>
+            </w:r>
+          </w:hyperlink>
+        </w:p>
+        <w:p>
+          <w:pPr>
+            <w:pStyle w:val="TOC2"/>
+            <w:tabs>
+              <w:tab w:val="right" w:leader="dot" w:pos="9350"/>
+            </w:tabs>
+            <w:rPr>
+              <w:rFonts w:asciiTheme="minorHAnsi" w:hAnsiTheme="minorHAnsi"/>
+              <w:noProof/>
+              <w:sz w:val="22"/>
+              <w:lang w:val="en-US"/>
+            </w:rPr>
+          </w:pPr>
+          <w:hyperlink w:anchor="_Toc72784221" w:history="1">
+            <w:r>
+              <w:rPr>
+                <w:rStyle w:val="Hyperlink"/>
+                <w:noProof/>
+              </w:rPr>
+              <w:t>Interakcija</w:t>
+            </w:r>
+            <w:r>
+              <w:rPr>
+                <w:noProof/>
+                <w:webHidden/>
+              </w:rPr>
+              <w:tab/>
+            </w:r>
+            <w:r>
+              <w:rPr>
+                <w:noProof/>
+                <w:webHidden/>
+              </w:rPr>
+              <w:fldChar w:fldCharType="begin"/>
+            </w:r>
+            <w:r>
+              <w:rPr>
+                <w:noProof/>
+                <w:webHidden/>
+              </w:rPr>
+              <w:instrText xml:space="preserve"> PAGEREF _Toc72784221 \h </w:instrText>
+            </w:r>
+            <w:r>
+              <w:rPr>
+                <w:noProof/>
+                <w:webHidden/>
+              </w:rPr>
+            </w:r>
+            <w:r>
+              <w:rPr>
+                <w:noProof/>
+                <w:webHidden/>
+              </w:rPr>
+              <w:fldChar w:fldCharType="separate"/>
+            </w:r>
+            <w:r>
+              <w:rPr>
+                <w:noProof/>
+                <w:webHidden/>
+              </w:rPr>
+              <w:t>9</w:t>
+            </w:r>
+            <w:r>
+              <w:rPr>
+                <w:noProof/>
+                <w:webHidden/>
+              </w:rPr>
+              <w:fldChar w:fldCharType="end"/>
+            </w:r>
+          </w:hyperlink>
+        </w:p>
+        <w:p>
+          <w:pPr>
+            <w:pStyle w:val="TOC2"/>
+            <w:tabs>
+              <w:tab w:val="right" w:leader="dot" w:pos="9350"/>
+            </w:tabs>
+            <w:rPr>
+              <w:rFonts w:asciiTheme="minorHAnsi" w:hAnsiTheme="minorHAnsi"/>
+              <w:noProof/>
+              <w:sz w:val="22"/>
+              <w:lang w:val="en-US"/>
+            </w:rPr>
+          </w:pPr>
+          <w:hyperlink w:anchor="_Toc72784222" w:history="1">
+            <w:r>
+              <w:rPr>
+                <w:rStyle w:val="Hyperlink"/>
+                <w:noProof/>
+              </w:rPr>
+              <w:t>Vrata</w:t>
+            </w:r>
+            <w:r>
+              <w:rPr>
+                <w:noProof/>
+                <w:webHidden/>
+              </w:rPr>
+              <w:tab/>
+            </w:r>
+            <w:r>
+              <w:rPr>
+                <w:noProof/>
+                <w:webHidden/>
+              </w:rPr>
+              <w:fldChar w:fldCharType="begin"/>
+            </w:r>
+            <w:r>
+              <w:rPr>
+                <w:noProof/>
+                <w:webHidden/>
+              </w:rPr>
+              <w:instrText xml:space="preserve"> PAGEREF _Toc72784222 \h </w:instrText>
+            </w:r>
+            <w:r>
+              <w:rPr>
+                <w:noProof/>
+                <w:webHidden/>
+              </w:rPr>
+            </w:r>
+            <w:r>
+              <w:rPr>
+                <w:noProof/>
+                <w:webHidden/>
+              </w:rPr>
+              <w:fldChar w:fldCharType="separate"/>
+            </w:r>
+            <w:r>
+              <w:rPr>
+                <w:noProof/>
+                <w:webHidden/>
+              </w:rPr>
+              <w:t>9</w:t>
+            </w:r>
+            <w:r>
+              <w:rPr>
+                <w:noProof/>
+                <w:webHidden/>
+              </w:rPr>
+              <w:fldChar w:fldCharType="end"/>
+            </w:r>
+          </w:hyperlink>
+        </w:p>
+        <w:p>
+          <w:pPr>
+            <w:pStyle w:val="TOC2"/>
+            <w:tabs>
+              <w:tab w:val="right" w:leader="dot" w:pos="9350"/>
+            </w:tabs>
+            <w:rPr>
+              <w:rFonts w:asciiTheme="minorHAnsi" w:hAnsiTheme="minorHAnsi"/>
+              <w:noProof/>
+              <w:sz w:val="22"/>
+              <w:lang w:val="en-US"/>
+            </w:rPr>
+          </w:pPr>
+          <w:hyperlink w:anchor="_Toc72784223" w:history="1">
+            <w:r>
+              <w:rPr>
+                <w:rStyle w:val="Hyperlink"/>
+                <w:noProof/>
+              </w:rPr>
+              <w:t>Dugme</w:t>
+            </w:r>
+            <w:r>
+              <w:rPr>
+                <w:noProof/>
+                <w:webHidden/>
+              </w:rPr>
+              <w:tab/>
+            </w:r>
+            <w:r>
+              <w:rPr>
+                <w:noProof/>
+                <w:webHidden/>
+              </w:rPr>
+              <w:fldChar w:fldCharType="begin"/>
+            </w:r>
+            <w:r>
+              <w:rPr>
+                <w:noProof/>
+                <w:webHidden/>
+              </w:rPr>
+              <w:instrText xml:space="preserve"> PAGEREF _Toc72784223 \h </w:instrText>
+            </w:r>
+            <w:r>
+              <w:rPr>
+                <w:noProof/>
+                <w:webHidden/>
+              </w:rPr>
+            </w:r>
+            <w:r>
+              <w:rPr>
+                <w:noProof/>
+                <w:webHidden/>
+              </w:rPr>
+              <w:fldChar w:fldCharType="separate"/>
+            </w:r>
+            <w:r>
+              <w:rPr>
+                <w:noProof/>
+                <w:webHidden/>
+              </w:rPr>
+              <w:t>9</w:t>
+            </w:r>
+            <w:r>
+              <w:rPr>
+                <w:noProof/>
+                <w:webHidden/>
+              </w:rPr>
+              <w:fldChar w:fldCharType="end"/>
+            </w:r>
+          </w:hyperlink>
+        </w:p>
+        <w:p>
+          <w:pPr>
+            <w:pStyle w:val="TOC2"/>
+            <w:tabs>
+              <w:tab w:val="right" w:leader="dot" w:pos="9350"/>
+            </w:tabs>
+            <w:rPr>
+              <w:rFonts w:asciiTheme="minorHAnsi" w:hAnsiTheme="minorHAnsi"/>
+              <w:noProof/>
+              <w:sz w:val="22"/>
+              <w:lang w:val="en-US"/>
+            </w:rPr>
+          </w:pPr>
+          <w:hyperlink w:anchor="_Toc72784224" w:history="1">
+            <w:r>
+              <w:rPr>
+                <w:rStyle w:val="Hyperlink"/>
+                <w:noProof/>
+              </w:rPr>
+              <w:t>Kutija</w:t>
+            </w:r>
+            <w:r>
+              <w:rPr>
+                <w:noProof/>
+                <w:webHidden/>
+              </w:rPr>
+              <w:tab/>
+            </w:r>
+            <w:r>
+              <w:rPr>
+                <w:noProof/>
+                <w:webHidden/>
+              </w:rPr>
+              <w:fldChar w:fldCharType="begin"/>
+            </w:r>
+            <w:r>
+              <w:rPr>
+                <w:noProof/>
+                <w:webHidden/>
+              </w:rPr>
+              <w:instrText xml:space="preserve"> PAGEREF _Toc72784224 \h </w:instrText>
+            </w:r>
+            <w:r>
+              <w:rPr>
+                <w:noProof/>
+                <w:webHidden/>
+              </w:rPr>
+            </w:r>
+            <w:r>
+              <w:rPr>
+                <w:noProof/>
+                <w:webHidden/>
+              </w:rPr>
+              <w:fldChar w:fldCharType="separate"/>
+            </w:r>
+            <w:r>
+              <w:rPr>
+                <w:noProof/>
+                <w:webHidden/>
+              </w:rPr>
+              <w:t>9</w:t>
+            </w:r>
+            <w:r>
+              <w:rPr>
+                <w:noProof/>
+                <w:webHidden/>
+              </w:rPr>
+              <w:fldChar w:fldCharType="end"/>
+            </w:r>
+          </w:hyperlink>
+        </w:p>
+        <w:p>
+          <w:pPr>
+            <w:pStyle w:val="TOC1"/>
+            <w:tabs>
+              <w:tab w:val="right" w:leader="dot" w:pos="9350"/>
+            </w:tabs>
+            <w:rPr>
+              <w:rFonts w:asciiTheme="minorHAnsi" w:hAnsiTheme="minorHAnsi"/>
+              <w:noProof/>
+              <w:sz w:val="22"/>
+              <w:lang w:val="en-US"/>
+            </w:rPr>
+          </w:pPr>
+          <w:hyperlink w:anchor="_Toc72784225" w:history="1">
+            <w:r>
+              <w:rPr>
+                <w:rStyle w:val="Hyperlink"/>
+                <w:noProof/>
+              </w:rPr>
+              <w:t>Zaključak</w:t>
+            </w:r>
+            <w:r>
+              <w:rPr>
+                <w:noProof/>
+                <w:webHidden/>
+              </w:rPr>
+              <w:tab/>
+            </w:r>
+            <w:r>
+              <w:rPr>
+                <w:noProof/>
+                <w:webHidden/>
+              </w:rPr>
+              <w:fldChar w:fldCharType="begin"/>
+            </w:r>
+            <w:r>
+              <w:rPr>
+                <w:noProof/>
+                <w:webHidden/>
+              </w:rPr>
+              <w:instrText xml:space="preserve"> PAGEREF _Toc72784225 \h </w:instrText>
+            </w:r>
+            <w:r>
+              <w:rPr>
+                <w:noProof/>
+                <w:webHidden/>
+              </w:rPr>
+            </w:r>
+            <w:r>
+              <w:rPr>
+                <w:noProof/>
+                <w:webHidden/>
+              </w:rPr>
+              <w:fldChar w:fldCharType="separate"/>
+            </w:r>
+            <w:r>
+              <w:rPr>
+                <w:noProof/>
+                <w:webHidden/>
+              </w:rPr>
+              <w:t>9</w:t>
             </w:r>
             <w:r>
               <w:rPr>
@@ -535,7 +1335,7 @@
       <w:pPr>
         <w:pStyle w:val="Heading1"/>
       </w:pPr>
-      <w:bookmarkStart w:id="1" w:name="_Toc72702426"/>
+      <w:bookmarkStart w:id="1" w:name="_Toc72784210"/>
       <w:r>
         <w:lastRenderedPageBreak/>
         <w:t>Unity razvojno okruženje</w:t>
@@ -559,6 +1359,7 @@
           <w:id w:val="-1509905862"/>
           <w:citation/>
         </w:sdtPr>
+        <w:sdtEndPr/>
         <w:sdtContent>
           <w:r>
             <w:fldChar w:fldCharType="begin"/>
@@ -606,6 +1407,7 @@
           <w:id w:val="-911085485"/>
           <w:citation/>
         </w:sdtPr>
+        <w:sdtEndPr/>
         <w:sdtContent>
           <w:r>
             <w:fldChar w:fldCharType="begin"/>
@@ -743,7 +1545,7 @@
       <w:pPr>
         <w:pStyle w:val="Heading1"/>
       </w:pPr>
-      <w:bookmarkStart w:id="2" w:name="_Toc72702427"/>
+      <w:bookmarkStart w:id="2" w:name="_Toc72784211"/>
       <w:r>
         <w:lastRenderedPageBreak/>
         <w:t>Virtuelna realnost</w:t>
@@ -793,7 +1595,7 @@
       <w:pPr>
         <w:pStyle w:val="Heading1"/>
       </w:pPr>
-      <w:bookmarkStart w:id="3" w:name="_Toc72702428"/>
+      <w:bookmarkStart w:id="3" w:name="_Toc72784212"/>
       <w:r>
         <w:t>Vridge</w:t>
       </w:r>
@@ -810,6 +1612,9 @@
         <w:keepNext/>
       </w:pPr>
       <w:r>
+        <w:rPr>
+          <w:noProof/>
+        </w:rPr>
         <w:lastRenderedPageBreak/>
         <w:drawing>
           <wp:inline distT="0" distB="0" distL="0" distR="0" wp14:anchorId="4108D79A" wp14:editId="292F3522">
@@ -1077,8 +1882,58 @@
         <w:rPr>
           <w:lang w:val="en-US"/>
         </w:rPr>
-        <w:t>-a potrebno je na telefonu uklju</w:t>
-      </w:r>
+        <w:t xml:space="preserve">-a </w:t>
+      </w:r>
+      <w:proofErr w:type="spellStart"/>
+      <w:r>
+        <w:rPr>
+          <w:lang w:val="en-US"/>
+        </w:rPr>
+        <w:t>potrebno</w:t>
+      </w:r>
+      <w:proofErr w:type="spellEnd"/>
+      <w:r>
+        <w:rPr>
+          <w:lang w:val="en-US"/>
+        </w:rPr>
+        <w:t xml:space="preserve"> je </w:t>
+      </w:r>
+      <w:proofErr w:type="spellStart"/>
+      <w:r>
+        <w:rPr>
+          <w:lang w:val="en-US"/>
+        </w:rPr>
+        <w:t>na</w:t>
+      </w:r>
+      <w:proofErr w:type="spellEnd"/>
+      <w:r>
+        <w:rPr>
+          <w:lang w:val="en-US"/>
+        </w:rPr>
+        <w:t xml:space="preserve"> </w:t>
+      </w:r>
+      <w:proofErr w:type="spellStart"/>
+      <w:r>
+        <w:rPr>
+          <w:lang w:val="en-US"/>
+        </w:rPr>
+        <w:t>telefonu</w:t>
+      </w:r>
+      <w:proofErr w:type="spellEnd"/>
+      <w:r>
+        <w:rPr>
+          <w:lang w:val="en-US"/>
+        </w:rPr>
+        <w:t xml:space="preserve"> </w:t>
+      </w:r>
+      <w:proofErr w:type="spellStart"/>
+      <w:r>
+        <w:rPr>
+          <w:lang w:val="en-US"/>
+        </w:rPr>
+        <w:t>uklju</w:t>
+      </w:r>
+      <w:proofErr w:type="spellEnd"/>
       <w:r>
         <w:t xml:space="preserve">čiti opciju </w:t>
       </w:r>
@@ -1415,7 +2270,7 @@
       <w:pPr>
         <w:pStyle w:val="Heading1"/>
       </w:pPr>
-      <w:bookmarkStart w:id="4" w:name="_Toc72702429"/>
+      <w:bookmarkStart w:id="4" w:name="_Toc72784213"/>
       <w:r>
         <w:lastRenderedPageBreak/>
         <w:t>SteamVR</w:t>
@@ -1434,20 +2289,14 @@
     <w:p>
       <w:r>
         <w:tab/>
-        <w:t>Pre igranja bilo koje VR igre potrebno je preuzeti SteamVR ili će se on automatski preuzeti ukoliko pokrećete neku SteamVR igru. Nakon instalacije i pokretanja moraćete</w:t>
-      </w:r>
-      <w:r>
-        <w:t xml:space="preserve"> proći kroz čarobnjaka za kalibraciju</w:t>
-      </w:r>
-      <w:r>
-        <w:t>, tek nakon kalibracije vašeg VR uređaja pojavljuje se dijalog kao na slici 5, dok na slici 8 možete videti početni meni kroz VR naočare.</w:t>
+        <w:t>Pre igranja bilo koje VR igre potrebno je preuzeti SteamVR ili će se on automatski preuzeti ukoliko pokrećete neku SteamVR igru. Nakon instalacije i pokretanja moraćete proći kroz čarobnjaka za kalibraciju, tek nakon kalibracije vašeg VR uređaja pojavljuje se dijalog kao na slici 5, dok na slici 8 možete videti početni meni kroz VR naočare.</w:t>
       </w:r>
     </w:p>
     <w:p>
       <w:pPr>
         <w:pStyle w:val="Heading1"/>
       </w:pPr>
-      <w:bookmarkStart w:id="5" w:name="_Toc72702430"/>
+      <w:bookmarkStart w:id="5" w:name="_Toc72784214"/>
       <w:r>
         <w:t>Unity SteamVR dodatak</w:t>
       </w:r>
@@ -1517,9 +2366,969 @@
         <w:t>Dodatak se može preuzeti sa Unity prodavnice i potpuno je besplatan za korišćenje kako u akademske tako i komercijalne svrhe.</w:t>
       </w:r>
     </w:p>
+    <w:p>
+      <w:pPr>
+        <w:spacing w:after="200" w:line="276" w:lineRule="auto"/>
+        <w:jc w:val="left"/>
+      </w:pPr>
+      <w:r>
+        <w:br w:type="page"/>
+      </w:r>
+    </w:p>
+    <w:p>
+      <w:pPr>
+        <w:pStyle w:val="Heading1"/>
+      </w:pPr>
+      <w:bookmarkStart w:id="6" w:name="_Toc72784215"/>
+      <w:r>
+        <w:lastRenderedPageBreak/>
+        <w:t>Projekat</w:t>
+      </w:r>
+      <w:bookmarkEnd w:id="6"/>
+    </w:p>
+    <w:p>
+      <w:r>
+        <w:tab/>
+        <w:t>Ideja aplikacije je da pokaže integraciju SteamVR Unity dodatka</w:t>
+      </w:r>
+      <w:r>
+        <w:t xml:space="preserve"> sa Vridge aplikacijom</w:t>
+      </w:r>
+      <w:r>
+        <w:t>.</w:t>
+      </w:r>
+      <w:r>
+        <w:t xml:space="preserve"> Sama aplikacija radi na Windows računaru dok se VR prenosi na Vridge aplikaciju na telefonu.</w:t>
+      </w:r>
+    </w:p>
+    <w:p>
+      <w:pPr>
+        <w:ind w:firstLine="720"/>
+      </w:pPr>
+      <w:r>
+        <w:t xml:space="preserve"> Cilj igre je da korisnik pređe iz jedne sobe u drugu, slično konceptu escape room, rešavanjem kratkih zagonetki. Igra se sastoji iz 3 nivoa i glavnog menija. Igrač je odmah od menija u virtuelnom svetu.</w:t>
+      </w:r>
+    </w:p>
+    <w:p>
+      <w:pPr>
+        <w:pStyle w:val="Heading2"/>
+      </w:pPr>
+      <w:bookmarkStart w:id="7" w:name="_Toc72784216"/>
+      <w:r>
+        <w:t>Podešavanje</w:t>
+      </w:r>
+      <w:bookmarkEnd w:id="7"/>
+    </w:p>
+    <w:p>
+      <w:r>
+        <w:tab/>
+        <w:t>Za kreiranje VR igre potrebno je izabrati 3D projekat u Unity okruženju i dodati SteamVR dodatak.</w:t>
+      </w:r>
+    </w:p>
+    <w:p>
+      <w:pPr>
+        <w:keepNext/>
+      </w:pPr>
+      <w:r>
+        <w:rPr>
+          <w:lang w:val="en-US"/>
+        </w:rPr>
+        <w:drawing>
+          <wp:inline distT="0" distB="0" distL="0" distR="0" wp14:anchorId="1913995F" wp14:editId="67E9D01D">
+            <wp:extent cx="5876925" cy="2933700"/>
+            <wp:effectExtent l="0" t="0" r="9525" b="0"/>
+            <wp:docPr id="3" name="Picture 3"/>
+            <wp:cNvGraphicFramePr>
+              <a:graphicFrameLocks xmlns:a="http://schemas.openxmlformats.org/drawingml/2006/main" noChangeAspect="1"/>
+            </wp:cNvGraphicFramePr>
+            <a:graphic xmlns:a="http://schemas.openxmlformats.org/drawingml/2006/main">
+              <a:graphicData uri="http://schemas.openxmlformats.org/drawingml/2006/picture">
+                <pic:pic xmlns:pic="http://schemas.openxmlformats.org/drawingml/2006/picture">
+                  <pic:nvPicPr>
+                    <pic:cNvPr id="1" name=""/>
+                    <pic:cNvPicPr/>
+                  </pic:nvPicPr>
+                  <pic:blipFill rotWithShape="1">
+                    <a:blip r:embed="rId16"/>
+                    <a:srcRect r="1122" b="13677"/>
+                    <a:stretch/>
+                  </pic:blipFill>
+                  <pic:spPr bwMode="auto">
+                    <a:xfrm>
+                      <a:off x="0" y="0"/>
+                      <a:ext cx="5876925" cy="2933700"/>
+                    </a:xfrm>
+                    <a:prstGeom prst="rect">
+                      <a:avLst/>
+                    </a:prstGeom>
+                    <a:ln>
+                      <a:noFill/>
+                    </a:ln>
+                    <a:extLst>
+                      <a:ext uri="{53640926-AAD7-44D8-BBD7-CCE9431645EC}">
+                        <a14:shadowObscured xmlns:a14="http://schemas.microsoft.com/office/drawing/2010/main"/>
+                      </a:ext>
+                    </a:extLst>
+                  </pic:spPr>
+                </pic:pic>
+              </a:graphicData>
+            </a:graphic>
+          </wp:inline>
+        </w:drawing>
+      </w:r>
+    </w:p>
+    <w:p>
+      <w:pPr>
+        <w:pStyle w:val="Caption"/>
+        <w:jc w:val="center"/>
+      </w:pPr>
+      <w:r>
+        <w:t xml:space="preserve">Slika </w:t>
+      </w:r>
+      <w:r>
+        <w:fldChar w:fldCharType="begin"/>
+      </w:r>
+      <w:r>
+        <w:instrText xml:space="preserve"> SEQ Slika \* ARABIC </w:instrText>
+      </w:r>
+      <w:r>
+        <w:fldChar w:fldCharType="separate"/>
+      </w:r>
+      <w:r>
+        <w:rPr>
+          <w:noProof/>
+        </w:rPr>
+        <w:t>9</w:t>
+      </w:r>
+      <w:r>
+        <w:fldChar w:fldCharType="end"/>
+      </w:r>
+      <w:r>
+        <w:t xml:space="preserve"> - Uvoz SteamVR dodatka iz Unity prodavnice.</w:t>
+      </w:r>
+    </w:p>
+    <w:p>
+      <w:r>
+        <w:t>Pritiskom na dugme import sa slike 9. prikazuje se dijalog na slici 10</w:t>
+      </w:r>
+      <w:r>
+        <w:t xml:space="preserve">. Dijalog pokazuje dodatne fajlove koji će biti dodati u postojeći projekat. Pritiskom na dugme </w:t>
+      </w:r>
+      <w:r>
+        <w:rPr>
+          <w:i/>
+          <w:iCs/>
+        </w:rPr>
+        <w:t>Import</w:t>
+      </w:r>
+      <w:r>
+        <w:t xml:space="preserve"> uvoz SteamVR dodatka počinje i prikazuje se prozor sa slike 11 koji prikazuje dokle je Unity stigao sa uvozom dodatka. Nakon par minuta pojviće se prozor sa slike 12 koji nudi izbor dva tipa VR podešavanja (za  potrebe projekta biramo </w:t>
+      </w:r>
+      <w:r>
+        <w:rPr>
+          <w:i/>
+          <w:iCs/>
+        </w:rPr>
+        <w:t>Unity XR</w:t>
+      </w:r>
+      <w:r>
+        <w:t>):</w:t>
+      </w:r>
+    </w:p>
+    <w:p>
+      <w:pPr>
+        <w:pStyle w:val="ListParagraph"/>
+        <w:numPr>
+          <w:ilvl w:val="0"/>
+          <w:numId w:val="2"/>
+        </w:numPr>
+      </w:pPr>
+      <w:r>
+        <w:rPr>
+          <w:lang w:val="en-US"/>
+        </w:rPr>
+        <w:t>Le</w:t>
+      </w:r>
+      <w:r>
+        <w:t>gacy VR – stariji način izrade VR aplikacija.</w:t>
+      </w:r>
+    </w:p>
+    <w:p>
+      <w:pPr>
+        <w:pStyle w:val="ListParagraph"/>
+        <w:numPr>
+          <w:ilvl w:val="0"/>
+          <w:numId w:val="2"/>
+        </w:numPr>
+      </w:pPr>
+      <w:r>
+        <w:t xml:space="preserve">Untiy XR </w:t>
+      </w:r>
+      <w:r>
+        <w:rPr>
+          <w:lang w:val="en-US"/>
+        </w:rPr>
+        <w:t xml:space="preserve">– </w:t>
+      </w:r>
+      <w:proofErr w:type="spellStart"/>
+      <w:r>
+        <w:rPr>
+          <w:lang w:val="en-US"/>
+        </w:rPr>
+        <w:t>novi</w:t>
+      </w:r>
+      <w:proofErr w:type="spellEnd"/>
+      <w:r>
+        <w:rPr>
+          <w:lang w:val="en-US"/>
+        </w:rPr>
+        <w:t xml:space="preserve"> </w:t>
+      </w:r>
+      <w:proofErr w:type="spellStart"/>
+      <w:r>
+        <w:rPr>
+          <w:lang w:val="en-US"/>
+        </w:rPr>
+        <w:t>pristup</w:t>
+      </w:r>
+      <w:proofErr w:type="spellEnd"/>
+      <w:r>
+        <w:rPr>
+          <w:lang w:val="en-US"/>
+        </w:rPr>
+        <w:t xml:space="preserve"> </w:t>
+      </w:r>
+      <w:proofErr w:type="spellStart"/>
+      <w:r>
+        <w:rPr>
+          <w:lang w:val="en-US"/>
+        </w:rPr>
+        <w:t>izrade</w:t>
+      </w:r>
+      <w:proofErr w:type="spellEnd"/>
+      <w:r>
+        <w:rPr>
+          <w:lang w:val="en-US"/>
+        </w:rPr>
+        <w:t xml:space="preserve"> VR </w:t>
+      </w:r>
+      <w:proofErr w:type="spellStart"/>
+      <w:r>
+        <w:rPr>
+          <w:lang w:val="en-US"/>
+        </w:rPr>
+        <w:t>aplikacija</w:t>
+      </w:r>
+      <w:proofErr w:type="spellEnd"/>
+      <w:r>
+        <w:rPr>
+          <w:lang w:val="en-US"/>
+        </w:rPr>
+        <w:t xml:space="preserve"> koji </w:t>
+      </w:r>
+      <w:proofErr w:type="spellStart"/>
+      <w:r>
+        <w:rPr>
+          <w:lang w:val="en-US"/>
+        </w:rPr>
+        <w:t>podržava</w:t>
+      </w:r>
+      <w:proofErr w:type="spellEnd"/>
+      <w:r>
+        <w:rPr>
+          <w:lang w:val="en-US"/>
+        </w:rPr>
+        <w:t xml:space="preserve"> </w:t>
+      </w:r>
+      <w:proofErr w:type="spellStart"/>
+      <w:r>
+        <w:rPr>
+          <w:lang w:val="en-US"/>
+        </w:rPr>
+        <w:t>veliki</w:t>
+      </w:r>
+      <w:proofErr w:type="spellEnd"/>
+      <w:r>
+        <w:rPr>
+          <w:lang w:val="en-US"/>
+        </w:rPr>
+        <w:t xml:space="preserve"> </w:t>
+      </w:r>
+      <w:proofErr w:type="spellStart"/>
+      <w:r>
+        <w:rPr>
+          <w:lang w:val="en-US"/>
+        </w:rPr>
+        <w:t>broj</w:t>
+      </w:r>
+      <w:proofErr w:type="spellEnd"/>
+      <w:r>
+        <w:rPr>
+          <w:lang w:val="en-US"/>
+        </w:rPr>
+        <w:t xml:space="preserve"> </w:t>
+      </w:r>
+      <w:proofErr w:type="spellStart"/>
+      <w:r>
+        <w:rPr>
+          <w:lang w:val="en-US"/>
+        </w:rPr>
+        <w:t>platformi</w:t>
+      </w:r>
+      <w:proofErr w:type="spellEnd"/>
+      <w:r>
+        <w:rPr>
+          <w:lang w:val="en-US"/>
+        </w:rPr>
+        <w:t>.</w:t>
+      </w:r>
+    </w:p>
+    <w:p>
+      <w:pPr>
+        <w:keepNext/>
+        <w:jc w:val="center"/>
+      </w:pPr>
+      <w:r>
+        <w:rPr>
+          <w:noProof/>
+        </w:rPr>
+        <w:lastRenderedPageBreak/>
+        <w:drawing>
+          <wp:inline distT="0" distB="0" distL="0" distR="0" wp14:anchorId="6E8D9C3A" wp14:editId="42F1225A">
+            <wp:extent cx="2295525" cy="3810571"/>
+            <wp:effectExtent l="0" t="0" r="0" b="0"/>
+            <wp:docPr id="4" name="Picture 4"/>
+            <wp:cNvGraphicFramePr>
+              <a:graphicFrameLocks xmlns:a="http://schemas.openxmlformats.org/drawingml/2006/main" noChangeAspect="1"/>
+            </wp:cNvGraphicFramePr>
+            <a:graphic xmlns:a="http://schemas.openxmlformats.org/drawingml/2006/main">
+              <a:graphicData uri="http://schemas.openxmlformats.org/drawingml/2006/picture">
+                <pic:pic xmlns:pic="http://schemas.openxmlformats.org/drawingml/2006/picture">
+                  <pic:nvPicPr>
+                    <pic:cNvPr id="1" name=""/>
+                    <pic:cNvPicPr/>
+                  </pic:nvPicPr>
+                  <pic:blipFill>
+                    <a:blip r:embed="rId17"/>
+                    <a:stretch>
+                      <a:fillRect/>
+                    </a:stretch>
+                  </pic:blipFill>
+                  <pic:spPr>
+                    <a:xfrm>
+                      <a:off x="0" y="0"/>
+                      <a:ext cx="2305920" cy="3827827"/>
+                    </a:xfrm>
+                    <a:prstGeom prst="rect">
+                      <a:avLst/>
+                    </a:prstGeom>
+                  </pic:spPr>
+                </pic:pic>
+              </a:graphicData>
+            </a:graphic>
+          </wp:inline>
+        </w:drawing>
+      </w:r>
+    </w:p>
+    <w:p>
+      <w:pPr>
+        <w:pStyle w:val="Caption"/>
+        <w:jc w:val="center"/>
+      </w:pPr>
+      <w:r>
+        <w:t xml:space="preserve">Slika </w:t>
+      </w:r>
+      <w:r>
+        <w:fldChar w:fldCharType="begin"/>
+      </w:r>
+      <w:r>
+        <w:instrText xml:space="preserve"> SEQ Slika \* ARABIC </w:instrText>
+      </w:r>
+      <w:r>
+        <w:fldChar w:fldCharType="separate"/>
+      </w:r>
+      <w:r>
+        <w:rPr>
+          <w:noProof/>
+        </w:rPr>
+        <w:t>10</w:t>
+      </w:r>
+      <w:r>
+        <w:fldChar w:fldCharType="end"/>
+      </w:r>
+      <w:r>
+        <w:t xml:space="preserve"> - Uvoz SteamVR dodatka.</w:t>
+      </w:r>
+    </w:p>
+    <w:p>
+      <w:pPr>
+        <w:keepNext/>
+        <w:jc w:val="center"/>
+      </w:pPr>
+      <w:r>
+        <w:rPr>
+          <w:noProof/>
+        </w:rPr>
+        <w:drawing>
+          <wp:inline distT="0" distB="0" distL="0" distR="0" wp14:anchorId="62831B31" wp14:editId="5AB72414">
+            <wp:extent cx="3419475" cy="828675"/>
+            <wp:effectExtent l="0" t="0" r="9525" b="9525"/>
+            <wp:docPr id="11" name="Picture 11"/>
+            <wp:cNvGraphicFramePr>
+              <a:graphicFrameLocks xmlns:a="http://schemas.openxmlformats.org/drawingml/2006/main" noChangeAspect="1"/>
+            </wp:cNvGraphicFramePr>
+            <a:graphic xmlns:a="http://schemas.openxmlformats.org/drawingml/2006/main">
+              <a:graphicData uri="http://schemas.openxmlformats.org/drawingml/2006/picture">
+                <pic:pic xmlns:pic="http://schemas.openxmlformats.org/drawingml/2006/picture">
+                  <pic:nvPicPr>
+                    <pic:cNvPr id="1" name=""/>
+                    <pic:cNvPicPr/>
+                  </pic:nvPicPr>
+                  <pic:blipFill>
+                    <a:blip r:embed="rId18"/>
+                    <a:stretch>
+                      <a:fillRect/>
+                    </a:stretch>
+                  </pic:blipFill>
+                  <pic:spPr>
+                    <a:xfrm>
+                      <a:off x="0" y="0"/>
+                      <a:ext cx="3419475" cy="828675"/>
+                    </a:xfrm>
+                    <a:prstGeom prst="rect">
+                      <a:avLst/>
+                    </a:prstGeom>
+                  </pic:spPr>
+                </pic:pic>
+              </a:graphicData>
+            </a:graphic>
+          </wp:inline>
+        </w:drawing>
+      </w:r>
+    </w:p>
+    <w:p>
+      <w:pPr>
+        <w:pStyle w:val="Caption"/>
+        <w:jc w:val="center"/>
+      </w:pPr>
+      <w:r>
+        <w:t xml:space="preserve">Slika </w:t>
+      </w:r>
+      <w:r>
+        <w:fldChar w:fldCharType="begin"/>
+      </w:r>
+      <w:r>
+        <w:instrText xml:space="preserve"> SEQ Slika \* ARABIC </w:instrText>
+      </w:r>
+      <w:r>
+        <w:fldChar w:fldCharType="separate"/>
+      </w:r>
+      <w:r>
+        <w:rPr>
+          <w:noProof/>
+        </w:rPr>
+        <w:t>11</w:t>
+      </w:r>
+      <w:r>
+        <w:fldChar w:fldCharType="end"/>
+      </w:r>
+      <w:r>
+        <w:t xml:space="preserve"> - Uvoz dodatka je u toku.</w:t>
+      </w:r>
+    </w:p>
+    <w:p>
+      <w:pPr>
+        <w:keepNext/>
+        <w:jc w:val="center"/>
+      </w:pPr>
+      <w:r>
+        <w:rPr>
+          <w:noProof/>
+        </w:rPr>
+        <w:drawing>
+          <wp:inline distT="0" distB="0" distL="0" distR="0" wp14:anchorId="0D847CD2" wp14:editId="2EB5469A">
+            <wp:extent cx="3762375" cy="1485900"/>
+            <wp:effectExtent l="0" t="0" r="9525" b="0"/>
+            <wp:docPr id="12" name="Picture 12"/>
+            <wp:cNvGraphicFramePr>
+              <a:graphicFrameLocks xmlns:a="http://schemas.openxmlformats.org/drawingml/2006/main" noChangeAspect="1"/>
+            </wp:cNvGraphicFramePr>
+            <a:graphic xmlns:a="http://schemas.openxmlformats.org/drawingml/2006/main">
+              <a:graphicData uri="http://schemas.openxmlformats.org/drawingml/2006/picture">
+                <pic:pic xmlns:pic="http://schemas.openxmlformats.org/drawingml/2006/picture">
+                  <pic:nvPicPr>
+                    <pic:cNvPr id="1" name=""/>
+                    <pic:cNvPicPr/>
+                  </pic:nvPicPr>
+                  <pic:blipFill>
+                    <a:blip r:embed="rId19"/>
+                    <a:stretch>
+                      <a:fillRect/>
+                    </a:stretch>
+                  </pic:blipFill>
+                  <pic:spPr>
+                    <a:xfrm>
+                      <a:off x="0" y="0"/>
+                      <a:ext cx="3762375" cy="1485900"/>
+                    </a:xfrm>
+                    <a:prstGeom prst="rect">
+                      <a:avLst/>
+                    </a:prstGeom>
+                  </pic:spPr>
+                </pic:pic>
+              </a:graphicData>
+            </a:graphic>
+          </wp:inline>
+        </w:drawing>
+      </w:r>
+    </w:p>
+    <w:p>
+      <w:pPr>
+        <w:pStyle w:val="Caption"/>
+        <w:jc w:val="center"/>
+      </w:pPr>
+      <w:r>
+        <w:t xml:space="preserve">Slika </w:t>
+      </w:r>
+      <w:r>
+        <w:fldChar w:fldCharType="begin"/>
+      </w:r>
+      <w:r>
+        <w:instrText xml:space="preserve"> SEQ Slika \* ARABIC </w:instrText>
+      </w:r>
+      <w:r>
+        <w:fldChar w:fldCharType="separate"/>
+      </w:r>
+      <w:r>
+        <w:rPr>
+          <w:noProof/>
+        </w:rPr>
+        <w:t>12</w:t>
+      </w:r>
+      <w:r>
+        <w:fldChar w:fldCharType="end"/>
+      </w:r>
+      <w:r>
+        <w:t xml:space="preserve"> - Izbor tipa VR projekta.</w:t>
+      </w:r>
+    </w:p>
+    <w:p>
+      <w:pPr>
+        <w:keepNext/>
+      </w:pPr>
+      <w:r>
+        <w:rPr>
+          <w:lang w:val="en-US"/>
+        </w:rPr>
+        <w:lastRenderedPageBreak/>
+        <w:drawing>
+          <wp:inline distT="0" distB="0" distL="0" distR="0" wp14:anchorId="038EE519" wp14:editId="51F7C436">
+            <wp:extent cx="5943600" cy="4107180"/>
+            <wp:effectExtent l="0" t="0" r="0" b="7620"/>
+            <wp:docPr id="13" name="Picture 13"/>
+            <wp:cNvGraphicFramePr>
+              <a:graphicFrameLocks xmlns:a="http://schemas.openxmlformats.org/drawingml/2006/main" noChangeAspect="1"/>
+            </wp:cNvGraphicFramePr>
+            <a:graphic xmlns:a="http://schemas.openxmlformats.org/drawingml/2006/main">
+              <a:graphicData uri="http://schemas.openxmlformats.org/drawingml/2006/picture">
+                <pic:pic xmlns:pic="http://schemas.openxmlformats.org/drawingml/2006/picture">
+                  <pic:nvPicPr>
+                    <pic:cNvPr id="1" name=""/>
+                    <pic:cNvPicPr/>
+                  </pic:nvPicPr>
+                  <pic:blipFill>
+                    <a:blip r:embed="rId20"/>
+                    <a:stretch>
+                      <a:fillRect/>
+                    </a:stretch>
+                  </pic:blipFill>
+                  <pic:spPr>
+                    <a:xfrm>
+                      <a:off x="0" y="0"/>
+                      <a:ext cx="5943600" cy="4107180"/>
+                    </a:xfrm>
+                    <a:prstGeom prst="rect">
+                      <a:avLst/>
+                    </a:prstGeom>
+                  </pic:spPr>
+                </pic:pic>
+              </a:graphicData>
+            </a:graphic>
+          </wp:inline>
+        </w:drawing>
+      </w:r>
+    </w:p>
+    <w:p>
+      <w:pPr>
+        <w:pStyle w:val="Caption"/>
+        <w:jc w:val="center"/>
+      </w:pPr>
+      <w:r>
+        <w:t xml:space="preserve">Slika </w:t>
+      </w:r>
+      <w:r>
+        <w:fldChar w:fldCharType="begin"/>
+      </w:r>
+      <w:r>
+        <w:instrText xml:space="preserve"> SEQ Slika \* ARABIC </w:instrText>
+      </w:r>
+      <w:r>
+        <w:fldChar w:fldCharType="separate"/>
+      </w:r>
+      <w:r>
+        <w:rPr>
+          <w:noProof/>
+        </w:rPr>
+        <w:t>13</w:t>
+      </w:r>
+      <w:r>
+        <w:fldChar w:fldCharType="end"/>
+      </w:r>
+      <w:r>
+        <w:t xml:space="preserve"> - Početna podešavanja Unity XR aplikacije sa SteamVR integracijom.</w:t>
+      </w:r>
+    </w:p>
+    <w:p>
+      <w:r>
+        <w:t xml:space="preserve">Konačno na slici 13 prikazuju se dva prozora, potrebno je prihvatiti sve predloge SteamVR dodatka pritiskom na dugme </w:t>
+      </w:r>
+      <w:r>
+        <w:rPr>
+          <w:i/>
+          <w:iCs/>
+        </w:rPr>
+        <w:t>Accept All</w:t>
+      </w:r>
+      <w:r>
+        <w:t xml:space="preserve"> time su podrazumevana podešavanja postavljena u projektu i aplikacija je </w:t>
+      </w:r>
+      <w:r>
+        <w:t xml:space="preserve">skoro </w:t>
+      </w:r>
+      <w:r>
+        <w:t>spremna za VR naočare kroz SteamVR.</w:t>
+      </w:r>
+    </w:p>
+    <w:p>
+      <w:r>
+        <w:tab/>
+        <w:t xml:space="preserve">Poslednji korak predstavlja konvertovanje kamere u XR kameru. Desnim klikom na glavnu kameru u aplikaciji izborom podmenija </w:t>
+      </w:r>
+      <w:r>
+        <w:rPr>
+          <w:i/>
+          <w:iCs/>
+        </w:rPr>
+        <w:t xml:space="preserve">XR -&gt; Convert Main Camera to XR Rig </w:t>
+      </w:r>
+      <w:r>
+        <w:t>kao na slici 14</w:t>
+      </w:r>
+      <w:r>
+        <w:rPr>
+          <w:i/>
+          <w:iCs/>
+        </w:rPr>
+        <w:t xml:space="preserve"> </w:t>
+      </w:r>
+      <w:r>
+        <w:t>kamera biva pretvorena u XRRig objekat.</w:t>
+      </w:r>
+    </w:p>
+    <w:p>
+      <w:r>
+        <w:tab/>
+        <w:t>Nakon pokretanja igre klikom na dugme Play u Unity editor SteamVR se pokreće i naša igra se prikazuje na VRdige aplikaciji na Android telefonu. Pomeranjem mobilnog telefona pomera se rotacija kamere u igri</w:t>
+      </w:r>
+      <w:r>
+        <w:t xml:space="preserve">. </w:t>
+      </w:r>
+      <w:r>
+        <w:t>Za prenos rotacije telefona u rotaciju kamere zadužena je komponenta T</w:t>
+      </w:r>
+      <w:r>
+        <w:rPr>
+          <w:i/>
+          <w:iCs/>
+        </w:rPr>
+        <w:t xml:space="preserve">racked Pose Driver </w:t>
+      </w:r>
+      <w:r>
+        <w:t xml:space="preserve">koja je dodeljena objektu </w:t>
+      </w:r>
+      <w:r>
+        <w:rPr>
+          <w:i/>
+          <w:iCs/>
+        </w:rPr>
+        <w:t>Main Camera.</w:t>
+      </w:r>
+    </w:p>
+    <w:p/>
+    <w:p>
+      <w:pPr>
+        <w:keepNext/>
+        <w:jc w:val="center"/>
+      </w:pPr>
+      <w:r>
+        <w:rPr>
+          <w:lang w:val="en-US"/>
+        </w:rPr>
+        <w:lastRenderedPageBreak/>
+        <w:drawing>
+          <wp:inline distT="0" distB="0" distL="0" distR="0" wp14:anchorId="730ADBA8" wp14:editId="0299A48F">
+            <wp:extent cx="5515745" cy="4458322"/>
+            <wp:effectExtent l="0" t="0" r="8890" b="0"/>
+            <wp:docPr id="14" name="Picture 14"/>
+            <wp:cNvGraphicFramePr>
+              <a:graphicFrameLocks xmlns:a="http://schemas.openxmlformats.org/drawingml/2006/main" noChangeAspect="1"/>
+            </wp:cNvGraphicFramePr>
+            <a:graphic xmlns:a="http://schemas.openxmlformats.org/drawingml/2006/main">
+              <a:graphicData uri="http://schemas.openxmlformats.org/drawingml/2006/picture">
+                <pic:pic xmlns:pic="http://schemas.openxmlformats.org/drawingml/2006/picture">
+                  <pic:nvPicPr>
+                    <pic:cNvPr id="1" name=""/>
+                    <pic:cNvPicPr/>
+                  </pic:nvPicPr>
+                  <pic:blipFill>
+                    <a:blip r:embed="rId21"/>
+                    <a:stretch>
+                      <a:fillRect/>
+                    </a:stretch>
+                  </pic:blipFill>
+                  <pic:spPr>
+                    <a:xfrm>
+                      <a:off x="0" y="0"/>
+                      <a:ext cx="5515745" cy="4458322"/>
+                    </a:xfrm>
+                    <a:prstGeom prst="rect">
+                      <a:avLst/>
+                    </a:prstGeom>
+                  </pic:spPr>
+                </pic:pic>
+              </a:graphicData>
+            </a:graphic>
+          </wp:inline>
+        </w:drawing>
+      </w:r>
+    </w:p>
+    <w:p>
+      <w:pPr>
+        <w:pStyle w:val="Caption"/>
+        <w:jc w:val="center"/>
+        <w:rPr>
+          <w:lang w:val="en-US"/>
+        </w:rPr>
+      </w:pPr>
+      <w:r>
+        <w:t xml:space="preserve">Slika </w:t>
+      </w:r>
+      <w:r>
+        <w:fldChar w:fldCharType="begin"/>
+      </w:r>
+      <w:r>
+        <w:instrText xml:space="preserve"> SEQ Slika \* ARABIC </w:instrText>
+      </w:r>
+      <w:r>
+        <w:fldChar w:fldCharType="separate"/>
+      </w:r>
+      <w:r>
+        <w:rPr>
+          <w:noProof/>
+        </w:rPr>
+        <w:t>14</w:t>
+      </w:r>
+      <w:r>
+        <w:fldChar w:fldCharType="end"/>
+      </w:r>
+      <w:r>
+        <w:t xml:space="preserve"> - Pretvaranje kamere u XR kameru.</w:t>
+      </w:r>
+    </w:p>
+    <w:p>
+      <w:pPr>
+        <w:keepNext/>
+        <w:jc w:val="center"/>
+      </w:pPr>
+      <w:r>
+        <w:rPr>
+          <w:lang w:val="en-US"/>
+        </w:rPr>
+        <w:drawing>
+          <wp:inline distT="0" distB="0" distL="0" distR="0" wp14:anchorId="75C17AEA" wp14:editId="361804B3">
+            <wp:extent cx="5943600" cy="2118360"/>
+            <wp:effectExtent l="0" t="0" r="0" b="0"/>
+            <wp:docPr id="16" name="Picture 16"/>
+            <wp:cNvGraphicFramePr>
+              <a:graphicFrameLocks xmlns:a="http://schemas.openxmlformats.org/drawingml/2006/main" noChangeAspect="1"/>
+            </wp:cNvGraphicFramePr>
+            <a:graphic xmlns:a="http://schemas.openxmlformats.org/drawingml/2006/main">
+              <a:graphicData uri="http://schemas.openxmlformats.org/drawingml/2006/picture">
+                <pic:pic xmlns:pic="http://schemas.openxmlformats.org/drawingml/2006/picture">
+                  <pic:nvPicPr>
+                    <pic:cNvPr id="1" name=""/>
+                    <pic:cNvPicPr/>
+                  </pic:nvPicPr>
+                  <pic:blipFill>
+                    <a:blip r:embed="rId22"/>
+                    <a:stretch>
+                      <a:fillRect/>
+                    </a:stretch>
+                  </pic:blipFill>
+                  <pic:spPr>
+                    <a:xfrm>
+                      <a:off x="0" y="0"/>
+                      <a:ext cx="5943600" cy="2118360"/>
+                    </a:xfrm>
+                    <a:prstGeom prst="rect">
+                      <a:avLst/>
+                    </a:prstGeom>
+                  </pic:spPr>
+                </pic:pic>
+              </a:graphicData>
+            </a:graphic>
+          </wp:inline>
+        </w:drawing>
+      </w:r>
+    </w:p>
+    <w:p>
+      <w:pPr>
+        <w:pStyle w:val="Caption"/>
+        <w:jc w:val="center"/>
+      </w:pPr>
+      <w:r>
+        <w:t xml:space="preserve">Slika </w:t>
+      </w:r>
+      <w:r>
+        <w:fldChar w:fldCharType="begin"/>
+      </w:r>
+      <w:r>
+        <w:instrText xml:space="preserve"> SEQ Slika \* ARABIC </w:instrText>
+      </w:r>
+      <w:r>
+        <w:fldChar w:fldCharType="separate"/>
+      </w:r>
+      <w:r>
+        <w:rPr>
+          <w:noProof/>
+        </w:rPr>
+        <w:t>15</w:t>
+      </w:r>
+      <w:r>
+        <w:fldChar w:fldCharType="end"/>
+      </w:r>
+      <w:r>
+        <w:t xml:space="preserve"> - Pokrenuta igra i prikaza pomerene kamere na osnovu lokacije VR naočara.</w:t>
+      </w:r>
+    </w:p>
+    <w:p>
+      <w:pPr>
+        <w:rPr>
+          <w:lang w:val="en-US"/>
+        </w:rPr>
+      </w:pPr>
+    </w:p>
+    <w:p>
+      <w:pPr>
+        <w:pStyle w:val="Heading2"/>
+      </w:pPr>
+      <w:bookmarkStart w:id="8" w:name="_Toc72784217"/>
+      <w:r>
+        <w:lastRenderedPageBreak/>
+        <w:t>Struktura projekta</w:t>
+      </w:r>
+      <w:bookmarkEnd w:id="8"/>
+    </w:p>
+    <w:p>
+      <w:pPr>
+        <w:pStyle w:val="Heading2"/>
+        <w:rPr>
+          <w:lang w:val="en-US"/>
+        </w:rPr>
+      </w:pPr>
+      <w:r>
+        <w:t>XRRig</w:t>
+      </w:r>
+      <w:r>
+        <w:t xml:space="preserve"> objekat</w:t>
+      </w:r>
+    </w:p>
+    <w:p>
+      <w:pPr>
+        <w:pStyle w:val="Heading2"/>
+      </w:pPr>
+      <w:bookmarkStart w:id="9" w:name="_Toc72784219"/>
+      <w:r>
+        <w:t>CharacterController</w:t>
+      </w:r>
+      <w:bookmarkEnd w:id="9"/>
+      <w:r>
+        <w:t xml:space="preserve"> objekat</w:t>
+      </w:r>
+    </w:p>
+    <w:p>
+      <w:pPr>
+        <w:pStyle w:val="Heading2"/>
+      </w:pPr>
+      <w:bookmarkStart w:id="10" w:name="_Toc72784220"/>
+      <w:r>
+        <w:t>Kretanje</w:t>
+      </w:r>
+      <w:bookmarkEnd w:id="10"/>
+    </w:p>
+    <w:p>
+      <w:pPr>
+        <w:pStyle w:val="Heading2"/>
+      </w:pPr>
+      <w:bookmarkStart w:id="11" w:name="_Toc72784221"/>
+      <w:r>
+        <w:t>Interakcija</w:t>
+      </w:r>
+      <w:bookmarkEnd w:id="11"/>
+    </w:p>
+    <w:p>
+      <w:pPr>
+        <w:pStyle w:val="Heading2"/>
+      </w:pPr>
+      <w:bookmarkStart w:id="12" w:name="_Toc72784222"/>
+      <w:r>
+        <w:t>Vrata</w:t>
+      </w:r>
+      <w:bookmarkEnd w:id="12"/>
+    </w:p>
+    <w:p>
+      <w:pPr>
+        <w:pStyle w:val="Heading2"/>
+      </w:pPr>
+      <w:bookmarkStart w:id="13" w:name="_Toc72784223"/>
+      <w:r>
+        <w:t>Dugme</w:t>
+      </w:r>
+      <w:bookmarkEnd w:id="13"/>
+    </w:p>
+    <w:p>
+      <w:pPr>
+        <w:pStyle w:val="Heading2"/>
+      </w:pPr>
+      <w:bookmarkStart w:id="14" w:name="_Toc72784224"/>
+      <w:r>
+        <w:t>Kutija</w:t>
+      </w:r>
+      <w:bookmarkEnd w:id="14"/>
+    </w:p>
+    <w:p>
+      <w:pPr>
+        <w:pStyle w:val="Heading1"/>
+      </w:pPr>
+      <w:bookmarkStart w:id="15" w:name="_Toc72784225"/>
+      <w:r>
+        <w:t>Zaključak</w:t>
+      </w:r>
+      <w:bookmarkEnd w:id="15"/>
+    </w:p>
     <w:sectPr>
-      <w:headerReference w:type="default" r:id="rId16"/>
-      <w:footerReference w:type="default" r:id="rId17"/>
+      <w:headerReference w:type="default" r:id="rId23"/>
+      <w:footerReference w:type="default" r:id="rId24"/>
       <w:pgSz w:w="12240" w:h="15840"/>
       <w:pgMar w:top="1440" w:right="1440" w:bottom="1440" w:left="1440" w:header="720" w:footer="720" w:gutter="0"/>
       <w:cols w:space="720"/>
@@ -1770,8 +3579,124 @@
       </w:rPr>
     </w:lvl>
   </w:abstractNum>
+  <w:abstractNum w:abstractNumId="1" w15:restartNumberingAfterBreak="0">
+    <w:nsid w:val="16E8756F"/>
+    <w:multiLevelType w:val="hybridMultilevel"/>
+    <w:tmpl w:val="EFC055D8"/>
+    <w:lvl w:ilvl="0" w:tplc="04090001">
+      <w:start w:val="1"/>
+      <w:numFmt w:val="bullet"/>
+      <w:lvlText w:val=""/>
+      <w:lvlJc w:val="left"/>
+      <w:pPr>
+        <w:ind w:left="720" w:hanging="360"/>
+      </w:pPr>
+      <w:rPr>
+        <w:rFonts w:ascii="Symbol" w:hAnsi="Symbol" w:hint="default"/>
+      </w:rPr>
+    </w:lvl>
+    <w:lvl w:ilvl="1" w:tplc="04090003" w:tentative="1">
+      <w:start w:val="1"/>
+      <w:numFmt w:val="bullet"/>
+      <w:lvlText w:val="o"/>
+      <w:lvlJc w:val="left"/>
+      <w:pPr>
+        <w:ind w:left="1440" w:hanging="360"/>
+      </w:pPr>
+      <w:rPr>
+        <w:rFonts w:ascii="Courier New" w:hAnsi="Courier New" w:cs="Courier New" w:hint="default"/>
+      </w:rPr>
+    </w:lvl>
+    <w:lvl w:ilvl="2" w:tplc="04090005" w:tentative="1">
+      <w:start w:val="1"/>
+      <w:numFmt w:val="bullet"/>
+      <w:lvlText w:val=""/>
+      <w:lvlJc w:val="left"/>
+      <w:pPr>
+        <w:ind w:left="2160" w:hanging="360"/>
+      </w:pPr>
+      <w:rPr>
+        <w:rFonts w:ascii="Wingdings" w:hAnsi="Wingdings" w:hint="default"/>
+      </w:rPr>
+    </w:lvl>
+    <w:lvl w:ilvl="3" w:tplc="04090001" w:tentative="1">
+      <w:start w:val="1"/>
+      <w:numFmt w:val="bullet"/>
+      <w:lvlText w:val=""/>
+      <w:lvlJc w:val="left"/>
+      <w:pPr>
+        <w:ind w:left="2880" w:hanging="360"/>
+      </w:pPr>
+      <w:rPr>
+        <w:rFonts w:ascii="Symbol" w:hAnsi="Symbol" w:hint="default"/>
+      </w:rPr>
+    </w:lvl>
+    <w:lvl w:ilvl="4" w:tplc="04090003" w:tentative="1">
+      <w:start w:val="1"/>
+      <w:numFmt w:val="bullet"/>
+      <w:lvlText w:val="o"/>
+      <w:lvlJc w:val="left"/>
+      <w:pPr>
+        <w:ind w:left="3600" w:hanging="360"/>
+      </w:pPr>
+      <w:rPr>
+        <w:rFonts w:ascii="Courier New" w:hAnsi="Courier New" w:cs="Courier New" w:hint="default"/>
+      </w:rPr>
+    </w:lvl>
+    <w:lvl w:ilvl="5" w:tplc="04090005" w:tentative="1">
+      <w:start w:val="1"/>
+      <w:numFmt w:val="bullet"/>
+      <w:lvlText w:val=""/>
+      <w:lvlJc w:val="left"/>
+      <w:pPr>
+        <w:ind w:left="4320" w:hanging="360"/>
+      </w:pPr>
+      <w:rPr>
+        <w:rFonts w:ascii="Wingdings" w:hAnsi="Wingdings" w:hint="default"/>
+      </w:rPr>
+    </w:lvl>
+    <w:lvl w:ilvl="6" w:tplc="04090001" w:tentative="1">
+      <w:start w:val="1"/>
+      <w:numFmt w:val="bullet"/>
+      <w:lvlText w:val=""/>
+      <w:lvlJc w:val="left"/>
+      <w:pPr>
+        <w:ind w:left="5040" w:hanging="360"/>
+      </w:pPr>
+      <w:rPr>
+        <w:rFonts w:ascii="Symbol" w:hAnsi="Symbol" w:hint="default"/>
+      </w:rPr>
+    </w:lvl>
+    <w:lvl w:ilvl="7" w:tplc="04090003" w:tentative="1">
+      <w:start w:val="1"/>
+      <w:numFmt w:val="bullet"/>
+      <w:lvlText w:val="o"/>
+      <w:lvlJc w:val="left"/>
+      <w:pPr>
+        <w:ind w:left="5760" w:hanging="360"/>
+      </w:pPr>
+      <w:rPr>
+        <w:rFonts w:ascii="Courier New" w:hAnsi="Courier New" w:cs="Courier New" w:hint="default"/>
+      </w:rPr>
+    </w:lvl>
+    <w:lvl w:ilvl="8" w:tplc="04090005" w:tentative="1">
+      <w:start w:val="1"/>
+      <w:numFmt w:val="bullet"/>
+      <w:lvlText w:val=""/>
+      <w:lvlJc w:val="left"/>
+      <w:pPr>
+        <w:ind w:left="6480" w:hanging="360"/>
+      </w:pPr>
+      <w:rPr>
+        <w:rFonts w:ascii="Wingdings" w:hAnsi="Wingdings" w:hint="default"/>
+      </w:rPr>
+    </w:lvl>
+  </w:abstractNum>
   <w:num w:numId="1">
     <w:abstractNumId w:val="0"/>
+  </w:num>
+  <w:num w:numId="2">
+    <w:abstractNumId w:val="1"/>
   </w:num>
 </w:numbering>
 </file>
@@ -2207,6 +4132,29 @@
       <w:szCs w:val="36"/>
     </w:rPr>
   </w:style>
+  <w:style w:type="paragraph" w:styleId="Heading2">
+    <w:name w:val="heading 2"/>
+    <w:basedOn w:val="Normal"/>
+    <w:next w:val="Normal"/>
+    <w:link w:val="Heading2Char"/>
+    <w:uiPriority w:val="9"/>
+    <w:unhideWhenUsed/>
+    <w:qFormat/>
+    <w:rsid w:val="00B33D54"/>
+    <w:pPr>
+      <w:keepNext/>
+      <w:keepLines/>
+      <w:spacing w:before="40" w:after="0"/>
+      <w:outlineLvl w:val="1"/>
+    </w:pPr>
+    <w:rPr>
+      <w:rFonts w:asciiTheme="majorHAnsi" w:eastAsiaTheme="majorEastAsia" w:hAnsiTheme="majorHAnsi" w:cstheme="majorBidi"/>
+      <w:b/>
+      <w:bCs/>
+      <w:sz w:val="30"/>
+      <w:szCs w:val="30"/>
+    </w:rPr>
+  </w:style>
   <w:style w:type="character" w:default="1" w:styleId="DefaultParagraphFont">
     <w:name w:val="Default Paragraph Font"/>
     <w:uiPriority w:val="1"/>
@@ -2424,6 +4372,34 @@
     <w:pPr>
       <w:ind w:left="720"/>
       <w:contextualSpacing/>
+    </w:pPr>
+  </w:style>
+  <w:style w:type="character" w:customStyle="1" w:styleId="Heading2Char">
+    <w:name w:val="Heading 2 Char"/>
+    <w:basedOn w:val="DefaultParagraphFont"/>
+    <w:link w:val="Heading2"/>
+    <w:uiPriority w:val="9"/>
+    <w:rsid w:val="00B33D54"/>
+    <w:rPr>
+      <w:rFonts w:asciiTheme="majorHAnsi" w:eastAsiaTheme="majorEastAsia" w:hAnsiTheme="majorHAnsi" w:cstheme="majorBidi"/>
+      <w:b/>
+      <w:bCs/>
+      <w:sz w:val="30"/>
+      <w:szCs w:val="30"/>
+      <w:lang w:val="sr-Latn-RS"/>
+    </w:rPr>
+  </w:style>
+  <w:style w:type="paragraph" w:styleId="TOC2">
+    <w:name w:val="toc 2"/>
+    <w:basedOn w:val="Normal"/>
+    <w:next w:val="Normal"/>
+    <w:autoRedefine/>
+    <w:uiPriority w:val="39"/>
+    <w:unhideWhenUsed/>
+    <w:rsid w:val="00DB0777"/>
+    <w:pPr>
+      <w:spacing w:after="100"/>
+      <w:ind w:left="240"/>
     </w:pPr>
   </w:style>
 </w:styles>

</xml_diff>

<commit_message>
Add Movement and updated DOCX
</commit_message>
<xml_diff>
--- a/ARVR - Nikola Vitanovic 761.docx
+++ b/ARVR - Nikola Vitanovic 761.docx
@@ -189,7 +189,7 @@
           <w:r>
             <w:fldChar w:fldCharType="separate"/>
           </w:r>
-          <w:hyperlink w:anchor="_Toc72784210" w:history="1">
+          <w:hyperlink w:anchor="_Toc73310528" w:history="1">
             <w:r>
               <w:rPr>
                 <w:rStyle w:val="Hyperlink"/>
@@ -216,7 +216,7 @@
                 <w:noProof/>
                 <w:webHidden/>
               </w:rPr>
-              <w:instrText xml:space="preserve"> PAGEREF _Toc72784210 \h </w:instrText>
+              <w:instrText xml:space="preserve"> PAGEREF _Toc73310528 \h </w:instrText>
             </w:r>
             <w:r>
               <w:rPr>
@@ -260,7 +260,7 @@
               <w:lang w:val="en-US"/>
             </w:rPr>
           </w:pPr>
-          <w:hyperlink w:anchor="_Toc72784211" w:history="1">
+          <w:hyperlink w:anchor="_Toc73310529" w:history="1">
             <w:r>
               <w:rPr>
                 <w:rStyle w:val="Hyperlink"/>
@@ -287,7 +287,7 @@
                 <w:noProof/>
                 <w:webHidden/>
               </w:rPr>
-              <w:instrText xml:space="preserve"> PAGEREF _Toc72784211 \h </w:instrText>
+              <w:instrText xml:space="preserve"> PAGEREF _Toc73310529 \h </w:instrText>
             </w:r>
             <w:r>
               <w:rPr>
@@ -331,7 +331,7 @@
               <w:lang w:val="en-US"/>
             </w:rPr>
           </w:pPr>
-          <w:hyperlink w:anchor="_Toc72784212" w:history="1">
+          <w:hyperlink w:anchor="_Toc73310530" w:history="1">
             <w:r>
               <w:rPr>
                 <w:rStyle w:val="Hyperlink"/>
@@ -358,7 +358,7 @@
                 <w:noProof/>
                 <w:webHidden/>
               </w:rPr>
-              <w:instrText xml:space="preserve"> PAGEREF _Toc72784212 \h </w:instrText>
+              <w:instrText xml:space="preserve"> PAGEREF _Toc73310530 \h </w:instrText>
             </w:r>
             <w:r>
               <w:rPr>
@@ -402,7 +402,7 @@
               <w:lang w:val="en-US"/>
             </w:rPr>
           </w:pPr>
-          <w:hyperlink w:anchor="_Toc72784213" w:history="1">
+          <w:hyperlink w:anchor="_Toc73310531" w:history="1">
             <w:r>
               <w:rPr>
                 <w:rStyle w:val="Hyperlink"/>
@@ -429,7 +429,7 @@
                 <w:noProof/>
                 <w:webHidden/>
               </w:rPr>
-              <w:instrText xml:space="preserve"> PAGEREF _Toc72784213 \h </w:instrText>
+              <w:instrText xml:space="preserve"> PAGEREF _Toc73310531 \h </w:instrText>
             </w:r>
             <w:r>
               <w:rPr>
@@ -473,7 +473,7 @@
               <w:lang w:val="en-US"/>
             </w:rPr>
           </w:pPr>
-          <w:hyperlink w:anchor="_Toc72784214" w:history="1">
+          <w:hyperlink w:anchor="_Toc73310532" w:history="1">
             <w:r>
               <w:rPr>
                 <w:rStyle w:val="Hyperlink"/>
@@ -500,7 +500,7 @@
                 <w:noProof/>
                 <w:webHidden/>
               </w:rPr>
-              <w:instrText xml:space="preserve"> PAGEREF _Toc72784214 \h </w:instrText>
+              <w:instrText xml:space="preserve"> PAGEREF _Toc73310532 \h </w:instrText>
             </w:r>
             <w:r>
               <w:rPr>
@@ -544,7 +544,7 @@
               <w:lang w:val="en-US"/>
             </w:rPr>
           </w:pPr>
-          <w:hyperlink w:anchor="_Toc72784215" w:history="1">
+          <w:hyperlink w:anchor="_Toc73310533" w:history="1">
             <w:r>
               <w:rPr>
                 <w:rStyle w:val="Hyperlink"/>
@@ -571,7 +571,7 @@
                 <w:noProof/>
                 <w:webHidden/>
               </w:rPr>
-              <w:instrText xml:space="preserve"> PAGEREF _Toc72784215 \h </w:instrText>
+              <w:instrText xml:space="preserve"> PAGEREF _Toc73310533 \h </w:instrText>
             </w:r>
             <w:r>
               <w:rPr>
@@ -615,7 +615,7 @@
               <w:lang w:val="en-US"/>
             </w:rPr>
           </w:pPr>
-          <w:hyperlink w:anchor="_Toc72784216" w:history="1">
+          <w:hyperlink w:anchor="_Toc73310534" w:history="1">
             <w:r>
               <w:rPr>
                 <w:rStyle w:val="Hyperlink"/>
@@ -642,7 +642,7 @@
                 <w:noProof/>
                 <w:webHidden/>
               </w:rPr>
-              <w:instrText xml:space="preserve"> PAGEREF _Toc72784216 \h </w:instrText>
+              <w:instrText xml:space="preserve"> PAGEREF _Toc73310534 \h </w:instrText>
             </w:r>
             <w:r>
               <w:rPr>
@@ -686,7 +686,7 @@
               <w:lang w:val="en-US"/>
             </w:rPr>
           </w:pPr>
-          <w:hyperlink w:anchor="_Toc72784217" w:history="1">
+          <w:hyperlink w:anchor="_Toc73310535" w:history="1">
             <w:r>
               <w:rPr>
                 <w:rStyle w:val="Hyperlink"/>
@@ -713,7 +713,7 @@
                 <w:noProof/>
                 <w:webHidden/>
               </w:rPr>
-              <w:instrText xml:space="preserve"> PAGEREF _Toc72784217 \h </w:instrText>
+              <w:instrText xml:space="preserve"> PAGEREF _Toc73310535 \h </w:instrText>
             </w:r>
             <w:r>
               <w:rPr>
@@ -733,7 +733,7 @@
                 <w:noProof/>
                 <w:webHidden/>
               </w:rPr>
-              <w:t>9</w:t>
+              <w:t>13</w:t>
             </w:r>
             <w:r>
               <w:rPr>
@@ -757,13 +757,13 @@
               <w:lang w:val="en-US"/>
             </w:rPr>
           </w:pPr>
-          <w:hyperlink w:anchor="_Toc72784218" w:history="1">
+          <w:hyperlink w:anchor="_Toc73310536" w:history="1">
             <w:r>
               <w:rPr>
                 <w:rStyle w:val="Hyperlink"/>
                 <w:noProof/>
               </w:rPr>
-              <w:t>UnityXR</w:t>
+              <w:t>XRRig objekat</w:t>
             </w:r>
             <w:r>
               <w:rPr>
@@ -784,7 +784,7 @@
                 <w:noProof/>
                 <w:webHidden/>
               </w:rPr>
-              <w:instrText xml:space="preserve"> PAGEREF _Toc72784218 \h </w:instrText>
+              <w:instrText xml:space="preserve"> PAGEREF _Toc73310536 \h </w:instrText>
             </w:r>
             <w:r>
               <w:rPr>
@@ -804,7 +804,75 @@
                 <w:noProof/>
                 <w:webHidden/>
               </w:rPr>
-              <w:t>9</w:t>
+              <w:t>13</w:t>
+            </w:r>
+            <w:r>
+              <w:rPr>
+                <w:noProof/>
+                <w:webHidden/>
+              </w:rPr>
+              <w:fldChar w:fldCharType="end"/>
+            </w:r>
+          </w:hyperlink>
+        </w:p>
+        <w:p>
+          <w:pPr>
+            <w:pStyle w:val="TOC3"/>
+            <w:tabs>
+              <w:tab w:val="right" w:leader="dot" w:pos="9350"/>
+            </w:tabs>
+            <w:rPr>
+              <w:noProof/>
+            </w:rPr>
+          </w:pPr>
+          <w:hyperlink w:anchor="_Toc73310537" w:history="1">
+            <w:r>
+              <w:rPr>
+                <w:rStyle w:val="Hyperlink"/>
+                <w:noProof/>
+              </w:rPr>
+              <w:t>CharacterController</w:t>
+            </w:r>
+            <w:r>
+              <w:rPr>
+                <w:noProof/>
+                <w:webHidden/>
+              </w:rPr>
+              <w:tab/>
+            </w:r>
+            <w:r>
+              <w:rPr>
+                <w:noProof/>
+                <w:webHidden/>
+              </w:rPr>
+              <w:fldChar w:fldCharType="begin"/>
+            </w:r>
+            <w:r>
+              <w:rPr>
+                <w:noProof/>
+                <w:webHidden/>
+              </w:rPr>
+              <w:instrText xml:space="preserve"> PAGEREF _Toc73310537 \h </w:instrText>
+            </w:r>
+            <w:r>
+              <w:rPr>
+                <w:noProof/>
+                <w:webHidden/>
+              </w:rPr>
+            </w:r>
+            <w:r>
+              <w:rPr>
+                <w:noProof/>
+                <w:webHidden/>
+              </w:rPr>
+              <w:fldChar w:fldCharType="separate"/>
+            </w:r>
+            <w:r>
+              <w:rPr>
+                <w:noProof/>
+                <w:webHidden/>
+              </w:rPr>
+              <w:t>13</w:t>
             </w:r>
             <w:r>
               <w:rPr>
@@ -828,13 +896,13 @@
               <w:lang w:val="en-US"/>
             </w:rPr>
           </w:pPr>
-          <w:hyperlink w:anchor="_Toc72784219" w:history="1">
+          <w:hyperlink w:anchor="_Toc73310538" w:history="1">
             <w:r>
               <w:rPr>
                 <w:rStyle w:val="Hyperlink"/>
                 <w:noProof/>
               </w:rPr>
-              <w:t>CharacterController</w:t>
+              <w:t>Kretanje</w:t>
             </w:r>
             <w:r>
               <w:rPr>
@@ -855,7 +923,7 @@
                 <w:noProof/>
                 <w:webHidden/>
               </w:rPr>
-              <w:instrText xml:space="preserve"> PAGEREF _Toc72784219 \h </w:instrText>
+              <w:instrText xml:space="preserve"> PAGEREF _Toc73310538 \h </w:instrText>
             </w:r>
             <w:r>
               <w:rPr>
@@ -875,7 +943,7 @@
                 <w:noProof/>
                 <w:webHidden/>
               </w:rPr>
-              <w:t>9</w:t>
+              <w:t>13</w:t>
             </w:r>
             <w:r>
               <w:rPr>
@@ -899,13 +967,13 @@
               <w:lang w:val="en-US"/>
             </w:rPr>
           </w:pPr>
-          <w:hyperlink w:anchor="_Toc72784220" w:history="1">
+          <w:hyperlink w:anchor="_Toc73310539" w:history="1">
             <w:r>
               <w:rPr>
                 <w:rStyle w:val="Hyperlink"/>
                 <w:noProof/>
               </w:rPr>
-              <w:t>Kretanje</w:t>
+              <w:t>Vrata</w:t>
             </w:r>
             <w:r>
               <w:rPr>
@@ -926,7 +994,7 @@
                 <w:noProof/>
                 <w:webHidden/>
               </w:rPr>
-              <w:instrText xml:space="preserve"> PAGEREF _Toc72784220 \h </w:instrText>
+              <w:instrText xml:space="preserve"> PAGEREF _Toc73310539 \h </w:instrText>
             </w:r>
             <w:r>
               <w:rPr>
@@ -946,7 +1014,7 @@
                 <w:noProof/>
                 <w:webHidden/>
               </w:rPr>
-              <w:t>9</w:t>
+              <w:t>13</w:t>
             </w:r>
             <w:r>
               <w:rPr>
@@ -970,13 +1038,13 @@
               <w:lang w:val="en-US"/>
             </w:rPr>
           </w:pPr>
-          <w:hyperlink w:anchor="_Toc72784221" w:history="1">
+          <w:hyperlink w:anchor="_Toc73310540" w:history="1">
             <w:r>
               <w:rPr>
                 <w:rStyle w:val="Hyperlink"/>
                 <w:noProof/>
               </w:rPr>
-              <w:t>Interakcija</w:t>
+              <w:t>Dugme</w:t>
             </w:r>
             <w:r>
               <w:rPr>
@@ -997,7 +1065,7 @@
                 <w:noProof/>
                 <w:webHidden/>
               </w:rPr>
-              <w:instrText xml:space="preserve"> PAGEREF _Toc72784221 \h </w:instrText>
+              <w:instrText xml:space="preserve"> PAGEREF _Toc73310540 \h </w:instrText>
             </w:r>
             <w:r>
               <w:rPr>
@@ -1017,7 +1085,7 @@
                 <w:noProof/>
                 <w:webHidden/>
               </w:rPr>
-              <w:t>9</w:t>
+              <w:t>13</w:t>
             </w:r>
             <w:r>
               <w:rPr>
@@ -1041,13 +1109,13 @@
               <w:lang w:val="en-US"/>
             </w:rPr>
           </w:pPr>
-          <w:hyperlink w:anchor="_Toc72784222" w:history="1">
+          <w:hyperlink w:anchor="_Toc73310541" w:history="1">
             <w:r>
               <w:rPr>
                 <w:rStyle w:val="Hyperlink"/>
                 <w:noProof/>
               </w:rPr>
-              <w:t>Vrata</w:t>
+              <w:t>Kutija</w:t>
             </w:r>
             <w:r>
               <w:rPr>
@@ -1068,7 +1136,7 @@
                 <w:noProof/>
                 <w:webHidden/>
               </w:rPr>
-              <w:instrText xml:space="preserve"> PAGEREF _Toc72784222 \h </w:instrText>
+              <w:instrText xml:space="preserve"> PAGEREF _Toc73310541 \h </w:instrText>
             </w:r>
             <w:r>
               <w:rPr>
@@ -1088,149 +1156,7 @@
                 <w:noProof/>
                 <w:webHidden/>
               </w:rPr>
-              <w:t>9</w:t>
-            </w:r>
-            <w:r>
-              <w:rPr>
-                <w:noProof/>
-                <w:webHidden/>
-              </w:rPr>
-              <w:fldChar w:fldCharType="end"/>
-            </w:r>
-          </w:hyperlink>
-        </w:p>
-        <w:p>
-          <w:pPr>
-            <w:pStyle w:val="TOC2"/>
-            <w:tabs>
-              <w:tab w:val="right" w:leader="dot" w:pos="9350"/>
-            </w:tabs>
-            <w:rPr>
-              <w:rFonts w:asciiTheme="minorHAnsi" w:hAnsiTheme="minorHAnsi"/>
-              <w:noProof/>
-              <w:sz w:val="22"/>
-              <w:lang w:val="en-US"/>
-            </w:rPr>
-          </w:pPr>
-          <w:hyperlink w:anchor="_Toc72784223" w:history="1">
-            <w:r>
-              <w:rPr>
-                <w:rStyle w:val="Hyperlink"/>
-                <w:noProof/>
-              </w:rPr>
-              <w:t>Dugme</w:t>
-            </w:r>
-            <w:r>
-              <w:rPr>
-                <w:noProof/>
-                <w:webHidden/>
-              </w:rPr>
-              <w:tab/>
-            </w:r>
-            <w:r>
-              <w:rPr>
-                <w:noProof/>
-                <w:webHidden/>
-              </w:rPr>
-              <w:fldChar w:fldCharType="begin"/>
-            </w:r>
-            <w:r>
-              <w:rPr>
-                <w:noProof/>
-                <w:webHidden/>
-              </w:rPr>
-              <w:instrText xml:space="preserve"> PAGEREF _Toc72784223 \h </w:instrText>
-            </w:r>
-            <w:r>
-              <w:rPr>
-                <w:noProof/>
-                <w:webHidden/>
-              </w:rPr>
-            </w:r>
-            <w:r>
-              <w:rPr>
-                <w:noProof/>
-                <w:webHidden/>
-              </w:rPr>
-              <w:fldChar w:fldCharType="separate"/>
-            </w:r>
-            <w:r>
-              <w:rPr>
-                <w:noProof/>
-                <w:webHidden/>
-              </w:rPr>
-              <w:t>9</w:t>
-            </w:r>
-            <w:r>
-              <w:rPr>
-                <w:noProof/>
-                <w:webHidden/>
-              </w:rPr>
-              <w:fldChar w:fldCharType="end"/>
-            </w:r>
-          </w:hyperlink>
-        </w:p>
-        <w:p>
-          <w:pPr>
-            <w:pStyle w:val="TOC2"/>
-            <w:tabs>
-              <w:tab w:val="right" w:leader="dot" w:pos="9350"/>
-            </w:tabs>
-            <w:rPr>
-              <w:rFonts w:asciiTheme="minorHAnsi" w:hAnsiTheme="minorHAnsi"/>
-              <w:noProof/>
-              <w:sz w:val="22"/>
-              <w:lang w:val="en-US"/>
-            </w:rPr>
-          </w:pPr>
-          <w:hyperlink w:anchor="_Toc72784224" w:history="1">
-            <w:r>
-              <w:rPr>
-                <w:rStyle w:val="Hyperlink"/>
-                <w:noProof/>
-              </w:rPr>
-              <w:t>Kutija</w:t>
-            </w:r>
-            <w:r>
-              <w:rPr>
-                <w:noProof/>
-                <w:webHidden/>
-              </w:rPr>
-              <w:tab/>
-            </w:r>
-            <w:r>
-              <w:rPr>
-                <w:noProof/>
-                <w:webHidden/>
-              </w:rPr>
-              <w:fldChar w:fldCharType="begin"/>
-            </w:r>
-            <w:r>
-              <w:rPr>
-                <w:noProof/>
-                <w:webHidden/>
-              </w:rPr>
-              <w:instrText xml:space="preserve"> PAGEREF _Toc72784224 \h </w:instrText>
-            </w:r>
-            <w:r>
-              <w:rPr>
-                <w:noProof/>
-                <w:webHidden/>
-              </w:rPr>
-            </w:r>
-            <w:r>
-              <w:rPr>
-                <w:noProof/>
-                <w:webHidden/>
-              </w:rPr>
-              <w:fldChar w:fldCharType="separate"/>
-            </w:r>
-            <w:r>
-              <w:rPr>
-                <w:noProof/>
-                <w:webHidden/>
-              </w:rPr>
-              <w:t>9</w:t>
+              <w:t>13</w:t>
             </w:r>
             <w:r>
               <w:rPr>
@@ -1254,7 +1180,7 @@
               <w:lang w:val="en-US"/>
             </w:rPr>
           </w:pPr>
-          <w:hyperlink w:anchor="_Toc72784225" w:history="1">
+          <w:hyperlink w:anchor="_Toc73310542" w:history="1">
             <w:r>
               <w:rPr>
                 <w:rStyle w:val="Hyperlink"/>
@@ -1281,7 +1207,7 @@
                 <w:noProof/>
                 <w:webHidden/>
               </w:rPr>
-              <w:instrText xml:space="preserve"> PAGEREF _Toc72784225 \h </w:instrText>
+              <w:instrText xml:space="preserve"> PAGEREF _Toc73310542 \h </w:instrText>
             </w:r>
             <w:r>
               <w:rPr>
@@ -1301,7 +1227,7 @@
                 <w:noProof/>
                 <w:webHidden/>
               </w:rPr>
-              <w:t>9</w:t>
+              <w:t>13</w:t>
             </w:r>
             <w:r>
               <w:rPr>
@@ -1335,7 +1261,7 @@
       <w:pPr>
         <w:pStyle w:val="Heading1"/>
       </w:pPr>
-      <w:bookmarkStart w:id="1" w:name="_Toc72784210"/>
+      <w:bookmarkStart w:id="1" w:name="_Toc73310528"/>
       <w:r>
         <w:lastRenderedPageBreak/>
         <w:t>Unity razvojno okruženje</w:t>
@@ -1545,7 +1471,7 @@
       <w:pPr>
         <w:pStyle w:val="Heading1"/>
       </w:pPr>
-      <w:bookmarkStart w:id="2" w:name="_Toc72784211"/>
+      <w:bookmarkStart w:id="2" w:name="_Toc73310529"/>
       <w:r>
         <w:lastRenderedPageBreak/>
         <w:t>Virtuelna realnost</w:t>
@@ -1595,7 +1521,7 @@
       <w:pPr>
         <w:pStyle w:val="Heading1"/>
       </w:pPr>
-      <w:bookmarkStart w:id="3" w:name="_Toc72784212"/>
+      <w:bookmarkStart w:id="3" w:name="_Toc73310530"/>
       <w:r>
         <w:t>Vridge</w:t>
       </w:r>
@@ -2270,7 +2196,7 @@
       <w:pPr>
         <w:pStyle w:val="Heading1"/>
       </w:pPr>
-      <w:bookmarkStart w:id="4" w:name="_Toc72784213"/>
+      <w:bookmarkStart w:id="4" w:name="_Toc73310531"/>
       <w:r>
         <w:lastRenderedPageBreak/>
         <w:t>SteamVR</w:t>
@@ -2296,7 +2222,7 @@
       <w:pPr>
         <w:pStyle w:val="Heading1"/>
       </w:pPr>
-      <w:bookmarkStart w:id="5" w:name="_Toc72784214"/>
+      <w:bookmarkStart w:id="5" w:name="_Toc73310532"/>
       <w:r>
         <w:t>Unity SteamVR dodatak</w:t>
       </w:r>
@@ -2379,7 +2305,7 @@
       <w:pPr>
         <w:pStyle w:val="Heading1"/>
       </w:pPr>
-      <w:bookmarkStart w:id="6" w:name="_Toc72784215"/>
+      <w:bookmarkStart w:id="6" w:name="_Toc73310533"/>
       <w:r>
         <w:lastRenderedPageBreak/>
         <w:t>Projekat</w:t>
@@ -2413,7 +2339,7 @@
       <w:pPr>
         <w:pStyle w:val="Heading2"/>
       </w:pPr>
-      <w:bookmarkStart w:id="7" w:name="_Toc72784216"/>
+      <w:bookmarkStart w:id="7" w:name="_Toc73310534"/>
       <w:r>
         <w:t>Podešavanje</w:t>
       </w:r>
@@ -2431,6 +2357,7 @@
       </w:pPr>
       <w:r>
         <w:rPr>
+          <w:noProof/>
           <w:lang w:val="en-US"/>
         </w:rPr>
         <w:drawing>
@@ -2918,6 +2845,7 @@
       </w:pPr>
       <w:r>
         <w:rPr>
+          <w:noProof/>
           <w:lang w:val="en-US"/>
         </w:rPr>
         <w:lastRenderedPageBreak/>
@@ -3072,6 +3000,7 @@
       </w:pPr>
       <w:r>
         <w:rPr>
+          <w:noProof/>
           <w:lang w:val="en-US"/>
         </w:rPr>
         <w:lastRenderedPageBreak/>
@@ -3152,6 +3081,7 @@
       </w:pPr>
       <w:r>
         <w:rPr>
+          <w:noProof/>
           <w:lang w:val="en-US"/>
         </w:rPr>
         <w:drawing>
@@ -3232,7 +3162,7 @@
       <w:pPr>
         <w:pStyle w:val="Heading2"/>
       </w:pPr>
-      <w:bookmarkStart w:id="8" w:name="_Toc72784217"/>
+      <w:bookmarkStart w:id="8" w:name="_Toc73310535"/>
       <w:r>
         <w:lastRenderedPageBreak/>
         <w:t>Struktura projekta</w:t>
@@ -3242,75 +3172,3809 @@
     <w:p>
       <w:pPr>
         <w:pStyle w:val="Heading2"/>
+      </w:pPr>
+      <w:bookmarkStart w:id="9" w:name="_Toc73310536"/>
+      <w:r>
+        <w:t>XRRig</w:t>
+      </w:r>
+      <w:r>
+        <w:t xml:space="preserve"> objekat</w:t>
+      </w:r>
+      <w:bookmarkEnd w:id="9"/>
+    </w:p>
+    <w:p>
+      <w:r>
+        <w:tab/>
+      </w:r>
+      <w:r>
+        <w:rPr>
+          <w:i/>
+          <w:iCs/>
+        </w:rPr>
+        <w:t>XRRig</w:t>
+      </w:r>
+      <w:r>
+        <w:t xml:space="preserve"> objekat predstavlja igrača. Najbintiji deo </w:t>
+      </w:r>
+      <w:r>
+        <w:rPr>
+          <w:i/>
+          <w:iCs/>
+        </w:rPr>
+        <w:t>XRRig</w:t>
+      </w:r>
+      <w:r>
+        <w:t xml:space="preserve"> objekta predstavlja glavna kamera, koja prikazuje svet igraču kroz VR naočare.</w:t>
+      </w:r>
+      <w:r>
+        <w:t xml:space="preserve"> Struktura objekta je kao na slici.</w:t>
+      </w:r>
+    </w:p>
+    <w:p>
+      <w:pPr>
+        <w:keepNext/>
+        <w:jc w:val="center"/>
+      </w:pPr>
+      <w:r>
+        <w:drawing>
+          <wp:inline distT="0" distB="0" distL="0" distR="0" wp14:anchorId="3E3F0DFB" wp14:editId="2D0267EA">
+            <wp:extent cx="2081314" cy="619125"/>
+            <wp:effectExtent l="0" t="0" r="0" b="0"/>
+            <wp:docPr id="15" name="Picture 15"/>
+            <wp:cNvGraphicFramePr>
+              <a:graphicFrameLocks xmlns:a="http://schemas.openxmlformats.org/drawingml/2006/main" noChangeAspect="1"/>
+            </wp:cNvGraphicFramePr>
+            <a:graphic xmlns:a="http://schemas.openxmlformats.org/drawingml/2006/main">
+              <a:graphicData uri="http://schemas.openxmlformats.org/drawingml/2006/picture">
+                <pic:pic xmlns:pic="http://schemas.openxmlformats.org/drawingml/2006/picture">
+                  <pic:nvPicPr>
+                    <pic:cNvPr id="1" name=""/>
+                    <pic:cNvPicPr/>
+                  </pic:nvPicPr>
+                  <pic:blipFill>
+                    <a:blip r:embed="rId23"/>
+                    <a:stretch>
+                      <a:fillRect/>
+                    </a:stretch>
+                  </pic:blipFill>
+                  <pic:spPr>
+                    <a:xfrm>
+                      <a:off x="0" y="0"/>
+                      <a:ext cx="2083820" cy="619870"/>
+                    </a:xfrm>
+                    <a:prstGeom prst="rect">
+                      <a:avLst/>
+                    </a:prstGeom>
+                  </pic:spPr>
+                </pic:pic>
+              </a:graphicData>
+            </a:graphic>
+          </wp:inline>
+        </w:drawing>
+      </w:r>
+    </w:p>
+    <w:p>
+      <w:pPr>
+        <w:pStyle w:val="Caption"/>
+        <w:jc w:val="center"/>
+      </w:pPr>
+      <w:r>
+        <w:t xml:space="preserve">Slika </w:t>
+      </w:r>
+      <w:r>
+        <w:fldChar w:fldCharType="begin"/>
+      </w:r>
+      <w:r>
+        <w:instrText xml:space="preserve"> SEQ Slika \* ARABIC </w:instrText>
+      </w:r>
+      <w:r>
+        <w:fldChar w:fldCharType="separate"/>
+      </w:r>
+      <w:r>
+        <w:rPr>
+          <w:noProof/>
+        </w:rPr>
+        <w:t>16</w:t>
+      </w:r>
+      <w:r>
+        <w:fldChar w:fldCharType="end"/>
+      </w:r>
+      <w:r>
+        <w:t xml:space="preserve"> - Struktura XRRig objekta.</w:t>
+      </w:r>
+    </w:p>
+    <w:p>
+      <w:r>
+        <w:t xml:space="preserve">Podešavanja vezana za VR prikaz se nalaze u okviru glavne kamere. Komponenta koja je zadužena za VR prikaz je </w:t>
+      </w:r>
+      <w:r>
+        <w:rPr>
+          <w:i/>
+          <w:iCs/>
+        </w:rPr>
+        <w:t>Tracked Pose Driver</w:t>
+      </w:r>
+      <w:r>
+        <w:t xml:space="preserve">, on sadrži podešavanja VR naočara i kako se ona odnose na virtuelni svet. </w:t>
+      </w:r>
+    </w:p>
+    <w:p>
+      <w:pPr>
+        <w:keepNext/>
+        <w:jc w:val="center"/>
+      </w:pPr>
+      <w:r>
+        <w:drawing>
+          <wp:inline distT="0" distB="0" distL="0" distR="0" wp14:anchorId="7D9C6483" wp14:editId="73C903A7">
+            <wp:extent cx="2943636" cy="1428949"/>
+            <wp:effectExtent l="0" t="0" r="9525" b="0"/>
+            <wp:docPr id="17" name="Picture 17"/>
+            <wp:cNvGraphicFramePr>
+              <a:graphicFrameLocks xmlns:a="http://schemas.openxmlformats.org/drawingml/2006/main" noChangeAspect="1"/>
+            </wp:cNvGraphicFramePr>
+            <a:graphic xmlns:a="http://schemas.openxmlformats.org/drawingml/2006/main">
+              <a:graphicData uri="http://schemas.openxmlformats.org/drawingml/2006/picture">
+                <pic:pic xmlns:pic="http://schemas.openxmlformats.org/drawingml/2006/picture">
+                  <pic:nvPicPr>
+                    <pic:cNvPr id="1" name=""/>
+                    <pic:cNvPicPr/>
+                  </pic:nvPicPr>
+                  <pic:blipFill>
+                    <a:blip r:embed="rId24"/>
+                    <a:stretch>
+                      <a:fillRect/>
+                    </a:stretch>
+                  </pic:blipFill>
+                  <pic:spPr>
+                    <a:xfrm>
+                      <a:off x="0" y="0"/>
+                      <a:ext cx="2943636" cy="1428949"/>
+                    </a:xfrm>
+                    <a:prstGeom prst="rect">
+                      <a:avLst/>
+                    </a:prstGeom>
+                  </pic:spPr>
+                </pic:pic>
+              </a:graphicData>
+            </a:graphic>
+          </wp:inline>
+        </w:drawing>
+      </w:r>
+    </w:p>
+    <w:p>
+      <w:pPr>
+        <w:pStyle w:val="Caption"/>
+        <w:jc w:val="center"/>
+      </w:pPr>
+      <w:r>
+        <w:t xml:space="preserve">Slika </w:t>
+      </w:r>
+      <w:r>
+        <w:fldChar w:fldCharType="begin"/>
+      </w:r>
+      <w:r>
+        <w:instrText xml:space="preserve"> SEQ Slika \* ARABIC </w:instrText>
+      </w:r>
+      <w:r>
+        <w:fldChar w:fldCharType="separate"/>
+      </w:r>
+      <w:r>
+        <w:rPr>
+          <w:noProof/>
+        </w:rPr>
+        <w:t>17</w:t>
+      </w:r>
+      <w:r>
+        <w:fldChar w:fldCharType="end"/>
+      </w:r>
+      <w:r>
+        <w:t xml:space="preserve"> - Podešavanja Tracked Pose Driver komponente.</w:t>
+      </w:r>
+    </w:p>
+    <w:p>
+      <w:pPr>
+        <w:pStyle w:val="ListParagraph"/>
+        <w:numPr>
+          <w:ilvl w:val="0"/>
+          <w:numId w:val="3"/>
+        </w:numPr>
         <w:rPr>
           <w:lang w:val="en-US"/>
         </w:rPr>
       </w:pPr>
       <w:r>
+        <w:rPr>
+          <w:i/>
+          <w:iCs/>
+          <w:lang w:val="en-US"/>
+        </w:rPr>
+        <w:t>Device</w:t>
+      </w:r>
+      <w:r>
+        <w:rPr>
+          <w:lang w:val="en-US"/>
+        </w:rPr>
+        <w:t xml:space="preserve"> – </w:t>
+      </w:r>
+      <w:proofErr w:type="spellStart"/>
+      <w:r>
+        <w:rPr>
+          <w:lang w:val="en-US"/>
+        </w:rPr>
+        <w:t>predstavlja</w:t>
+      </w:r>
+      <w:proofErr w:type="spellEnd"/>
+      <w:r>
+        <w:rPr>
+          <w:lang w:val="en-US"/>
+        </w:rPr>
+        <w:t xml:space="preserve"> </w:t>
+      </w:r>
+      <w:proofErr w:type="spellStart"/>
+      <w:r>
+        <w:rPr>
+          <w:lang w:val="en-US"/>
+        </w:rPr>
+        <w:t>uredjaj</w:t>
+      </w:r>
+      <w:proofErr w:type="spellEnd"/>
+      <w:r>
+        <w:rPr>
+          <w:lang w:val="en-US"/>
+        </w:rPr>
+        <w:t xml:space="preserve"> </w:t>
+      </w:r>
+      <w:proofErr w:type="spellStart"/>
+      <w:r>
+        <w:rPr>
+          <w:lang w:val="en-US"/>
+        </w:rPr>
+        <w:t>kojim</w:t>
+      </w:r>
+      <w:proofErr w:type="spellEnd"/>
+      <w:r>
+        <w:rPr>
+          <w:lang w:val="en-US"/>
+        </w:rPr>
+        <w:t xml:space="preserve"> se </w:t>
+      </w:r>
+      <w:proofErr w:type="spellStart"/>
+      <w:r>
+        <w:rPr>
+          <w:lang w:val="en-US"/>
+        </w:rPr>
+        <w:t>vr</w:t>
+      </w:r>
+      <w:proofErr w:type="spellEnd"/>
+      <w:r>
+        <w:t>ši praćenje. U našem slučaju to su VR naočare ali mogao bi da bude kontroler ili neki drugi daljinski uređaj.</w:t>
+      </w:r>
+    </w:p>
+    <w:p>
+      <w:pPr>
+        <w:pStyle w:val="ListParagraph"/>
+        <w:numPr>
+          <w:ilvl w:val="0"/>
+          <w:numId w:val="3"/>
+        </w:numPr>
+        <w:rPr>
+          <w:lang w:val="en-US"/>
+        </w:rPr>
+      </w:pPr>
+      <w:r>
+        <w:rPr>
+          <w:i/>
+          <w:iCs/>
+          <w:lang w:val="en-US"/>
+        </w:rPr>
+        <w:t>Pose Source</w:t>
+      </w:r>
+      <w:r>
+        <w:rPr>
+          <w:lang w:val="en-US"/>
+        </w:rPr>
+        <w:t xml:space="preserve"> – </w:t>
+      </w:r>
+      <w:proofErr w:type="spellStart"/>
+      <w:r>
+        <w:rPr>
+          <w:lang w:val="en-US"/>
+        </w:rPr>
+        <w:t>predstavlja</w:t>
+      </w:r>
+      <w:proofErr w:type="spellEnd"/>
+      <w:r>
+        <w:rPr>
+          <w:lang w:val="en-US"/>
+        </w:rPr>
+        <w:t xml:space="preserve"> </w:t>
+      </w:r>
+      <w:proofErr w:type="spellStart"/>
+      <w:r>
+        <w:rPr>
+          <w:lang w:val="en-US"/>
+        </w:rPr>
+        <w:t>poziciju</w:t>
+      </w:r>
+      <w:proofErr w:type="spellEnd"/>
+      <w:r>
+        <w:rPr>
+          <w:lang w:val="en-US"/>
+        </w:rPr>
+        <w:t xml:space="preserve"> </w:t>
+      </w:r>
+      <w:proofErr w:type="spellStart"/>
+      <w:r>
+        <w:rPr>
+          <w:lang w:val="en-US"/>
+        </w:rPr>
+        <w:t>ure</w:t>
+      </w:r>
+      <w:proofErr w:type="spellEnd"/>
+      <w:r>
+        <w:t>đaja, najčešće se koristi opcija kao na slici koja prestavlja tačku između očiju. Kamera u virtuelnom svetu bi srazmerno tome trebalo da bude postavljena.</w:t>
+      </w:r>
+    </w:p>
+    <w:p>
+      <w:pPr>
+        <w:pStyle w:val="ListParagraph"/>
+        <w:numPr>
+          <w:ilvl w:val="0"/>
+          <w:numId w:val="3"/>
+        </w:numPr>
+        <w:rPr>
+          <w:lang w:val="en-US"/>
+        </w:rPr>
+      </w:pPr>
+      <w:proofErr w:type="gramStart"/>
+      <w:r>
+        <w:rPr>
+          <w:i/>
+          <w:iCs/>
+          <w:lang w:val="en-US"/>
+        </w:rPr>
+        <w:t>Update  type</w:t>
+      </w:r>
+      <w:proofErr w:type="gramEnd"/>
+      <w:r>
+        <w:rPr>
+          <w:lang w:val="en-US"/>
+        </w:rPr>
+        <w:t xml:space="preserve"> – </w:t>
+      </w:r>
+      <w:proofErr w:type="spellStart"/>
+      <w:r>
+        <w:rPr>
+          <w:lang w:val="en-US"/>
+        </w:rPr>
+        <w:t>kada</w:t>
+      </w:r>
+      <w:proofErr w:type="spellEnd"/>
+      <w:r>
+        <w:rPr>
+          <w:lang w:val="en-US"/>
+        </w:rPr>
+        <w:t xml:space="preserve"> se </w:t>
+      </w:r>
+      <w:proofErr w:type="spellStart"/>
+      <w:r>
+        <w:rPr>
+          <w:lang w:val="en-US"/>
+        </w:rPr>
+        <w:t>vr</w:t>
+      </w:r>
+      <w:proofErr w:type="spellEnd"/>
+      <w:r>
+        <w:t>ši čitanje informacija o VR uređjaju.</w:t>
+      </w:r>
+    </w:p>
+    <w:p>
+      <w:pPr>
+        <w:ind w:firstLine="720"/>
+      </w:pPr>
+      <w:r>
+        <w:t xml:space="preserve">Objekat </w:t>
+      </w:r>
+      <w:r>
+        <w:rPr>
+          <w:i/>
+          <w:iCs/>
+        </w:rPr>
+        <w:t>Camera Offse</w:t>
+      </w:r>
+      <w:r>
+        <w:t>t predstavlja</w:t>
+      </w:r>
+      <w:r>
+        <w:t xml:space="preserve"> pomeraj kamere od zemlje, u našem slučaju VR naočare ne podržavaju </w:t>
+      </w:r>
+      <w:r>
+        <w:t xml:space="preserve">relativno kretanje tj. ovaj offset nema uticaj, zbog toga je fiksiran na vrednost 0 i sama glavna kamera je pomerena na željenu visinu u okviru </w:t>
+      </w:r>
+      <w:r>
+        <w:rPr>
+          <w:i/>
+          <w:iCs/>
+        </w:rPr>
         <w:t>XRRig</w:t>
       </w:r>
       <w:r>
-        <w:t xml:space="preserve"> objekat</w:t>
+        <w:t xml:space="preserve"> objekta.</w:t>
+      </w:r>
+    </w:p>
+    <w:p>
+      <w:pPr>
+        <w:pStyle w:val="Heading3"/>
+      </w:pPr>
+      <w:bookmarkStart w:id="10" w:name="_Toc73310537"/>
+      <w:r>
+        <w:lastRenderedPageBreak/>
+        <w:t>Character</w:t>
+      </w:r>
+      <w:r>
+        <w:t xml:space="preserve"> c</w:t>
+      </w:r>
+      <w:r>
+        <w:t>ontroller</w:t>
+      </w:r>
+      <w:bookmarkEnd w:id="10"/>
+    </w:p>
+    <w:p>
+      <w:r>
+        <w:tab/>
+      </w:r>
+      <w:r>
+        <w:rPr>
+          <w:i/>
+          <w:iCs/>
+        </w:rPr>
+        <w:t>Character controller</w:t>
+      </w:r>
+      <w:r>
+        <w:rPr>
+          <w:i/>
+          <w:iCs/>
+        </w:rPr>
+        <w:t xml:space="preserve"> </w:t>
+      </w:r>
+      <w:r>
+        <w:t xml:space="preserve">komponenta predstavlja telo igrača. Telo je u obliku kapsule i automatski dobija svojstva 3D objekta koji reaguje na koliziju sa ostalim 3D objektima. Ova komponenta se dodaje na </w:t>
+      </w:r>
+      <w:r>
+        <w:rPr>
+          <w:i/>
+          <w:iCs/>
+        </w:rPr>
+        <w:t>XRRig</w:t>
+      </w:r>
+      <w:r>
+        <w:t xml:space="preserve"> objekat. Sadrži podešavanja visine, oblika objekta, kao i karakteristika o kretanju objekta.</w:t>
+      </w:r>
+    </w:p>
+    <w:p>
+      <w:pPr>
+        <w:keepNext/>
+      </w:pPr>
+      <w:r>
+        <w:drawing>
+          <wp:inline distT="0" distB="0" distL="0" distR="0" wp14:anchorId="6D3B6C64" wp14:editId="438438CF">
+            <wp:extent cx="5943600" cy="4784725"/>
+            <wp:effectExtent l="0" t="0" r="0" b="0"/>
+            <wp:docPr id="20" name="Picture 20"/>
+            <wp:cNvGraphicFramePr>
+              <a:graphicFrameLocks xmlns:a="http://schemas.openxmlformats.org/drawingml/2006/main" noChangeAspect="1"/>
+            </wp:cNvGraphicFramePr>
+            <a:graphic xmlns:a="http://schemas.openxmlformats.org/drawingml/2006/main">
+              <a:graphicData uri="http://schemas.openxmlformats.org/drawingml/2006/picture">
+                <pic:pic xmlns:pic="http://schemas.openxmlformats.org/drawingml/2006/picture">
+                  <pic:nvPicPr>
+                    <pic:cNvPr id="1" name=""/>
+                    <pic:cNvPicPr/>
+                  </pic:nvPicPr>
+                  <pic:blipFill>
+                    <a:blip r:embed="rId25"/>
+                    <a:stretch>
+                      <a:fillRect/>
+                    </a:stretch>
+                  </pic:blipFill>
+                  <pic:spPr>
+                    <a:xfrm>
+                      <a:off x="0" y="0"/>
+                      <a:ext cx="5943600" cy="4784725"/>
+                    </a:xfrm>
+                    <a:prstGeom prst="rect">
+                      <a:avLst/>
+                    </a:prstGeom>
+                  </pic:spPr>
+                </pic:pic>
+              </a:graphicData>
+            </a:graphic>
+          </wp:inline>
+        </w:drawing>
+      </w:r>
+    </w:p>
+    <w:p>
+      <w:pPr>
+        <w:pStyle w:val="Caption"/>
+        <w:jc w:val="center"/>
+      </w:pPr>
+      <w:r>
+        <w:t xml:space="preserve">Slika </w:t>
+      </w:r>
+      <w:r>
+        <w:fldChar w:fldCharType="begin"/>
+      </w:r>
+      <w:r>
+        <w:instrText xml:space="preserve"> SEQ Slika \* ARABIC </w:instrText>
+      </w:r>
+      <w:r>
+        <w:fldChar w:fldCharType="separate"/>
+      </w:r>
+      <w:r>
+        <w:rPr>
+          <w:noProof/>
+        </w:rPr>
+        <w:t>18</w:t>
+      </w:r>
+      <w:r>
+        <w:fldChar w:fldCharType="end"/>
+      </w:r>
+      <w:r>
+        <w:t xml:space="preserve"> - Izgled Character Controller komponente na XRRig objektu sa osnovnim podešavanjima.</w:t>
+      </w:r>
+    </w:p>
+    <w:p>
+      <w:pPr>
+        <w:pStyle w:val="Heading3"/>
+      </w:pPr>
+      <w:bookmarkStart w:id="11" w:name="_Toc73310538"/>
+      <w:r>
+        <w:t>Kretanje</w:t>
+      </w:r>
+      <w:bookmarkEnd w:id="11"/>
+    </w:p>
+    <w:p>
+      <w:r>
+        <w:rPr>
+          <w:lang w:val="en-US"/>
+        </w:rPr>
+        <w:tab/>
+      </w:r>
+      <w:r>
+        <w:t>Kretanje u VR svetu prestavlja izazov. Radi postizanja najrealnijeg doživljaja VR igara, potrebno je translirati fizičko kretanje u stvarnom svetu u virtuelno kretanje. Da bi tako nešto bilo moguće morali bismo da imamo neogračien prostor po kome bi se kretali.</w:t>
+      </w:r>
+      <w:r>
+        <w:t xml:space="preserve"> Naravno to nije </w:t>
+      </w:r>
+      <w:r>
+        <w:lastRenderedPageBreak/>
+        <w:t>moguće, iz tog razloga razni proizvođači igara su smislili razne načine kretanja u virtuelnom svetu.</w:t>
+      </w:r>
+    </w:p>
+    <w:p>
+      <w:r>
+        <w:tab/>
+        <w:t xml:space="preserve">Kretanje u ovoj igri je jednostavno, gledanjem blago na dole u realnom svetu translira se na kretanje igrača u virtuelnom svetu u smeru gledanja. Gledanjem pod većim uglom prema podu igrač prelazi u mod čučanja i sporije se kreće u smeru gledanja. To je omogućeno kodom iz skripte </w:t>
+      </w:r>
+      <w:r>
+        <w:rPr>
+          <w:i/>
+          <w:iCs/>
+        </w:rPr>
+        <w:t>Movement.</w:t>
+      </w:r>
+      <w:r>
+        <w:t>cs</w:t>
+      </w:r>
+      <w:r>
+        <w:t xml:space="preserve"> koja je zakačena za </w:t>
+      </w:r>
+      <w:r>
+        <w:rPr>
+          <w:i/>
+          <w:iCs/>
+        </w:rPr>
+        <w:t>XRRig</w:t>
+      </w:r>
+      <w:r>
+        <w:rPr>
+          <w:i/>
+          <w:iCs/>
+        </w:rPr>
+        <w:t xml:space="preserve"> </w:t>
+      </w:r>
+      <w:r>
+        <w:t>objekat i omogućava mu pomeranje.</w:t>
+      </w:r>
+    </w:p>
+    <w:p>
+      <w:pPr>
+        <w:autoSpaceDE w:val="0"/>
+        <w:autoSpaceDN w:val="0"/>
+        <w:adjustRightInd w:val="0"/>
+        <w:spacing w:after="0" w:line="240" w:lineRule="auto"/>
+        <w:jc w:val="left"/>
+        <w:rPr>
+          <w:rFonts w:ascii="Consolas" w:eastAsiaTheme="minorHAnsi" w:hAnsi="Consolas" w:cs="Consolas"/>
+          <w:color w:val="000000"/>
+          <w:sz w:val="16"/>
+          <w:szCs w:val="16"/>
+        </w:rPr>
+      </w:pPr>
+      <w:r>
+        <w:rPr>
+          <w:rFonts w:ascii="Consolas" w:eastAsiaTheme="minorHAnsi" w:hAnsi="Consolas" w:cs="Consolas"/>
+          <w:color w:val="0000FF"/>
+          <w:sz w:val="16"/>
+          <w:szCs w:val="16"/>
+        </w:rPr>
+        <w:t>public</w:t>
+      </w:r>
+      <w:r>
+        <w:rPr>
+          <w:rFonts w:ascii="Consolas" w:eastAsiaTheme="minorHAnsi" w:hAnsi="Consolas" w:cs="Consolas"/>
+          <w:color w:val="000000"/>
+          <w:sz w:val="16"/>
+          <w:szCs w:val="16"/>
+        </w:rPr>
+        <w:t xml:space="preserve"> </w:t>
+      </w:r>
+      <w:r>
+        <w:rPr>
+          <w:rFonts w:ascii="Consolas" w:eastAsiaTheme="minorHAnsi" w:hAnsi="Consolas" w:cs="Consolas"/>
+          <w:color w:val="0000FF"/>
+          <w:sz w:val="16"/>
+          <w:szCs w:val="16"/>
+        </w:rPr>
+        <w:t>class</w:t>
+      </w:r>
+      <w:r>
+        <w:rPr>
+          <w:rFonts w:ascii="Consolas" w:eastAsiaTheme="minorHAnsi" w:hAnsi="Consolas" w:cs="Consolas"/>
+          <w:color w:val="000000"/>
+          <w:sz w:val="16"/>
+          <w:szCs w:val="16"/>
+        </w:rPr>
+        <w:t xml:space="preserve"> </w:t>
+      </w:r>
+      <w:r>
+        <w:rPr>
+          <w:rFonts w:ascii="Consolas" w:eastAsiaTheme="minorHAnsi" w:hAnsi="Consolas" w:cs="Consolas"/>
+          <w:color w:val="2B91AF"/>
+          <w:sz w:val="16"/>
+          <w:szCs w:val="16"/>
+        </w:rPr>
+        <w:t>Movement</w:t>
+      </w:r>
+      <w:r>
+        <w:rPr>
+          <w:rFonts w:ascii="Consolas" w:eastAsiaTheme="minorHAnsi" w:hAnsi="Consolas" w:cs="Consolas"/>
+          <w:color w:val="000000"/>
+          <w:sz w:val="16"/>
+          <w:szCs w:val="16"/>
+        </w:rPr>
+        <w:t xml:space="preserve"> : MonoBehaviour</w:t>
+      </w:r>
+    </w:p>
+    <w:p>
+      <w:pPr>
+        <w:autoSpaceDE w:val="0"/>
+        <w:autoSpaceDN w:val="0"/>
+        <w:adjustRightInd w:val="0"/>
+        <w:spacing w:after="0" w:line="240" w:lineRule="auto"/>
+        <w:jc w:val="left"/>
+        <w:rPr>
+          <w:rFonts w:ascii="Consolas" w:eastAsiaTheme="minorHAnsi" w:hAnsi="Consolas" w:cs="Consolas"/>
+          <w:color w:val="000000"/>
+          <w:sz w:val="16"/>
+          <w:szCs w:val="16"/>
+        </w:rPr>
+      </w:pPr>
+      <w:r>
+        <w:rPr>
+          <w:rFonts w:ascii="Consolas" w:eastAsiaTheme="minorHAnsi" w:hAnsi="Consolas" w:cs="Consolas"/>
+          <w:color w:val="000000"/>
+          <w:sz w:val="16"/>
+          <w:szCs w:val="16"/>
+        </w:rPr>
+        <w:t>{</w:t>
+      </w:r>
+    </w:p>
+    <w:p>
+      <w:pPr>
+        <w:autoSpaceDE w:val="0"/>
+        <w:autoSpaceDN w:val="0"/>
+        <w:adjustRightInd w:val="0"/>
+        <w:spacing w:after="0" w:line="240" w:lineRule="auto"/>
+        <w:jc w:val="left"/>
+        <w:rPr>
+          <w:rFonts w:ascii="Consolas" w:eastAsiaTheme="minorHAnsi" w:hAnsi="Consolas" w:cs="Consolas"/>
+          <w:color w:val="000000"/>
+          <w:sz w:val="16"/>
+          <w:szCs w:val="16"/>
+        </w:rPr>
+      </w:pPr>
+      <w:r>
+        <w:rPr>
+          <w:rFonts w:ascii="Consolas" w:eastAsiaTheme="minorHAnsi" w:hAnsi="Consolas" w:cs="Consolas"/>
+          <w:color w:val="000000"/>
+          <w:sz w:val="16"/>
+          <w:szCs w:val="16"/>
+        </w:rPr>
+        <w:t xml:space="preserve">    </w:t>
+      </w:r>
+      <w:r>
+        <w:rPr>
+          <w:rFonts w:ascii="Consolas" w:eastAsiaTheme="minorHAnsi" w:hAnsi="Consolas" w:cs="Consolas"/>
+          <w:color w:val="0000FF"/>
+          <w:sz w:val="16"/>
+          <w:szCs w:val="16"/>
+        </w:rPr>
+        <w:t>private</w:t>
+      </w:r>
+      <w:r>
+        <w:rPr>
+          <w:rFonts w:ascii="Consolas" w:eastAsiaTheme="minorHAnsi" w:hAnsi="Consolas" w:cs="Consolas"/>
+          <w:color w:val="000000"/>
+          <w:sz w:val="16"/>
+          <w:szCs w:val="16"/>
+        </w:rPr>
+        <w:t xml:space="preserve"> CharacterController controller;</w:t>
+      </w:r>
+    </w:p>
+    <w:p>
+      <w:pPr>
+        <w:autoSpaceDE w:val="0"/>
+        <w:autoSpaceDN w:val="0"/>
+        <w:adjustRightInd w:val="0"/>
+        <w:spacing w:after="0" w:line="240" w:lineRule="auto"/>
+        <w:jc w:val="left"/>
+        <w:rPr>
+          <w:rFonts w:ascii="Consolas" w:eastAsiaTheme="minorHAnsi" w:hAnsi="Consolas" w:cs="Consolas"/>
+          <w:color w:val="000000"/>
+          <w:sz w:val="16"/>
+          <w:szCs w:val="16"/>
+        </w:rPr>
+      </w:pPr>
+      <w:r>
+        <w:rPr>
+          <w:rFonts w:ascii="Consolas" w:eastAsiaTheme="minorHAnsi" w:hAnsi="Consolas" w:cs="Consolas"/>
+          <w:color w:val="000000"/>
+          <w:sz w:val="16"/>
+          <w:szCs w:val="16"/>
+        </w:rPr>
+        <w:t xml:space="preserve">    </w:t>
+      </w:r>
+      <w:r>
+        <w:rPr>
+          <w:rFonts w:ascii="Consolas" w:eastAsiaTheme="minorHAnsi" w:hAnsi="Consolas" w:cs="Consolas"/>
+          <w:color w:val="0000FF"/>
+          <w:sz w:val="16"/>
+          <w:szCs w:val="16"/>
+        </w:rPr>
+        <w:t>private</w:t>
+      </w:r>
+      <w:r>
+        <w:rPr>
+          <w:rFonts w:ascii="Consolas" w:eastAsiaTheme="minorHAnsi" w:hAnsi="Consolas" w:cs="Consolas"/>
+          <w:color w:val="000000"/>
+          <w:sz w:val="16"/>
+          <w:szCs w:val="16"/>
+        </w:rPr>
+        <w:t xml:space="preserve"> </w:t>
+      </w:r>
+      <w:r>
+        <w:rPr>
+          <w:rFonts w:ascii="Consolas" w:eastAsiaTheme="minorHAnsi" w:hAnsi="Consolas" w:cs="Consolas"/>
+          <w:color w:val="0000FF"/>
+          <w:sz w:val="16"/>
+          <w:szCs w:val="16"/>
+        </w:rPr>
+        <w:t>float</w:t>
+      </w:r>
+      <w:r>
+        <w:rPr>
+          <w:rFonts w:ascii="Consolas" w:eastAsiaTheme="minorHAnsi" w:hAnsi="Consolas" w:cs="Consolas"/>
+          <w:color w:val="000000"/>
+          <w:sz w:val="16"/>
+          <w:szCs w:val="16"/>
+        </w:rPr>
+        <w:t xml:space="preserve"> playerSpeed = 1.0f;</w:t>
+      </w:r>
+    </w:p>
+    <w:p>
+      <w:pPr>
+        <w:autoSpaceDE w:val="0"/>
+        <w:autoSpaceDN w:val="0"/>
+        <w:adjustRightInd w:val="0"/>
+        <w:spacing w:after="0" w:line="240" w:lineRule="auto"/>
+        <w:jc w:val="left"/>
+        <w:rPr>
+          <w:rFonts w:ascii="Consolas" w:eastAsiaTheme="minorHAnsi" w:hAnsi="Consolas" w:cs="Consolas"/>
+          <w:color w:val="000000"/>
+          <w:sz w:val="16"/>
+          <w:szCs w:val="16"/>
+        </w:rPr>
+      </w:pPr>
+      <w:r>
+        <w:rPr>
+          <w:rFonts w:ascii="Consolas" w:eastAsiaTheme="minorHAnsi" w:hAnsi="Consolas" w:cs="Consolas"/>
+          <w:color w:val="000000"/>
+          <w:sz w:val="16"/>
+          <w:szCs w:val="16"/>
+        </w:rPr>
+        <w:t xml:space="preserve">    </w:t>
+      </w:r>
+      <w:r>
+        <w:rPr>
+          <w:rFonts w:ascii="Consolas" w:eastAsiaTheme="minorHAnsi" w:hAnsi="Consolas" w:cs="Consolas"/>
+          <w:color w:val="0000FF"/>
+          <w:sz w:val="16"/>
+          <w:szCs w:val="16"/>
+        </w:rPr>
+        <w:t>public</w:t>
+      </w:r>
+      <w:r>
+        <w:rPr>
+          <w:rFonts w:ascii="Consolas" w:eastAsiaTheme="minorHAnsi" w:hAnsi="Consolas" w:cs="Consolas"/>
+          <w:color w:val="000000"/>
+          <w:sz w:val="16"/>
+          <w:szCs w:val="16"/>
+        </w:rPr>
+        <w:t xml:space="preserve"> </w:t>
+      </w:r>
+      <w:r>
+        <w:rPr>
+          <w:rFonts w:ascii="Consolas" w:eastAsiaTheme="minorHAnsi" w:hAnsi="Consolas" w:cs="Consolas"/>
+          <w:color w:val="0000FF"/>
+          <w:sz w:val="16"/>
+          <w:szCs w:val="16"/>
+        </w:rPr>
+        <w:t>bool</w:t>
+      </w:r>
+      <w:r>
+        <w:rPr>
+          <w:rFonts w:ascii="Consolas" w:eastAsiaTheme="minorHAnsi" w:hAnsi="Consolas" w:cs="Consolas"/>
+          <w:color w:val="000000"/>
+          <w:sz w:val="16"/>
+          <w:szCs w:val="16"/>
+        </w:rPr>
+        <w:t xml:space="preserve"> move = </w:t>
+      </w:r>
+      <w:r>
+        <w:rPr>
+          <w:rFonts w:ascii="Consolas" w:eastAsiaTheme="minorHAnsi" w:hAnsi="Consolas" w:cs="Consolas"/>
+          <w:color w:val="0000FF"/>
+          <w:sz w:val="16"/>
+          <w:szCs w:val="16"/>
+        </w:rPr>
+        <w:t>true</w:t>
+      </w:r>
+      <w:r>
+        <w:rPr>
+          <w:rFonts w:ascii="Consolas" w:eastAsiaTheme="minorHAnsi" w:hAnsi="Consolas" w:cs="Consolas"/>
+          <w:color w:val="000000"/>
+          <w:sz w:val="16"/>
+          <w:szCs w:val="16"/>
+        </w:rPr>
+        <w:t>;</w:t>
+      </w:r>
+    </w:p>
+    <w:p>
+      <w:pPr>
+        <w:autoSpaceDE w:val="0"/>
+        <w:autoSpaceDN w:val="0"/>
+        <w:adjustRightInd w:val="0"/>
+        <w:spacing w:after="0" w:line="240" w:lineRule="auto"/>
+        <w:jc w:val="left"/>
+        <w:rPr>
+          <w:rFonts w:ascii="Consolas" w:eastAsiaTheme="minorHAnsi" w:hAnsi="Consolas" w:cs="Consolas"/>
+          <w:color w:val="000000"/>
+          <w:sz w:val="16"/>
+          <w:szCs w:val="16"/>
+        </w:rPr>
+      </w:pPr>
+      <w:r>
+        <w:rPr>
+          <w:rFonts w:ascii="Consolas" w:eastAsiaTheme="minorHAnsi" w:hAnsi="Consolas" w:cs="Consolas"/>
+          <w:color w:val="000000"/>
+          <w:sz w:val="16"/>
+          <w:szCs w:val="16"/>
+        </w:rPr>
+        <w:t xml:space="preserve">    </w:t>
+      </w:r>
+      <w:r>
+        <w:rPr>
+          <w:rFonts w:ascii="Consolas" w:eastAsiaTheme="minorHAnsi" w:hAnsi="Consolas" w:cs="Consolas"/>
+          <w:color w:val="0000FF"/>
+          <w:sz w:val="16"/>
+          <w:szCs w:val="16"/>
+        </w:rPr>
+        <w:t>public</w:t>
+      </w:r>
+      <w:r>
+        <w:rPr>
+          <w:rFonts w:ascii="Consolas" w:eastAsiaTheme="minorHAnsi" w:hAnsi="Consolas" w:cs="Consolas"/>
+          <w:color w:val="000000"/>
+          <w:sz w:val="16"/>
+          <w:szCs w:val="16"/>
+        </w:rPr>
+        <w:t xml:space="preserve"> </w:t>
+      </w:r>
+      <w:r>
+        <w:rPr>
+          <w:rFonts w:ascii="Consolas" w:eastAsiaTheme="minorHAnsi" w:hAnsi="Consolas" w:cs="Consolas"/>
+          <w:color w:val="0000FF"/>
+          <w:sz w:val="16"/>
+          <w:szCs w:val="16"/>
+        </w:rPr>
+        <w:t>bool</w:t>
+      </w:r>
+      <w:r>
+        <w:rPr>
+          <w:rFonts w:ascii="Consolas" w:eastAsiaTheme="minorHAnsi" w:hAnsi="Consolas" w:cs="Consolas"/>
+          <w:color w:val="000000"/>
+          <w:sz w:val="16"/>
+          <w:szCs w:val="16"/>
+        </w:rPr>
+        <w:t xml:space="preserve"> crouch = </w:t>
+      </w:r>
+      <w:r>
+        <w:rPr>
+          <w:rFonts w:ascii="Consolas" w:eastAsiaTheme="minorHAnsi" w:hAnsi="Consolas" w:cs="Consolas"/>
+          <w:color w:val="0000FF"/>
+          <w:sz w:val="16"/>
+          <w:szCs w:val="16"/>
+        </w:rPr>
+        <w:t>true</w:t>
+      </w:r>
+      <w:r>
+        <w:rPr>
+          <w:rFonts w:ascii="Consolas" w:eastAsiaTheme="minorHAnsi" w:hAnsi="Consolas" w:cs="Consolas"/>
+          <w:color w:val="000000"/>
+          <w:sz w:val="16"/>
+          <w:szCs w:val="16"/>
+        </w:rPr>
+        <w:t>;</w:t>
+      </w:r>
+    </w:p>
+    <w:p>
+      <w:pPr>
+        <w:autoSpaceDE w:val="0"/>
+        <w:autoSpaceDN w:val="0"/>
+        <w:adjustRightInd w:val="0"/>
+        <w:spacing w:after="0" w:line="240" w:lineRule="auto"/>
+        <w:jc w:val="left"/>
+        <w:rPr>
+          <w:rFonts w:ascii="Consolas" w:eastAsiaTheme="minorHAnsi" w:hAnsi="Consolas" w:cs="Consolas"/>
+          <w:color w:val="000000"/>
+          <w:sz w:val="16"/>
+          <w:szCs w:val="16"/>
+        </w:rPr>
+      </w:pPr>
+      <w:r>
+        <w:rPr>
+          <w:rFonts w:ascii="Consolas" w:eastAsiaTheme="minorHAnsi" w:hAnsi="Consolas" w:cs="Consolas"/>
+          <w:color w:val="000000"/>
+          <w:sz w:val="16"/>
+          <w:szCs w:val="16"/>
+        </w:rPr>
+        <w:t xml:space="preserve">    </w:t>
+      </w:r>
+      <w:r>
+        <w:rPr>
+          <w:rFonts w:ascii="Consolas" w:eastAsiaTheme="minorHAnsi" w:hAnsi="Consolas" w:cs="Consolas"/>
+          <w:color w:val="0000FF"/>
+          <w:sz w:val="16"/>
+          <w:szCs w:val="16"/>
+        </w:rPr>
+        <w:t>public</w:t>
+      </w:r>
+      <w:r>
+        <w:rPr>
+          <w:rFonts w:ascii="Consolas" w:eastAsiaTheme="minorHAnsi" w:hAnsi="Consolas" w:cs="Consolas"/>
+          <w:color w:val="000000"/>
+          <w:sz w:val="16"/>
+          <w:szCs w:val="16"/>
+        </w:rPr>
+        <w:t xml:space="preserve"> Camera cam;</w:t>
+      </w:r>
+    </w:p>
+    <w:p>
+      <w:pPr>
+        <w:autoSpaceDE w:val="0"/>
+        <w:autoSpaceDN w:val="0"/>
+        <w:adjustRightInd w:val="0"/>
+        <w:spacing w:after="0" w:line="240" w:lineRule="auto"/>
+        <w:jc w:val="left"/>
+        <w:rPr>
+          <w:rFonts w:ascii="Consolas" w:eastAsiaTheme="minorHAnsi" w:hAnsi="Consolas" w:cs="Consolas"/>
+          <w:color w:val="000000"/>
+          <w:sz w:val="16"/>
+          <w:szCs w:val="16"/>
+        </w:rPr>
+      </w:pPr>
+      <w:r>
+        <w:rPr>
+          <w:rFonts w:ascii="Consolas" w:eastAsiaTheme="minorHAnsi" w:hAnsi="Consolas" w:cs="Consolas"/>
+          <w:color w:val="000000"/>
+          <w:sz w:val="16"/>
+          <w:szCs w:val="16"/>
+        </w:rPr>
+        <w:t xml:space="preserve">    </w:t>
+      </w:r>
+      <w:r>
+        <w:rPr>
+          <w:rFonts w:ascii="Consolas" w:eastAsiaTheme="minorHAnsi" w:hAnsi="Consolas" w:cs="Consolas"/>
+          <w:color w:val="0000FF"/>
+          <w:sz w:val="16"/>
+          <w:szCs w:val="16"/>
+        </w:rPr>
+        <w:t>public</w:t>
+      </w:r>
+      <w:r>
+        <w:rPr>
+          <w:rFonts w:ascii="Consolas" w:eastAsiaTheme="minorHAnsi" w:hAnsi="Consolas" w:cs="Consolas"/>
+          <w:color w:val="000000"/>
+          <w:sz w:val="16"/>
+          <w:szCs w:val="16"/>
+        </w:rPr>
+        <w:t xml:space="preserve"> GameObject hands;</w:t>
+      </w:r>
+    </w:p>
+    <w:p>
+      <w:pPr>
+        <w:autoSpaceDE w:val="0"/>
+        <w:autoSpaceDN w:val="0"/>
+        <w:adjustRightInd w:val="0"/>
+        <w:spacing w:after="0" w:line="240" w:lineRule="auto"/>
+        <w:jc w:val="left"/>
+        <w:rPr>
+          <w:rFonts w:ascii="Consolas" w:eastAsiaTheme="minorHAnsi" w:hAnsi="Consolas" w:cs="Consolas"/>
+          <w:color w:val="000000"/>
+          <w:sz w:val="16"/>
+          <w:szCs w:val="16"/>
+        </w:rPr>
+      </w:pPr>
+      <w:r>
+        <w:rPr>
+          <w:rFonts w:ascii="Consolas" w:eastAsiaTheme="minorHAnsi" w:hAnsi="Consolas" w:cs="Consolas"/>
+          <w:color w:val="000000"/>
+          <w:sz w:val="16"/>
+          <w:szCs w:val="16"/>
+        </w:rPr>
+        <w:t xml:space="preserve">    </w:t>
+      </w:r>
+      <w:r>
+        <w:rPr>
+          <w:rFonts w:ascii="Consolas" w:eastAsiaTheme="minorHAnsi" w:hAnsi="Consolas" w:cs="Consolas"/>
+          <w:color w:val="0000FF"/>
+          <w:sz w:val="16"/>
+          <w:szCs w:val="16"/>
+        </w:rPr>
+        <w:t>private</w:t>
+      </w:r>
+      <w:r>
+        <w:rPr>
+          <w:rFonts w:ascii="Consolas" w:eastAsiaTheme="minorHAnsi" w:hAnsi="Consolas" w:cs="Consolas"/>
+          <w:color w:val="000000"/>
+          <w:sz w:val="16"/>
+          <w:szCs w:val="16"/>
+        </w:rPr>
+        <w:t xml:space="preserve"> </w:t>
+      </w:r>
+      <w:r>
+        <w:rPr>
+          <w:rFonts w:ascii="Consolas" w:eastAsiaTheme="minorHAnsi" w:hAnsi="Consolas" w:cs="Consolas"/>
+          <w:color w:val="0000FF"/>
+          <w:sz w:val="16"/>
+          <w:szCs w:val="16"/>
+        </w:rPr>
+        <w:t>float</w:t>
+      </w:r>
+      <w:r>
+        <w:rPr>
+          <w:rFonts w:ascii="Consolas" w:eastAsiaTheme="minorHAnsi" w:hAnsi="Consolas" w:cs="Consolas"/>
+          <w:color w:val="000000"/>
+          <w:sz w:val="16"/>
+          <w:szCs w:val="16"/>
+        </w:rPr>
+        <w:t xml:space="preserve"> originalHeight;</w:t>
+      </w:r>
+    </w:p>
+    <w:p>
+      <w:pPr>
+        <w:autoSpaceDE w:val="0"/>
+        <w:autoSpaceDN w:val="0"/>
+        <w:adjustRightInd w:val="0"/>
+        <w:spacing w:after="0" w:line="240" w:lineRule="auto"/>
+        <w:jc w:val="left"/>
+        <w:rPr>
+          <w:rFonts w:ascii="Consolas" w:eastAsiaTheme="minorHAnsi" w:hAnsi="Consolas" w:cs="Consolas"/>
+          <w:color w:val="000000"/>
+          <w:sz w:val="16"/>
+          <w:szCs w:val="16"/>
+        </w:rPr>
+      </w:pPr>
+      <w:r>
+        <w:rPr>
+          <w:rFonts w:ascii="Consolas" w:eastAsiaTheme="minorHAnsi" w:hAnsi="Consolas" w:cs="Consolas"/>
+          <w:color w:val="000000"/>
+          <w:sz w:val="16"/>
+          <w:szCs w:val="16"/>
+        </w:rPr>
+        <w:t xml:space="preserve">    </w:t>
+      </w:r>
+      <w:r>
+        <w:rPr>
+          <w:rFonts w:ascii="Consolas" w:eastAsiaTheme="minorHAnsi" w:hAnsi="Consolas" w:cs="Consolas"/>
+          <w:color w:val="0000FF"/>
+          <w:sz w:val="16"/>
+          <w:szCs w:val="16"/>
+        </w:rPr>
+        <w:t>private</w:t>
+      </w:r>
+      <w:r>
+        <w:rPr>
+          <w:rFonts w:ascii="Consolas" w:eastAsiaTheme="minorHAnsi" w:hAnsi="Consolas" w:cs="Consolas"/>
+          <w:color w:val="000000"/>
+          <w:sz w:val="16"/>
+          <w:szCs w:val="16"/>
+        </w:rPr>
+        <w:t xml:space="preserve"> </w:t>
+      </w:r>
+      <w:r>
+        <w:rPr>
+          <w:rFonts w:ascii="Consolas" w:eastAsiaTheme="minorHAnsi" w:hAnsi="Consolas" w:cs="Consolas"/>
+          <w:color w:val="0000FF"/>
+          <w:sz w:val="16"/>
+          <w:szCs w:val="16"/>
+        </w:rPr>
+        <w:t>float</w:t>
+      </w:r>
+      <w:r>
+        <w:rPr>
+          <w:rFonts w:ascii="Consolas" w:eastAsiaTheme="minorHAnsi" w:hAnsi="Consolas" w:cs="Consolas"/>
+          <w:color w:val="000000"/>
+          <w:sz w:val="16"/>
+          <w:szCs w:val="16"/>
+        </w:rPr>
+        <w:t xml:space="preserve"> crouchHeight;</w:t>
+      </w:r>
+    </w:p>
+    <w:p>
+      <w:pPr>
+        <w:autoSpaceDE w:val="0"/>
+        <w:autoSpaceDN w:val="0"/>
+        <w:adjustRightInd w:val="0"/>
+        <w:spacing w:after="0" w:line="240" w:lineRule="auto"/>
+        <w:jc w:val="left"/>
+        <w:rPr>
+          <w:rFonts w:ascii="Consolas" w:eastAsiaTheme="minorHAnsi" w:hAnsi="Consolas" w:cs="Consolas"/>
+          <w:color w:val="000000"/>
+          <w:sz w:val="16"/>
+          <w:szCs w:val="16"/>
+        </w:rPr>
+      </w:pPr>
+      <w:r>
+        <w:rPr>
+          <w:rFonts w:ascii="Consolas" w:eastAsiaTheme="minorHAnsi" w:hAnsi="Consolas" w:cs="Consolas"/>
+          <w:color w:val="000000"/>
+          <w:sz w:val="16"/>
+          <w:szCs w:val="16"/>
+        </w:rPr>
+        <w:t xml:space="preserve">    </w:t>
+      </w:r>
+      <w:r>
+        <w:rPr>
+          <w:rFonts w:ascii="Consolas" w:eastAsiaTheme="minorHAnsi" w:hAnsi="Consolas" w:cs="Consolas"/>
+          <w:color w:val="0000FF"/>
+          <w:sz w:val="16"/>
+          <w:szCs w:val="16"/>
+        </w:rPr>
+        <w:t>void</w:t>
+      </w:r>
+      <w:r>
+        <w:rPr>
+          <w:rFonts w:ascii="Consolas" w:eastAsiaTheme="minorHAnsi" w:hAnsi="Consolas" w:cs="Consolas"/>
+          <w:color w:val="000000"/>
+          <w:sz w:val="16"/>
+          <w:szCs w:val="16"/>
+        </w:rPr>
+        <w:t xml:space="preserve"> </w:t>
+      </w:r>
+      <w:r>
+        <w:rPr>
+          <w:rFonts w:ascii="Consolas" w:eastAsiaTheme="minorHAnsi" w:hAnsi="Consolas" w:cs="Consolas"/>
+          <w:color w:val="0000FF"/>
+          <w:sz w:val="16"/>
+          <w:szCs w:val="16"/>
+        </w:rPr>
+        <w:t>Start</w:t>
+      </w:r>
+      <w:r>
+        <w:rPr>
+          <w:rFonts w:ascii="Consolas" w:eastAsiaTheme="minorHAnsi" w:hAnsi="Consolas" w:cs="Consolas"/>
+          <w:color w:val="000000"/>
+          <w:sz w:val="16"/>
+          <w:szCs w:val="16"/>
+        </w:rPr>
+        <w:t>()</w:t>
+      </w:r>
+    </w:p>
+    <w:p>
+      <w:pPr>
+        <w:autoSpaceDE w:val="0"/>
+        <w:autoSpaceDN w:val="0"/>
+        <w:adjustRightInd w:val="0"/>
+        <w:spacing w:after="0" w:line="240" w:lineRule="auto"/>
+        <w:jc w:val="left"/>
+        <w:rPr>
+          <w:rFonts w:ascii="Consolas" w:eastAsiaTheme="minorHAnsi" w:hAnsi="Consolas" w:cs="Consolas"/>
+          <w:color w:val="000000"/>
+          <w:sz w:val="16"/>
+          <w:szCs w:val="16"/>
+        </w:rPr>
+      </w:pPr>
+      <w:r>
+        <w:rPr>
+          <w:rFonts w:ascii="Consolas" w:eastAsiaTheme="minorHAnsi" w:hAnsi="Consolas" w:cs="Consolas"/>
+          <w:color w:val="000000"/>
+          <w:sz w:val="16"/>
+          <w:szCs w:val="16"/>
+        </w:rPr>
+        <w:t xml:space="preserve">    {</w:t>
+      </w:r>
+    </w:p>
+    <w:p>
+      <w:pPr>
+        <w:autoSpaceDE w:val="0"/>
+        <w:autoSpaceDN w:val="0"/>
+        <w:adjustRightInd w:val="0"/>
+        <w:spacing w:after="0" w:line="240" w:lineRule="auto"/>
+        <w:jc w:val="left"/>
+        <w:rPr>
+          <w:rFonts w:ascii="Consolas" w:eastAsiaTheme="minorHAnsi" w:hAnsi="Consolas" w:cs="Consolas"/>
+          <w:color w:val="000000"/>
+          <w:sz w:val="16"/>
+          <w:szCs w:val="16"/>
+        </w:rPr>
+      </w:pPr>
+      <w:r>
+        <w:rPr>
+          <w:rFonts w:ascii="Consolas" w:eastAsiaTheme="minorHAnsi" w:hAnsi="Consolas" w:cs="Consolas"/>
+          <w:color w:val="000000"/>
+          <w:sz w:val="16"/>
+          <w:szCs w:val="16"/>
+        </w:rPr>
+        <w:t xml:space="preserve">        controller = GetComponent&lt;CharacterController&gt;();</w:t>
+      </w:r>
+    </w:p>
+    <w:p>
+      <w:pPr>
+        <w:autoSpaceDE w:val="0"/>
+        <w:autoSpaceDN w:val="0"/>
+        <w:adjustRightInd w:val="0"/>
+        <w:spacing w:after="0" w:line="240" w:lineRule="auto"/>
+        <w:jc w:val="left"/>
+        <w:rPr>
+          <w:rFonts w:ascii="Consolas" w:eastAsiaTheme="minorHAnsi" w:hAnsi="Consolas" w:cs="Consolas"/>
+          <w:color w:val="000000"/>
+          <w:sz w:val="16"/>
+          <w:szCs w:val="16"/>
+        </w:rPr>
+      </w:pPr>
+      <w:r>
+        <w:rPr>
+          <w:rFonts w:ascii="Consolas" w:eastAsiaTheme="minorHAnsi" w:hAnsi="Consolas" w:cs="Consolas"/>
+          <w:color w:val="000000"/>
+          <w:sz w:val="16"/>
+          <w:szCs w:val="16"/>
+        </w:rPr>
+        <w:t xml:space="preserve">        originalHeight = controller.height;</w:t>
+      </w:r>
+    </w:p>
+    <w:p>
+      <w:pPr>
+        <w:autoSpaceDE w:val="0"/>
+        <w:autoSpaceDN w:val="0"/>
+        <w:adjustRightInd w:val="0"/>
+        <w:spacing w:after="0" w:line="240" w:lineRule="auto"/>
+        <w:jc w:val="left"/>
+        <w:rPr>
+          <w:rFonts w:ascii="Consolas" w:eastAsiaTheme="minorHAnsi" w:hAnsi="Consolas" w:cs="Consolas"/>
+          <w:color w:val="000000"/>
+          <w:sz w:val="16"/>
+          <w:szCs w:val="16"/>
+        </w:rPr>
+      </w:pPr>
+      <w:r>
+        <w:rPr>
+          <w:rFonts w:ascii="Consolas" w:eastAsiaTheme="minorHAnsi" w:hAnsi="Consolas" w:cs="Consolas"/>
+          <w:color w:val="000000"/>
+          <w:sz w:val="16"/>
+          <w:szCs w:val="16"/>
+        </w:rPr>
+        <w:t xml:space="preserve">        crouchHeight = originalHeight / 4;</w:t>
+      </w:r>
+    </w:p>
+    <w:p>
+      <w:pPr>
+        <w:autoSpaceDE w:val="0"/>
+        <w:autoSpaceDN w:val="0"/>
+        <w:adjustRightInd w:val="0"/>
+        <w:spacing w:after="0" w:line="240" w:lineRule="auto"/>
+        <w:jc w:val="left"/>
+        <w:rPr>
+          <w:rFonts w:ascii="Consolas" w:eastAsiaTheme="minorHAnsi" w:hAnsi="Consolas" w:cs="Consolas"/>
+          <w:color w:val="000000"/>
+          <w:sz w:val="16"/>
+          <w:szCs w:val="16"/>
+        </w:rPr>
+      </w:pPr>
+      <w:r>
+        <w:rPr>
+          <w:rFonts w:ascii="Consolas" w:eastAsiaTheme="minorHAnsi" w:hAnsi="Consolas" w:cs="Consolas"/>
+          <w:color w:val="000000"/>
+          <w:sz w:val="16"/>
+          <w:szCs w:val="16"/>
+        </w:rPr>
+        <w:t xml:space="preserve">    }</w:t>
+      </w:r>
+    </w:p>
+    <w:p>
+      <w:pPr>
+        <w:autoSpaceDE w:val="0"/>
+        <w:autoSpaceDN w:val="0"/>
+        <w:adjustRightInd w:val="0"/>
+        <w:spacing w:after="0" w:line="240" w:lineRule="auto"/>
+        <w:jc w:val="left"/>
+        <w:rPr>
+          <w:rFonts w:ascii="Consolas" w:eastAsiaTheme="minorHAnsi" w:hAnsi="Consolas" w:cs="Consolas"/>
+          <w:color w:val="000000"/>
+          <w:sz w:val="16"/>
+          <w:szCs w:val="16"/>
+        </w:rPr>
+      </w:pPr>
+      <w:r>
+        <w:rPr>
+          <w:rFonts w:ascii="Consolas" w:eastAsiaTheme="minorHAnsi" w:hAnsi="Consolas" w:cs="Consolas"/>
+          <w:color w:val="000000"/>
+          <w:sz w:val="16"/>
+          <w:szCs w:val="16"/>
+        </w:rPr>
+        <w:t xml:space="preserve">    </w:t>
+      </w:r>
+      <w:r>
+        <w:rPr>
+          <w:rFonts w:ascii="Consolas" w:eastAsiaTheme="minorHAnsi" w:hAnsi="Consolas" w:cs="Consolas"/>
+          <w:color w:val="0000FF"/>
+          <w:sz w:val="16"/>
+          <w:szCs w:val="16"/>
+        </w:rPr>
+        <w:t>void</w:t>
+      </w:r>
+      <w:r>
+        <w:rPr>
+          <w:rFonts w:ascii="Consolas" w:eastAsiaTheme="minorHAnsi" w:hAnsi="Consolas" w:cs="Consolas"/>
+          <w:color w:val="000000"/>
+          <w:sz w:val="16"/>
+          <w:szCs w:val="16"/>
+        </w:rPr>
+        <w:t xml:space="preserve"> </w:t>
+      </w:r>
+      <w:r>
+        <w:rPr>
+          <w:rFonts w:ascii="Consolas" w:eastAsiaTheme="minorHAnsi" w:hAnsi="Consolas" w:cs="Consolas"/>
+          <w:color w:val="0000FF"/>
+          <w:sz w:val="16"/>
+          <w:szCs w:val="16"/>
+        </w:rPr>
+        <w:t>Update</w:t>
+      </w:r>
+      <w:r>
+        <w:rPr>
+          <w:rFonts w:ascii="Consolas" w:eastAsiaTheme="minorHAnsi" w:hAnsi="Consolas" w:cs="Consolas"/>
+          <w:color w:val="000000"/>
+          <w:sz w:val="16"/>
+          <w:szCs w:val="16"/>
+        </w:rPr>
+        <w:t>()</w:t>
+      </w:r>
+    </w:p>
+    <w:p>
+      <w:pPr>
+        <w:autoSpaceDE w:val="0"/>
+        <w:autoSpaceDN w:val="0"/>
+        <w:adjustRightInd w:val="0"/>
+        <w:spacing w:after="0" w:line="240" w:lineRule="auto"/>
+        <w:jc w:val="left"/>
+        <w:rPr>
+          <w:rFonts w:ascii="Consolas" w:eastAsiaTheme="minorHAnsi" w:hAnsi="Consolas" w:cs="Consolas"/>
+          <w:color w:val="000000"/>
+          <w:sz w:val="16"/>
+          <w:szCs w:val="16"/>
+        </w:rPr>
+      </w:pPr>
+      <w:r>
+        <w:rPr>
+          <w:rFonts w:ascii="Consolas" w:eastAsiaTheme="minorHAnsi" w:hAnsi="Consolas" w:cs="Consolas"/>
+          <w:color w:val="000000"/>
+          <w:sz w:val="16"/>
+          <w:szCs w:val="16"/>
+        </w:rPr>
+        <w:t xml:space="preserve">    {</w:t>
+      </w:r>
+    </w:p>
+    <w:p>
+      <w:pPr>
+        <w:autoSpaceDE w:val="0"/>
+        <w:autoSpaceDN w:val="0"/>
+        <w:adjustRightInd w:val="0"/>
+        <w:spacing w:after="0" w:line="240" w:lineRule="auto"/>
+        <w:jc w:val="left"/>
+        <w:rPr>
+          <w:rFonts w:ascii="Consolas" w:eastAsiaTheme="minorHAnsi" w:hAnsi="Consolas" w:cs="Consolas"/>
+          <w:color w:val="000000"/>
+          <w:sz w:val="16"/>
+          <w:szCs w:val="16"/>
+        </w:rPr>
+      </w:pPr>
+      <w:r>
+        <w:rPr>
+          <w:rFonts w:ascii="Consolas" w:eastAsiaTheme="minorHAnsi" w:hAnsi="Consolas" w:cs="Consolas"/>
+          <w:color w:val="000000"/>
+          <w:sz w:val="16"/>
+          <w:szCs w:val="16"/>
+        </w:rPr>
+        <w:t xml:space="preserve">        </w:t>
+      </w:r>
+      <w:r>
+        <w:rPr>
+          <w:rFonts w:ascii="Consolas" w:eastAsiaTheme="minorHAnsi" w:hAnsi="Consolas" w:cs="Consolas"/>
+          <w:color w:val="008000"/>
+          <w:sz w:val="16"/>
+          <w:szCs w:val="16"/>
+        </w:rPr>
+        <w:t>//Check for angle for movement or crouch</w:t>
+      </w:r>
+    </w:p>
+    <w:p>
+      <w:pPr>
+        <w:autoSpaceDE w:val="0"/>
+        <w:autoSpaceDN w:val="0"/>
+        <w:adjustRightInd w:val="0"/>
+        <w:spacing w:after="0" w:line="240" w:lineRule="auto"/>
+        <w:jc w:val="left"/>
+        <w:rPr>
+          <w:rFonts w:ascii="Consolas" w:eastAsiaTheme="minorHAnsi" w:hAnsi="Consolas" w:cs="Consolas"/>
+          <w:color w:val="000000"/>
+          <w:sz w:val="16"/>
+          <w:szCs w:val="16"/>
+        </w:rPr>
+      </w:pPr>
+      <w:r>
+        <w:rPr>
+          <w:rFonts w:ascii="Consolas" w:eastAsiaTheme="minorHAnsi" w:hAnsi="Consolas" w:cs="Consolas"/>
+          <w:color w:val="000000"/>
+          <w:sz w:val="16"/>
+          <w:szCs w:val="16"/>
+        </w:rPr>
+        <w:t xml:space="preserve">        </w:t>
+      </w:r>
+      <w:r>
+        <w:rPr>
+          <w:rFonts w:ascii="Consolas" w:eastAsiaTheme="minorHAnsi" w:hAnsi="Consolas" w:cs="Consolas"/>
+          <w:color w:val="0000FF"/>
+          <w:sz w:val="16"/>
+          <w:szCs w:val="16"/>
+        </w:rPr>
+        <w:t>if</w:t>
+      </w:r>
+      <w:r>
+        <w:rPr>
+          <w:rFonts w:ascii="Consolas" w:eastAsiaTheme="minorHAnsi" w:hAnsi="Consolas" w:cs="Consolas"/>
+          <w:color w:val="000000"/>
+          <w:sz w:val="16"/>
+          <w:szCs w:val="16"/>
+        </w:rPr>
+        <w:t>(cam.transform.localEulerAngles.x &gt; 40 &amp;&amp; cam.transform.localEulerAngles.x &lt; 60)</w:t>
+      </w:r>
+    </w:p>
+    <w:p>
+      <w:pPr>
+        <w:autoSpaceDE w:val="0"/>
+        <w:autoSpaceDN w:val="0"/>
+        <w:adjustRightInd w:val="0"/>
+        <w:spacing w:after="0" w:line="240" w:lineRule="auto"/>
+        <w:jc w:val="left"/>
+        <w:rPr>
+          <w:rFonts w:ascii="Consolas" w:eastAsiaTheme="minorHAnsi" w:hAnsi="Consolas" w:cs="Consolas"/>
+          <w:color w:val="000000"/>
+          <w:sz w:val="16"/>
+          <w:szCs w:val="16"/>
+        </w:rPr>
+      </w:pPr>
+      <w:r>
+        <w:rPr>
+          <w:rFonts w:ascii="Consolas" w:eastAsiaTheme="minorHAnsi" w:hAnsi="Consolas" w:cs="Consolas"/>
+          <w:color w:val="000000"/>
+          <w:sz w:val="16"/>
+          <w:szCs w:val="16"/>
+        </w:rPr>
+        <w:t xml:space="preserve">        {</w:t>
+      </w:r>
+    </w:p>
+    <w:p>
+      <w:pPr>
+        <w:autoSpaceDE w:val="0"/>
+        <w:autoSpaceDN w:val="0"/>
+        <w:adjustRightInd w:val="0"/>
+        <w:spacing w:after="0" w:line="240" w:lineRule="auto"/>
+        <w:jc w:val="left"/>
+        <w:rPr>
+          <w:rFonts w:ascii="Consolas" w:eastAsiaTheme="minorHAnsi" w:hAnsi="Consolas" w:cs="Consolas"/>
+          <w:color w:val="000000"/>
+          <w:sz w:val="16"/>
+          <w:szCs w:val="16"/>
+        </w:rPr>
+      </w:pPr>
+      <w:r>
+        <w:rPr>
+          <w:rFonts w:ascii="Consolas" w:eastAsiaTheme="minorHAnsi" w:hAnsi="Consolas" w:cs="Consolas"/>
+          <w:color w:val="000000"/>
+          <w:sz w:val="16"/>
+          <w:szCs w:val="16"/>
+        </w:rPr>
+        <w:t xml:space="preserve">            move = </w:t>
+      </w:r>
+      <w:r>
+        <w:rPr>
+          <w:rFonts w:ascii="Consolas" w:eastAsiaTheme="minorHAnsi" w:hAnsi="Consolas" w:cs="Consolas"/>
+          <w:color w:val="0000FF"/>
+          <w:sz w:val="16"/>
+          <w:szCs w:val="16"/>
+        </w:rPr>
+        <w:t>true</w:t>
+      </w:r>
+      <w:r>
+        <w:rPr>
+          <w:rFonts w:ascii="Consolas" w:eastAsiaTheme="minorHAnsi" w:hAnsi="Consolas" w:cs="Consolas"/>
+          <w:color w:val="000000"/>
+          <w:sz w:val="16"/>
+          <w:szCs w:val="16"/>
+        </w:rPr>
+        <w:t>;</w:t>
+      </w:r>
+    </w:p>
+    <w:p>
+      <w:pPr>
+        <w:autoSpaceDE w:val="0"/>
+        <w:autoSpaceDN w:val="0"/>
+        <w:adjustRightInd w:val="0"/>
+        <w:spacing w:after="0" w:line="240" w:lineRule="auto"/>
+        <w:jc w:val="left"/>
+        <w:rPr>
+          <w:rFonts w:ascii="Consolas" w:eastAsiaTheme="minorHAnsi" w:hAnsi="Consolas" w:cs="Consolas"/>
+          <w:color w:val="000000"/>
+          <w:sz w:val="16"/>
+          <w:szCs w:val="16"/>
+        </w:rPr>
+      </w:pPr>
+      <w:r>
+        <w:rPr>
+          <w:rFonts w:ascii="Consolas" w:eastAsiaTheme="minorHAnsi" w:hAnsi="Consolas" w:cs="Consolas"/>
+          <w:color w:val="000000"/>
+          <w:sz w:val="16"/>
+          <w:szCs w:val="16"/>
+        </w:rPr>
+        <w:t xml:space="preserve">            crouch = </w:t>
+      </w:r>
+      <w:r>
+        <w:rPr>
+          <w:rFonts w:ascii="Consolas" w:eastAsiaTheme="minorHAnsi" w:hAnsi="Consolas" w:cs="Consolas"/>
+          <w:color w:val="0000FF"/>
+          <w:sz w:val="16"/>
+          <w:szCs w:val="16"/>
+        </w:rPr>
+        <w:t>false</w:t>
+      </w:r>
+      <w:r>
+        <w:rPr>
+          <w:rFonts w:ascii="Consolas" w:eastAsiaTheme="minorHAnsi" w:hAnsi="Consolas" w:cs="Consolas"/>
+          <w:color w:val="000000"/>
+          <w:sz w:val="16"/>
+          <w:szCs w:val="16"/>
+        </w:rPr>
+        <w:t>;</w:t>
+      </w:r>
+    </w:p>
+    <w:p>
+      <w:pPr>
+        <w:autoSpaceDE w:val="0"/>
+        <w:autoSpaceDN w:val="0"/>
+        <w:adjustRightInd w:val="0"/>
+        <w:spacing w:after="0" w:line="240" w:lineRule="auto"/>
+        <w:jc w:val="left"/>
+        <w:rPr>
+          <w:rFonts w:ascii="Consolas" w:eastAsiaTheme="minorHAnsi" w:hAnsi="Consolas" w:cs="Consolas"/>
+          <w:color w:val="000000"/>
+          <w:sz w:val="16"/>
+          <w:szCs w:val="16"/>
+        </w:rPr>
+      </w:pPr>
+      <w:r>
+        <w:rPr>
+          <w:rFonts w:ascii="Consolas" w:eastAsiaTheme="minorHAnsi" w:hAnsi="Consolas" w:cs="Consolas"/>
+          <w:color w:val="000000"/>
+          <w:sz w:val="16"/>
+          <w:szCs w:val="16"/>
+        </w:rPr>
+        <w:t xml:space="preserve">        }</w:t>
+      </w:r>
+    </w:p>
+    <w:p>
+      <w:pPr>
+        <w:autoSpaceDE w:val="0"/>
+        <w:autoSpaceDN w:val="0"/>
+        <w:adjustRightInd w:val="0"/>
+        <w:spacing w:after="0" w:line="240" w:lineRule="auto"/>
+        <w:jc w:val="left"/>
+        <w:rPr>
+          <w:rFonts w:ascii="Consolas" w:eastAsiaTheme="minorHAnsi" w:hAnsi="Consolas" w:cs="Consolas"/>
+          <w:color w:val="000000"/>
+          <w:sz w:val="16"/>
+          <w:szCs w:val="16"/>
+        </w:rPr>
+      </w:pPr>
+      <w:r>
+        <w:rPr>
+          <w:rFonts w:ascii="Consolas" w:eastAsiaTheme="minorHAnsi" w:hAnsi="Consolas" w:cs="Consolas"/>
+          <w:color w:val="000000"/>
+          <w:sz w:val="16"/>
+          <w:szCs w:val="16"/>
+        </w:rPr>
+        <w:t xml:space="preserve">        </w:t>
+      </w:r>
+      <w:r>
+        <w:rPr>
+          <w:rFonts w:ascii="Consolas" w:eastAsiaTheme="minorHAnsi" w:hAnsi="Consolas" w:cs="Consolas"/>
+          <w:color w:val="0000FF"/>
+          <w:sz w:val="16"/>
+          <w:szCs w:val="16"/>
+        </w:rPr>
+        <w:t>else</w:t>
+      </w:r>
+      <w:r>
+        <w:rPr>
+          <w:rFonts w:ascii="Consolas" w:eastAsiaTheme="minorHAnsi" w:hAnsi="Consolas" w:cs="Consolas"/>
+          <w:color w:val="000000"/>
+          <w:sz w:val="16"/>
+          <w:szCs w:val="16"/>
+        </w:rPr>
+        <w:t xml:space="preserve"> </w:t>
+      </w:r>
+      <w:r>
+        <w:rPr>
+          <w:rFonts w:ascii="Consolas" w:eastAsiaTheme="minorHAnsi" w:hAnsi="Consolas" w:cs="Consolas"/>
+          <w:color w:val="0000FF"/>
+          <w:sz w:val="16"/>
+          <w:szCs w:val="16"/>
+        </w:rPr>
+        <w:t>if</w:t>
+      </w:r>
+      <w:r>
+        <w:rPr>
+          <w:rFonts w:ascii="Consolas" w:eastAsiaTheme="minorHAnsi" w:hAnsi="Consolas" w:cs="Consolas"/>
+          <w:color w:val="000000"/>
+          <w:sz w:val="16"/>
+          <w:szCs w:val="16"/>
+        </w:rPr>
+        <w:t>(cam.transform.localEulerAngles.x &gt; 75 &amp;&amp; cam.transform.localEulerAngles.x &lt; 85)</w:t>
+      </w:r>
+    </w:p>
+    <w:p>
+      <w:pPr>
+        <w:autoSpaceDE w:val="0"/>
+        <w:autoSpaceDN w:val="0"/>
+        <w:adjustRightInd w:val="0"/>
+        <w:spacing w:after="0" w:line="240" w:lineRule="auto"/>
+        <w:jc w:val="left"/>
+        <w:rPr>
+          <w:rFonts w:ascii="Consolas" w:eastAsiaTheme="minorHAnsi" w:hAnsi="Consolas" w:cs="Consolas"/>
+          <w:color w:val="000000"/>
+          <w:sz w:val="16"/>
+          <w:szCs w:val="16"/>
+        </w:rPr>
+      </w:pPr>
+      <w:r>
+        <w:rPr>
+          <w:rFonts w:ascii="Consolas" w:eastAsiaTheme="minorHAnsi" w:hAnsi="Consolas" w:cs="Consolas"/>
+          <w:color w:val="000000"/>
+          <w:sz w:val="16"/>
+          <w:szCs w:val="16"/>
+        </w:rPr>
+        <w:t xml:space="preserve">        {</w:t>
+      </w:r>
+    </w:p>
+    <w:p>
+      <w:pPr>
+        <w:autoSpaceDE w:val="0"/>
+        <w:autoSpaceDN w:val="0"/>
+        <w:adjustRightInd w:val="0"/>
+        <w:spacing w:after="0" w:line="240" w:lineRule="auto"/>
+        <w:jc w:val="left"/>
+        <w:rPr>
+          <w:rFonts w:ascii="Consolas" w:eastAsiaTheme="minorHAnsi" w:hAnsi="Consolas" w:cs="Consolas"/>
+          <w:color w:val="000000"/>
+          <w:sz w:val="16"/>
+          <w:szCs w:val="16"/>
+        </w:rPr>
+      </w:pPr>
+      <w:r>
+        <w:rPr>
+          <w:rFonts w:ascii="Consolas" w:eastAsiaTheme="minorHAnsi" w:hAnsi="Consolas" w:cs="Consolas"/>
+          <w:color w:val="000000"/>
+          <w:sz w:val="16"/>
+          <w:szCs w:val="16"/>
+        </w:rPr>
+        <w:t xml:space="preserve">            crouch = </w:t>
+      </w:r>
+      <w:r>
+        <w:rPr>
+          <w:rFonts w:ascii="Consolas" w:eastAsiaTheme="minorHAnsi" w:hAnsi="Consolas" w:cs="Consolas"/>
+          <w:color w:val="0000FF"/>
+          <w:sz w:val="16"/>
+          <w:szCs w:val="16"/>
+        </w:rPr>
+        <w:t>true</w:t>
+      </w:r>
+      <w:r>
+        <w:rPr>
+          <w:rFonts w:ascii="Consolas" w:eastAsiaTheme="minorHAnsi" w:hAnsi="Consolas" w:cs="Consolas"/>
+          <w:color w:val="000000"/>
+          <w:sz w:val="16"/>
+          <w:szCs w:val="16"/>
+        </w:rPr>
+        <w:t>;</w:t>
+      </w:r>
+    </w:p>
+    <w:p>
+      <w:pPr>
+        <w:autoSpaceDE w:val="0"/>
+        <w:autoSpaceDN w:val="0"/>
+        <w:adjustRightInd w:val="0"/>
+        <w:spacing w:after="0" w:line="240" w:lineRule="auto"/>
+        <w:jc w:val="left"/>
+        <w:rPr>
+          <w:rFonts w:ascii="Consolas" w:eastAsiaTheme="minorHAnsi" w:hAnsi="Consolas" w:cs="Consolas"/>
+          <w:color w:val="000000"/>
+          <w:sz w:val="16"/>
+          <w:szCs w:val="16"/>
+        </w:rPr>
+      </w:pPr>
+      <w:r>
+        <w:rPr>
+          <w:rFonts w:ascii="Consolas" w:eastAsiaTheme="minorHAnsi" w:hAnsi="Consolas" w:cs="Consolas"/>
+          <w:color w:val="000000"/>
+          <w:sz w:val="16"/>
+          <w:szCs w:val="16"/>
+        </w:rPr>
+        <w:t xml:space="preserve">        }</w:t>
+      </w:r>
+    </w:p>
+    <w:p>
+      <w:pPr>
+        <w:autoSpaceDE w:val="0"/>
+        <w:autoSpaceDN w:val="0"/>
+        <w:adjustRightInd w:val="0"/>
+        <w:spacing w:after="0" w:line="240" w:lineRule="auto"/>
+        <w:jc w:val="left"/>
+        <w:rPr>
+          <w:rFonts w:ascii="Consolas" w:eastAsiaTheme="minorHAnsi" w:hAnsi="Consolas" w:cs="Consolas"/>
+          <w:color w:val="000000"/>
+          <w:sz w:val="16"/>
+          <w:szCs w:val="16"/>
+        </w:rPr>
+      </w:pPr>
+      <w:r>
+        <w:rPr>
+          <w:rFonts w:ascii="Consolas" w:eastAsiaTheme="minorHAnsi" w:hAnsi="Consolas" w:cs="Consolas"/>
+          <w:color w:val="000000"/>
+          <w:sz w:val="16"/>
+          <w:szCs w:val="16"/>
+        </w:rPr>
+        <w:t xml:space="preserve">        </w:t>
+      </w:r>
+      <w:r>
+        <w:rPr>
+          <w:rFonts w:ascii="Consolas" w:eastAsiaTheme="minorHAnsi" w:hAnsi="Consolas" w:cs="Consolas"/>
+          <w:color w:val="0000FF"/>
+          <w:sz w:val="16"/>
+          <w:szCs w:val="16"/>
+        </w:rPr>
+        <w:t>else</w:t>
+      </w:r>
+    </w:p>
+    <w:p>
+      <w:pPr>
+        <w:autoSpaceDE w:val="0"/>
+        <w:autoSpaceDN w:val="0"/>
+        <w:adjustRightInd w:val="0"/>
+        <w:spacing w:after="0" w:line="240" w:lineRule="auto"/>
+        <w:jc w:val="left"/>
+        <w:rPr>
+          <w:rFonts w:ascii="Consolas" w:eastAsiaTheme="minorHAnsi" w:hAnsi="Consolas" w:cs="Consolas"/>
+          <w:color w:val="000000"/>
+          <w:sz w:val="16"/>
+          <w:szCs w:val="16"/>
+        </w:rPr>
+      </w:pPr>
+      <w:r>
+        <w:rPr>
+          <w:rFonts w:ascii="Consolas" w:eastAsiaTheme="minorHAnsi" w:hAnsi="Consolas" w:cs="Consolas"/>
+          <w:color w:val="000000"/>
+          <w:sz w:val="16"/>
+          <w:szCs w:val="16"/>
+        </w:rPr>
+        <w:t xml:space="preserve">        {</w:t>
+      </w:r>
+    </w:p>
+    <w:p>
+      <w:pPr>
+        <w:autoSpaceDE w:val="0"/>
+        <w:autoSpaceDN w:val="0"/>
+        <w:adjustRightInd w:val="0"/>
+        <w:spacing w:after="0" w:line="240" w:lineRule="auto"/>
+        <w:jc w:val="left"/>
+        <w:rPr>
+          <w:rFonts w:ascii="Consolas" w:eastAsiaTheme="minorHAnsi" w:hAnsi="Consolas" w:cs="Consolas"/>
+          <w:color w:val="000000"/>
+          <w:sz w:val="16"/>
+          <w:szCs w:val="16"/>
+        </w:rPr>
+      </w:pPr>
+      <w:r>
+        <w:rPr>
+          <w:rFonts w:ascii="Consolas" w:eastAsiaTheme="minorHAnsi" w:hAnsi="Consolas" w:cs="Consolas"/>
+          <w:color w:val="000000"/>
+          <w:sz w:val="16"/>
+          <w:szCs w:val="16"/>
+        </w:rPr>
+        <w:t xml:space="preserve">            move = </w:t>
+      </w:r>
+      <w:r>
+        <w:rPr>
+          <w:rFonts w:ascii="Consolas" w:eastAsiaTheme="minorHAnsi" w:hAnsi="Consolas" w:cs="Consolas"/>
+          <w:color w:val="0000FF"/>
+          <w:sz w:val="16"/>
+          <w:szCs w:val="16"/>
+        </w:rPr>
+        <w:t>false</w:t>
+      </w:r>
+      <w:r>
+        <w:rPr>
+          <w:rFonts w:ascii="Consolas" w:eastAsiaTheme="minorHAnsi" w:hAnsi="Consolas" w:cs="Consolas"/>
+          <w:color w:val="000000"/>
+          <w:sz w:val="16"/>
+          <w:szCs w:val="16"/>
+        </w:rPr>
+        <w:t>;</w:t>
+      </w:r>
+    </w:p>
+    <w:p>
+      <w:pPr>
+        <w:autoSpaceDE w:val="0"/>
+        <w:autoSpaceDN w:val="0"/>
+        <w:adjustRightInd w:val="0"/>
+        <w:spacing w:after="0" w:line="240" w:lineRule="auto"/>
+        <w:jc w:val="left"/>
+        <w:rPr>
+          <w:rFonts w:ascii="Consolas" w:eastAsiaTheme="minorHAnsi" w:hAnsi="Consolas" w:cs="Consolas"/>
+          <w:color w:val="000000"/>
+          <w:sz w:val="16"/>
+          <w:szCs w:val="16"/>
+        </w:rPr>
+      </w:pPr>
+      <w:r>
+        <w:rPr>
+          <w:rFonts w:ascii="Consolas" w:eastAsiaTheme="minorHAnsi" w:hAnsi="Consolas" w:cs="Consolas"/>
+          <w:color w:val="000000"/>
+          <w:sz w:val="16"/>
+          <w:szCs w:val="16"/>
+        </w:rPr>
+        <w:t xml:space="preserve">            crouch = </w:t>
+      </w:r>
+      <w:r>
+        <w:rPr>
+          <w:rFonts w:ascii="Consolas" w:eastAsiaTheme="minorHAnsi" w:hAnsi="Consolas" w:cs="Consolas"/>
+          <w:color w:val="0000FF"/>
+          <w:sz w:val="16"/>
+          <w:szCs w:val="16"/>
+        </w:rPr>
+        <w:t>false</w:t>
+      </w:r>
+      <w:r>
+        <w:rPr>
+          <w:rFonts w:ascii="Consolas" w:eastAsiaTheme="minorHAnsi" w:hAnsi="Consolas" w:cs="Consolas"/>
+          <w:color w:val="000000"/>
+          <w:sz w:val="16"/>
+          <w:szCs w:val="16"/>
+        </w:rPr>
+        <w:t>;</w:t>
+      </w:r>
+    </w:p>
+    <w:p>
+      <w:pPr>
+        <w:autoSpaceDE w:val="0"/>
+        <w:autoSpaceDN w:val="0"/>
+        <w:adjustRightInd w:val="0"/>
+        <w:spacing w:after="0" w:line="240" w:lineRule="auto"/>
+        <w:jc w:val="left"/>
+        <w:rPr>
+          <w:rFonts w:ascii="Consolas" w:eastAsiaTheme="minorHAnsi" w:hAnsi="Consolas" w:cs="Consolas"/>
+          <w:color w:val="000000"/>
+          <w:sz w:val="16"/>
+          <w:szCs w:val="16"/>
+        </w:rPr>
+      </w:pPr>
+      <w:r>
+        <w:rPr>
+          <w:rFonts w:ascii="Consolas" w:eastAsiaTheme="minorHAnsi" w:hAnsi="Consolas" w:cs="Consolas"/>
+          <w:color w:val="000000"/>
+          <w:sz w:val="16"/>
+          <w:szCs w:val="16"/>
+        </w:rPr>
+        <w:t xml:space="preserve">        }</w:t>
+      </w:r>
+    </w:p>
+    <w:p>
+      <w:pPr>
+        <w:autoSpaceDE w:val="0"/>
+        <w:autoSpaceDN w:val="0"/>
+        <w:adjustRightInd w:val="0"/>
+        <w:spacing w:after="0" w:line="240" w:lineRule="auto"/>
+        <w:jc w:val="left"/>
+        <w:rPr>
+          <w:rFonts w:ascii="Consolas" w:eastAsiaTheme="minorHAnsi" w:hAnsi="Consolas" w:cs="Consolas"/>
+          <w:color w:val="000000"/>
+          <w:sz w:val="16"/>
+          <w:szCs w:val="16"/>
+        </w:rPr>
+      </w:pPr>
+    </w:p>
+    <w:p>
+      <w:pPr>
+        <w:autoSpaceDE w:val="0"/>
+        <w:autoSpaceDN w:val="0"/>
+        <w:adjustRightInd w:val="0"/>
+        <w:spacing w:after="0" w:line="240" w:lineRule="auto"/>
+        <w:jc w:val="left"/>
+        <w:rPr>
+          <w:rFonts w:ascii="Consolas" w:eastAsiaTheme="minorHAnsi" w:hAnsi="Consolas" w:cs="Consolas"/>
+          <w:color w:val="000000"/>
+          <w:sz w:val="16"/>
+          <w:szCs w:val="16"/>
+        </w:rPr>
+      </w:pPr>
+      <w:r>
+        <w:rPr>
+          <w:rFonts w:ascii="Consolas" w:eastAsiaTheme="minorHAnsi" w:hAnsi="Consolas" w:cs="Consolas"/>
+          <w:color w:val="000000"/>
+          <w:sz w:val="16"/>
+          <w:szCs w:val="16"/>
+        </w:rPr>
+        <w:t xml:space="preserve">        </w:t>
+      </w:r>
+      <w:r>
+        <w:rPr>
+          <w:rFonts w:ascii="Consolas" w:eastAsiaTheme="minorHAnsi" w:hAnsi="Consolas" w:cs="Consolas"/>
+          <w:color w:val="008000"/>
+          <w:sz w:val="16"/>
+          <w:szCs w:val="16"/>
+        </w:rPr>
+        <w:t>// Actual movement</w:t>
+      </w:r>
+    </w:p>
+    <w:p>
+      <w:pPr>
+        <w:autoSpaceDE w:val="0"/>
+        <w:autoSpaceDN w:val="0"/>
+        <w:adjustRightInd w:val="0"/>
+        <w:spacing w:after="0" w:line="240" w:lineRule="auto"/>
+        <w:jc w:val="left"/>
+        <w:rPr>
+          <w:rFonts w:ascii="Consolas" w:eastAsiaTheme="minorHAnsi" w:hAnsi="Consolas" w:cs="Consolas"/>
+          <w:color w:val="000000"/>
+          <w:sz w:val="16"/>
+          <w:szCs w:val="16"/>
+        </w:rPr>
+      </w:pPr>
+      <w:r>
+        <w:rPr>
+          <w:rFonts w:ascii="Consolas" w:eastAsiaTheme="minorHAnsi" w:hAnsi="Consolas" w:cs="Consolas"/>
+          <w:color w:val="000000"/>
+          <w:sz w:val="16"/>
+          <w:szCs w:val="16"/>
+        </w:rPr>
+        <w:t xml:space="preserve">        </w:t>
+      </w:r>
+      <w:r>
+        <w:rPr>
+          <w:rFonts w:ascii="Consolas" w:eastAsiaTheme="minorHAnsi" w:hAnsi="Consolas" w:cs="Consolas"/>
+          <w:color w:val="0000FF"/>
+          <w:sz w:val="16"/>
+          <w:szCs w:val="16"/>
+        </w:rPr>
+        <w:t>if</w:t>
+      </w:r>
+      <w:r>
+        <w:rPr>
+          <w:rFonts w:ascii="Consolas" w:eastAsiaTheme="minorHAnsi" w:hAnsi="Consolas" w:cs="Consolas"/>
+          <w:color w:val="000000"/>
+          <w:sz w:val="16"/>
+          <w:szCs w:val="16"/>
+        </w:rPr>
+        <w:t xml:space="preserve"> (move)</w:t>
+      </w:r>
+    </w:p>
+    <w:p>
+      <w:pPr>
+        <w:autoSpaceDE w:val="0"/>
+        <w:autoSpaceDN w:val="0"/>
+        <w:adjustRightInd w:val="0"/>
+        <w:spacing w:after="0" w:line="240" w:lineRule="auto"/>
+        <w:jc w:val="left"/>
+        <w:rPr>
+          <w:rFonts w:ascii="Consolas" w:eastAsiaTheme="minorHAnsi" w:hAnsi="Consolas" w:cs="Consolas"/>
+          <w:color w:val="000000"/>
+          <w:sz w:val="16"/>
+          <w:szCs w:val="16"/>
+        </w:rPr>
+      </w:pPr>
+      <w:r>
+        <w:rPr>
+          <w:rFonts w:ascii="Consolas" w:eastAsiaTheme="minorHAnsi" w:hAnsi="Consolas" w:cs="Consolas"/>
+          <w:color w:val="000000"/>
+          <w:sz w:val="16"/>
+          <w:szCs w:val="16"/>
+        </w:rPr>
+        <w:t xml:space="preserve">        {</w:t>
+      </w:r>
+    </w:p>
+    <w:p>
+      <w:pPr>
+        <w:autoSpaceDE w:val="0"/>
+        <w:autoSpaceDN w:val="0"/>
+        <w:adjustRightInd w:val="0"/>
+        <w:spacing w:after="0" w:line="240" w:lineRule="auto"/>
+        <w:jc w:val="left"/>
+        <w:rPr>
+          <w:rFonts w:ascii="Consolas" w:eastAsiaTheme="minorHAnsi" w:hAnsi="Consolas" w:cs="Consolas"/>
+          <w:color w:val="000000"/>
+          <w:sz w:val="16"/>
+          <w:szCs w:val="16"/>
+        </w:rPr>
+      </w:pPr>
+      <w:r>
+        <w:rPr>
+          <w:rFonts w:ascii="Consolas" w:eastAsiaTheme="minorHAnsi" w:hAnsi="Consolas" w:cs="Consolas"/>
+          <w:color w:val="000000"/>
+          <w:sz w:val="16"/>
+          <w:szCs w:val="16"/>
+        </w:rPr>
+        <w:t xml:space="preserve">            Vector3 moveDistance = Camera.main.transform.forward;</w:t>
+      </w:r>
+    </w:p>
+    <w:p>
+      <w:pPr>
+        <w:autoSpaceDE w:val="0"/>
+        <w:autoSpaceDN w:val="0"/>
+        <w:adjustRightInd w:val="0"/>
+        <w:spacing w:after="0" w:line="240" w:lineRule="auto"/>
+        <w:jc w:val="left"/>
+        <w:rPr>
+          <w:rFonts w:ascii="Consolas" w:eastAsiaTheme="minorHAnsi" w:hAnsi="Consolas" w:cs="Consolas"/>
+          <w:color w:val="000000"/>
+          <w:sz w:val="16"/>
+          <w:szCs w:val="16"/>
+        </w:rPr>
+      </w:pPr>
+      <w:r>
+        <w:rPr>
+          <w:rFonts w:ascii="Consolas" w:eastAsiaTheme="minorHAnsi" w:hAnsi="Consolas" w:cs="Consolas"/>
+          <w:color w:val="000000"/>
+          <w:sz w:val="16"/>
+          <w:szCs w:val="16"/>
+        </w:rPr>
+        <w:t xml:space="preserve">            controller.SimpleMove(moveDistance * playerSpeed);</w:t>
+      </w:r>
+    </w:p>
+    <w:p>
+      <w:pPr>
+        <w:autoSpaceDE w:val="0"/>
+        <w:autoSpaceDN w:val="0"/>
+        <w:adjustRightInd w:val="0"/>
+        <w:spacing w:after="0" w:line="240" w:lineRule="auto"/>
+        <w:jc w:val="left"/>
+        <w:rPr>
+          <w:rFonts w:ascii="Consolas" w:eastAsiaTheme="minorHAnsi" w:hAnsi="Consolas" w:cs="Consolas"/>
+          <w:color w:val="000000"/>
+          <w:sz w:val="16"/>
+          <w:szCs w:val="16"/>
+        </w:rPr>
+      </w:pPr>
+      <w:r>
+        <w:rPr>
+          <w:rFonts w:ascii="Consolas" w:eastAsiaTheme="minorHAnsi" w:hAnsi="Consolas" w:cs="Consolas"/>
+          <w:color w:val="000000"/>
+          <w:sz w:val="16"/>
+          <w:szCs w:val="16"/>
+        </w:rPr>
+        <w:t xml:space="preserve">        }</w:t>
+      </w:r>
+    </w:p>
+    <w:p>
+      <w:pPr>
+        <w:autoSpaceDE w:val="0"/>
+        <w:autoSpaceDN w:val="0"/>
+        <w:adjustRightInd w:val="0"/>
+        <w:spacing w:after="0" w:line="240" w:lineRule="auto"/>
+        <w:jc w:val="left"/>
+        <w:rPr>
+          <w:rFonts w:ascii="Consolas" w:eastAsiaTheme="minorHAnsi" w:hAnsi="Consolas" w:cs="Consolas"/>
+          <w:color w:val="000000"/>
+          <w:sz w:val="16"/>
+          <w:szCs w:val="16"/>
+        </w:rPr>
+      </w:pPr>
+      <w:r>
+        <w:rPr>
+          <w:rFonts w:ascii="Consolas" w:eastAsiaTheme="minorHAnsi" w:hAnsi="Consolas" w:cs="Consolas"/>
+          <w:color w:val="000000"/>
+          <w:sz w:val="16"/>
+          <w:szCs w:val="16"/>
+        </w:rPr>
+        <w:t xml:space="preserve">        </w:t>
+      </w:r>
+      <w:r>
+        <w:rPr>
+          <w:rFonts w:ascii="Consolas" w:eastAsiaTheme="minorHAnsi" w:hAnsi="Consolas" w:cs="Consolas"/>
+          <w:color w:val="0000FF"/>
+          <w:sz w:val="16"/>
+          <w:szCs w:val="16"/>
+        </w:rPr>
+        <w:t>else</w:t>
+      </w:r>
+      <w:r>
+        <w:rPr>
+          <w:rFonts w:ascii="Consolas" w:eastAsiaTheme="minorHAnsi" w:hAnsi="Consolas" w:cs="Consolas"/>
+          <w:color w:val="000000"/>
+          <w:sz w:val="16"/>
+          <w:szCs w:val="16"/>
+        </w:rPr>
+        <w:t xml:space="preserve"> </w:t>
+      </w:r>
+      <w:r>
+        <w:rPr>
+          <w:rFonts w:ascii="Consolas" w:eastAsiaTheme="minorHAnsi" w:hAnsi="Consolas" w:cs="Consolas"/>
+          <w:color w:val="0000FF"/>
+          <w:sz w:val="16"/>
+          <w:szCs w:val="16"/>
+        </w:rPr>
+        <w:t>if</w:t>
+      </w:r>
+      <w:r>
+        <w:rPr>
+          <w:rFonts w:ascii="Consolas" w:eastAsiaTheme="minorHAnsi" w:hAnsi="Consolas" w:cs="Consolas"/>
+          <w:color w:val="000000"/>
+          <w:sz w:val="16"/>
+          <w:szCs w:val="16"/>
+        </w:rPr>
+        <w:t>(crouch)</w:t>
+      </w:r>
+    </w:p>
+    <w:p>
+      <w:pPr>
+        <w:autoSpaceDE w:val="0"/>
+        <w:autoSpaceDN w:val="0"/>
+        <w:adjustRightInd w:val="0"/>
+        <w:spacing w:after="0" w:line="240" w:lineRule="auto"/>
+        <w:jc w:val="left"/>
+        <w:rPr>
+          <w:rFonts w:ascii="Consolas" w:eastAsiaTheme="minorHAnsi" w:hAnsi="Consolas" w:cs="Consolas"/>
+          <w:color w:val="000000"/>
+          <w:sz w:val="16"/>
+          <w:szCs w:val="16"/>
+        </w:rPr>
+      </w:pPr>
+      <w:r>
+        <w:rPr>
+          <w:rFonts w:ascii="Consolas" w:eastAsiaTheme="minorHAnsi" w:hAnsi="Consolas" w:cs="Consolas"/>
+          <w:color w:val="000000"/>
+          <w:sz w:val="16"/>
+          <w:szCs w:val="16"/>
+        </w:rPr>
+        <w:t xml:space="preserve">        {</w:t>
+      </w:r>
+    </w:p>
+    <w:p>
+      <w:pPr>
+        <w:autoSpaceDE w:val="0"/>
+        <w:autoSpaceDN w:val="0"/>
+        <w:adjustRightInd w:val="0"/>
+        <w:spacing w:after="0" w:line="240" w:lineRule="auto"/>
+        <w:jc w:val="left"/>
+        <w:rPr>
+          <w:rFonts w:ascii="Consolas" w:eastAsiaTheme="minorHAnsi" w:hAnsi="Consolas" w:cs="Consolas"/>
+          <w:color w:val="000000"/>
+          <w:sz w:val="16"/>
+          <w:szCs w:val="16"/>
+        </w:rPr>
+      </w:pPr>
+      <w:r>
+        <w:rPr>
+          <w:rFonts w:ascii="Consolas" w:eastAsiaTheme="minorHAnsi" w:hAnsi="Consolas" w:cs="Consolas"/>
+          <w:color w:val="000000"/>
+          <w:sz w:val="16"/>
+          <w:szCs w:val="16"/>
+        </w:rPr>
+        <w:t xml:space="preserve">            controller.height = crouchHeight;</w:t>
+      </w:r>
+    </w:p>
+    <w:p>
+      <w:pPr>
+        <w:autoSpaceDE w:val="0"/>
+        <w:autoSpaceDN w:val="0"/>
+        <w:adjustRightInd w:val="0"/>
+        <w:spacing w:after="0" w:line="240" w:lineRule="auto"/>
+        <w:jc w:val="left"/>
+        <w:rPr>
+          <w:rFonts w:ascii="Consolas" w:eastAsiaTheme="minorHAnsi" w:hAnsi="Consolas" w:cs="Consolas"/>
+          <w:color w:val="000000"/>
+          <w:sz w:val="16"/>
+          <w:szCs w:val="16"/>
+        </w:rPr>
+      </w:pPr>
+      <w:r>
+        <w:rPr>
+          <w:rFonts w:ascii="Consolas" w:eastAsiaTheme="minorHAnsi" w:hAnsi="Consolas" w:cs="Consolas"/>
+          <w:color w:val="000000"/>
+          <w:sz w:val="16"/>
+          <w:szCs w:val="16"/>
+        </w:rPr>
+        <w:t xml:space="preserve">            controller.SimpleMove(Camera.main.transform.forward);</w:t>
+      </w:r>
+    </w:p>
+    <w:p>
+      <w:pPr>
+        <w:autoSpaceDE w:val="0"/>
+        <w:autoSpaceDN w:val="0"/>
+        <w:adjustRightInd w:val="0"/>
+        <w:spacing w:after="0" w:line="240" w:lineRule="auto"/>
+        <w:jc w:val="left"/>
+        <w:rPr>
+          <w:rFonts w:ascii="Consolas" w:eastAsiaTheme="minorHAnsi" w:hAnsi="Consolas" w:cs="Consolas"/>
+          <w:color w:val="000000"/>
+          <w:sz w:val="16"/>
+          <w:szCs w:val="16"/>
+        </w:rPr>
+      </w:pPr>
+      <w:r>
+        <w:rPr>
+          <w:rFonts w:ascii="Consolas" w:eastAsiaTheme="minorHAnsi" w:hAnsi="Consolas" w:cs="Consolas"/>
+          <w:color w:val="000000"/>
+          <w:sz w:val="16"/>
+          <w:szCs w:val="16"/>
+        </w:rPr>
+        <w:t xml:space="preserve">        }</w:t>
+      </w:r>
+    </w:p>
+    <w:p>
+      <w:pPr>
+        <w:autoSpaceDE w:val="0"/>
+        <w:autoSpaceDN w:val="0"/>
+        <w:adjustRightInd w:val="0"/>
+        <w:spacing w:after="0" w:line="240" w:lineRule="auto"/>
+        <w:jc w:val="left"/>
+        <w:rPr>
+          <w:rFonts w:ascii="Consolas" w:eastAsiaTheme="minorHAnsi" w:hAnsi="Consolas" w:cs="Consolas"/>
+          <w:color w:val="000000"/>
+          <w:sz w:val="16"/>
+          <w:szCs w:val="16"/>
+        </w:rPr>
+      </w:pPr>
+      <w:r>
+        <w:rPr>
+          <w:rFonts w:ascii="Consolas" w:eastAsiaTheme="minorHAnsi" w:hAnsi="Consolas" w:cs="Consolas"/>
+          <w:color w:val="000000"/>
+          <w:sz w:val="16"/>
+          <w:szCs w:val="16"/>
+        </w:rPr>
+        <w:t xml:space="preserve">        </w:t>
+      </w:r>
+      <w:r>
+        <w:rPr>
+          <w:rFonts w:ascii="Consolas" w:eastAsiaTheme="minorHAnsi" w:hAnsi="Consolas" w:cs="Consolas"/>
+          <w:color w:val="0000FF"/>
+          <w:sz w:val="16"/>
+          <w:szCs w:val="16"/>
+        </w:rPr>
+        <w:t>else</w:t>
+      </w:r>
+    </w:p>
+    <w:p>
+      <w:pPr>
+        <w:autoSpaceDE w:val="0"/>
+        <w:autoSpaceDN w:val="0"/>
+        <w:adjustRightInd w:val="0"/>
+        <w:spacing w:after="0" w:line="240" w:lineRule="auto"/>
+        <w:jc w:val="left"/>
+        <w:rPr>
+          <w:rFonts w:ascii="Consolas" w:eastAsiaTheme="minorHAnsi" w:hAnsi="Consolas" w:cs="Consolas"/>
+          <w:color w:val="000000"/>
+          <w:sz w:val="16"/>
+          <w:szCs w:val="16"/>
+        </w:rPr>
+      </w:pPr>
+      <w:r>
+        <w:rPr>
+          <w:rFonts w:ascii="Consolas" w:eastAsiaTheme="minorHAnsi" w:hAnsi="Consolas" w:cs="Consolas"/>
+          <w:color w:val="000000"/>
+          <w:sz w:val="16"/>
+          <w:szCs w:val="16"/>
+        </w:rPr>
+        <w:t xml:space="preserve">        {</w:t>
+      </w:r>
+    </w:p>
+    <w:p>
+      <w:pPr>
+        <w:autoSpaceDE w:val="0"/>
+        <w:autoSpaceDN w:val="0"/>
+        <w:adjustRightInd w:val="0"/>
+        <w:spacing w:after="0" w:line="240" w:lineRule="auto"/>
+        <w:jc w:val="left"/>
+        <w:rPr>
+          <w:rFonts w:ascii="Consolas" w:eastAsiaTheme="minorHAnsi" w:hAnsi="Consolas" w:cs="Consolas"/>
+          <w:color w:val="000000"/>
+          <w:sz w:val="16"/>
+          <w:szCs w:val="16"/>
+        </w:rPr>
+      </w:pPr>
+      <w:r>
+        <w:rPr>
+          <w:rFonts w:ascii="Consolas" w:eastAsiaTheme="minorHAnsi" w:hAnsi="Consolas" w:cs="Consolas"/>
+          <w:color w:val="000000"/>
+          <w:sz w:val="16"/>
+          <w:szCs w:val="16"/>
+        </w:rPr>
+        <w:t xml:space="preserve">            controller.height = originalHeight;</w:t>
+      </w:r>
+    </w:p>
+    <w:p>
+      <w:pPr>
+        <w:autoSpaceDE w:val="0"/>
+        <w:autoSpaceDN w:val="0"/>
+        <w:adjustRightInd w:val="0"/>
+        <w:spacing w:after="0" w:line="240" w:lineRule="auto"/>
+        <w:jc w:val="left"/>
+        <w:rPr>
+          <w:rFonts w:ascii="Consolas" w:eastAsiaTheme="minorHAnsi" w:hAnsi="Consolas" w:cs="Consolas"/>
+          <w:color w:val="000000"/>
+          <w:sz w:val="16"/>
+          <w:szCs w:val="16"/>
+        </w:rPr>
+      </w:pPr>
+      <w:r>
+        <w:rPr>
+          <w:rFonts w:ascii="Consolas" w:eastAsiaTheme="minorHAnsi" w:hAnsi="Consolas" w:cs="Consolas"/>
+          <w:color w:val="000000"/>
+          <w:sz w:val="16"/>
+          <w:szCs w:val="16"/>
+        </w:rPr>
+        <w:t xml:space="preserve">        }</w:t>
+      </w:r>
+    </w:p>
+    <w:p>
+      <w:pPr>
+        <w:autoSpaceDE w:val="0"/>
+        <w:autoSpaceDN w:val="0"/>
+        <w:adjustRightInd w:val="0"/>
+        <w:spacing w:after="0" w:line="240" w:lineRule="auto"/>
+        <w:jc w:val="left"/>
+        <w:rPr>
+          <w:rFonts w:ascii="Consolas" w:eastAsiaTheme="minorHAnsi" w:hAnsi="Consolas" w:cs="Consolas"/>
+          <w:color w:val="000000"/>
+          <w:sz w:val="16"/>
+          <w:szCs w:val="16"/>
+        </w:rPr>
+      </w:pPr>
+      <w:r>
+        <w:rPr>
+          <w:rFonts w:ascii="Consolas" w:eastAsiaTheme="minorHAnsi" w:hAnsi="Consolas" w:cs="Consolas"/>
+          <w:color w:val="000000"/>
+          <w:sz w:val="16"/>
+          <w:szCs w:val="16"/>
+        </w:rPr>
+        <w:t xml:space="preserve">    }</w:t>
+      </w:r>
+    </w:p>
+    <w:p>
+      <w:pPr>
+        <w:keepNext/>
+        <w:rPr>
+          <w:rFonts w:ascii="Consolas" w:eastAsiaTheme="minorHAnsi" w:hAnsi="Consolas" w:cs="Consolas"/>
+          <w:color w:val="000000"/>
+          <w:sz w:val="16"/>
+          <w:szCs w:val="16"/>
+        </w:rPr>
+      </w:pPr>
+      <w:r>
+        <w:rPr>
+          <w:rFonts w:ascii="Consolas" w:eastAsiaTheme="minorHAnsi" w:hAnsi="Consolas" w:cs="Consolas"/>
+          <w:color w:val="000000"/>
+          <w:sz w:val="16"/>
+          <w:szCs w:val="16"/>
+        </w:rPr>
+        <w:t>}</w:t>
+      </w:r>
+    </w:p>
+    <w:p>
+      <w:pPr>
+        <w:pStyle w:val="Caption"/>
+        <w:jc w:val="center"/>
+      </w:pPr>
+      <w:r>
+        <w:t xml:space="preserve">Deo koda </w:t>
+      </w:r>
+      <w:r>
+        <w:fldChar w:fldCharType="begin"/>
+      </w:r>
+      <w:r>
+        <w:instrText xml:space="preserve"> SEQ Deo_koda \* ARABIC </w:instrText>
+      </w:r>
+      <w:r>
+        <w:fldChar w:fldCharType="separate"/>
+      </w:r>
+      <w:r>
+        <w:rPr>
+          <w:noProof/>
+        </w:rPr>
+        <w:t>1</w:t>
+      </w:r>
+      <w:r>
+        <w:fldChar w:fldCharType="end"/>
+      </w:r>
+      <w:r>
+        <w:t xml:space="preserve"> - Skripta za kretanje igrača Movement.cs.</w:t>
       </w:r>
     </w:p>
     <w:p>
       <w:pPr>
         <w:pStyle w:val="Heading2"/>
       </w:pPr>
-      <w:bookmarkStart w:id="9" w:name="_Toc72784219"/>
-      <w:r>
-        <w:t>CharacterController</w:t>
-      </w:r>
-      <w:bookmarkEnd w:id="9"/>
-      <w:r>
-        <w:t xml:space="preserve"> objekat</w:t>
+      <w:bookmarkStart w:id="12" w:name="_Toc73310539"/>
+      <w:r>
+        <w:lastRenderedPageBreak/>
+        <w:t>Vrata</w:t>
+      </w:r>
+      <w:bookmarkEnd w:id="12"/>
+    </w:p>
+    <w:p>
+      <w:r>
+        <w:tab/>
+        <w:t xml:space="preserve">Vrata u svakoj igri predstavljaju osnovnu mehaniku. Vrata su složen objekat koji se sastoji iz nekoliko komponenti. </w:t>
+      </w:r>
+      <w:r>
+        <w:t xml:space="preserve">Fiksna komponenta su sam ram vrata </w:t>
+      </w:r>
+      <w:r>
+        <w:rPr>
+          <w:i/>
+          <w:iCs/>
+        </w:rPr>
+        <w:t>Door</w:t>
+      </w:r>
+      <w:r>
+        <w:t xml:space="preserve"> dok sama vrata prestavlja objekat pod nazivom </w:t>
+      </w:r>
+      <w:r>
+        <w:rPr>
+          <w:i/>
+          <w:iCs/>
+        </w:rPr>
+        <w:t>Movable</w:t>
+      </w:r>
+      <w:r>
+        <w:t>.</w:t>
+      </w:r>
+    </w:p>
+    <w:p>
+      <w:pPr>
+        <w:keepNext/>
+        <w:jc w:val="center"/>
+      </w:pPr>
+      <w:r>
+        <w:drawing>
+          <wp:inline distT="0" distB="0" distL="0" distR="0" wp14:anchorId="4945E25D" wp14:editId="1909DD68">
+            <wp:extent cx="1905266" cy="1019317"/>
+            <wp:effectExtent l="0" t="0" r="0" b="9525"/>
+            <wp:docPr id="24" name="Picture 24"/>
+            <wp:cNvGraphicFramePr>
+              <a:graphicFrameLocks xmlns:a="http://schemas.openxmlformats.org/drawingml/2006/main" noChangeAspect="1"/>
+            </wp:cNvGraphicFramePr>
+            <a:graphic xmlns:a="http://schemas.openxmlformats.org/drawingml/2006/main">
+              <a:graphicData uri="http://schemas.openxmlformats.org/drawingml/2006/picture">
+                <pic:pic xmlns:pic="http://schemas.openxmlformats.org/drawingml/2006/picture">
+                  <pic:nvPicPr>
+                    <pic:cNvPr id="1" name=""/>
+                    <pic:cNvPicPr/>
+                  </pic:nvPicPr>
+                  <pic:blipFill>
+                    <a:blip r:embed="rId26"/>
+                    <a:stretch>
+                      <a:fillRect/>
+                    </a:stretch>
+                  </pic:blipFill>
+                  <pic:spPr>
+                    <a:xfrm>
+                      <a:off x="0" y="0"/>
+                      <a:ext cx="1905266" cy="1019317"/>
+                    </a:xfrm>
+                    <a:prstGeom prst="rect">
+                      <a:avLst/>
+                    </a:prstGeom>
+                  </pic:spPr>
+                </pic:pic>
+              </a:graphicData>
+            </a:graphic>
+          </wp:inline>
+        </w:drawing>
+      </w:r>
+    </w:p>
+    <w:p>
+      <w:pPr>
+        <w:pStyle w:val="Caption"/>
+        <w:jc w:val="center"/>
+      </w:pPr>
+      <w:r>
+        <w:t xml:space="preserve">Slika </w:t>
+      </w:r>
+      <w:r>
+        <w:fldChar w:fldCharType="begin"/>
+      </w:r>
+      <w:r>
+        <w:instrText xml:space="preserve"> SEQ Slika \* ARABIC </w:instrText>
+      </w:r>
+      <w:r>
+        <w:fldChar w:fldCharType="separate"/>
+      </w:r>
+      <w:r>
+        <w:rPr>
+          <w:noProof/>
+        </w:rPr>
+        <w:t>19</w:t>
+      </w:r>
+      <w:r>
+        <w:fldChar w:fldCharType="end"/>
+      </w:r>
+      <w:r>
+        <w:t xml:space="preserve"> - Struktura objekta vrata.</w:t>
+      </w:r>
+    </w:p>
+    <w:p>
+      <w:pPr>
+        <w:keepNext/>
+        <w:jc w:val="center"/>
+      </w:pPr>
+      <w:r>
+        <w:drawing>
+          <wp:inline distT="0" distB="0" distL="0" distR="0" wp14:anchorId="528F16EF" wp14:editId="566FBF5E">
+            <wp:extent cx="5229955" cy="4896533"/>
+            <wp:effectExtent l="0" t="0" r="8890" b="0"/>
+            <wp:docPr id="23" name="Picture 23"/>
+            <wp:cNvGraphicFramePr>
+              <a:graphicFrameLocks xmlns:a="http://schemas.openxmlformats.org/drawingml/2006/main" noChangeAspect="1"/>
+            </wp:cNvGraphicFramePr>
+            <a:graphic xmlns:a="http://schemas.openxmlformats.org/drawingml/2006/main">
+              <a:graphicData uri="http://schemas.openxmlformats.org/drawingml/2006/picture">
+                <pic:pic xmlns:pic="http://schemas.openxmlformats.org/drawingml/2006/picture">
+                  <pic:nvPicPr>
+                    <pic:cNvPr id="1" name=""/>
+                    <pic:cNvPicPr/>
+                  </pic:nvPicPr>
+                  <pic:blipFill>
+                    <a:blip r:embed="rId27"/>
+                    <a:stretch>
+                      <a:fillRect/>
+                    </a:stretch>
+                  </pic:blipFill>
+                  <pic:spPr>
+                    <a:xfrm>
+                      <a:off x="0" y="0"/>
+                      <a:ext cx="5229955" cy="4896533"/>
+                    </a:xfrm>
+                    <a:prstGeom prst="rect">
+                      <a:avLst/>
+                    </a:prstGeom>
+                  </pic:spPr>
+                </pic:pic>
+              </a:graphicData>
+            </a:graphic>
+          </wp:inline>
+        </w:drawing>
+      </w:r>
+    </w:p>
+    <w:p>
+      <w:pPr>
+        <w:pStyle w:val="Caption"/>
+        <w:jc w:val="center"/>
+      </w:pPr>
+      <w:r>
+        <w:t xml:space="preserve">Slika </w:t>
+      </w:r>
+      <w:r>
+        <w:fldChar w:fldCharType="begin"/>
+      </w:r>
+      <w:r>
+        <w:instrText xml:space="preserve"> SEQ Slika \* ARABIC </w:instrText>
+      </w:r>
+      <w:r>
+        <w:fldChar w:fldCharType="separate"/>
+      </w:r>
+      <w:r>
+        <w:rPr>
+          <w:noProof/>
+        </w:rPr>
+        <w:t>20</w:t>
+      </w:r>
+      <w:r>
+        <w:fldChar w:fldCharType="end"/>
+      </w:r>
+      <w:r>
+        <w:t xml:space="preserve"> - Izgled vrata u Unity editoru.</w:t>
+      </w:r>
+    </w:p>
+    <w:p>
+      <w:pPr>
+        <w:keepNext/>
+        <w:jc w:val="center"/>
+      </w:pPr>
+      <w:r>
+        <w:lastRenderedPageBreak/>
+        <w:drawing>
+          <wp:inline distT="0" distB="0" distL="0" distR="0" wp14:anchorId="45CFC533" wp14:editId="4ECD1835">
+            <wp:extent cx="3410426" cy="6296904"/>
+            <wp:effectExtent l="0" t="0" r="0" b="8890"/>
+            <wp:docPr id="26" name="Picture 26"/>
+            <wp:cNvGraphicFramePr>
+              <a:graphicFrameLocks xmlns:a="http://schemas.openxmlformats.org/drawingml/2006/main" noChangeAspect="1"/>
+            </wp:cNvGraphicFramePr>
+            <a:graphic xmlns:a="http://schemas.openxmlformats.org/drawingml/2006/main">
+              <a:graphicData uri="http://schemas.openxmlformats.org/drawingml/2006/picture">
+                <pic:pic xmlns:pic="http://schemas.openxmlformats.org/drawingml/2006/picture">
+                  <pic:nvPicPr>
+                    <pic:cNvPr id="1" name=""/>
+                    <pic:cNvPicPr/>
+                  </pic:nvPicPr>
+                  <pic:blipFill>
+                    <a:blip r:embed="rId28"/>
+                    <a:stretch>
+                      <a:fillRect/>
+                    </a:stretch>
+                  </pic:blipFill>
+                  <pic:spPr>
+                    <a:xfrm>
+                      <a:off x="0" y="0"/>
+                      <a:ext cx="3410426" cy="6296904"/>
+                    </a:xfrm>
+                    <a:prstGeom prst="rect">
+                      <a:avLst/>
+                    </a:prstGeom>
+                  </pic:spPr>
+                </pic:pic>
+              </a:graphicData>
+            </a:graphic>
+          </wp:inline>
+        </w:drawing>
+      </w:r>
+    </w:p>
+    <w:p>
+      <w:pPr>
+        <w:pStyle w:val="Caption"/>
+        <w:jc w:val="center"/>
+      </w:pPr>
+      <w:r>
+        <w:t xml:space="preserve">Slika </w:t>
+      </w:r>
+      <w:r>
+        <w:fldChar w:fldCharType="begin"/>
+      </w:r>
+      <w:r>
+        <w:instrText xml:space="preserve"> SEQ Slika \* ARABIC </w:instrText>
+      </w:r>
+      <w:r>
+        <w:fldChar w:fldCharType="separate"/>
+      </w:r>
+      <w:r>
+        <w:rPr>
+          <w:noProof/>
+        </w:rPr>
+        <w:t>21</w:t>
+      </w:r>
+      <w:r>
+        <w:fldChar w:fldCharType="end"/>
+      </w:r>
+      <w:r>
+        <w:t xml:space="preserve"> - Komponente od kojih su vrata sačinjena.</w:t>
+      </w:r>
+    </w:p>
+    <w:p>
+      <w:r>
+        <w:tab/>
+        <w:t xml:space="preserve">Komponenta BoxCollider je služi za detektovanja prisustva objekta blizu vrata. U slučaju da se bilo koji objekat uđe u zonu za otvaranje vrata, pokreće se animacija za otvaranje vrata, podešavanjem stanja </w:t>
+      </w:r>
+      <w:r>
+        <w:rPr>
+          <w:i/>
+          <w:iCs/>
+        </w:rPr>
+        <w:t>Closed</w:t>
+      </w:r>
+      <w:r>
+        <w:t xml:space="preserve"> na </w:t>
+      </w:r>
+      <w:r>
+        <w:rPr>
+          <w:i/>
+          <w:iCs/>
+        </w:rPr>
+        <w:t xml:space="preserve">false </w:t>
+      </w:r>
+      <w:r>
+        <w:t xml:space="preserve">u okviru animacionog kontrolera. Animacioni kontroler je postavljen na deo vrata koji se pomera tj. na </w:t>
+      </w:r>
+      <w:r>
+        <w:rPr>
+          <w:i/>
+          <w:iCs/>
+        </w:rPr>
+        <w:t>Moveable</w:t>
+      </w:r>
+      <w:r>
+        <w:t xml:space="preserve"> objekat.</w:t>
+      </w:r>
+    </w:p>
+    <w:p>
+      <w:r>
+        <w:lastRenderedPageBreak/>
+        <w:tab/>
+        <w:t xml:space="preserve">Na početku vrata se nalazue u zatvorenom položaju tj. stanju </w:t>
+      </w:r>
+      <w:r>
+        <w:rPr>
+          <w:i/>
+          <w:iCs/>
+        </w:rPr>
+        <w:t>DoorClosed</w:t>
+      </w:r>
+      <w:r>
+        <w:t xml:space="preserve"> animacija tog stanja su zatvorena vrata. Iz tog stanja je moguće preći u stanje </w:t>
+      </w:r>
+      <w:r>
+        <w:rPr>
+          <w:i/>
+          <w:iCs/>
+        </w:rPr>
+        <w:t>DoorOpen</w:t>
+      </w:r>
+      <w:r>
+        <w:t xml:space="preserve"> koje predstavlja otvaranje vrata i reprodukuje animaciju za otvaranje vrata.</w:t>
+      </w:r>
+    </w:p>
+    <w:p>
+      <w:pPr>
+        <w:keepNext/>
+        <w:jc w:val="center"/>
+      </w:pPr>
+      <w:r>
+        <w:drawing>
+          <wp:inline distT="0" distB="0" distL="0" distR="0" wp14:anchorId="76A5C978" wp14:editId="08462A5D">
+            <wp:extent cx="3190875" cy="2718153"/>
+            <wp:effectExtent l="0" t="0" r="0" b="6350"/>
+            <wp:docPr id="25" name="Picture 25"/>
+            <wp:cNvGraphicFramePr>
+              <a:graphicFrameLocks xmlns:a="http://schemas.openxmlformats.org/drawingml/2006/main" noChangeAspect="1"/>
+            </wp:cNvGraphicFramePr>
+            <a:graphic xmlns:a="http://schemas.openxmlformats.org/drawingml/2006/main">
+              <a:graphicData uri="http://schemas.openxmlformats.org/drawingml/2006/picture">
+                <pic:pic xmlns:pic="http://schemas.openxmlformats.org/drawingml/2006/picture">
+                  <pic:nvPicPr>
+                    <pic:cNvPr id="1" name=""/>
+                    <pic:cNvPicPr/>
+                  </pic:nvPicPr>
+                  <pic:blipFill>
+                    <a:blip r:embed="rId29"/>
+                    <a:stretch>
+                      <a:fillRect/>
+                    </a:stretch>
+                  </pic:blipFill>
+                  <pic:spPr>
+                    <a:xfrm>
+                      <a:off x="0" y="0"/>
+                      <a:ext cx="3205007" cy="2730192"/>
+                    </a:xfrm>
+                    <a:prstGeom prst="rect">
+                      <a:avLst/>
+                    </a:prstGeom>
+                  </pic:spPr>
+                </pic:pic>
+              </a:graphicData>
+            </a:graphic>
+          </wp:inline>
+        </w:drawing>
+      </w:r>
+    </w:p>
+    <w:p>
+      <w:pPr>
+        <w:pStyle w:val="Caption"/>
+        <w:jc w:val="center"/>
+      </w:pPr>
+      <w:r>
+        <w:t xml:space="preserve">Slika </w:t>
+      </w:r>
+      <w:r>
+        <w:fldChar w:fldCharType="begin"/>
+      </w:r>
+      <w:r>
+        <w:instrText xml:space="preserve"> SEQ Slika \* ARABIC </w:instrText>
+      </w:r>
+      <w:r>
+        <w:fldChar w:fldCharType="separate"/>
+      </w:r>
+      <w:r>
+        <w:rPr>
+          <w:noProof/>
+        </w:rPr>
+        <w:t>22</w:t>
+      </w:r>
+      <w:r>
+        <w:fldChar w:fldCharType="end"/>
+      </w:r>
+      <w:r>
+        <w:t xml:space="preserve"> - Animacioni graf koji omogućava otvaranje i zatvaranje vrata.</w:t>
+      </w:r>
+    </w:p>
+    <w:p>
+      <w:r>
+        <w:tab/>
+        <w:t xml:space="preserve">Otvaranje i zatvaranje vrata ne bi bilo moguće bez skripte </w:t>
+      </w:r>
+      <w:r>
+        <w:rPr>
+          <w:i/>
+          <w:iCs/>
+        </w:rPr>
+        <w:t>Door.cs</w:t>
+      </w:r>
+      <w:r>
+        <w:t xml:space="preserve"> koja se stavlja na glavni objekat </w:t>
+      </w:r>
+      <w:r>
+        <w:rPr>
+          <w:i/>
+          <w:iCs/>
+        </w:rPr>
+        <w:t>Door</w:t>
+      </w:r>
+      <w:r>
+        <w:t xml:space="preserve"> i uz njega se povezuje deo vrata koji se pomera. Pored animatora moguće je podesiti i tekst koji se prikazuje na vratima.</w:t>
+      </w:r>
+    </w:p>
+    <w:p>
+      <w:pPr>
+        <w:autoSpaceDE w:val="0"/>
+        <w:autoSpaceDN w:val="0"/>
+        <w:adjustRightInd w:val="0"/>
+        <w:spacing w:after="0" w:line="240" w:lineRule="auto"/>
+        <w:jc w:val="left"/>
+        <w:rPr>
+          <w:rFonts w:ascii="Consolas" w:eastAsiaTheme="minorHAnsi" w:hAnsi="Consolas" w:cs="Consolas"/>
+          <w:color w:val="000000"/>
+          <w:sz w:val="16"/>
+          <w:szCs w:val="16"/>
+        </w:rPr>
+      </w:pPr>
+      <w:r>
+        <w:rPr>
+          <w:rFonts w:ascii="Consolas" w:eastAsiaTheme="minorHAnsi" w:hAnsi="Consolas" w:cs="Consolas"/>
+          <w:color w:val="0000FF"/>
+          <w:sz w:val="16"/>
+          <w:szCs w:val="16"/>
+        </w:rPr>
+        <w:t>public</w:t>
+      </w:r>
+      <w:r>
+        <w:rPr>
+          <w:rFonts w:ascii="Consolas" w:eastAsiaTheme="minorHAnsi" w:hAnsi="Consolas" w:cs="Consolas"/>
+          <w:color w:val="000000"/>
+          <w:sz w:val="16"/>
+          <w:szCs w:val="16"/>
+        </w:rPr>
+        <w:t xml:space="preserve"> </w:t>
+      </w:r>
+      <w:r>
+        <w:rPr>
+          <w:rFonts w:ascii="Consolas" w:eastAsiaTheme="minorHAnsi" w:hAnsi="Consolas" w:cs="Consolas"/>
+          <w:color w:val="0000FF"/>
+          <w:sz w:val="16"/>
+          <w:szCs w:val="16"/>
+        </w:rPr>
+        <w:t>class</w:t>
+      </w:r>
+      <w:r>
+        <w:rPr>
+          <w:rFonts w:ascii="Consolas" w:eastAsiaTheme="minorHAnsi" w:hAnsi="Consolas" w:cs="Consolas"/>
+          <w:color w:val="000000"/>
+          <w:sz w:val="16"/>
+          <w:szCs w:val="16"/>
+        </w:rPr>
+        <w:t xml:space="preserve"> </w:t>
+      </w:r>
+      <w:r>
+        <w:rPr>
+          <w:rFonts w:ascii="Consolas" w:eastAsiaTheme="minorHAnsi" w:hAnsi="Consolas" w:cs="Consolas"/>
+          <w:color w:val="2B91AF"/>
+          <w:sz w:val="16"/>
+          <w:szCs w:val="16"/>
+        </w:rPr>
+        <w:t>Door</w:t>
+      </w:r>
+      <w:r>
+        <w:rPr>
+          <w:rFonts w:ascii="Consolas" w:eastAsiaTheme="minorHAnsi" w:hAnsi="Consolas" w:cs="Consolas"/>
+          <w:color w:val="000000"/>
+          <w:sz w:val="16"/>
+          <w:szCs w:val="16"/>
+        </w:rPr>
+        <w:t xml:space="preserve"> : MonoBehaviour</w:t>
+      </w:r>
+    </w:p>
+    <w:p>
+      <w:pPr>
+        <w:autoSpaceDE w:val="0"/>
+        <w:autoSpaceDN w:val="0"/>
+        <w:adjustRightInd w:val="0"/>
+        <w:spacing w:after="0" w:line="240" w:lineRule="auto"/>
+        <w:jc w:val="left"/>
+        <w:rPr>
+          <w:rFonts w:ascii="Consolas" w:eastAsiaTheme="minorHAnsi" w:hAnsi="Consolas" w:cs="Consolas"/>
+          <w:color w:val="000000"/>
+          <w:sz w:val="16"/>
+          <w:szCs w:val="16"/>
+        </w:rPr>
+      </w:pPr>
+      <w:r>
+        <w:rPr>
+          <w:rFonts w:ascii="Consolas" w:eastAsiaTheme="minorHAnsi" w:hAnsi="Consolas" w:cs="Consolas"/>
+          <w:color w:val="000000"/>
+          <w:sz w:val="16"/>
+          <w:szCs w:val="16"/>
+        </w:rPr>
+        <w:t>{</w:t>
+      </w:r>
+    </w:p>
+    <w:p>
+      <w:pPr>
+        <w:autoSpaceDE w:val="0"/>
+        <w:autoSpaceDN w:val="0"/>
+        <w:adjustRightInd w:val="0"/>
+        <w:spacing w:after="0" w:line="240" w:lineRule="auto"/>
+        <w:jc w:val="left"/>
+        <w:rPr>
+          <w:rFonts w:ascii="Consolas" w:eastAsiaTheme="minorHAnsi" w:hAnsi="Consolas" w:cs="Consolas"/>
+          <w:color w:val="000000"/>
+          <w:sz w:val="16"/>
+          <w:szCs w:val="16"/>
+        </w:rPr>
+      </w:pPr>
+      <w:r>
+        <w:rPr>
+          <w:rFonts w:ascii="Consolas" w:eastAsiaTheme="minorHAnsi" w:hAnsi="Consolas" w:cs="Consolas"/>
+          <w:color w:val="000000"/>
+          <w:sz w:val="16"/>
+          <w:szCs w:val="16"/>
+        </w:rPr>
+        <w:t xml:space="preserve">    </w:t>
+      </w:r>
+      <w:r>
+        <w:rPr>
+          <w:rFonts w:ascii="Consolas" w:eastAsiaTheme="minorHAnsi" w:hAnsi="Consolas" w:cs="Consolas"/>
+          <w:color w:val="008000"/>
+          <w:sz w:val="16"/>
+          <w:szCs w:val="16"/>
+        </w:rPr>
+        <w:t>// Start is called before the first frame update</w:t>
+      </w:r>
+    </w:p>
+    <w:p>
+      <w:pPr>
+        <w:autoSpaceDE w:val="0"/>
+        <w:autoSpaceDN w:val="0"/>
+        <w:adjustRightInd w:val="0"/>
+        <w:spacing w:after="0" w:line="240" w:lineRule="auto"/>
+        <w:jc w:val="left"/>
+        <w:rPr>
+          <w:rFonts w:ascii="Consolas" w:eastAsiaTheme="minorHAnsi" w:hAnsi="Consolas" w:cs="Consolas"/>
+          <w:color w:val="000000"/>
+          <w:sz w:val="16"/>
+          <w:szCs w:val="16"/>
+        </w:rPr>
+      </w:pPr>
+      <w:r>
+        <w:rPr>
+          <w:rFonts w:ascii="Consolas" w:eastAsiaTheme="minorHAnsi" w:hAnsi="Consolas" w:cs="Consolas"/>
+          <w:color w:val="000000"/>
+          <w:sz w:val="16"/>
+          <w:szCs w:val="16"/>
+        </w:rPr>
+        <w:t xml:space="preserve">    </w:t>
+      </w:r>
+      <w:r>
+        <w:rPr>
+          <w:rFonts w:ascii="Consolas" w:eastAsiaTheme="minorHAnsi" w:hAnsi="Consolas" w:cs="Consolas"/>
+          <w:color w:val="0000FF"/>
+          <w:sz w:val="16"/>
+          <w:szCs w:val="16"/>
+        </w:rPr>
+        <w:t>public</w:t>
+      </w:r>
+      <w:r>
+        <w:rPr>
+          <w:rFonts w:ascii="Consolas" w:eastAsiaTheme="minorHAnsi" w:hAnsi="Consolas" w:cs="Consolas"/>
+          <w:color w:val="000000"/>
+          <w:sz w:val="16"/>
+          <w:szCs w:val="16"/>
+        </w:rPr>
+        <w:t xml:space="preserve"> Animator animator;</w:t>
+      </w:r>
+    </w:p>
+    <w:p>
+      <w:pPr>
+        <w:autoSpaceDE w:val="0"/>
+        <w:autoSpaceDN w:val="0"/>
+        <w:adjustRightInd w:val="0"/>
+        <w:spacing w:after="0" w:line="240" w:lineRule="auto"/>
+        <w:jc w:val="left"/>
+        <w:rPr>
+          <w:rFonts w:ascii="Consolas" w:eastAsiaTheme="minorHAnsi" w:hAnsi="Consolas" w:cs="Consolas"/>
+          <w:color w:val="000000"/>
+          <w:sz w:val="16"/>
+          <w:szCs w:val="16"/>
+        </w:rPr>
+      </w:pPr>
+      <w:r>
+        <w:rPr>
+          <w:rFonts w:ascii="Consolas" w:eastAsiaTheme="minorHAnsi" w:hAnsi="Consolas" w:cs="Consolas"/>
+          <w:color w:val="000000"/>
+          <w:sz w:val="16"/>
+          <w:szCs w:val="16"/>
+        </w:rPr>
+        <w:t xml:space="preserve">    </w:t>
+      </w:r>
+      <w:r>
+        <w:rPr>
+          <w:rFonts w:ascii="Consolas" w:eastAsiaTheme="minorHAnsi" w:hAnsi="Consolas" w:cs="Consolas"/>
+          <w:color w:val="0000FF"/>
+          <w:sz w:val="16"/>
+          <w:szCs w:val="16"/>
+        </w:rPr>
+        <w:t>public</w:t>
+      </w:r>
+      <w:r>
+        <w:rPr>
+          <w:rFonts w:ascii="Consolas" w:eastAsiaTheme="minorHAnsi" w:hAnsi="Consolas" w:cs="Consolas"/>
+          <w:color w:val="000000"/>
+          <w:sz w:val="16"/>
+          <w:szCs w:val="16"/>
+        </w:rPr>
+        <w:t xml:space="preserve"> Collider collider;</w:t>
+      </w:r>
+    </w:p>
+    <w:p>
+      <w:pPr>
+        <w:autoSpaceDE w:val="0"/>
+        <w:autoSpaceDN w:val="0"/>
+        <w:adjustRightInd w:val="0"/>
+        <w:spacing w:after="0" w:line="240" w:lineRule="auto"/>
+        <w:jc w:val="left"/>
+        <w:rPr>
+          <w:rFonts w:ascii="Consolas" w:eastAsiaTheme="minorHAnsi" w:hAnsi="Consolas" w:cs="Consolas"/>
+          <w:color w:val="000000"/>
+          <w:sz w:val="16"/>
+          <w:szCs w:val="16"/>
+        </w:rPr>
+      </w:pPr>
+      <w:r>
+        <w:rPr>
+          <w:rFonts w:ascii="Consolas" w:eastAsiaTheme="minorHAnsi" w:hAnsi="Consolas" w:cs="Consolas"/>
+          <w:color w:val="000000"/>
+          <w:sz w:val="16"/>
+          <w:szCs w:val="16"/>
+        </w:rPr>
+        <w:t xml:space="preserve">    </w:t>
+      </w:r>
+      <w:r>
+        <w:rPr>
+          <w:rFonts w:ascii="Consolas" w:eastAsiaTheme="minorHAnsi" w:hAnsi="Consolas" w:cs="Consolas"/>
+          <w:color w:val="0000FF"/>
+          <w:sz w:val="16"/>
+          <w:szCs w:val="16"/>
+        </w:rPr>
+        <w:t>public</w:t>
+      </w:r>
+      <w:r>
+        <w:rPr>
+          <w:rFonts w:ascii="Consolas" w:eastAsiaTheme="minorHAnsi" w:hAnsi="Consolas" w:cs="Consolas"/>
+          <w:color w:val="000000"/>
+          <w:sz w:val="16"/>
+          <w:szCs w:val="16"/>
+        </w:rPr>
+        <w:t xml:space="preserve"> </w:t>
+      </w:r>
+      <w:r>
+        <w:rPr>
+          <w:rFonts w:ascii="Consolas" w:eastAsiaTheme="minorHAnsi" w:hAnsi="Consolas" w:cs="Consolas"/>
+          <w:color w:val="0000FF"/>
+          <w:sz w:val="16"/>
+          <w:szCs w:val="16"/>
+        </w:rPr>
+        <w:t>string</w:t>
+      </w:r>
+      <w:r>
+        <w:rPr>
+          <w:rFonts w:ascii="Consolas" w:eastAsiaTheme="minorHAnsi" w:hAnsi="Consolas" w:cs="Consolas"/>
+          <w:color w:val="000000"/>
+          <w:sz w:val="16"/>
+          <w:szCs w:val="16"/>
+        </w:rPr>
+        <w:t xml:space="preserve"> text;</w:t>
+      </w:r>
+    </w:p>
+    <w:p>
+      <w:pPr>
+        <w:autoSpaceDE w:val="0"/>
+        <w:autoSpaceDN w:val="0"/>
+        <w:adjustRightInd w:val="0"/>
+        <w:spacing w:after="0" w:line="240" w:lineRule="auto"/>
+        <w:jc w:val="left"/>
+        <w:rPr>
+          <w:rFonts w:ascii="Consolas" w:eastAsiaTheme="minorHAnsi" w:hAnsi="Consolas" w:cs="Consolas"/>
+          <w:color w:val="000000"/>
+          <w:sz w:val="16"/>
+          <w:szCs w:val="16"/>
+        </w:rPr>
+      </w:pPr>
+      <w:r>
+        <w:rPr>
+          <w:rFonts w:ascii="Consolas" w:eastAsiaTheme="minorHAnsi" w:hAnsi="Consolas" w:cs="Consolas"/>
+          <w:color w:val="000000"/>
+          <w:sz w:val="16"/>
+          <w:szCs w:val="16"/>
+        </w:rPr>
+        <w:t xml:space="preserve">    </w:t>
+      </w:r>
+      <w:r>
+        <w:rPr>
+          <w:rFonts w:ascii="Consolas" w:eastAsiaTheme="minorHAnsi" w:hAnsi="Consolas" w:cs="Consolas"/>
+          <w:color w:val="0000FF"/>
+          <w:sz w:val="16"/>
+          <w:szCs w:val="16"/>
+        </w:rPr>
+        <w:t>private</w:t>
+      </w:r>
+      <w:r>
+        <w:rPr>
+          <w:rFonts w:ascii="Consolas" w:eastAsiaTheme="minorHAnsi" w:hAnsi="Consolas" w:cs="Consolas"/>
+          <w:color w:val="000000"/>
+          <w:sz w:val="16"/>
+          <w:szCs w:val="16"/>
+        </w:rPr>
+        <w:t xml:space="preserve"> TextMesh textMesh;</w:t>
+      </w:r>
+    </w:p>
+    <w:p>
+      <w:pPr>
+        <w:autoSpaceDE w:val="0"/>
+        <w:autoSpaceDN w:val="0"/>
+        <w:adjustRightInd w:val="0"/>
+        <w:spacing w:after="0" w:line="240" w:lineRule="auto"/>
+        <w:jc w:val="left"/>
+        <w:rPr>
+          <w:rFonts w:ascii="Consolas" w:eastAsiaTheme="minorHAnsi" w:hAnsi="Consolas" w:cs="Consolas"/>
+          <w:color w:val="000000"/>
+          <w:sz w:val="16"/>
+          <w:szCs w:val="16"/>
+        </w:rPr>
+      </w:pPr>
+      <w:r>
+        <w:rPr>
+          <w:rFonts w:ascii="Consolas" w:eastAsiaTheme="minorHAnsi" w:hAnsi="Consolas" w:cs="Consolas"/>
+          <w:color w:val="000000"/>
+          <w:sz w:val="16"/>
+          <w:szCs w:val="16"/>
+        </w:rPr>
+        <w:t xml:space="preserve">    </w:t>
+      </w:r>
+      <w:r>
+        <w:rPr>
+          <w:rFonts w:ascii="Consolas" w:eastAsiaTheme="minorHAnsi" w:hAnsi="Consolas" w:cs="Consolas"/>
+          <w:color w:val="0000FF"/>
+          <w:sz w:val="16"/>
+          <w:szCs w:val="16"/>
+        </w:rPr>
+        <w:t>void</w:t>
+      </w:r>
+      <w:r>
+        <w:rPr>
+          <w:rFonts w:ascii="Consolas" w:eastAsiaTheme="minorHAnsi" w:hAnsi="Consolas" w:cs="Consolas"/>
+          <w:color w:val="000000"/>
+          <w:sz w:val="16"/>
+          <w:szCs w:val="16"/>
+        </w:rPr>
+        <w:t xml:space="preserve"> </w:t>
+      </w:r>
+      <w:r>
+        <w:rPr>
+          <w:rFonts w:ascii="Consolas" w:eastAsiaTheme="minorHAnsi" w:hAnsi="Consolas" w:cs="Consolas"/>
+          <w:color w:val="0000FF"/>
+          <w:sz w:val="16"/>
+          <w:szCs w:val="16"/>
+        </w:rPr>
+        <w:t>Start</w:t>
+      </w:r>
+      <w:r>
+        <w:rPr>
+          <w:rFonts w:ascii="Consolas" w:eastAsiaTheme="minorHAnsi" w:hAnsi="Consolas" w:cs="Consolas"/>
+          <w:color w:val="000000"/>
+          <w:sz w:val="16"/>
+          <w:szCs w:val="16"/>
+        </w:rPr>
+        <w:t>()</w:t>
+      </w:r>
+    </w:p>
+    <w:p>
+      <w:pPr>
+        <w:autoSpaceDE w:val="0"/>
+        <w:autoSpaceDN w:val="0"/>
+        <w:adjustRightInd w:val="0"/>
+        <w:spacing w:after="0" w:line="240" w:lineRule="auto"/>
+        <w:jc w:val="left"/>
+        <w:rPr>
+          <w:rFonts w:ascii="Consolas" w:eastAsiaTheme="minorHAnsi" w:hAnsi="Consolas" w:cs="Consolas"/>
+          <w:color w:val="000000"/>
+          <w:sz w:val="16"/>
+          <w:szCs w:val="16"/>
+        </w:rPr>
+      </w:pPr>
+      <w:r>
+        <w:rPr>
+          <w:rFonts w:ascii="Consolas" w:eastAsiaTheme="minorHAnsi" w:hAnsi="Consolas" w:cs="Consolas"/>
+          <w:color w:val="000000"/>
+          <w:sz w:val="16"/>
+          <w:szCs w:val="16"/>
+        </w:rPr>
+        <w:t xml:space="preserve">    {</w:t>
+      </w:r>
+    </w:p>
+    <w:p>
+      <w:pPr>
+        <w:autoSpaceDE w:val="0"/>
+        <w:autoSpaceDN w:val="0"/>
+        <w:adjustRightInd w:val="0"/>
+        <w:spacing w:after="0" w:line="240" w:lineRule="auto"/>
+        <w:jc w:val="left"/>
+        <w:rPr>
+          <w:rFonts w:ascii="Consolas" w:eastAsiaTheme="minorHAnsi" w:hAnsi="Consolas" w:cs="Consolas"/>
+          <w:color w:val="000000"/>
+          <w:sz w:val="16"/>
+          <w:szCs w:val="16"/>
+        </w:rPr>
+      </w:pPr>
+      <w:r>
+        <w:rPr>
+          <w:rFonts w:ascii="Consolas" w:eastAsiaTheme="minorHAnsi" w:hAnsi="Consolas" w:cs="Consolas"/>
+          <w:color w:val="000000"/>
+          <w:sz w:val="16"/>
+          <w:szCs w:val="16"/>
+        </w:rPr>
+        <w:t xml:space="preserve">        textMesh = GetComponentInChildren&lt;TextMesh&gt;();</w:t>
+      </w:r>
+    </w:p>
+    <w:p>
+      <w:pPr>
+        <w:autoSpaceDE w:val="0"/>
+        <w:autoSpaceDN w:val="0"/>
+        <w:adjustRightInd w:val="0"/>
+        <w:spacing w:after="0" w:line="240" w:lineRule="auto"/>
+        <w:jc w:val="left"/>
+        <w:rPr>
+          <w:rFonts w:ascii="Consolas" w:eastAsiaTheme="minorHAnsi" w:hAnsi="Consolas" w:cs="Consolas"/>
+          <w:color w:val="000000"/>
+          <w:sz w:val="16"/>
+          <w:szCs w:val="16"/>
+        </w:rPr>
+      </w:pPr>
+      <w:r>
+        <w:rPr>
+          <w:rFonts w:ascii="Consolas" w:eastAsiaTheme="minorHAnsi" w:hAnsi="Consolas" w:cs="Consolas"/>
+          <w:color w:val="000000"/>
+          <w:sz w:val="16"/>
+          <w:szCs w:val="16"/>
+        </w:rPr>
+        <w:t xml:space="preserve">        textMesh.text = text;</w:t>
+      </w:r>
+    </w:p>
+    <w:p>
+      <w:pPr>
+        <w:autoSpaceDE w:val="0"/>
+        <w:autoSpaceDN w:val="0"/>
+        <w:adjustRightInd w:val="0"/>
+        <w:spacing w:after="0" w:line="240" w:lineRule="auto"/>
+        <w:jc w:val="left"/>
+        <w:rPr>
+          <w:rFonts w:ascii="Consolas" w:eastAsiaTheme="minorHAnsi" w:hAnsi="Consolas" w:cs="Consolas"/>
+          <w:color w:val="000000"/>
+          <w:sz w:val="16"/>
+          <w:szCs w:val="16"/>
+        </w:rPr>
+      </w:pPr>
+      <w:r>
+        <w:rPr>
+          <w:rFonts w:ascii="Consolas" w:eastAsiaTheme="minorHAnsi" w:hAnsi="Consolas" w:cs="Consolas"/>
+          <w:color w:val="000000"/>
+          <w:sz w:val="16"/>
+          <w:szCs w:val="16"/>
+        </w:rPr>
+        <w:t xml:space="preserve">    }</w:t>
+      </w:r>
+    </w:p>
+    <w:p>
+      <w:pPr>
+        <w:autoSpaceDE w:val="0"/>
+        <w:autoSpaceDN w:val="0"/>
+        <w:adjustRightInd w:val="0"/>
+        <w:spacing w:after="0" w:line="240" w:lineRule="auto"/>
+        <w:jc w:val="left"/>
+        <w:rPr>
+          <w:rFonts w:ascii="Consolas" w:eastAsiaTheme="minorHAnsi" w:hAnsi="Consolas" w:cs="Consolas"/>
+          <w:color w:val="000000"/>
+          <w:sz w:val="16"/>
+          <w:szCs w:val="16"/>
+        </w:rPr>
+      </w:pPr>
+      <w:r>
+        <w:rPr>
+          <w:rFonts w:ascii="Consolas" w:eastAsiaTheme="minorHAnsi" w:hAnsi="Consolas" w:cs="Consolas"/>
+          <w:color w:val="000000"/>
+          <w:sz w:val="16"/>
+          <w:szCs w:val="16"/>
+        </w:rPr>
+        <w:t xml:space="preserve">    </w:t>
+      </w:r>
+      <w:r>
+        <w:rPr>
+          <w:rFonts w:ascii="Consolas" w:eastAsiaTheme="minorHAnsi" w:hAnsi="Consolas" w:cs="Consolas"/>
+          <w:color w:val="0000FF"/>
+          <w:sz w:val="16"/>
+          <w:szCs w:val="16"/>
+        </w:rPr>
+        <w:t>private</w:t>
+      </w:r>
+      <w:r>
+        <w:rPr>
+          <w:rFonts w:ascii="Consolas" w:eastAsiaTheme="minorHAnsi" w:hAnsi="Consolas" w:cs="Consolas"/>
+          <w:color w:val="000000"/>
+          <w:sz w:val="16"/>
+          <w:szCs w:val="16"/>
+        </w:rPr>
+        <w:t xml:space="preserve"> </w:t>
+      </w:r>
+      <w:r>
+        <w:rPr>
+          <w:rFonts w:ascii="Consolas" w:eastAsiaTheme="minorHAnsi" w:hAnsi="Consolas" w:cs="Consolas"/>
+          <w:color w:val="0000FF"/>
+          <w:sz w:val="16"/>
+          <w:szCs w:val="16"/>
+        </w:rPr>
+        <w:t>void</w:t>
+      </w:r>
+      <w:r>
+        <w:rPr>
+          <w:rFonts w:ascii="Consolas" w:eastAsiaTheme="minorHAnsi" w:hAnsi="Consolas" w:cs="Consolas"/>
+          <w:color w:val="000000"/>
+          <w:sz w:val="16"/>
+          <w:szCs w:val="16"/>
+        </w:rPr>
+        <w:t xml:space="preserve"> </w:t>
+      </w:r>
+      <w:r>
+        <w:rPr>
+          <w:rFonts w:ascii="Consolas" w:eastAsiaTheme="minorHAnsi" w:hAnsi="Consolas" w:cs="Consolas"/>
+          <w:color w:val="0000FF"/>
+          <w:sz w:val="16"/>
+          <w:szCs w:val="16"/>
+        </w:rPr>
+        <w:t>OnTriggerEnter</w:t>
+      </w:r>
+      <w:r>
+        <w:rPr>
+          <w:rFonts w:ascii="Consolas" w:eastAsiaTheme="minorHAnsi" w:hAnsi="Consolas" w:cs="Consolas"/>
+          <w:color w:val="000000"/>
+          <w:sz w:val="16"/>
+          <w:szCs w:val="16"/>
+        </w:rPr>
+        <w:t>(Collider other)</w:t>
+      </w:r>
+    </w:p>
+    <w:p>
+      <w:pPr>
+        <w:autoSpaceDE w:val="0"/>
+        <w:autoSpaceDN w:val="0"/>
+        <w:adjustRightInd w:val="0"/>
+        <w:spacing w:after="0" w:line="240" w:lineRule="auto"/>
+        <w:jc w:val="left"/>
+        <w:rPr>
+          <w:rFonts w:ascii="Consolas" w:eastAsiaTheme="minorHAnsi" w:hAnsi="Consolas" w:cs="Consolas"/>
+          <w:color w:val="000000"/>
+          <w:sz w:val="16"/>
+          <w:szCs w:val="16"/>
+        </w:rPr>
+      </w:pPr>
+      <w:r>
+        <w:rPr>
+          <w:rFonts w:ascii="Consolas" w:eastAsiaTheme="minorHAnsi" w:hAnsi="Consolas" w:cs="Consolas"/>
+          <w:color w:val="000000"/>
+          <w:sz w:val="16"/>
+          <w:szCs w:val="16"/>
+        </w:rPr>
+        <w:t xml:space="preserve">    {</w:t>
+      </w:r>
+    </w:p>
+    <w:p>
+      <w:pPr>
+        <w:autoSpaceDE w:val="0"/>
+        <w:autoSpaceDN w:val="0"/>
+        <w:adjustRightInd w:val="0"/>
+        <w:spacing w:after="0" w:line="240" w:lineRule="auto"/>
+        <w:jc w:val="left"/>
+        <w:rPr>
+          <w:rFonts w:ascii="Consolas" w:eastAsiaTheme="minorHAnsi" w:hAnsi="Consolas" w:cs="Consolas"/>
+          <w:color w:val="000000"/>
+          <w:sz w:val="16"/>
+          <w:szCs w:val="16"/>
+        </w:rPr>
+      </w:pPr>
+      <w:r>
+        <w:rPr>
+          <w:rFonts w:ascii="Consolas" w:eastAsiaTheme="minorHAnsi" w:hAnsi="Consolas" w:cs="Consolas"/>
+          <w:color w:val="000000"/>
+          <w:sz w:val="16"/>
+          <w:szCs w:val="16"/>
+        </w:rPr>
+        <w:t xml:space="preserve">        animator.SetBool(</w:t>
+      </w:r>
+      <w:r>
+        <w:rPr>
+          <w:rFonts w:ascii="Consolas" w:eastAsiaTheme="minorHAnsi" w:hAnsi="Consolas" w:cs="Consolas"/>
+          <w:color w:val="A31515"/>
+          <w:sz w:val="16"/>
+          <w:szCs w:val="16"/>
+        </w:rPr>
+        <w:t>"Closed"</w:t>
+      </w:r>
+      <w:r>
+        <w:rPr>
+          <w:rFonts w:ascii="Consolas" w:eastAsiaTheme="minorHAnsi" w:hAnsi="Consolas" w:cs="Consolas"/>
+          <w:color w:val="000000"/>
+          <w:sz w:val="16"/>
+          <w:szCs w:val="16"/>
+        </w:rPr>
+        <w:t xml:space="preserve">, </w:t>
+      </w:r>
+      <w:r>
+        <w:rPr>
+          <w:rFonts w:ascii="Consolas" w:eastAsiaTheme="minorHAnsi" w:hAnsi="Consolas" w:cs="Consolas"/>
+          <w:color w:val="0000FF"/>
+          <w:sz w:val="16"/>
+          <w:szCs w:val="16"/>
+        </w:rPr>
+        <w:t>false</w:t>
+      </w:r>
+      <w:r>
+        <w:rPr>
+          <w:rFonts w:ascii="Consolas" w:eastAsiaTheme="minorHAnsi" w:hAnsi="Consolas" w:cs="Consolas"/>
+          <w:color w:val="000000"/>
+          <w:sz w:val="16"/>
+          <w:szCs w:val="16"/>
+        </w:rPr>
+        <w:t>);</w:t>
+      </w:r>
+    </w:p>
+    <w:p>
+      <w:pPr>
+        <w:autoSpaceDE w:val="0"/>
+        <w:autoSpaceDN w:val="0"/>
+        <w:adjustRightInd w:val="0"/>
+        <w:spacing w:after="0" w:line="240" w:lineRule="auto"/>
+        <w:jc w:val="left"/>
+        <w:rPr>
+          <w:rFonts w:ascii="Consolas" w:eastAsiaTheme="minorHAnsi" w:hAnsi="Consolas" w:cs="Consolas"/>
+          <w:color w:val="000000"/>
+          <w:sz w:val="16"/>
+          <w:szCs w:val="16"/>
+        </w:rPr>
+      </w:pPr>
+      <w:r>
+        <w:rPr>
+          <w:rFonts w:ascii="Consolas" w:eastAsiaTheme="minorHAnsi" w:hAnsi="Consolas" w:cs="Consolas"/>
+          <w:color w:val="000000"/>
+          <w:sz w:val="16"/>
+          <w:szCs w:val="16"/>
+        </w:rPr>
+        <w:t xml:space="preserve">    }</w:t>
+      </w:r>
+    </w:p>
+    <w:p>
+      <w:pPr>
+        <w:autoSpaceDE w:val="0"/>
+        <w:autoSpaceDN w:val="0"/>
+        <w:adjustRightInd w:val="0"/>
+        <w:spacing w:after="0" w:line="240" w:lineRule="auto"/>
+        <w:jc w:val="left"/>
+        <w:rPr>
+          <w:rFonts w:ascii="Consolas" w:eastAsiaTheme="minorHAnsi" w:hAnsi="Consolas" w:cs="Consolas"/>
+          <w:color w:val="000000"/>
+          <w:sz w:val="16"/>
+          <w:szCs w:val="16"/>
+        </w:rPr>
+      </w:pPr>
+      <w:r>
+        <w:rPr>
+          <w:rFonts w:ascii="Consolas" w:eastAsiaTheme="minorHAnsi" w:hAnsi="Consolas" w:cs="Consolas"/>
+          <w:color w:val="000000"/>
+          <w:sz w:val="16"/>
+          <w:szCs w:val="16"/>
+        </w:rPr>
+        <w:t xml:space="preserve">    </w:t>
+      </w:r>
+      <w:r>
+        <w:rPr>
+          <w:rFonts w:ascii="Consolas" w:eastAsiaTheme="minorHAnsi" w:hAnsi="Consolas" w:cs="Consolas"/>
+          <w:color w:val="0000FF"/>
+          <w:sz w:val="16"/>
+          <w:szCs w:val="16"/>
+        </w:rPr>
+        <w:t>private</w:t>
+      </w:r>
+      <w:r>
+        <w:rPr>
+          <w:rFonts w:ascii="Consolas" w:eastAsiaTheme="minorHAnsi" w:hAnsi="Consolas" w:cs="Consolas"/>
+          <w:color w:val="000000"/>
+          <w:sz w:val="16"/>
+          <w:szCs w:val="16"/>
+        </w:rPr>
+        <w:t xml:space="preserve"> </w:t>
+      </w:r>
+      <w:r>
+        <w:rPr>
+          <w:rFonts w:ascii="Consolas" w:eastAsiaTheme="minorHAnsi" w:hAnsi="Consolas" w:cs="Consolas"/>
+          <w:color w:val="0000FF"/>
+          <w:sz w:val="16"/>
+          <w:szCs w:val="16"/>
+        </w:rPr>
+        <w:t>void</w:t>
+      </w:r>
+      <w:r>
+        <w:rPr>
+          <w:rFonts w:ascii="Consolas" w:eastAsiaTheme="minorHAnsi" w:hAnsi="Consolas" w:cs="Consolas"/>
+          <w:color w:val="000000"/>
+          <w:sz w:val="16"/>
+          <w:szCs w:val="16"/>
+        </w:rPr>
+        <w:t xml:space="preserve"> </w:t>
+      </w:r>
+      <w:r>
+        <w:rPr>
+          <w:rFonts w:ascii="Consolas" w:eastAsiaTheme="minorHAnsi" w:hAnsi="Consolas" w:cs="Consolas"/>
+          <w:color w:val="0000FF"/>
+          <w:sz w:val="16"/>
+          <w:szCs w:val="16"/>
+        </w:rPr>
+        <w:t>OnTriggerExit</w:t>
+      </w:r>
+      <w:r>
+        <w:rPr>
+          <w:rFonts w:ascii="Consolas" w:eastAsiaTheme="minorHAnsi" w:hAnsi="Consolas" w:cs="Consolas"/>
+          <w:color w:val="000000"/>
+          <w:sz w:val="16"/>
+          <w:szCs w:val="16"/>
+        </w:rPr>
+        <w:t>(Collider other)</w:t>
+      </w:r>
+    </w:p>
+    <w:p>
+      <w:pPr>
+        <w:autoSpaceDE w:val="0"/>
+        <w:autoSpaceDN w:val="0"/>
+        <w:adjustRightInd w:val="0"/>
+        <w:spacing w:after="0" w:line="240" w:lineRule="auto"/>
+        <w:jc w:val="left"/>
+        <w:rPr>
+          <w:rFonts w:ascii="Consolas" w:eastAsiaTheme="minorHAnsi" w:hAnsi="Consolas" w:cs="Consolas"/>
+          <w:color w:val="000000"/>
+          <w:sz w:val="16"/>
+          <w:szCs w:val="16"/>
+        </w:rPr>
+      </w:pPr>
+      <w:r>
+        <w:rPr>
+          <w:rFonts w:ascii="Consolas" w:eastAsiaTheme="minorHAnsi" w:hAnsi="Consolas" w:cs="Consolas"/>
+          <w:color w:val="000000"/>
+          <w:sz w:val="16"/>
+          <w:szCs w:val="16"/>
+        </w:rPr>
+        <w:t xml:space="preserve">    {</w:t>
+      </w:r>
+    </w:p>
+    <w:p>
+      <w:pPr>
+        <w:autoSpaceDE w:val="0"/>
+        <w:autoSpaceDN w:val="0"/>
+        <w:adjustRightInd w:val="0"/>
+        <w:spacing w:after="0" w:line="240" w:lineRule="auto"/>
+        <w:jc w:val="left"/>
+        <w:rPr>
+          <w:rFonts w:ascii="Consolas" w:eastAsiaTheme="minorHAnsi" w:hAnsi="Consolas" w:cs="Consolas"/>
+          <w:color w:val="000000"/>
+          <w:sz w:val="16"/>
+          <w:szCs w:val="16"/>
+        </w:rPr>
+      </w:pPr>
+      <w:r>
+        <w:rPr>
+          <w:rFonts w:ascii="Consolas" w:eastAsiaTheme="minorHAnsi" w:hAnsi="Consolas" w:cs="Consolas"/>
+          <w:color w:val="000000"/>
+          <w:sz w:val="16"/>
+          <w:szCs w:val="16"/>
+        </w:rPr>
+        <w:t xml:space="preserve">        animator.SetBool(</w:t>
+      </w:r>
+      <w:r>
+        <w:rPr>
+          <w:rFonts w:ascii="Consolas" w:eastAsiaTheme="minorHAnsi" w:hAnsi="Consolas" w:cs="Consolas"/>
+          <w:color w:val="A31515"/>
+          <w:sz w:val="16"/>
+          <w:szCs w:val="16"/>
+        </w:rPr>
+        <w:t>"Closed"</w:t>
+      </w:r>
+      <w:r>
+        <w:rPr>
+          <w:rFonts w:ascii="Consolas" w:eastAsiaTheme="minorHAnsi" w:hAnsi="Consolas" w:cs="Consolas"/>
+          <w:color w:val="000000"/>
+          <w:sz w:val="16"/>
+          <w:szCs w:val="16"/>
+        </w:rPr>
+        <w:t xml:space="preserve">, </w:t>
+      </w:r>
+      <w:r>
+        <w:rPr>
+          <w:rFonts w:ascii="Consolas" w:eastAsiaTheme="minorHAnsi" w:hAnsi="Consolas" w:cs="Consolas"/>
+          <w:color w:val="0000FF"/>
+          <w:sz w:val="16"/>
+          <w:szCs w:val="16"/>
+        </w:rPr>
+        <w:t>true</w:t>
+      </w:r>
+      <w:r>
+        <w:rPr>
+          <w:rFonts w:ascii="Consolas" w:eastAsiaTheme="minorHAnsi" w:hAnsi="Consolas" w:cs="Consolas"/>
+          <w:color w:val="000000"/>
+          <w:sz w:val="16"/>
+          <w:szCs w:val="16"/>
+        </w:rPr>
+        <w:t>);</w:t>
+      </w:r>
+    </w:p>
+    <w:p>
+      <w:pPr>
+        <w:autoSpaceDE w:val="0"/>
+        <w:autoSpaceDN w:val="0"/>
+        <w:adjustRightInd w:val="0"/>
+        <w:spacing w:after="0" w:line="240" w:lineRule="auto"/>
+        <w:jc w:val="left"/>
+        <w:rPr>
+          <w:rFonts w:ascii="Consolas" w:eastAsiaTheme="minorHAnsi" w:hAnsi="Consolas" w:cs="Consolas"/>
+          <w:color w:val="000000"/>
+          <w:sz w:val="16"/>
+          <w:szCs w:val="16"/>
+        </w:rPr>
+      </w:pPr>
+      <w:r>
+        <w:rPr>
+          <w:rFonts w:ascii="Consolas" w:eastAsiaTheme="minorHAnsi" w:hAnsi="Consolas" w:cs="Consolas"/>
+          <w:color w:val="000000"/>
+          <w:sz w:val="16"/>
+          <w:szCs w:val="16"/>
+        </w:rPr>
+        <w:t xml:space="preserve">    }</w:t>
+      </w:r>
+    </w:p>
+    <w:p>
+      <w:pPr>
+        <w:keepNext/>
+        <w:rPr>
+          <w:sz w:val="16"/>
+          <w:szCs w:val="16"/>
+        </w:rPr>
+      </w:pPr>
+      <w:r>
+        <w:rPr>
+          <w:rFonts w:ascii="Consolas" w:eastAsiaTheme="minorHAnsi" w:hAnsi="Consolas" w:cs="Consolas"/>
+          <w:color w:val="000000"/>
+          <w:sz w:val="16"/>
+          <w:szCs w:val="16"/>
+        </w:rPr>
+        <w:t>}</w:t>
+      </w:r>
+    </w:p>
+    <w:p>
+      <w:pPr>
+        <w:pStyle w:val="Caption"/>
+        <w:jc w:val="center"/>
+      </w:pPr>
+      <w:bookmarkStart w:id="13" w:name="_Toc73310540"/>
+      <w:r>
+        <w:t xml:space="preserve">Deo koda </w:t>
+      </w:r>
+      <w:r>
+        <w:fldChar w:fldCharType="begin"/>
+      </w:r>
+      <w:r>
+        <w:instrText xml:space="preserve"> SEQ Deo_koda \* ARABIC </w:instrText>
+      </w:r>
+      <w:r>
+        <w:fldChar w:fldCharType="separate"/>
+      </w:r>
+      <w:r>
+        <w:rPr>
+          <w:noProof/>
+        </w:rPr>
+        <w:t>2</w:t>
+      </w:r>
+      <w:r>
+        <w:fldChar w:fldCharType="end"/>
+      </w:r>
+      <w:r>
+        <w:t xml:space="preserve"> - koji omogućuje otvaranje i zatvaranje vrata.</w:t>
       </w:r>
     </w:p>
     <w:p>
       <w:pPr>
         <w:pStyle w:val="Heading2"/>
       </w:pPr>
-      <w:bookmarkStart w:id="10" w:name="_Toc72784220"/>
-      <w:r>
-        <w:t>Kretanje</w:t>
-      </w:r>
-      <w:bookmarkEnd w:id="10"/>
+      <w:r>
+        <w:lastRenderedPageBreak/>
+        <w:t>Dugme</w:t>
+      </w:r>
+      <w:bookmarkEnd w:id="13"/>
     </w:p>
     <w:p>
       <w:pPr>
         <w:pStyle w:val="Heading2"/>
       </w:pPr>
-      <w:bookmarkStart w:id="11" w:name="_Toc72784221"/>
-      <w:r>
-        <w:t>Interakcija</w:t>
-      </w:r>
-      <w:bookmarkEnd w:id="11"/>
-    </w:p>
-    <w:p>
-      <w:pPr>
-        <w:pStyle w:val="Heading2"/>
-      </w:pPr>
-      <w:bookmarkStart w:id="12" w:name="_Toc72784222"/>
-      <w:r>
-        <w:t>Vrata</w:t>
-      </w:r>
-      <w:bookmarkEnd w:id="12"/>
-    </w:p>
-    <w:p>
-      <w:pPr>
-        <w:pStyle w:val="Heading2"/>
-      </w:pPr>
-      <w:bookmarkStart w:id="13" w:name="_Toc72784223"/>
-      <w:r>
-        <w:t>Dugme</w:t>
-      </w:r>
-      <w:bookmarkEnd w:id="13"/>
-    </w:p>
-    <w:p>
-      <w:pPr>
-        <w:pStyle w:val="Heading2"/>
-      </w:pPr>
-      <w:bookmarkStart w:id="14" w:name="_Toc72784224"/>
+      <w:bookmarkStart w:id="14" w:name="_Toc73310541"/>
       <w:r>
         <w:t>Kutija</w:t>
       </w:r>
@@ -3320,15 +6984,23 @@
       <w:pPr>
         <w:pStyle w:val="Heading1"/>
       </w:pPr>
-      <w:bookmarkStart w:id="15" w:name="_Toc72784225"/>
+      <w:bookmarkStart w:id="15" w:name="_Toc73310542"/>
       <w:r>
         <w:t>Zaključak</w:t>
       </w:r>
       <w:bookmarkEnd w:id="15"/>
     </w:p>
+    <w:p>
+      <w:pPr>
+        <w:pStyle w:val="Heading1"/>
+      </w:pPr>
+      <w:r>
+        <w:t>Reference</w:t>
+      </w:r>
+    </w:p>
     <w:sectPr>
-      <w:headerReference w:type="default" r:id="rId23"/>
-      <w:footerReference w:type="default" r:id="rId24"/>
+      <w:headerReference w:type="default" r:id="rId30"/>
+      <w:footerReference w:type="default" r:id="rId31"/>
       <w:pgSz w:w="12240" w:h="15840"/>
       <w:pgMar w:top="1440" w:right="1440" w:bottom="1440" w:left="1440" w:header="720" w:footer="720" w:gutter="0"/>
       <w:cols w:space="720"/>
@@ -3482,7 +7154,7 @@
         <w:rFonts w:ascii="Times New Roman" w:eastAsiaTheme="minorEastAsia" w:hAnsi="Times New Roman" w:cs="Times New Roman" w:hint="default"/>
       </w:rPr>
     </w:lvl>
-    <w:lvl w:ilvl="1" w:tplc="04090003" w:tentative="1">
+    <w:lvl w:ilvl="1" w:tplc="04090003">
       <w:start w:val="1"/>
       <w:numFmt w:val="bullet"/>
       <w:lvlText w:val="o"/>
@@ -3494,7 +7166,7 @@
         <w:rFonts w:ascii="Courier New" w:hAnsi="Courier New" w:cs="Courier New" w:hint="default"/>
       </w:rPr>
     </w:lvl>
-    <w:lvl w:ilvl="2" w:tplc="04090005" w:tentative="1">
+    <w:lvl w:ilvl="2" w:tplc="04090005">
       <w:start w:val="1"/>
       <w:numFmt w:val="bullet"/>
       <w:lvlText w:val=""/>
@@ -3692,11 +7364,126 @@
       </w:rPr>
     </w:lvl>
   </w:abstractNum>
+  <w:abstractNum w:abstractNumId="2" w15:restartNumberingAfterBreak="0">
+    <w:nsid w:val="62715EB7"/>
+    <w:multiLevelType w:val="hybridMultilevel"/>
+    <w:tmpl w:val="A1B08CF6"/>
+    <w:lvl w:ilvl="0" w:tplc="59CA2912">
+      <w:numFmt w:val="bullet"/>
+      <w:lvlText w:val="-"/>
+      <w:lvlJc w:val="left"/>
+      <w:pPr>
+        <w:ind w:left="720" w:hanging="360"/>
+      </w:pPr>
+      <w:rPr>
+        <w:rFonts w:ascii="Times New Roman" w:eastAsiaTheme="minorEastAsia" w:hAnsi="Times New Roman" w:cs="Times New Roman" w:hint="default"/>
+      </w:rPr>
+    </w:lvl>
+    <w:lvl w:ilvl="1" w:tplc="04090003" w:tentative="1">
+      <w:start w:val="1"/>
+      <w:numFmt w:val="bullet"/>
+      <w:lvlText w:val="o"/>
+      <w:lvlJc w:val="left"/>
+      <w:pPr>
+        <w:ind w:left="1440" w:hanging="360"/>
+      </w:pPr>
+      <w:rPr>
+        <w:rFonts w:ascii="Courier New" w:hAnsi="Courier New" w:cs="Courier New" w:hint="default"/>
+      </w:rPr>
+    </w:lvl>
+    <w:lvl w:ilvl="2" w:tplc="04090005" w:tentative="1">
+      <w:start w:val="1"/>
+      <w:numFmt w:val="bullet"/>
+      <w:lvlText w:val=""/>
+      <w:lvlJc w:val="left"/>
+      <w:pPr>
+        <w:ind w:left="2160" w:hanging="360"/>
+      </w:pPr>
+      <w:rPr>
+        <w:rFonts w:ascii="Wingdings" w:hAnsi="Wingdings" w:hint="default"/>
+      </w:rPr>
+    </w:lvl>
+    <w:lvl w:ilvl="3" w:tplc="04090001" w:tentative="1">
+      <w:start w:val="1"/>
+      <w:numFmt w:val="bullet"/>
+      <w:lvlText w:val=""/>
+      <w:lvlJc w:val="left"/>
+      <w:pPr>
+        <w:ind w:left="2880" w:hanging="360"/>
+      </w:pPr>
+      <w:rPr>
+        <w:rFonts w:ascii="Symbol" w:hAnsi="Symbol" w:hint="default"/>
+      </w:rPr>
+    </w:lvl>
+    <w:lvl w:ilvl="4" w:tplc="04090003" w:tentative="1">
+      <w:start w:val="1"/>
+      <w:numFmt w:val="bullet"/>
+      <w:lvlText w:val="o"/>
+      <w:lvlJc w:val="left"/>
+      <w:pPr>
+        <w:ind w:left="3600" w:hanging="360"/>
+      </w:pPr>
+      <w:rPr>
+        <w:rFonts w:ascii="Courier New" w:hAnsi="Courier New" w:cs="Courier New" w:hint="default"/>
+      </w:rPr>
+    </w:lvl>
+    <w:lvl w:ilvl="5" w:tplc="04090005" w:tentative="1">
+      <w:start w:val="1"/>
+      <w:numFmt w:val="bullet"/>
+      <w:lvlText w:val=""/>
+      <w:lvlJc w:val="left"/>
+      <w:pPr>
+        <w:ind w:left="4320" w:hanging="360"/>
+      </w:pPr>
+      <w:rPr>
+        <w:rFonts w:ascii="Wingdings" w:hAnsi="Wingdings" w:hint="default"/>
+      </w:rPr>
+    </w:lvl>
+    <w:lvl w:ilvl="6" w:tplc="04090001" w:tentative="1">
+      <w:start w:val="1"/>
+      <w:numFmt w:val="bullet"/>
+      <w:lvlText w:val=""/>
+      <w:lvlJc w:val="left"/>
+      <w:pPr>
+        <w:ind w:left="5040" w:hanging="360"/>
+      </w:pPr>
+      <w:rPr>
+        <w:rFonts w:ascii="Symbol" w:hAnsi="Symbol" w:hint="default"/>
+      </w:rPr>
+    </w:lvl>
+    <w:lvl w:ilvl="7" w:tplc="04090003" w:tentative="1">
+      <w:start w:val="1"/>
+      <w:numFmt w:val="bullet"/>
+      <w:lvlText w:val="o"/>
+      <w:lvlJc w:val="left"/>
+      <w:pPr>
+        <w:ind w:left="5760" w:hanging="360"/>
+      </w:pPr>
+      <w:rPr>
+        <w:rFonts w:ascii="Courier New" w:hAnsi="Courier New" w:cs="Courier New" w:hint="default"/>
+      </w:rPr>
+    </w:lvl>
+    <w:lvl w:ilvl="8" w:tplc="04090005" w:tentative="1">
+      <w:start w:val="1"/>
+      <w:numFmt w:val="bullet"/>
+      <w:lvlText w:val=""/>
+      <w:lvlJc w:val="left"/>
+      <w:pPr>
+        <w:ind w:left="6480" w:hanging="360"/>
+      </w:pPr>
+      <w:rPr>
+        <w:rFonts w:ascii="Wingdings" w:hAnsi="Wingdings" w:hint="default"/>
+      </w:rPr>
+    </w:lvl>
+  </w:abstractNum>
   <w:num w:numId="1">
     <w:abstractNumId w:val="0"/>
   </w:num>
   <w:num w:numId="2">
     <w:abstractNumId w:val="1"/>
+  </w:num>
+  <w:num w:numId="3">
+    <w:abstractNumId w:val="2"/>
   </w:num>
 </w:numbering>
 </file>
@@ -4140,7 +7927,7 @@
     <w:uiPriority w:val="9"/>
     <w:unhideWhenUsed/>
     <w:qFormat/>
-    <w:rsid w:val="00B33D54"/>
+    <w:rsid w:val="008A5091"/>
     <w:pPr>
       <w:keepNext/>
       <w:keepLines/>
@@ -4151,14 +7938,36 @@
       <w:rFonts w:asciiTheme="majorHAnsi" w:eastAsiaTheme="majorEastAsia" w:hAnsiTheme="majorHAnsi" w:cstheme="majorBidi"/>
       <w:b/>
       <w:bCs/>
-      <w:sz w:val="30"/>
-      <w:szCs w:val="30"/>
+      <w:sz w:val="32"/>
+      <w:szCs w:val="32"/>
+    </w:rPr>
+  </w:style>
+  <w:style w:type="paragraph" w:styleId="Heading3">
+    <w:name w:val="heading 3"/>
+    <w:basedOn w:val="Normal"/>
+    <w:next w:val="Normal"/>
+    <w:link w:val="Heading3Char"/>
+    <w:uiPriority w:val="9"/>
+    <w:unhideWhenUsed/>
+    <w:qFormat/>
+    <w:rsid w:val="008A5091"/>
+    <w:pPr>
+      <w:keepNext/>
+      <w:keepLines/>
+      <w:spacing w:before="40" w:after="0"/>
+      <w:outlineLvl w:val="2"/>
+    </w:pPr>
+    <w:rPr>
+      <w:rFonts w:asciiTheme="majorHAnsi" w:eastAsiaTheme="majorEastAsia" w:hAnsiTheme="majorHAnsi" w:cstheme="majorBidi"/>
+      <w:b/>
+      <w:bCs/>
+      <w:sz w:val="28"/>
+      <w:szCs w:val="28"/>
     </w:rPr>
   </w:style>
   <w:style w:type="character" w:default="1" w:styleId="DefaultParagraphFont">
     <w:name w:val="Default Paragraph Font"/>
     <w:uiPriority w:val="1"/>
-    <w:semiHidden/>
     <w:unhideWhenUsed/>
   </w:style>
   <w:style w:type="table" w:default="1" w:styleId="TableNormal">
@@ -4379,13 +8188,13 @@
     <w:basedOn w:val="DefaultParagraphFont"/>
     <w:link w:val="Heading2"/>
     <w:uiPriority w:val="9"/>
-    <w:rsid w:val="00B33D54"/>
+    <w:rsid w:val="008A5091"/>
     <w:rPr>
       <w:rFonts w:asciiTheme="majorHAnsi" w:eastAsiaTheme="majorEastAsia" w:hAnsiTheme="majorHAnsi" w:cstheme="majorBidi"/>
       <w:b/>
       <w:bCs/>
-      <w:sz w:val="30"/>
-      <w:szCs w:val="30"/>
+      <w:sz w:val="32"/>
+      <w:szCs w:val="32"/>
       <w:lang w:val="sr-Latn-RS"/>
     </w:rPr>
   </w:style>
@@ -4400,6 +8209,34 @@
     <w:pPr>
       <w:spacing w:after="100"/>
       <w:ind w:left="240"/>
+    </w:pPr>
+  </w:style>
+  <w:style w:type="character" w:customStyle="1" w:styleId="Heading3Char">
+    <w:name w:val="Heading 3 Char"/>
+    <w:basedOn w:val="DefaultParagraphFont"/>
+    <w:link w:val="Heading3"/>
+    <w:uiPriority w:val="9"/>
+    <w:rsid w:val="008A5091"/>
+    <w:rPr>
+      <w:rFonts w:asciiTheme="majorHAnsi" w:eastAsiaTheme="majorEastAsia" w:hAnsiTheme="majorHAnsi" w:cstheme="majorBidi"/>
+      <w:b/>
+      <w:bCs/>
+      <w:sz w:val="28"/>
+      <w:szCs w:val="28"/>
+      <w:lang w:val="sr-Latn-RS"/>
+    </w:rPr>
+  </w:style>
+  <w:style w:type="paragraph" w:styleId="TOC3">
+    <w:name w:val="toc 3"/>
+    <w:basedOn w:val="Normal"/>
+    <w:next w:val="Normal"/>
+    <w:autoRedefine/>
+    <w:uiPriority w:val="39"/>
+    <w:unhideWhenUsed/>
+    <w:rsid w:val="009A722C"/>
+    <w:pPr>
+      <w:spacing w:after="100"/>
+      <w:ind w:left="480"/>
     </w:pPr>
   </w:style>
 </w:styles>

</xml_diff>

<commit_message>
Add references and finishing word in the document
</commit_message>
<xml_diff>
--- a/ARVR - Nikola Vitanovic 761.docx
+++ b/ARVR - Nikola Vitanovic 761.docx
@@ -189,7 +189,7 @@
           <w:r>
             <w:fldChar w:fldCharType="separate"/>
           </w:r>
-          <w:hyperlink w:anchor="_Toc73310528" w:history="1">
+          <w:hyperlink w:anchor="_Toc76577202" w:history="1">
             <w:r>
               <w:rPr>
                 <w:rStyle w:val="Hyperlink"/>
@@ -216,7 +216,7 @@
                 <w:noProof/>
                 <w:webHidden/>
               </w:rPr>
-              <w:instrText xml:space="preserve"> PAGEREF _Toc73310528 \h </w:instrText>
+              <w:instrText xml:space="preserve"> PAGEREF _Toc76577202 \h </w:instrText>
             </w:r>
             <w:r>
               <w:rPr>
@@ -260,7 +260,7 @@
               <w:lang w:val="en-US"/>
             </w:rPr>
           </w:pPr>
-          <w:hyperlink w:anchor="_Toc73310529" w:history="1">
+          <w:hyperlink w:anchor="_Toc76577203" w:history="1">
             <w:r>
               <w:rPr>
                 <w:rStyle w:val="Hyperlink"/>
@@ -287,7 +287,7 @@
                 <w:noProof/>
                 <w:webHidden/>
               </w:rPr>
-              <w:instrText xml:space="preserve"> PAGEREF _Toc73310529 \h </w:instrText>
+              <w:instrText xml:space="preserve"> PAGEREF _Toc76577203 \h </w:instrText>
             </w:r>
             <w:r>
               <w:rPr>
@@ -331,7 +331,7 @@
               <w:lang w:val="en-US"/>
             </w:rPr>
           </w:pPr>
-          <w:hyperlink w:anchor="_Toc73310530" w:history="1">
+          <w:hyperlink w:anchor="_Toc76577204" w:history="1">
             <w:r>
               <w:rPr>
                 <w:rStyle w:val="Hyperlink"/>
@@ -358,7 +358,7 @@
                 <w:noProof/>
                 <w:webHidden/>
               </w:rPr>
-              <w:instrText xml:space="preserve"> PAGEREF _Toc73310530 \h </w:instrText>
+              <w:instrText xml:space="preserve"> PAGEREF _Toc76577204 \h </w:instrText>
             </w:r>
             <w:r>
               <w:rPr>
@@ -402,7 +402,7 @@
               <w:lang w:val="en-US"/>
             </w:rPr>
           </w:pPr>
-          <w:hyperlink w:anchor="_Toc73310531" w:history="1">
+          <w:hyperlink w:anchor="_Toc76577205" w:history="1">
             <w:r>
               <w:rPr>
                 <w:rStyle w:val="Hyperlink"/>
@@ -429,7 +429,7 @@
                 <w:noProof/>
                 <w:webHidden/>
               </w:rPr>
-              <w:instrText xml:space="preserve"> PAGEREF _Toc73310531 \h </w:instrText>
+              <w:instrText xml:space="preserve"> PAGEREF _Toc76577205 \h </w:instrText>
             </w:r>
             <w:r>
               <w:rPr>
@@ -473,7 +473,7 @@
               <w:lang w:val="en-US"/>
             </w:rPr>
           </w:pPr>
-          <w:hyperlink w:anchor="_Toc73310532" w:history="1">
+          <w:hyperlink w:anchor="_Toc76577206" w:history="1">
             <w:r>
               <w:rPr>
                 <w:rStyle w:val="Hyperlink"/>
@@ -500,7 +500,7 @@
                 <w:noProof/>
                 <w:webHidden/>
               </w:rPr>
-              <w:instrText xml:space="preserve"> PAGEREF _Toc73310532 \h </w:instrText>
+              <w:instrText xml:space="preserve"> PAGEREF _Toc76577206 \h </w:instrText>
             </w:r>
             <w:r>
               <w:rPr>
@@ -544,7 +544,7 @@
               <w:lang w:val="en-US"/>
             </w:rPr>
           </w:pPr>
-          <w:hyperlink w:anchor="_Toc73310533" w:history="1">
+          <w:hyperlink w:anchor="_Toc76577207" w:history="1">
             <w:r>
               <w:rPr>
                 <w:rStyle w:val="Hyperlink"/>
@@ -571,7 +571,7 @@
                 <w:noProof/>
                 <w:webHidden/>
               </w:rPr>
-              <w:instrText xml:space="preserve"> PAGEREF _Toc73310533 \h </w:instrText>
+              <w:instrText xml:space="preserve"> PAGEREF _Toc76577207 \h </w:instrText>
             </w:r>
             <w:r>
               <w:rPr>
@@ -615,7 +615,7 @@
               <w:lang w:val="en-US"/>
             </w:rPr>
           </w:pPr>
-          <w:hyperlink w:anchor="_Toc73310534" w:history="1">
+          <w:hyperlink w:anchor="_Toc76577208" w:history="1">
             <w:r>
               <w:rPr>
                 <w:rStyle w:val="Hyperlink"/>
@@ -642,7 +642,7 @@
                 <w:noProof/>
                 <w:webHidden/>
               </w:rPr>
-              <w:instrText xml:space="preserve"> PAGEREF _Toc73310534 \h </w:instrText>
+              <w:instrText xml:space="preserve"> PAGEREF _Toc76577208 \h </w:instrText>
             </w:r>
             <w:r>
               <w:rPr>
@@ -686,7 +686,7 @@
               <w:lang w:val="en-US"/>
             </w:rPr>
           </w:pPr>
-          <w:hyperlink w:anchor="_Toc73310535" w:history="1">
+          <w:hyperlink w:anchor="_Toc76577209" w:history="1">
             <w:r>
               <w:rPr>
                 <w:rStyle w:val="Hyperlink"/>
@@ -713,7 +713,7 @@
                 <w:noProof/>
                 <w:webHidden/>
               </w:rPr>
-              <w:instrText xml:space="preserve"> PAGEREF _Toc73310535 \h </w:instrText>
+              <w:instrText xml:space="preserve"> PAGEREF _Toc76577209 \h </w:instrText>
             </w:r>
             <w:r>
               <w:rPr>
@@ -757,7 +757,7 @@
               <w:lang w:val="en-US"/>
             </w:rPr>
           </w:pPr>
-          <w:hyperlink w:anchor="_Toc73310536" w:history="1">
+          <w:hyperlink w:anchor="_Toc76577210" w:history="1">
             <w:r>
               <w:rPr>
                 <w:rStyle w:val="Hyperlink"/>
@@ -784,7 +784,7 @@
                 <w:noProof/>
                 <w:webHidden/>
               </w:rPr>
-              <w:instrText xml:space="preserve"> PAGEREF _Toc73310536 \h </w:instrText>
+              <w:instrText xml:space="preserve"> PAGEREF _Toc76577210 \h </w:instrText>
             </w:r>
             <w:r>
               <w:rPr>
@@ -822,16 +822,19 @@
               <w:tab w:val="right" w:leader="dot" w:pos="9350"/>
             </w:tabs>
             <w:rPr>
+              <w:rFonts w:asciiTheme="minorHAnsi" w:hAnsiTheme="minorHAnsi"/>
               <w:noProof/>
+              <w:sz w:val="22"/>
+              <w:lang w:val="en-US"/>
             </w:rPr>
           </w:pPr>
-          <w:hyperlink w:anchor="_Toc73310537" w:history="1">
+          <w:hyperlink w:anchor="_Toc76577211" w:history="1">
             <w:r>
               <w:rPr>
                 <w:rStyle w:val="Hyperlink"/>
                 <w:noProof/>
               </w:rPr>
-              <w:t>CharacterController</w:t>
+              <w:t>Character controller</w:t>
             </w:r>
             <w:r>
               <w:rPr>
@@ -852,7 +855,7 @@
                 <w:noProof/>
                 <w:webHidden/>
               </w:rPr>
-              <w:instrText xml:space="preserve"> PAGEREF _Toc73310537 \h </w:instrText>
+              <w:instrText xml:space="preserve"> PAGEREF _Toc76577211 \h </w:instrText>
             </w:r>
             <w:r>
               <w:rPr>
@@ -872,7 +875,7 @@
                 <w:noProof/>
                 <w:webHidden/>
               </w:rPr>
-              <w:t>13</w:t>
+              <w:t>14</w:t>
             </w:r>
             <w:r>
               <w:rPr>
@@ -885,7 +888,7 @@
         </w:p>
         <w:p>
           <w:pPr>
-            <w:pStyle w:val="TOC2"/>
+            <w:pStyle w:val="TOC3"/>
             <w:tabs>
               <w:tab w:val="right" w:leader="dot" w:pos="9350"/>
             </w:tabs>
@@ -896,7 +899,7 @@
               <w:lang w:val="en-US"/>
             </w:rPr>
           </w:pPr>
-          <w:hyperlink w:anchor="_Toc73310538" w:history="1">
+          <w:hyperlink w:anchor="_Toc76577212" w:history="1">
             <w:r>
               <w:rPr>
                 <w:rStyle w:val="Hyperlink"/>
@@ -923,7 +926,7 @@
                 <w:noProof/>
                 <w:webHidden/>
               </w:rPr>
-              <w:instrText xml:space="preserve"> PAGEREF _Toc73310538 \h </w:instrText>
+              <w:instrText xml:space="preserve"> PAGEREF _Toc76577212 \h </w:instrText>
             </w:r>
             <w:r>
               <w:rPr>
@@ -943,7 +946,7 @@
                 <w:noProof/>
                 <w:webHidden/>
               </w:rPr>
-              <w:t>13</w:t>
+              <w:t>14</w:t>
             </w:r>
             <w:r>
               <w:rPr>
@@ -967,7 +970,7 @@
               <w:lang w:val="en-US"/>
             </w:rPr>
           </w:pPr>
-          <w:hyperlink w:anchor="_Toc73310539" w:history="1">
+          <w:hyperlink w:anchor="_Toc76577213" w:history="1">
             <w:r>
               <w:rPr>
                 <w:rStyle w:val="Hyperlink"/>
@@ -994,7 +997,7 @@
                 <w:noProof/>
                 <w:webHidden/>
               </w:rPr>
-              <w:instrText xml:space="preserve"> PAGEREF _Toc73310539 \h </w:instrText>
+              <w:instrText xml:space="preserve"> PAGEREF _Toc76577213 \h </w:instrText>
             </w:r>
             <w:r>
               <w:rPr>
@@ -1014,7 +1017,7 @@
                 <w:noProof/>
                 <w:webHidden/>
               </w:rPr>
-              <w:t>13</w:t>
+              <w:t>16</w:t>
             </w:r>
             <w:r>
               <w:rPr>
@@ -1038,7 +1041,7 @@
               <w:lang w:val="en-US"/>
             </w:rPr>
           </w:pPr>
-          <w:hyperlink w:anchor="_Toc73310540" w:history="1">
+          <w:hyperlink w:anchor="_Toc76577214" w:history="1">
             <w:r>
               <w:rPr>
                 <w:rStyle w:val="Hyperlink"/>
@@ -1065,7 +1068,7 @@
                 <w:noProof/>
                 <w:webHidden/>
               </w:rPr>
-              <w:instrText xml:space="preserve"> PAGEREF _Toc73310540 \h </w:instrText>
+              <w:instrText xml:space="preserve"> PAGEREF _Toc76577214 \h </w:instrText>
             </w:r>
             <w:r>
               <w:rPr>
@@ -1085,78 +1088,7 @@
                 <w:noProof/>
                 <w:webHidden/>
               </w:rPr>
-              <w:t>13</w:t>
-            </w:r>
-            <w:r>
-              <w:rPr>
-                <w:noProof/>
-                <w:webHidden/>
-              </w:rPr>
-              <w:fldChar w:fldCharType="end"/>
-            </w:r>
-          </w:hyperlink>
-        </w:p>
-        <w:p>
-          <w:pPr>
-            <w:pStyle w:val="TOC2"/>
-            <w:tabs>
-              <w:tab w:val="right" w:leader="dot" w:pos="9350"/>
-            </w:tabs>
-            <w:rPr>
-              <w:rFonts w:asciiTheme="minorHAnsi" w:hAnsiTheme="minorHAnsi"/>
-              <w:noProof/>
-              <w:sz w:val="22"/>
-              <w:lang w:val="en-US"/>
-            </w:rPr>
-          </w:pPr>
-          <w:hyperlink w:anchor="_Toc73310541" w:history="1">
-            <w:r>
-              <w:rPr>
-                <w:rStyle w:val="Hyperlink"/>
-                <w:noProof/>
-              </w:rPr>
-              <w:t>Kutija</w:t>
-            </w:r>
-            <w:r>
-              <w:rPr>
-                <w:noProof/>
-                <w:webHidden/>
-              </w:rPr>
-              <w:tab/>
-            </w:r>
-            <w:r>
-              <w:rPr>
-                <w:noProof/>
-                <w:webHidden/>
-              </w:rPr>
-              <w:fldChar w:fldCharType="begin"/>
-            </w:r>
-            <w:r>
-              <w:rPr>
-                <w:noProof/>
-                <w:webHidden/>
-              </w:rPr>
-              <w:instrText xml:space="preserve"> PAGEREF _Toc73310541 \h </w:instrText>
-            </w:r>
-            <w:r>
-              <w:rPr>
-                <w:noProof/>
-                <w:webHidden/>
-              </w:rPr>
-            </w:r>
-            <w:r>
-              <w:rPr>
-                <w:noProof/>
-                <w:webHidden/>
-              </w:rPr>
-              <w:fldChar w:fldCharType="separate"/>
-            </w:r>
-            <w:r>
-              <w:rPr>
-                <w:noProof/>
-                <w:webHidden/>
-              </w:rPr>
-              <w:t>13</w:t>
+              <w:t>19</w:t>
             </w:r>
             <w:r>
               <w:rPr>
@@ -1180,7 +1112,7 @@
               <w:lang w:val="en-US"/>
             </w:rPr>
           </w:pPr>
-          <w:hyperlink w:anchor="_Toc73310542" w:history="1">
+          <w:hyperlink w:anchor="_Toc76577215" w:history="1">
             <w:r>
               <w:rPr>
                 <w:rStyle w:val="Hyperlink"/>
@@ -1207,7 +1139,7 @@
                 <w:noProof/>
                 <w:webHidden/>
               </w:rPr>
-              <w:instrText xml:space="preserve"> PAGEREF _Toc73310542 \h </w:instrText>
+              <w:instrText xml:space="preserve"> PAGEREF _Toc76577215 \h </w:instrText>
             </w:r>
             <w:r>
               <w:rPr>
@@ -1227,7 +1159,78 @@
                 <w:noProof/>
                 <w:webHidden/>
               </w:rPr>
-              <w:t>13</w:t>
+              <w:t>22</w:t>
+            </w:r>
+            <w:r>
+              <w:rPr>
+                <w:noProof/>
+                <w:webHidden/>
+              </w:rPr>
+              <w:fldChar w:fldCharType="end"/>
+            </w:r>
+          </w:hyperlink>
+        </w:p>
+        <w:p>
+          <w:pPr>
+            <w:pStyle w:val="TOC1"/>
+            <w:tabs>
+              <w:tab w:val="right" w:leader="dot" w:pos="9350"/>
+            </w:tabs>
+            <w:rPr>
+              <w:rFonts w:asciiTheme="minorHAnsi" w:hAnsiTheme="minorHAnsi"/>
+              <w:noProof/>
+              <w:sz w:val="22"/>
+              <w:lang w:val="en-US"/>
+            </w:rPr>
+          </w:pPr>
+          <w:hyperlink w:anchor="_Toc76577216" w:history="1">
+            <w:r>
+              <w:rPr>
+                <w:rStyle w:val="Hyperlink"/>
+                <w:noProof/>
+              </w:rPr>
+              <w:t>Reference</w:t>
+            </w:r>
+            <w:r>
+              <w:rPr>
+                <w:noProof/>
+                <w:webHidden/>
+              </w:rPr>
+              <w:tab/>
+            </w:r>
+            <w:r>
+              <w:rPr>
+                <w:noProof/>
+                <w:webHidden/>
+              </w:rPr>
+              <w:fldChar w:fldCharType="begin"/>
+            </w:r>
+            <w:r>
+              <w:rPr>
+                <w:noProof/>
+                <w:webHidden/>
+              </w:rPr>
+              <w:instrText xml:space="preserve"> PAGEREF _Toc76577216 \h </w:instrText>
+            </w:r>
+            <w:r>
+              <w:rPr>
+                <w:noProof/>
+                <w:webHidden/>
+              </w:rPr>
+            </w:r>
+            <w:r>
+              <w:rPr>
+                <w:noProof/>
+                <w:webHidden/>
+              </w:rPr>
+              <w:fldChar w:fldCharType="separate"/>
+            </w:r>
+            <w:r>
+              <w:rPr>
+                <w:noProof/>
+                <w:webHidden/>
+              </w:rPr>
+              <w:t>22</w:t>
             </w:r>
             <w:r>
               <w:rPr>
@@ -1261,7 +1264,7 @@
       <w:pPr>
         <w:pStyle w:val="Heading1"/>
       </w:pPr>
-      <w:bookmarkStart w:id="1" w:name="_Toc73310528"/>
+      <w:bookmarkStart w:id="1" w:name="_Toc76577202"/>
       <w:r>
         <w:lastRenderedPageBreak/>
         <w:t>Unity razvojno okruženje</w:t>
@@ -1471,7 +1474,7 @@
       <w:pPr>
         <w:pStyle w:val="Heading1"/>
       </w:pPr>
-      <w:bookmarkStart w:id="2" w:name="_Toc73310529"/>
+      <w:bookmarkStart w:id="2" w:name="_Toc76577203"/>
       <w:r>
         <w:lastRenderedPageBreak/>
         <w:t>Virtuelna realnost</w:t>
@@ -1521,7 +1524,7 @@
       <w:pPr>
         <w:pStyle w:val="Heading1"/>
       </w:pPr>
-      <w:bookmarkStart w:id="3" w:name="_Toc73310530"/>
+      <w:bookmarkStart w:id="3" w:name="_Toc76577204"/>
       <w:r>
         <w:t>Vridge</w:t>
       </w:r>
@@ -1530,7 +1533,42 @@
     <w:p>
       <w:r>
         <w:tab/>
-        <w:t xml:space="preserve">Vridge je softver koji omogućava osobama da bez velikog ulaganja u skupu VR opremu iskuse i igraju poznate VR igre. Korišćenjem mobilnog telefona i VR naočara bez ekrana, gde se umesto ekrana umeće mobilni moguće je iskusiti VR. </w:t>
+        <w:t>Vridge</w:t>
+      </w:r>
+      <w:sdt>
+        <w:sdtPr>
+          <w:id w:val="-1113119482"/>
+          <w:citation/>
+        </w:sdtPr>
+        <w:sdtContent>
+          <w:r>
+            <w:fldChar w:fldCharType="begin"/>
+          </w:r>
+          <w:r>
+            <w:instrText xml:space="preserve"> CITATION Rif \l 9242 </w:instrText>
+          </w:r>
+          <w:r>
+            <w:fldChar w:fldCharType="separate"/>
+          </w:r>
+          <w:r>
+            <w:rPr>
+              <w:noProof/>
+            </w:rPr>
+            <w:t xml:space="preserve"> </w:t>
+          </w:r>
+          <w:r>
+            <w:rPr>
+              <w:noProof/>
+            </w:rPr>
+            <w:t>[3]</w:t>
+          </w:r>
+          <w:r>
+            <w:fldChar w:fldCharType="end"/>
+          </w:r>
+        </w:sdtContent>
+      </w:sdt>
+      <w:r>
+        <w:t xml:space="preserve"> je softver koji omogućava osobama da bez velikog ulaganja u skupu VR opremu iskuse i igraju poznate VR igre. Korišćenjem mobilnog telefona i VR naočara bez ekrana, gde se umesto ekrana umeće mobilni moguće je iskusiti VR. </w:t>
       </w:r>
     </w:p>
     <w:p>
@@ -2196,7 +2234,7 @@
       <w:pPr>
         <w:pStyle w:val="Heading1"/>
       </w:pPr>
-      <w:bookmarkStart w:id="4" w:name="_Toc73310531"/>
+      <w:bookmarkStart w:id="4" w:name="_Toc76577205"/>
       <w:r>
         <w:lastRenderedPageBreak/>
         <w:t>SteamVR</w:t>
@@ -2206,7 +2244,42 @@
     <w:p>
       <w:r>
         <w:tab/>
-        <w:t xml:space="preserve">SteamVR </w:t>
+        <w:t>SteamVR</w:t>
+      </w:r>
+      <w:sdt>
+        <w:sdtPr>
+          <w:id w:val="-1719113769"/>
+          <w:citation/>
+        </w:sdtPr>
+        <w:sdtContent>
+          <w:r>
+            <w:fldChar w:fldCharType="begin"/>
+          </w:r>
+          <w:r>
+            <w:instrText xml:space="preserve"> CITATION Val1 \l 9242 </w:instrText>
+          </w:r>
+          <w:r>
+            <w:fldChar w:fldCharType="separate"/>
+          </w:r>
+          <w:r>
+            <w:rPr>
+              <w:noProof/>
+            </w:rPr>
+            <w:t xml:space="preserve"> </w:t>
+          </w:r>
+          <w:r>
+            <w:rPr>
+              <w:noProof/>
+            </w:rPr>
+            <w:t>[4]</w:t>
+          </w:r>
+          <w:r>
+            <w:fldChar w:fldCharType="end"/>
+          </w:r>
+        </w:sdtContent>
+      </w:sdt>
+      <w:r>
+        <w:t xml:space="preserve"> </w:t>
       </w:r>
       <w:r>
         <w:t>predstavlja Valve razvojno okruženje za najpopularniju Game platofrmu Steam. SteamVR pruža programerima da lakše razviju igre koje zahtevaju virtuelnu realnost jer se svi delovi apstrakuju maksimalno moguće. Na primer, čitanje senzora za poziciju glave igrača se automatski obrađuju, bez obzira koji tip VR uređaja koristite. SteamVR se bazira na OpenVR inicijativi koja pokušava da standardizuje razvoj VR aplikacija i igara.</w:t>
@@ -2222,7 +2295,7 @@
       <w:pPr>
         <w:pStyle w:val="Heading1"/>
       </w:pPr>
-      <w:bookmarkStart w:id="5" w:name="_Toc73310532"/>
+      <w:bookmarkStart w:id="5" w:name="_Toc76577206"/>
       <w:r>
         <w:t>Unity SteamVR dodatak</w:t>
       </w:r>
@@ -2233,7 +2306,42 @@
         <w:tab/>
       </w:r>
       <w:r>
-        <w:t>Vavle firma održava dodataka za Unity razvojno okruženje koji olakšava intrakciju sa SteamVR. Moderan SteamVR Unity dodatak je zadužen za tri glavne  stavke:</w:t>
+        <w:t>Vavle firma održava dodataka za Unity razvojno okruženje koji olakšava intrakciju sa SteamVR</w:t>
+      </w:r>
+      <w:sdt>
+        <w:sdtPr>
+          <w:id w:val="-328993187"/>
+          <w:citation/>
+        </w:sdtPr>
+        <w:sdtContent>
+          <w:r>
+            <w:fldChar w:fldCharType="begin"/>
+          </w:r>
+          <w:r>
+            <w:instrText xml:space="preserve">CITATION htt \l 9242 </w:instrText>
+          </w:r>
+          <w:r>
+            <w:fldChar w:fldCharType="separate"/>
+          </w:r>
+          <w:r>
+            <w:rPr>
+              <w:noProof/>
+            </w:rPr>
+            <w:t xml:space="preserve"> </w:t>
+          </w:r>
+          <w:r>
+            <w:rPr>
+              <w:noProof/>
+            </w:rPr>
+            <w:t>[5]</w:t>
+          </w:r>
+          <w:r>
+            <w:fldChar w:fldCharType="end"/>
+          </w:r>
+        </w:sdtContent>
+      </w:sdt>
+      <w:r>
+        <w:t>. Moderan SteamVR Unity dodatak je zadužen za tri glavne  stavke:</w:t>
       </w:r>
     </w:p>
     <w:p>
@@ -2305,7 +2413,7 @@
       <w:pPr>
         <w:pStyle w:val="Heading1"/>
       </w:pPr>
-      <w:bookmarkStart w:id="6" w:name="_Toc73310533"/>
+      <w:bookmarkStart w:id="6" w:name="_Toc76577207"/>
       <w:r>
         <w:lastRenderedPageBreak/>
         <w:t>Projekat</w:t>
@@ -2339,7 +2447,7 @@
       <w:pPr>
         <w:pStyle w:val="Heading2"/>
       </w:pPr>
-      <w:bookmarkStart w:id="7" w:name="_Toc73310534"/>
+      <w:bookmarkStart w:id="7" w:name="_Toc76577208"/>
       <w:r>
         <w:t>Podešavanje</w:t>
       </w:r>
@@ -2348,7 +2456,42 @@
     <w:p>
       <w:r>
         <w:tab/>
-        <w:t>Za kreiranje VR igre potrebno je izabrati 3D projekat u Unity okruženju i dodati SteamVR dodatak.</w:t>
+        <w:t>Za kreiranje VR igre potrebno je izabrati 3D projekat u Unity okruženju i dodati SteamVR dodatak</w:t>
+      </w:r>
+      <w:sdt>
+        <w:sdtPr>
+          <w:id w:val="967327562"/>
+          <w:citation/>
+        </w:sdtPr>
+        <w:sdtContent>
+          <w:r>
+            <w:fldChar w:fldCharType="begin"/>
+          </w:r>
+          <w:r>
+            <w:instrText xml:space="preserve"> CITATION Val \l 9242 </w:instrText>
+          </w:r>
+          <w:r>
+            <w:fldChar w:fldCharType="separate"/>
+          </w:r>
+          <w:r>
+            <w:rPr>
+              <w:noProof/>
+            </w:rPr>
+            <w:t xml:space="preserve"> </w:t>
+          </w:r>
+          <w:r>
+            <w:rPr>
+              <w:noProof/>
+            </w:rPr>
+            <w:t>[6]</w:t>
+          </w:r>
+          <w:r>
+            <w:fldChar w:fldCharType="end"/>
+          </w:r>
+        </w:sdtContent>
+      </w:sdt>
+      <w:r>
+        <w:t>.</w:t>
       </w:r>
     </w:p>
     <w:p>
@@ -3162,7 +3305,7 @@
       <w:pPr>
         <w:pStyle w:val="Heading2"/>
       </w:pPr>
-      <w:bookmarkStart w:id="8" w:name="_Toc73310535"/>
+      <w:bookmarkStart w:id="8" w:name="_Toc76577209"/>
       <w:r>
         <w:lastRenderedPageBreak/>
         <w:t>Struktura projekta</w:t>
@@ -3173,7 +3316,7 @@
       <w:pPr>
         <w:pStyle w:val="Heading2"/>
       </w:pPr>
-      <w:bookmarkStart w:id="9" w:name="_Toc73310536"/>
+      <w:bookmarkStart w:id="9" w:name="_Toc76577210"/>
       <w:r>
         <w:t>XRRig</w:t>
       </w:r>
@@ -3609,7 +3752,7 @@
       <w:pPr>
         <w:pStyle w:val="Heading3"/>
       </w:pPr>
-      <w:bookmarkStart w:id="10" w:name="_Toc73310537"/>
+      <w:bookmarkStart w:id="10" w:name="_Toc76577211"/>
       <w:r>
         <w:lastRenderedPageBreak/>
         <w:t>Character</w:t>
@@ -3733,7 +3876,7 @@
       <w:pPr>
         <w:pStyle w:val="Heading3"/>
       </w:pPr>
-      <w:bookmarkStart w:id="11" w:name="_Toc73310538"/>
+      <w:bookmarkStart w:id="11" w:name="_Toc76577212"/>
       <w:r>
         <w:t>Kretanje</w:t>
       </w:r>
@@ -5659,7 +5802,7 @@
       <w:pPr>
         <w:pStyle w:val="Heading2"/>
       </w:pPr>
-      <w:bookmarkStart w:id="12" w:name="_Toc73310539"/>
+      <w:bookmarkStart w:id="12" w:name="_Toc76577213"/>
       <w:r>
         <w:lastRenderedPageBreak/>
         <w:t>Vrata</w:t>
@@ -6952,7 +7095,6 @@
         <w:pStyle w:val="Caption"/>
         <w:jc w:val="center"/>
       </w:pPr>
-      <w:bookmarkStart w:id="13" w:name="_Toc73310540"/>
       <w:r>
         <w:t xml:space="preserve">Deo koda </w:t>
       </w:r>
@@ -6982,6 +7124,7 @@
       <w:pPr>
         <w:pStyle w:val="Heading2"/>
       </w:pPr>
+      <w:bookmarkStart w:id="13" w:name="_Toc76577214"/>
       <w:r>
         <w:lastRenderedPageBreak/>
         <w:t>Dugme</w:t>
@@ -7490,6 +7633,9 @@
         <w:jc w:val="center"/>
       </w:pPr>
       <w:r>
+        <w:rPr>
+          <w:noProof/>
+        </w:rPr>
         <w:drawing>
           <wp:inline distT="0" distB="0" distL="0" distR="0" wp14:anchorId="140321E3" wp14:editId="5E866411">
             <wp:extent cx="2752725" cy="2149939"/>
@@ -13260,7 +13406,6 @@
         <w:pStyle w:val="Caption"/>
         <w:jc w:val="center"/>
       </w:pPr>
-      <w:bookmarkStart w:id="14" w:name="_Toc73310542"/>
       <w:r>
         <w:t xml:space="preserve">Deo koda </w:t>
       </w:r>
@@ -13295,6 +13440,7 @@
       <w:pPr>
         <w:pStyle w:val="Heading1"/>
       </w:pPr>
+      <w:bookmarkStart w:id="14" w:name="_Toc76577215"/>
       <w:r>
         <w:lastRenderedPageBreak/>
         <w:t>Zaključak</w:t>
@@ -13305,15 +13451,381 @@
       <w:r>
         <w:tab/>
       </w:r>
+      <w:r>
+        <w:t>Projektovanje i izrada igara bez kontrolera ne predstavlja jednostavan poduhvat, iako Unity sam po sebi olakšava stvar zbog svih ugrađenih integracija.</w:t>
+      </w:r>
+      <w:r>
+        <w:t xml:space="preserve"> Igra bez kontrolera pruža neobičan pristup izradi VR igara, jer korisnik može interakciju sa svetom obavljati samo gledanjem i orijentacijom u virtuelnom svetu.</w:t>
+      </w:r>
+    </w:p>
+    <w:p>
+      <w:r>
+        <w:tab/>
+        <w:t>Pristup sa korišćenjem Vridge aplikacije i android mobilnog telefona kao VR naočare prestavlja odličan ulaz u VR svet, ali za izradu ozbiljnijeg projekta potrebno je imati ozbiljan VR sistem, kao što je HTC Vive ili Oculus Rift sa kontrolerima koji bi pružižili pravo VR iskustvo igraču.</w:t>
+      </w:r>
     </w:p>
     <w:p>
       <w:pPr>
         <w:pStyle w:val="Heading1"/>
       </w:pPr>
+      <w:bookmarkStart w:id="15" w:name="_Toc76577216"/>
       <w:r>
         <w:t>Reference</w:t>
       </w:r>
-    </w:p>
+      <w:bookmarkEnd w:id="15"/>
+    </w:p>
+    <w:sdt>
+      <w:sdtPr>
+        <w:id w:val="-690373551"/>
+        <w:docPartObj>
+          <w:docPartGallery w:val="Bibliographies"/>
+          <w:docPartUnique/>
+        </w:docPartObj>
+      </w:sdtPr>
+      <w:sdtContent>
+        <w:sdt>
+          <w:sdtPr>
+            <w:id w:val="-573587230"/>
+            <w:bibliography/>
+          </w:sdtPr>
+          <w:sdtContent>
+            <w:p>
+              <w:pPr>
+                <w:rPr>
+                  <w:rFonts w:asciiTheme="minorHAnsi" w:eastAsiaTheme="minorHAnsi" w:hAnsiTheme="minorHAnsi"/>
+                  <w:noProof/>
+                  <w:sz w:val="22"/>
+                  <w:lang w:val="en-US"/>
+                </w:rPr>
+              </w:pPr>
+              <w:r>
+                <w:fldChar w:fldCharType="begin"/>
+              </w:r>
+              <w:r>
+                <w:instrText xml:space="preserve"> BIBLIOGRAPHY </w:instrText>
+              </w:r>
+              <w:r>
+                <w:fldChar w:fldCharType="separate"/>
+              </w:r>
+            </w:p>
+            <w:tbl>
+              <w:tblPr>
+                <w:tblW w:w="5000" w:type="pct"/>
+                <w:tblCellSpacing w:w="15" w:type="dxa"/>
+                <w:tblCellMar>
+                  <w:top w:w="15" w:type="dxa"/>
+                  <w:left w:w="15" w:type="dxa"/>
+                  <w:bottom w:w="15" w:type="dxa"/>
+                  <w:right w:w="15" w:type="dxa"/>
+                </w:tblCellMar>
+                <w:tblLook w:val="04A0" w:firstRow="1" w:lastRow="0" w:firstColumn="1" w:lastColumn="0" w:noHBand="0" w:noVBand="1"/>
+              </w:tblPr>
+              <w:tblGrid>
+                <w:gridCol w:w="355"/>
+                <w:gridCol w:w="9095"/>
+              </w:tblGrid>
+              <w:tr>
+                <w:trPr>
+                  <w:divId w:val="2042433416"/>
+                  <w:tblCellSpacing w:w="15" w:type="dxa"/>
+                </w:trPr>
+                <w:tc>
+                  <w:tcPr>
+                    <w:tcW w:w="50" w:type="pct"/>
+                    <w:hideMark/>
+                  </w:tcPr>
+                  <w:p>
+                    <w:pPr>
+                      <w:pStyle w:val="Bibliography"/>
+                      <w:rPr>
+                        <w:noProof/>
+                        <w:szCs w:val="24"/>
+                      </w:rPr>
+                    </w:pPr>
+                    <w:r>
+                      <w:rPr>
+                        <w:noProof/>
+                      </w:rPr>
+                      <w:t xml:space="preserve">[1] </w:t>
+                    </w:r>
+                  </w:p>
+                </w:tc>
+                <w:tc>
+                  <w:tcPr>
+                    <w:tcW w:w="0" w:type="auto"/>
+                    <w:hideMark/>
+                  </w:tcPr>
+                  <w:p>
+                    <w:pPr>
+                      <w:pStyle w:val="Bibliography"/>
+                      <w:rPr>
+                        <w:noProof/>
+                      </w:rPr>
+                    </w:pPr>
+                    <w:r>
+                      <w:rPr>
+                        <w:noProof/>
+                      </w:rPr>
+                      <w:t>„Unity (game engine),“ Wikipedia, 2021. [Na mreži]. Available: https://en.wikipedia.org/wiki/Unity_(game_engine).</w:t>
+                    </w:r>
+                  </w:p>
+                </w:tc>
+              </w:tr>
+              <w:tr>
+                <w:trPr>
+                  <w:divId w:val="2042433416"/>
+                  <w:tblCellSpacing w:w="15" w:type="dxa"/>
+                </w:trPr>
+                <w:tc>
+                  <w:tcPr>
+                    <w:tcW w:w="50" w:type="pct"/>
+                    <w:hideMark/>
+                  </w:tcPr>
+                  <w:p>
+                    <w:pPr>
+                      <w:pStyle w:val="Bibliography"/>
+                      <w:rPr>
+                        <w:noProof/>
+                      </w:rPr>
+                    </w:pPr>
+                    <w:r>
+                      <w:rPr>
+                        <w:noProof/>
+                      </w:rPr>
+                      <w:t xml:space="preserve">[2] </w:t>
+                    </w:r>
+                  </w:p>
+                </w:tc>
+                <w:tc>
+                  <w:tcPr>
+                    <w:tcW w:w="0" w:type="auto"/>
+                    <w:hideMark/>
+                  </w:tcPr>
+                  <w:p>
+                    <w:pPr>
+                      <w:pStyle w:val="Bibliography"/>
+                      <w:rPr>
+                        <w:noProof/>
+                      </w:rPr>
+                    </w:pPr>
+                    <w:r>
+                      <w:rPr>
+                        <w:noProof/>
+                      </w:rPr>
+                      <w:t>U. Technologies, „Unity User Manual (2019.4 LTS),“ 2021. [Na mreži]. Available: https://docs.unity3d.com/Manual/index.html.</w:t>
+                    </w:r>
+                  </w:p>
+                </w:tc>
+              </w:tr>
+              <w:tr>
+                <w:trPr>
+                  <w:divId w:val="2042433416"/>
+                  <w:tblCellSpacing w:w="15" w:type="dxa"/>
+                </w:trPr>
+                <w:tc>
+                  <w:tcPr>
+                    <w:tcW w:w="50" w:type="pct"/>
+                    <w:hideMark/>
+                  </w:tcPr>
+                  <w:p>
+                    <w:pPr>
+                      <w:pStyle w:val="Bibliography"/>
+                      <w:rPr>
+                        <w:noProof/>
+                      </w:rPr>
+                    </w:pPr>
+                    <w:r>
+                      <w:rPr>
+                        <w:noProof/>
+                      </w:rPr>
+                      <w:t xml:space="preserve">[3] </w:t>
+                    </w:r>
+                  </w:p>
+                </w:tc>
+                <w:tc>
+                  <w:tcPr>
+                    <w:tcW w:w="0" w:type="auto"/>
+                    <w:hideMark/>
+                  </w:tcPr>
+                  <w:p>
+                    <w:pPr>
+                      <w:pStyle w:val="Bibliography"/>
+                      <w:rPr>
+                        <w:noProof/>
+                      </w:rPr>
+                    </w:pPr>
+                    <w:r>
+                      <w:rPr>
+                        <w:noProof/>
+                      </w:rPr>
+                      <w:t>RiftCat, „Vridge,“ [Na mreži]. Available: https://riftcat.com/vridge.</w:t>
+                    </w:r>
+                  </w:p>
+                </w:tc>
+              </w:tr>
+              <w:tr>
+                <w:trPr>
+                  <w:divId w:val="2042433416"/>
+                  <w:tblCellSpacing w:w="15" w:type="dxa"/>
+                </w:trPr>
+                <w:tc>
+                  <w:tcPr>
+                    <w:tcW w:w="50" w:type="pct"/>
+                    <w:hideMark/>
+                  </w:tcPr>
+                  <w:p>
+                    <w:pPr>
+                      <w:pStyle w:val="Bibliography"/>
+                      <w:rPr>
+                        <w:noProof/>
+                      </w:rPr>
+                    </w:pPr>
+                    <w:r>
+                      <w:rPr>
+                        <w:noProof/>
+                      </w:rPr>
+                      <w:t xml:space="preserve">[4] </w:t>
+                    </w:r>
+                  </w:p>
+                </w:tc>
+                <w:tc>
+                  <w:tcPr>
+                    <w:tcW w:w="0" w:type="auto"/>
+                    <w:hideMark/>
+                  </w:tcPr>
+                  <w:p>
+                    <w:pPr>
+                      <w:pStyle w:val="Bibliography"/>
+                      <w:rPr>
+                        <w:noProof/>
+                      </w:rPr>
+                    </w:pPr>
+                    <w:r>
+                      <w:rPr>
+                        <w:noProof/>
+                      </w:rPr>
+                      <w:t>Valve, „SteamVR documentation,“ [Na mreži]. Available: https://partner.steamgames.com/doc/features/steamvr/info.</w:t>
+                    </w:r>
+                  </w:p>
+                </w:tc>
+              </w:tr>
+              <w:tr>
+                <w:trPr>
+                  <w:divId w:val="2042433416"/>
+                  <w:tblCellSpacing w:w="15" w:type="dxa"/>
+                </w:trPr>
+                <w:tc>
+                  <w:tcPr>
+                    <w:tcW w:w="50" w:type="pct"/>
+                    <w:hideMark/>
+                  </w:tcPr>
+                  <w:p>
+                    <w:pPr>
+                      <w:pStyle w:val="Bibliography"/>
+                      <w:rPr>
+                        <w:noProof/>
+                      </w:rPr>
+                    </w:pPr>
+                    <w:r>
+                      <w:rPr>
+                        <w:noProof/>
+                      </w:rPr>
+                      <w:t xml:space="preserve">[5] </w:t>
+                    </w:r>
+                  </w:p>
+                </w:tc>
+                <w:tc>
+                  <w:tcPr>
+                    <w:tcW w:w="0" w:type="auto"/>
+                    <w:hideMark/>
+                  </w:tcPr>
+                  <w:p>
+                    <w:pPr>
+                      <w:pStyle w:val="Bibliography"/>
+                      <w:rPr>
+                        <w:noProof/>
+                      </w:rPr>
+                    </w:pPr>
+                    <w:r>
+                      <w:rPr>
+                        <w:noProof/>
+                      </w:rPr>
+                      <w:t>Valve, „SteamVR Unity Plugin documentation,“ [Na mreži]. Available: https://valvesoftware.github.io/steamvr_unity_plugin/.</w:t>
+                    </w:r>
+                  </w:p>
+                </w:tc>
+              </w:tr>
+              <w:tr>
+                <w:trPr>
+                  <w:divId w:val="2042433416"/>
+                  <w:tblCellSpacing w:w="15" w:type="dxa"/>
+                </w:trPr>
+                <w:tc>
+                  <w:tcPr>
+                    <w:tcW w:w="50" w:type="pct"/>
+                    <w:hideMark/>
+                  </w:tcPr>
+                  <w:p>
+                    <w:pPr>
+                      <w:pStyle w:val="Bibliography"/>
+                      <w:rPr>
+                        <w:noProof/>
+                      </w:rPr>
+                    </w:pPr>
+                    <w:r>
+                      <w:rPr>
+                        <w:noProof/>
+                      </w:rPr>
+                      <w:t xml:space="preserve">[6] </w:t>
+                    </w:r>
+                  </w:p>
+                </w:tc>
+                <w:tc>
+                  <w:tcPr>
+                    <w:tcW w:w="0" w:type="auto"/>
+                    <w:hideMark/>
+                  </w:tcPr>
+                  <w:p>
+                    <w:pPr>
+                      <w:pStyle w:val="Bibliography"/>
+                      <w:rPr>
+                        <w:noProof/>
+                      </w:rPr>
+                    </w:pPr>
+                    <w:r>
+                      <w:rPr>
+                        <w:noProof/>
+                      </w:rPr>
+                      <w:t>Valve, „SteamVR plugin,“ [Na mreži]. Available: https://assetstore.unity.com/packages/tools/integration/steamvr-plugin-32647.</w:t>
+                    </w:r>
+                  </w:p>
+                </w:tc>
+              </w:tr>
+            </w:tbl>
+            <w:p>
+              <w:pPr>
+                <w:divId w:val="2042433416"/>
+                <w:rPr>
+                  <w:rFonts w:eastAsia="Times New Roman"/>
+                  <w:noProof/>
+                </w:rPr>
+              </w:pPr>
+            </w:p>
+            <w:p>
+              <w:r>
+                <w:rPr>
+                  <w:b/>
+                  <w:bCs/>
+                  <w:noProof/>
+                </w:rPr>
+                <w:fldChar w:fldCharType="end"/>
+              </w:r>
+            </w:p>
+          </w:sdtContent>
+        </w:sdt>
+      </w:sdtContent>
+    </w:sdt>
+    <w:p/>
     <w:sectPr>
       <w:headerReference w:type="default" r:id="rId31"/>
       <w:footerReference w:type="default" r:id="rId32"/>
@@ -14556,6 +15068,55 @@
       <w:ind w:left="480"/>
     </w:pPr>
   </w:style>
+  <w:style w:type="paragraph" w:styleId="Bibliography">
+    <w:name w:val="Bibliography"/>
+    <w:basedOn w:val="Normal"/>
+    <w:next w:val="Normal"/>
+    <w:uiPriority w:val="37"/>
+    <w:unhideWhenUsed/>
+    <w:rsid w:val="00DB3880"/>
+  </w:style>
+  <w:style w:type="paragraph" w:styleId="EndnoteText">
+    <w:name w:val="endnote text"/>
+    <w:basedOn w:val="Normal"/>
+    <w:link w:val="EndnoteTextChar"/>
+    <w:uiPriority w:val="99"/>
+    <w:semiHidden/>
+    <w:unhideWhenUsed/>
+    <w:rsid w:val="00DB3880"/>
+    <w:pPr>
+      <w:spacing w:after="0" w:line="240" w:lineRule="auto"/>
+    </w:pPr>
+    <w:rPr>
+      <w:sz w:val="20"/>
+      <w:szCs w:val="20"/>
+    </w:rPr>
+  </w:style>
+  <w:style w:type="character" w:customStyle="1" w:styleId="EndnoteTextChar">
+    <w:name w:val="Endnote Text Char"/>
+    <w:basedOn w:val="DefaultParagraphFont"/>
+    <w:link w:val="EndnoteText"/>
+    <w:uiPriority w:val="99"/>
+    <w:semiHidden/>
+    <w:rsid w:val="00DB3880"/>
+    <w:rPr>
+      <w:rFonts w:ascii="Times New Roman" w:eastAsiaTheme="minorEastAsia" w:hAnsi="Times New Roman"/>
+      <w:sz w:val="20"/>
+      <w:szCs w:val="20"/>
+      <w:lang w:val="sr-Latn-RS"/>
+    </w:rPr>
+  </w:style>
+  <w:style w:type="character" w:styleId="EndnoteReference">
+    <w:name w:val="endnote reference"/>
+    <w:basedOn w:val="DefaultParagraphFont"/>
+    <w:uiPriority w:val="99"/>
+    <w:semiHidden/>
+    <w:unhideWhenUsed/>
+    <w:rsid w:val="00DB3880"/>
+    <w:rPr>
+      <w:vertAlign w:val="superscript"/>
+    </w:rPr>
+  </w:style>
 </w:styles>
 </file>
 
@@ -14875,11 +15436,79 @@
     <b:Year>2021</b:Year>
     <b:RefOrder>2</b:RefOrder>
   </b:Source>
+  <b:Source>
+    <b:Tag>htt</b:Tag>
+    <b:SourceType>InternetSite</b:SourceType>
+    <b:Guid>{793942AE-C82E-4868-873F-0627A90F70D5}</b:Guid>
+    <b:URL>https://valvesoftware.github.io/steamvr_unity_plugin/</b:URL>
+    <b:Author>
+      <b:Author>
+        <b:NameList>
+          <b:Person>
+            <b:Last>Valve</b:Last>
+          </b:Person>
+        </b:NameList>
+      </b:Author>
+    </b:Author>
+    <b:Title>SteamVR Unity Plugin documentation</b:Title>
+    <b:RefOrder>5</b:RefOrder>
+  </b:Source>
+  <b:Source>
+    <b:Tag>Val</b:Tag>
+    <b:SourceType>InternetSite</b:SourceType>
+    <b:Guid>{1FFC6FB6-B135-481A-9B21-58315AE6384C}</b:Guid>
+    <b:Author>
+      <b:Author>
+        <b:NameList>
+          <b:Person>
+            <b:Last>Valve</b:Last>
+          </b:Person>
+        </b:NameList>
+      </b:Author>
+    </b:Author>
+    <b:Title>SteamVR plugin</b:Title>
+    <b:URL>https://assetstore.unity.com/packages/tools/integration/steamvr-plugin-32647</b:URL>
+    <b:RefOrder>6</b:RefOrder>
+  </b:Source>
+  <b:Source>
+    <b:Tag>Rif</b:Tag>
+    <b:SourceType>InternetSite</b:SourceType>
+    <b:Guid>{A693BF5E-DF40-4B1D-82BF-BDB7DB0F39A4}</b:Guid>
+    <b:Author>
+      <b:Author>
+        <b:NameList>
+          <b:Person>
+            <b:Last>RiftCat</b:Last>
+          </b:Person>
+        </b:NameList>
+      </b:Author>
+    </b:Author>
+    <b:Title>Vridge</b:Title>
+    <b:URL>https://riftcat.com/vridge</b:URL>
+    <b:RefOrder>3</b:RefOrder>
+  </b:Source>
+  <b:Source>
+    <b:Tag>Val1</b:Tag>
+    <b:SourceType>InternetSite</b:SourceType>
+    <b:Guid>{41974231-74E2-4C6A-B027-976E95BA45FE}</b:Guid>
+    <b:Author>
+      <b:Author>
+        <b:NameList>
+          <b:Person>
+            <b:Last>Valve</b:Last>
+          </b:Person>
+        </b:NameList>
+      </b:Author>
+    </b:Author>
+    <b:Title>SteamVR documentation</b:Title>
+    <b:URL>https://partner.steamgames.com/doc/features/steamvr/info</b:URL>
+    <b:RefOrder>4</b:RefOrder>
+  </b:Source>
 </b:Sources>
 </file>
 
 <file path=customXml/itemProps1.xml><?xml version="1.0" encoding="utf-8"?>
-<ds:datastoreItem xmlns:ds="http://schemas.openxmlformats.org/officeDocument/2006/customXml" ds:itemID="{363C41D8-6116-4B80-87BA-40BE50803448}">
+<ds:datastoreItem xmlns:ds="http://schemas.openxmlformats.org/officeDocument/2006/customXml" ds:itemID="{81B878AA-A656-49FF-9D77-2206A2B69DF7}">
   <ds:schemaRefs>
     <ds:schemaRef ds:uri="http://schemas.openxmlformats.org/officeDocument/2006/bibliography"/>
   </ds:schemaRefs>

</xml_diff>

<commit_message>
Fix comments and start a new section
</commit_message>
<xml_diff>
--- a/ARVR - Nikola Vitanovic 761.docx
+++ b/ARVR - Nikola Vitanovic 761.docx
@@ -105,7 +105,14 @@
           <w:sz w:val="32"/>
           <w:szCs w:val="28"/>
         </w:rPr>
-        <w:t>prof. dr. Aleksandar Milosavljević</w:t>
+        <w:t xml:space="preserve">prof. dr. Aleksandar </w:t>
+      </w:r>
+      <w:r>
+        <w:rPr>
+          <w:sz w:val="32"/>
+          <w:szCs w:val="28"/>
+        </w:rPr>
+        <w:t>Dimitrijević</w:t>
       </w:r>
     </w:p>
     <w:p>
@@ -189,7 +196,7 @@
           <w:r>
             <w:fldChar w:fldCharType="separate"/>
           </w:r>
-          <w:hyperlink w:anchor="_Toc76577202" w:history="1">
+          <w:hyperlink w:anchor="_Toc79579408" w:history="1">
             <w:r>
               <w:rPr>
                 <w:rStyle w:val="Hyperlink"/>
@@ -216,7 +223,7 @@
                 <w:noProof/>
                 <w:webHidden/>
               </w:rPr>
-              <w:instrText xml:space="preserve"> PAGEREF _Toc76577202 \h </w:instrText>
+              <w:instrText xml:space="preserve"> PAGEREF _Toc79579408 \h </w:instrText>
             </w:r>
             <w:r>
               <w:rPr>
@@ -260,7 +267,7 @@
               <w:lang w:val="en-US"/>
             </w:rPr>
           </w:pPr>
-          <w:hyperlink w:anchor="_Toc76577203" w:history="1">
+          <w:hyperlink w:anchor="_Toc79579409" w:history="1">
             <w:r>
               <w:rPr>
                 <w:rStyle w:val="Hyperlink"/>
@@ -287,7 +294,7 @@
                 <w:noProof/>
                 <w:webHidden/>
               </w:rPr>
-              <w:instrText xml:space="preserve"> PAGEREF _Toc76577203 \h </w:instrText>
+              <w:instrText xml:space="preserve"> PAGEREF _Toc79579409 \h </w:instrText>
             </w:r>
             <w:r>
               <w:rPr>
@@ -331,7 +338,7 @@
               <w:lang w:val="en-US"/>
             </w:rPr>
           </w:pPr>
-          <w:hyperlink w:anchor="_Toc76577204" w:history="1">
+          <w:hyperlink w:anchor="_Toc79579410" w:history="1">
             <w:r>
               <w:rPr>
                 <w:rStyle w:val="Hyperlink"/>
@@ -358,7 +365,7 @@
                 <w:noProof/>
                 <w:webHidden/>
               </w:rPr>
-              <w:instrText xml:space="preserve"> PAGEREF _Toc76577204 \h </w:instrText>
+              <w:instrText xml:space="preserve"> PAGEREF _Toc79579410 \h </w:instrText>
             </w:r>
             <w:r>
               <w:rPr>
@@ -402,7 +409,7 @@
               <w:lang w:val="en-US"/>
             </w:rPr>
           </w:pPr>
-          <w:hyperlink w:anchor="_Toc76577205" w:history="1">
+          <w:hyperlink w:anchor="_Toc79579411" w:history="1">
             <w:r>
               <w:rPr>
                 <w:rStyle w:val="Hyperlink"/>
@@ -429,7 +436,7 @@
                 <w:noProof/>
                 <w:webHidden/>
               </w:rPr>
-              <w:instrText xml:space="preserve"> PAGEREF _Toc76577205 \h </w:instrText>
+              <w:instrText xml:space="preserve"> PAGEREF _Toc79579411 \h </w:instrText>
             </w:r>
             <w:r>
               <w:rPr>
@@ -473,7 +480,7 @@
               <w:lang w:val="en-US"/>
             </w:rPr>
           </w:pPr>
-          <w:hyperlink w:anchor="_Toc76577206" w:history="1">
+          <w:hyperlink w:anchor="_Toc79579412" w:history="1">
             <w:r>
               <w:rPr>
                 <w:rStyle w:val="Hyperlink"/>
@@ -500,7 +507,7 @@
                 <w:noProof/>
                 <w:webHidden/>
               </w:rPr>
-              <w:instrText xml:space="preserve"> PAGEREF _Toc76577206 \h </w:instrText>
+              <w:instrText xml:space="preserve"> PAGEREF _Toc79579412 \h </w:instrText>
             </w:r>
             <w:r>
               <w:rPr>
@@ -544,7 +551,7 @@
               <w:lang w:val="en-US"/>
             </w:rPr>
           </w:pPr>
-          <w:hyperlink w:anchor="_Toc76577207" w:history="1">
+          <w:hyperlink w:anchor="_Toc79579413" w:history="1">
             <w:r>
               <w:rPr>
                 <w:rStyle w:val="Hyperlink"/>
@@ -571,7 +578,7 @@
                 <w:noProof/>
                 <w:webHidden/>
               </w:rPr>
-              <w:instrText xml:space="preserve"> PAGEREF _Toc76577207 \h </w:instrText>
+              <w:instrText xml:space="preserve"> PAGEREF _Toc79579413 \h </w:instrText>
             </w:r>
             <w:r>
               <w:rPr>
@@ -615,7 +622,7 @@
               <w:lang w:val="en-US"/>
             </w:rPr>
           </w:pPr>
-          <w:hyperlink w:anchor="_Toc76577208" w:history="1">
+          <w:hyperlink w:anchor="_Toc79579414" w:history="1">
             <w:r>
               <w:rPr>
                 <w:rStyle w:val="Hyperlink"/>
@@ -642,7 +649,7 @@
                 <w:noProof/>
                 <w:webHidden/>
               </w:rPr>
-              <w:instrText xml:space="preserve"> PAGEREF _Toc76577208 \h </w:instrText>
+              <w:instrText xml:space="preserve"> PAGEREF _Toc79579414 \h </w:instrText>
             </w:r>
             <w:r>
               <w:rPr>
@@ -675,7 +682,7 @@
         </w:p>
         <w:p>
           <w:pPr>
-            <w:pStyle w:val="TOC2"/>
+            <w:pStyle w:val="TOC1"/>
             <w:tabs>
               <w:tab w:val="right" w:leader="dot" w:pos="9350"/>
             </w:tabs>
@@ -686,7 +693,7 @@
               <w:lang w:val="en-US"/>
             </w:rPr>
           </w:pPr>
-          <w:hyperlink w:anchor="_Toc76577209" w:history="1">
+          <w:hyperlink w:anchor="_Toc79579415" w:history="1">
             <w:r>
               <w:rPr>
                 <w:rStyle w:val="Hyperlink"/>
@@ -713,7 +720,7 @@
                 <w:noProof/>
                 <w:webHidden/>
               </w:rPr>
-              <w:instrText xml:space="preserve"> PAGEREF _Toc76577209 \h </w:instrText>
+              <w:instrText xml:space="preserve"> PAGEREF _Toc79579415 \h </w:instrText>
             </w:r>
             <w:r>
               <w:rPr>
@@ -757,13 +764,27 @@
               <w:lang w:val="en-US"/>
             </w:rPr>
           </w:pPr>
-          <w:hyperlink w:anchor="_Toc76577210" w:history="1">
+          <w:hyperlink w:anchor="_Toc79579416" w:history="1">
             <w:r>
               <w:rPr>
                 <w:rStyle w:val="Hyperlink"/>
                 <w:noProof/>
               </w:rPr>
-              <w:t>XRRig objekat</w:t>
+              <w:t>XRRi</w:t>
+            </w:r>
+            <w:r>
+              <w:rPr>
+                <w:rStyle w:val="Hyperlink"/>
+                <w:noProof/>
+              </w:rPr>
+              <w:t>g</w:t>
+            </w:r>
+            <w:r>
+              <w:rPr>
+                <w:rStyle w:val="Hyperlink"/>
+                <w:noProof/>
+              </w:rPr>
+              <w:t xml:space="preserve"> objekat</w:t>
             </w:r>
             <w:r>
               <w:rPr>
@@ -784,7 +805,7 @@
                 <w:noProof/>
                 <w:webHidden/>
               </w:rPr>
-              <w:instrText xml:space="preserve"> PAGEREF _Toc76577210 \h </w:instrText>
+              <w:instrText xml:space="preserve"> PAGEREF _Toc79579416 \h </w:instrText>
             </w:r>
             <w:r>
               <w:rPr>
@@ -828,7 +849,7 @@
               <w:lang w:val="en-US"/>
             </w:rPr>
           </w:pPr>
-          <w:hyperlink w:anchor="_Toc76577211" w:history="1">
+          <w:hyperlink w:anchor="_Toc79579417" w:history="1">
             <w:r>
               <w:rPr>
                 <w:rStyle w:val="Hyperlink"/>
@@ -855,7 +876,7 @@
                 <w:noProof/>
                 <w:webHidden/>
               </w:rPr>
-              <w:instrText xml:space="preserve"> PAGEREF _Toc76577211 \h </w:instrText>
+              <w:instrText xml:space="preserve"> PAGEREF _Toc79579417 \h </w:instrText>
             </w:r>
             <w:r>
               <w:rPr>
@@ -899,7 +920,7 @@
               <w:lang w:val="en-US"/>
             </w:rPr>
           </w:pPr>
-          <w:hyperlink w:anchor="_Toc76577212" w:history="1">
+          <w:hyperlink w:anchor="_Toc79579418" w:history="1">
             <w:r>
               <w:rPr>
                 <w:rStyle w:val="Hyperlink"/>
@@ -926,7 +947,7 @@
                 <w:noProof/>
                 <w:webHidden/>
               </w:rPr>
-              <w:instrText xml:space="preserve"> PAGEREF _Toc76577212 \h </w:instrText>
+              <w:instrText xml:space="preserve"> PAGEREF _Toc79579418 \h </w:instrText>
             </w:r>
             <w:r>
               <w:rPr>
@@ -970,7 +991,7 @@
               <w:lang w:val="en-US"/>
             </w:rPr>
           </w:pPr>
-          <w:hyperlink w:anchor="_Toc76577213" w:history="1">
+          <w:hyperlink w:anchor="_Toc79579419" w:history="1">
             <w:r>
               <w:rPr>
                 <w:rStyle w:val="Hyperlink"/>
@@ -997,7 +1018,7 @@
                 <w:noProof/>
                 <w:webHidden/>
               </w:rPr>
-              <w:instrText xml:space="preserve"> PAGEREF _Toc76577213 \h </w:instrText>
+              <w:instrText xml:space="preserve"> PAGEREF _Toc79579419 \h </w:instrText>
             </w:r>
             <w:r>
               <w:rPr>
@@ -1041,7 +1062,7 @@
               <w:lang w:val="en-US"/>
             </w:rPr>
           </w:pPr>
-          <w:hyperlink w:anchor="_Toc76577214" w:history="1">
+          <w:hyperlink w:anchor="_Toc79579420" w:history="1">
             <w:r>
               <w:rPr>
                 <w:rStyle w:val="Hyperlink"/>
@@ -1068,7 +1089,7 @@
                 <w:noProof/>
                 <w:webHidden/>
               </w:rPr>
-              <w:instrText xml:space="preserve"> PAGEREF _Toc76577214 \h </w:instrText>
+              <w:instrText xml:space="preserve"> PAGEREF _Toc79579420 \h </w:instrText>
             </w:r>
             <w:r>
               <w:rPr>
@@ -1112,7 +1133,7 @@
               <w:lang w:val="en-US"/>
             </w:rPr>
           </w:pPr>
-          <w:hyperlink w:anchor="_Toc76577215" w:history="1">
+          <w:hyperlink w:anchor="_Toc79579421" w:history="1">
             <w:r>
               <w:rPr>
                 <w:rStyle w:val="Hyperlink"/>
@@ -1139,7 +1160,7 @@
                 <w:noProof/>
                 <w:webHidden/>
               </w:rPr>
-              <w:instrText xml:space="preserve"> PAGEREF _Toc76577215 \h </w:instrText>
+              <w:instrText xml:space="preserve"> PAGEREF _Toc79579421 \h </w:instrText>
             </w:r>
             <w:r>
               <w:rPr>
@@ -1183,7 +1204,7 @@
               <w:lang w:val="en-US"/>
             </w:rPr>
           </w:pPr>
-          <w:hyperlink w:anchor="_Toc76577216" w:history="1">
+          <w:hyperlink w:anchor="_Toc79579422" w:history="1">
             <w:r>
               <w:rPr>
                 <w:rStyle w:val="Hyperlink"/>
@@ -1210,7 +1231,7 @@
                 <w:noProof/>
                 <w:webHidden/>
               </w:rPr>
-              <w:instrText xml:space="preserve"> PAGEREF _Toc76577216 \h </w:instrText>
+              <w:instrText xml:space="preserve"> PAGEREF _Toc79579422 \h </w:instrText>
             </w:r>
             <w:r>
               <w:rPr>
@@ -1264,9 +1285,44 @@
       <w:pPr>
         <w:pStyle w:val="Heading1"/>
       </w:pPr>
-      <w:bookmarkStart w:id="1" w:name="_Toc76577202"/>
+      <w:bookmarkStart w:id="1" w:name="_Toc79579408"/>
       <w:r>
         <w:lastRenderedPageBreak/>
+        <w:t>Uvod</w:t>
+      </w:r>
+    </w:p>
+    <w:p>
+      <w:pPr>
+        <w:rPr>
+          <w:lang w:val="en-US"/>
+        </w:rPr>
+      </w:pPr>
+      <w:r>
+        <w:tab/>
+        <w:t>Rad opisuje korišćenje više tehnologija</w:t>
+      </w:r>
+      <w:r>
+        <w:t xml:space="preserve"> koje omogućavaju jednostavan i pristupačan način razvoja VR igara bez potrebe posedovanja skupih VR naočara i kontrolera. Naravno sistem nije savršen, ali pruža veoma dobar </w:t>
+      </w:r>
+      <w:r>
+        <w:t>pristup razvoju V</w:t>
+      </w:r>
+      <w:r>
+        <w:t xml:space="preserve">R </w:t>
+      </w:r>
+      <w:r>
+        <w:t>igara</w:t>
+      </w:r>
+      <w:r>
+        <w:t>.</w:t>
+      </w:r>
+    </w:p>
+    <w:p/>
+    <w:p>
+      <w:pPr>
+        <w:pStyle w:val="Heading1"/>
+      </w:pPr>
+      <w:r>
         <w:t>Unity razvojno okruženje</w:t>
       </w:r>
       <w:bookmarkEnd w:id="0"/>
@@ -1387,7 +1443,9 @@
       <w:r>
         <w:rPr>
           <w:noProof/>
-        </w:rPr>
+          <w:lang w:val="en-US"/>
+        </w:rPr>
+        <w:lastRenderedPageBreak/>
         <w:drawing>
           <wp:inline distT="0" distB="0" distL="0" distR="0" wp14:anchorId="7771D20E" wp14:editId="7EF429C2">
             <wp:extent cx="5033209" cy="3524250"/>
@@ -1474,9 +1532,8 @@
       <w:pPr>
         <w:pStyle w:val="Heading1"/>
       </w:pPr>
-      <w:bookmarkStart w:id="2" w:name="_Toc76577203"/>
-      <w:r>
-        <w:lastRenderedPageBreak/>
+      <w:bookmarkStart w:id="2" w:name="_Toc79579409"/>
+      <w:r>
         <w:t>Virtuelna realnost</w:t>
       </w:r>
       <w:bookmarkEnd w:id="2"/>
@@ -1507,8 +1564,15 @@
     </w:p>
     <w:p>
       <w:r>
+        <w:lastRenderedPageBreak/>
         <w:tab/>
-        <w:t xml:space="preserve">Od 2010. godine kreće prava revolucija VR tehnologije sa prvim protoipom Oculus Rift. Ubrzo nakon toga 2012. godine kreirana je igra za ovu platformu koja je demonstrirala mogućnosti koje VR tehnologija nudi. Oculus Rift firma kreće Kickstarter kampanju </w:t>
+        <w:t>Od 2010. godine kreće prava revolucija VR tehnologije sa prvim protoipom Oculus Rift. Ubrzo nakon toga 2012. godine kreirana je igra za ovu platformu koja je demonstrirala mogućnosti koje VR tehnologija nudi. Oculus</w:t>
+      </w:r>
+      <w:r>
+        <w:t xml:space="preserve"> </w:t>
+      </w:r>
+      <w:r>
+        <w:t xml:space="preserve">firma kreće Kickstarter kampanju </w:t>
       </w:r>
       <w:r>
         <w:t>i već 2013. godine šalje prve verzije Oculus Rift razvojne jedinice.</w:t>
@@ -1524,7 +1588,7 @@
       <w:pPr>
         <w:pStyle w:val="Heading1"/>
       </w:pPr>
-      <w:bookmarkStart w:id="3" w:name="_Toc76577204"/>
+      <w:bookmarkStart w:id="3" w:name="_Toc79579410"/>
       <w:r>
         <w:t>Vridge</w:t>
       </w:r>
@@ -1540,6 +1604,7 @@
           <w:id w:val="-1113119482"/>
           <w:citation/>
         </w:sdtPr>
+        <w:sdtEndPr/>
         <w:sdtContent>
           <w:r>
             <w:fldChar w:fldCharType="begin"/>
@@ -1578,8 +1643,8 @@
       <w:r>
         <w:rPr>
           <w:noProof/>
-        </w:rPr>
-        <w:lastRenderedPageBreak/>
+          <w:lang w:val="en-US"/>
+        </w:rPr>
         <w:drawing>
           <wp:inline distT="0" distB="0" distL="0" distR="0" wp14:anchorId="4108D79A" wp14:editId="292F3522">
             <wp:extent cx="5943600" cy="1892300"/>
@@ -1664,7 +1729,11 @@
     <w:p>
       <w:r>
         <w:tab/>
-        <w:t>Za potrebe ovog rada kupljena je komercijalna verzija softvera koja omogućava neograničene sesije. Instalacija softvera je veoma jednostavna, potrebno je preuzeti softver sa njihove oficijalne stranice i instalirati. Nakon instalacije softver je spreman i vodi vas kroz čarobnjaka za podešavanje telefona i povezivanje.</w:t>
+        <w:t xml:space="preserve">Za potrebe ovog rada kupljena je komercijalna verzija softvera koja omogućava neograničene sesije. Instalacija softvera je veoma jednostavna, potrebno je preuzeti softver sa njihove oficijalne stranice i instalirati. Nakon instalacije softver je spreman i vodi vas kroz </w:t>
+      </w:r>
+      <w:r>
+        <w:lastRenderedPageBreak/>
+        <w:t>čarobnjaka za podešavanje telefona i povezivanje.</w:t>
       </w:r>
       <w:r>
         <w:t xml:space="preserve"> </w:t>
@@ -1681,6 +1750,7 @@
       <w:r>
         <w:rPr>
           <w:noProof/>
+          <w:lang w:val="en-US"/>
         </w:rPr>
         <w:drawing>
           <wp:inline distT="0" distB="0" distL="0" distR="0" wp14:anchorId="51F4A21E" wp14:editId="0070A89B">
@@ -1751,7 +1821,6 @@
     </w:p>
     <w:p>
       <w:r>
-        <w:lastRenderedPageBreak/>
         <w:t>Nakon pokretanja RiftCat Vridge aplikacije potrebno je izabrati način povezivanje aplikacije. Moguće je izabrati bežično ili žičano povezivanje. Preporuka je koristiti žičano USB povezivanje radi kvalitetnije konekcijem, bolje rezolucije i niže latencije. Bežično povezivanje takođe je moguće ali savetuje se korišćenje 5GHz WiFi mreže, ukoliko nemate ruter koji podržava ovu frekvenciju najbolje je povezati putem telefona.</w:t>
       </w:r>
     </w:p>
@@ -1769,7 +1838,9 @@
       <w:r>
         <w:rPr>
           <w:noProof/>
-        </w:rPr>
+          <w:lang w:val="en-US"/>
+        </w:rPr>
+        <w:lastRenderedPageBreak/>
         <w:drawing>
           <wp:inline distT="0" distB="0" distL="0" distR="0" wp14:anchorId="203889CE" wp14:editId="696F9C07">
             <wp:extent cx="5074128" cy="2438400"/>
@@ -1933,6 +2004,7 @@
       <w:r>
         <w:rPr>
           <w:noProof/>
+          <w:lang w:val="en-US"/>
         </w:rPr>
         <w:drawing>
           <wp:inline distT="0" distB="0" distL="0" distR="0" wp14:anchorId="3A372A41" wp14:editId="585C705F">
@@ -2009,6 +2081,7 @@
       <w:r>
         <w:rPr>
           <w:noProof/>
+          <w:lang w:val="en-US"/>
         </w:rPr>
         <w:lastRenderedPageBreak/>
         <w:drawing>
@@ -2086,6 +2159,7 @@
       <w:r>
         <w:rPr>
           <w:noProof/>
+          <w:lang w:val="en-US"/>
         </w:rPr>
         <w:drawing>
           <wp:inline distT="0" distB="0" distL="0" distR="0" wp14:anchorId="4B0D82AC" wp14:editId="44B1E2DE">
@@ -2162,6 +2236,7 @@
       <w:r>
         <w:rPr>
           <w:noProof/>
+          <w:lang w:val="en-US"/>
         </w:rPr>
         <w:drawing>
           <wp:inline distT="0" distB="0" distL="0" distR="0" wp14:anchorId="2B098C20" wp14:editId="640D7A3A">
@@ -2234,7 +2309,7 @@
       <w:pPr>
         <w:pStyle w:val="Heading1"/>
       </w:pPr>
-      <w:bookmarkStart w:id="4" w:name="_Toc76577205"/>
+      <w:bookmarkStart w:id="4" w:name="_Toc79579411"/>
       <w:r>
         <w:lastRenderedPageBreak/>
         <w:t>SteamVR</w:t>
@@ -2251,6 +2326,7 @@
           <w:id w:val="-1719113769"/>
           <w:citation/>
         </w:sdtPr>
+        <w:sdtEndPr/>
         <w:sdtContent>
           <w:r>
             <w:fldChar w:fldCharType="begin"/>
@@ -2282,7 +2358,13 @@
         <w:t xml:space="preserve"> </w:t>
       </w:r>
       <w:r>
-        <w:t>predstavlja Valve razvojno okruženje za najpopularniju Game platofrmu Steam. SteamVR pruža programerima da lakše razviju igre koje zahtevaju virtuelnu realnost jer se svi delovi apstrakuju maksimalno moguće. Na primer, čitanje senzora za poziciju glave igrača se automatski obrađuju, bez obzira koji tip VR uređaja koristite. SteamVR se bazira na OpenVR inicijativi koja pokušava da standardizuje razvoj VR aplikacija i igara.</w:t>
+        <w:t>predstavlja Valve razvojno okruženje za najpopularniju Game platofrmu Steam. SteamVR pruža programerima da lakše razviju igre koje zahtevaju virtuelnu realnost jer se svi delovi apstra</w:t>
+      </w:r>
+      <w:r>
+        <w:t>hu</w:t>
+      </w:r>
+      <w:r>
+        <w:t>ju maksimalno moguće. Na primer, čitanje senzora za poziciju glave igrača se automatski obrađuju, bez obzira koji tip VR uređaja koristite. SteamVR se bazira na OpenVR inicijativi koja pokušava da standardizuje razvoj VR aplikacija i igara.</w:t>
       </w:r>
     </w:p>
     <w:p>
@@ -2295,7 +2377,7 @@
       <w:pPr>
         <w:pStyle w:val="Heading1"/>
       </w:pPr>
-      <w:bookmarkStart w:id="5" w:name="_Toc76577206"/>
+      <w:bookmarkStart w:id="5" w:name="_Toc79579412"/>
       <w:r>
         <w:t>Unity SteamVR dodatak</w:t>
       </w:r>
@@ -2306,13 +2388,20 @@
         <w:tab/>
       </w:r>
       <w:r>
-        <w:t>Vavle firma održava dodataka za Unity razvojno okruženje koji olakšava intrakciju sa SteamVR</w:t>
+        <w:t>Vavle firma održava dodatak</w:t>
+      </w:r>
+      <w:r>
+        <w:t xml:space="preserve"> </w:t>
+      </w:r>
+      <w:r>
+        <w:t>za Unity razvojno okruženje koji olakšava intrakciju sa SteamVR</w:t>
       </w:r>
       <w:sdt>
         <w:sdtPr>
           <w:id w:val="-328993187"/>
           <w:citation/>
         </w:sdtPr>
+        <w:sdtEndPr/>
         <w:sdtContent>
           <w:r>
             <w:fldChar w:fldCharType="begin"/>
@@ -2413,7 +2502,7 @@
       <w:pPr>
         <w:pStyle w:val="Heading1"/>
       </w:pPr>
-      <w:bookmarkStart w:id="6" w:name="_Toc76577207"/>
+      <w:bookmarkStart w:id="6" w:name="_Toc79579413"/>
       <w:r>
         <w:lastRenderedPageBreak/>
         <w:t>Projekat</w:t>
@@ -2447,7 +2536,7 @@
       <w:pPr>
         <w:pStyle w:val="Heading2"/>
       </w:pPr>
-      <w:bookmarkStart w:id="7" w:name="_Toc76577208"/>
+      <w:bookmarkStart w:id="7" w:name="_Toc79579414"/>
       <w:r>
         <w:t>Podešavanje</w:t>
       </w:r>
@@ -2463,6 +2552,7 @@
           <w:id w:val="967327562"/>
           <w:citation/>
         </w:sdtPr>
+        <w:sdtEndPr/>
         <w:sdtContent>
           <w:r>
             <w:fldChar w:fldCharType="begin"/>
@@ -2582,7 +2672,7 @@
         <w:t>Pritiskom na dugme import sa slike 9. prikazuje se dijalog na slici 10</w:t>
       </w:r>
       <w:r>
-        <w:t xml:space="preserve">. Dijalog pokazuje dodatne fajlove koji će biti dodati u postojeći projekat. Pritiskom na dugme </w:t>
+        <w:t xml:space="preserve">. Dijalog pokazuje fajlove koji će biti dodati u postojeći projekat. Pritiskom na dugme </w:t>
       </w:r>
       <w:r>
         <w:rPr>
@@ -2761,6 +2851,7 @@
       <w:r>
         <w:rPr>
           <w:noProof/>
+          <w:lang w:val="en-US"/>
         </w:rPr>
         <w:lastRenderedPageBreak/>
         <w:drawing>
@@ -2838,6 +2929,7 @@
       <w:r>
         <w:rPr>
           <w:noProof/>
+          <w:lang w:val="en-US"/>
         </w:rPr>
         <w:drawing>
           <wp:inline distT="0" distB="0" distL="0" distR="0" wp14:anchorId="62831B31" wp14:editId="5AB72414">
@@ -2914,6 +3006,7 @@
       <w:r>
         <w:rPr>
           <w:noProof/>
+          <w:lang w:val="en-US"/>
         </w:rPr>
         <w:drawing>
           <wp:inline distT="0" distB="0" distL="0" distR="0" wp14:anchorId="0D847CD2" wp14:editId="2EB5469A">
@@ -3103,13 +3196,37 @@
         <w:t xml:space="preserve"> </w:t>
       </w:r>
       <w:r>
-        <w:t>kamera biva pretvorena u XRRig objekat.</w:t>
+        <w:t xml:space="preserve">kamera biva pretvorena u </w:t>
+      </w:r>
+      <w:r>
+        <w:t>objekat nazvan „XRRig“ o kome će biti reči u narednoj sekciji</w:t>
+      </w:r>
+      <w:r>
+        <w:t>.</w:t>
       </w:r>
     </w:p>
     <w:p>
       <w:r>
         <w:tab/>
-        <w:t>Nakon pokretanja igre klikom na dugme Play u Unity editor SteamVR se pokreće i naša igra se prikazuje na VRdige aplikaciji na Android telefonu. Pomeranjem mobilnog telefona pomera se rotacija kamere u igri</w:t>
+        <w:t xml:space="preserve">Nakon pokretanja igre klikom na dugme Play u Unity editor SteamVR se pokreće i naša igra se prikazuje na </w:t>
+      </w:r>
+      <w:r>
+        <w:t>vridge</w:t>
+      </w:r>
+      <w:r>
+        <w:rPr>
+          <w:rStyle w:val="CommentReference"/>
+        </w:rPr>
+        <w:t xml:space="preserve"> </w:t>
+      </w:r>
+      <w:r>
+        <w:t>ap</w:t>
+      </w:r>
+      <w:r>
+        <w:t>likaciji</w:t>
+      </w:r>
+      <w:r>
+        <w:t xml:space="preserve"> na Android telefonu. Pomeranjem mobilnog telefona pomera se rotacija kamere u igri</w:t>
       </w:r>
       <w:r>
         <w:t xml:space="preserve">. </w:t>
@@ -3303,9 +3420,9 @@
     </w:p>
     <w:p>
       <w:pPr>
-        <w:pStyle w:val="Heading2"/>
-      </w:pPr>
-      <w:bookmarkStart w:id="8" w:name="_Toc76577209"/>
+        <w:pStyle w:val="Heading1"/>
+      </w:pPr>
+      <w:bookmarkStart w:id="8" w:name="_Toc79579415"/>
       <w:r>
         <w:lastRenderedPageBreak/>
         <w:t>Struktura projekta</w:t>
@@ -3316,7 +3433,7 @@
       <w:pPr>
         <w:pStyle w:val="Heading2"/>
       </w:pPr>
-      <w:bookmarkStart w:id="9" w:name="_Toc76577210"/>
+      <w:bookmarkStart w:id="9" w:name="_Toc79579416"/>
       <w:r>
         <w:t>XRRig</w:t>
       </w:r>
@@ -3361,6 +3478,7 @@
       <w:r>
         <w:rPr>
           <w:noProof/>
+          <w:lang w:val="en-US"/>
         </w:rPr>
         <w:drawing>
           <wp:inline distT="0" distB="0" distL="0" distR="0" wp14:anchorId="3E3F0DFB" wp14:editId="2D0267EA">
@@ -3452,6 +3570,7 @@
       <w:r>
         <w:rPr>
           <w:noProof/>
+          <w:lang w:val="en-US"/>
         </w:rPr>
         <w:drawing>
           <wp:inline distT="0" distB="0" distL="0" distR="0" wp14:anchorId="7D9C6483" wp14:editId="73C903A7">
@@ -3752,7 +3871,7 @@
       <w:pPr>
         <w:pStyle w:val="Heading3"/>
       </w:pPr>
-      <w:bookmarkStart w:id="10" w:name="_Toc76577211"/>
+      <w:bookmarkStart w:id="10" w:name="_Toc79579417"/>
       <w:r>
         <w:lastRenderedPageBreak/>
         <w:t>Character</w:t>
@@ -3804,6 +3923,7 @@
       <w:r>
         <w:rPr>
           <w:noProof/>
+          <w:lang w:val="en-US"/>
         </w:rPr>
         <w:drawing>
           <wp:inline distT="0" distB="0" distL="0" distR="0" wp14:anchorId="6D3B6C64" wp14:editId="438438CF">
@@ -3876,7 +3996,7 @@
       <w:pPr>
         <w:pStyle w:val="Heading3"/>
       </w:pPr>
-      <w:bookmarkStart w:id="11" w:name="_Toc76577212"/>
+      <w:bookmarkStart w:id="11" w:name="_Toc79579418"/>
       <w:r>
         <w:t>Kretanje</w:t>
       </w:r>
@@ -5802,7 +5922,7 @@
       <w:pPr>
         <w:pStyle w:val="Heading2"/>
       </w:pPr>
-      <w:bookmarkStart w:id="12" w:name="_Toc76577213"/>
+      <w:bookmarkStart w:id="12" w:name="_Toc79579419"/>
       <w:r>
         <w:lastRenderedPageBreak/>
         <w:t>Vrata</w:t>
@@ -5846,6 +5966,7 @@
       <w:r>
         <w:rPr>
           <w:noProof/>
+          <w:lang w:val="en-US"/>
         </w:rPr>
         <w:drawing>
           <wp:inline distT="0" distB="0" distL="0" distR="0" wp14:anchorId="4945E25D" wp14:editId="1909DD68">
@@ -5922,6 +6043,7 @@
       <w:r>
         <w:rPr>
           <w:noProof/>
+          <w:lang w:val="en-US"/>
         </w:rPr>
         <w:drawing>
           <wp:inline distT="0" distB="0" distL="0" distR="0" wp14:anchorId="528F16EF" wp14:editId="566FBF5E">
@@ -5998,6 +6120,7 @@
       <w:r>
         <w:rPr>
           <w:noProof/>
+          <w:lang w:val="en-US"/>
         </w:rPr>
         <w:lastRenderedPageBreak/>
         <w:drawing>
@@ -6138,6 +6261,7 @@
       <w:r>
         <w:rPr>
           <w:noProof/>
+          <w:lang w:val="en-US"/>
         </w:rPr>
         <w:drawing>
           <wp:inline distT="0" distB="0" distL="0" distR="0" wp14:anchorId="76A5C978" wp14:editId="08462A5D">
@@ -7124,7 +7248,7 @@
       <w:pPr>
         <w:pStyle w:val="Heading2"/>
       </w:pPr>
-      <w:bookmarkStart w:id="13" w:name="_Toc76577214"/>
+      <w:bookmarkStart w:id="13" w:name="_Toc79579420"/>
       <w:r>
         <w:lastRenderedPageBreak/>
         <w:t>Dugme</w:t>
@@ -7635,6 +7759,7 @@
       <w:r>
         <w:rPr>
           <w:noProof/>
+          <w:lang w:val="en-US"/>
         </w:rPr>
         <w:drawing>
           <wp:inline distT="0" distB="0" distL="0" distR="0" wp14:anchorId="140321E3" wp14:editId="5E866411">
@@ -13440,7 +13565,7 @@
       <w:pPr>
         <w:pStyle w:val="Heading1"/>
       </w:pPr>
-      <w:bookmarkStart w:id="14" w:name="_Toc76577215"/>
+      <w:bookmarkStart w:id="14" w:name="_Toc79579421"/>
       <w:r>
         <w:lastRenderedPageBreak/>
         <w:t>Zaključak</w:t>
@@ -13461,14 +13586,20 @@
     <w:p>
       <w:r>
         <w:tab/>
-        <w:t>Pristup sa korišćenjem Vridge aplikacije i android mobilnog telefona kao VR naočare prestavlja odličan ulaz u VR svet, ali za izradu ozbiljnijeg projekta potrebno je imati ozbiljan VR sistem, kao što je HTC Vive ili Oculus Rift sa kontrolerima koji bi pružižili pravo VR iskustvo igraču.</w:t>
+        <w:t>Pristup sa korišćenjem Vridge aplikacije i android mobilnog telefona kao VR naočare prestavlja odličan ulaz u VR svet, ali za izradu ozbiljnijeg projekta potrebno je imati ozbiljan VR sistem, kao što je HTC Vive ili Oculus Rift sa kontrolerima koji bi pru</w:t>
+      </w:r>
+      <w:r>
+        <w:t xml:space="preserve">žili </w:t>
+      </w:r>
+      <w:r>
+        <w:t>pravo VR iskustvo igraču.</w:t>
       </w:r>
     </w:p>
     <w:p>
       <w:pPr>
         <w:pStyle w:val="Heading1"/>
       </w:pPr>
-      <w:bookmarkStart w:id="15" w:name="_Toc76577216"/>
+      <w:bookmarkStart w:id="15" w:name="_Toc79579422"/>
       <w:r>
         <w:t>Reference</w:t>
       </w:r>
@@ -13482,12 +13613,14 @@
           <w:docPartUnique/>
         </w:docPartObj>
       </w:sdtPr>
+      <w:sdtEndPr/>
       <w:sdtContent>
         <w:sdt>
           <w:sdtPr>
             <w:id w:val="-573587230"/>
             <w:bibliography/>
           </w:sdtPr>
+          <w:sdtEndPr/>
           <w:sdtContent>
             <w:p>
               <w:pPr>
@@ -13898,7 +14031,7 @@
           <w:rPr>
             <w:noProof/>
           </w:rPr>
-          <w:t>2</w:t>
+          <w:t>4</w:t>
         </w:r>
         <w:r>
           <w:rPr>
@@ -14488,7 +14621,7 @@
     <w:lsdException w:name="Table Web 2" w:semiHidden="1" w:unhideWhenUsed="1"/>
     <w:lsdException w:name="Table Web 3" w:semiHidden="1" w:unhideWhenUsed="1"/>
     <w:lsdException w:name="Balloon Text" w:semiHidden="1" w:unhideWhenUsed="1"/>
-    <w:lsdException w:name="Table Grid" w:uiPriority="59"/>
+    <w:lsdException w:name="Table Grid" w:semiHidden="1" w:uiPriority="59" w:unhideWhenUsed="1"/>
     <w:lsdException w:name="Table Theme" w:semiHidden="1" w:unhideWhenUsed="1"/>
     <w:lsdException w:name="Placeholder Text" w:semiHidden="1"/>
     <w:lsdException w:name="No Spacing" w:uiPriority="1" w:qFormat="1"/>
@@ -14796,7 +14929,6 @@
   <w:style w:type="character" w:default="1" w:styleId="DefaultParagraphFont">
     <w:name w:val="Default Paragraph Font"/>
     <w:uiPriority w:val="1"/>
-    <w:semiHidden/>
     <w:unhideWhenUsed/>
   </w:style>
   <w:style w:type="table" w:default="1" w:styleId="TableNormal">
@@ -15115,6 +15247,109 @@
     <w:rsid w:val="00DB3880"/>
     <w:rPr>
       <w:vertAlign w:val="superscript"/>
+    </w:rPr>
+  </w:style>
+  <w:style w:type="paragraph" w:styleId="BalloonText">
+    <w:name w:val="Balloon Text"/>
+    <w:basedOn w:val="Normal"/>
+    <w:link w:val="BalloonTextChar"/>
+    <w:uiPriority w:val="99"/>
+    <w:semiHidden/>
+    <w:unhideWhenUsed/>
+    <w:rsid w:val="005F2B89"/>
+    <w:pPr>
+      <w:spacing w:after="0" w:line="240" w:lineRule="auto"/>
+    </w:pPr>
+    <w:rPr>
+      <w:rFonts w:ascii="Tahoma" w:hAnsi="Tahoma" w:cs="Tahoma"/>
+      <w:sz w:val="16"/>
+      <w:szCs w:val="16"/>
+    </w:rPr>
+  </w:style>
+  <w:style w:type="character" w:customStyle="1" w:styleId="BalloonTextChar">
+    <w:name w:val="Balloon Text Char"/>
+    <w:basedOn w:val="DefaultParagraphFont"/>
+    <w:link w:val="BalloonText"/>
+    <w:uiPriority w:val="99"/>
+    <w:semiHidden/>
+    <w:rsid w:val="005F2B89"/>
+    <w:rPr>
+      <w:rFonts w:ascii="Tahoma" w:eastAsiaTheme="minorEastAsia" w:hAnsi="Tahoma" w:cs="Tahoma"/>
+      <w:sz w:val="16"/>
+      <w:szCs w:val="16"/>
+      <w:lang w:val="sr-Latn-RS"/>
+    </w:rPr>
+  </w:style>
+  <w:style w:type="character" w:styleId="CommentReference">
+    <w:name w:val="annotation reference"/>
+    <w:basedOn w:val="DefaultParagraphFont"/>
+    <w:uiPriority w:val="99"/>
+    <w:semiHidden/>
+    <w:unhideWhenUsed/>
+    <w:rsid w:val="005F2B89"/>
+    <w:rPr>
+      <w:sz w:val="16"/>
+      <w:szCs w:val="16"/>
+    </w:rPr>
+  </w:style>
+  <w:style w:type="paragraph" w:styleId="CommentText">
+    <w:name w:val="annotation text"/>
+    <w:basedOn w:val="Normal"/>
+    <w:link w:val="CommentTextChar"/>
+    <w:uiPriority w:val="99"/>
+    <w:semiHidden/>
+    <w:unhideWhenUsed/>
+    <w:rsid w:val="005F2B89"/>
+    <w:pPr>
+      <w:spacing w:line="240" w:lineRule="auto"/>
+    </w:pPr>
+    <w:rPr>
+      <w:sz w:val="20"/>
+      <w:szCs w:val="20"/>
+    </w:rPr>
+  </w:style>
+  <w:style w:type="character" w:customStyle="1" w:styleId="CommentTextChar">
+    <w:name w:val="Comment Text Char"/>
+    <w:basedOn w:val="DefaultParagraphFont"/>
+    <w:link w:val="CommentText"/>
+    <w:uiPriority w:val="99"/>
+    <w:semiHidden/>
+    <w:rsid w:val="005F2B89"/>
+    <w:rPr>
+      <w:rFonts w:ascii="Times New Roman" w:eastAsiaTheme="minorEastAsia" w:hAnsi="Times New Roman"/>
+      <w:sz w:val="20"/>
+      <w:szCs w:val="20"/>
+      <w:lang w:val="sr-Latn-RS"/>
+    </w:rPr>
+  </w:style>
+  <w:style w:type="paragraph" w:styleId="CommentSubject">
+    <w:name w:val="annotation subject"/>
+    <w:basedOn w:val="CommentText"/>
+    <w:next w:val="CommentText"/>
+    <w:link w:val="CommentSubjectChar"/>
+    <w:uiPriority w:val="99"/>
+    <w:semiHidden/>
+    <w:unhideWhenUsed/>
+    <w:rsid w:val="005F2B89"/>
+    <w:rPr>
+      <w:b/>
+      <w:bCs/>
+    </w:rPr>
+  </w:style>
+  <w:style w:type="character" w:customStyle="1" w:styleId="CommentSubjectChar">
+    <w:name w:val="Comment Subject Char"/>
+    <w:basedOn w:val="CommentTextChar"/>
+    <w:link w:val="CommentSubject"/>
+    <w:uiPriority w:val="99"/>
+    <w:semiHidden/>
+    <w:rsid w:val="005F2B89"/>
+    <w:rPr>
+      <w:rFonts w:ascii="Times New Roman" w:eastAsiaTheme="minorEastAsia" w:hAnsi="Times New Roman"/>
+      <w:b/>
+      <w:bCs/>
+      <w:sz w:val="20"/>
+      <w:szCs w:val="20"/>
+      <w:lang w:val="sr-Latn-RS"/>
     </w:rPr>
   </w:style>
 </w:styles>
@@ -15508,7 +15743,7 @@
 </file>
 
 <file path=customXml/itemProps1.xml><?xml version="1.0" encoding="utf-8"?>
-<ds:datastoreItem xmlns:ds="http://schemas.openxmlformats.org/officeDocument/2006/customXml" ds:itemID="{81B878AA-A656-49FF-9D77-2206A2B69DF7}">
+<ds:datastoreItem xmlns:ds="http://schemas.openxmlformats.org/officeDocument/2006/customXml" ds:itemID="{B403B95A-92AE-41E6-A23E-7249D6D66582}">
   <ds:schemaRefs>
     <ds:schemaRef ds:uri="http://schemas.openxmlformats.org/officeDocument/2006/bibliography"/>
   </ds:schemaRefs>

</xml_diff>

<commit_message>
Add guide for installation
</commit_message>
<xml_diff>
--- a/ARVR - Nikola Vitanovic 761.docx
+++ b/ARVR - Nikola Vitanovic 761.docx
@@ -196,7 +196,7 @@
           <w:r>
             <w:fldChar w:fldCharType="separate"/>
           </w:r>
-          <w:hyperlink w:anchor="_Toc79765774" w:history="1">
+          <w:hyperlink w:anchor="_Toc80027480" w:history="1">
             <w:r>
               <w:rPr>
                 <w:rStyle w:val="Hyperlink"/>
@@ -223,7 +223,7 @@
                 <w:noProof/>
                 <w:webHidden/>
               </w:rPr>
-              <w:instrText xml:space="preserve"> PAGEREF _Toc79765774 \h </w:instrText>
+              <w:instrText xml:space="preserve"> PAGEREF _Toc80027480 \h </w:instrText>
             </w:r>
             <w:r>
               <w:rPr>
@@ -256,7 +256,7 @@
         </w:p>
         <w:p>
           <w:pPr>
-            <w:pStyle w:val="TOC1"/>
+            <w:pStyle w:val="TOC2"/>
             <w:tabs>
               <w:tab w:val="right" w:leader="dot" w:pos="9350"/>
             </w:tabs>
@@ -267,13 +267,13 @@
               <w:lang w:val="en-US"/>
             </w:rPr>
           </w:pPr>
-          <w:hyperlink w:anchor="_Toc79765775" w:history="1">
+          <w:hyperlink w:anchor="_Toc80027481" w:history="1">
             <w:r>
               <w:rPr>
                 <w:rStyle w:val="Hyperlink"/>
                 <w:noProof/>
               </w:rPr>
-              <w:t>Unity razvojno okruženje</w:t>
+              <w:t>Instalacija potrebnih komponenti</w:t>
             </w:r>
             <w:r>
               <w:rPr>
@@ -294,7 +294,149 @@
                 <w:noProof/>
                 <w:webHidden/>
               </w:rPr>
-              <w:instrText xml:space="preserve"> PAGEREF _Toc79765775 \h </w:instrText>
+              <w:instrText xml:space="preserve"> PAGEREF _Toc80027481 \h </w:instrText>
+            </w:r>
+            <w:r>
+              <w:rPr>
+                <w:noProof/>
+                <w:webHidden/>
+              </w:rPr>
+            </w:r>
+            <w:r>
+              <w:rPr>
+                <w:noProof/>
+                <w:webHidden/>
+              </w:rPr>
+              <w:fldChar w:fldCharType="separate"/>
+            </w:r>
+            <w:r>
+              <w:rPr>
+                <w:noProof/>
+                <w:webHidden/>
+              </w:rPr>
+              <w:t>4</w:t>
+            </w:r>
+            <w:r>
+              <w:rPr>
+                <w:noProof/>
+                <w:webHidden/>
+              </w:rPr>
+              <w:fldChar w:fldCharType="end"/>
+            </w:r>
+          </w:hyperlink>
+        </w:p>
+        <w:p>
+          <w:pPr>
+            <w:pStyle w:val="TOC2"/>
+            <w:tabs>
+              <w:tab w:val="right" w:leader="dot" w:pos="9350"/>
+            </w:tabs>
+            <w:rPr>
+              <w:rFonts w:asciiTheme="minorHAnsi" w:hAnsiTheme="minorHAnsi"/>
+              <w:noProof/>
+              <w:sz w:val="22"/>
+              <w:lang w:val="en-US"/>
+            </w:rPr>
+          </w:pPr>
+          <w:hyperlink w:anchor="_Toc80027482" w:history="1">
+            <w:r>
+              <w:rPr>
+                <w:rStyle w:val="Hyperlink"/>
+                <w:noProof/>
+              </w:rPr>
+              <w:t>Podešavanje komponenti</w:t>
+            </w:r>
+            <w:r>
+              <w:rPr>
+                <w:noProof/>
+                <w:webHidden/>
+              </w:rPr>
+              <w:tab/>
+            </w:r>
+            <w:r>
+              <w:rPr>
+                <w:noProof/>
+                <w:webHidden/>
+              </w:rPr>
+              <w:fldChar w:fldCharType="begin"/>
+            </w:r>
+            <w:r>
+              <w:rPr>
+                <w:noProof/>
+                <w:webHidden/>
+              </w:rPr>
+              <w:instrText xml:space="preserve"> PAGEREF _Toc80027482 \h </w:instrText>
+            </w:r>
+            <w:r>
+              <w:rPr>
+                <w:noProof/>
+                <w:webHidden/>
+              </w:rPr>
+            </w:r>
+            <w:r>
+              <w:rPr>
+                <w:noProof/>
+                <w:webHidden/>
+              </w:rPr>
+              <w:fldChar w:fldCharType="separate"/>
+            </w:r>
+            <w:r>
+              <w:rPr>
+                <w:noProof/>
+                <w:webHidden/>
+              </w:rPr>
+              <w:t>4</w:t>
+            </w:r>
+            <w:r>
+              <w:rPr>
+                <w:noProof/>
+                <w:webHidden/>
+              </w:rPr>
+              <w:fldChar w:fldCharType="end"/>
+            </w:r>
+          </w:hyperlink>
+        </w:p>
+        <w:p>
+          <w:pPr>
+            <w:pStyle w:val="TOC2"/>
+            <w:tabs>
+              <w:tab w:val="right" w:leader="dot" w:pos="9350"/>
+            </w:tabs>
+            <w:rPr>
+              <w:rFonts w:asciiTheme="minorHAnsi" w:hAnsiTheme="minorHAnsi"/>
+              <w:noProof/>
+              <w:sz w:val="22"/>
+              <w:lang w:val="en-US"/>
+            </w:rPr>
+          </w:pPr>
+          <w:hyperlink w:anchor="_Toc80027483" w:history="1">
+            <w:r>
+              <w:rPr>
+                <w:rStyle w:val="Hyperlink"/>
+                <w:noProof/>
+              </w:rPr>
+              <w:t>Pokretanje projekta</w:t>
+            </w:r>
+            <w:r>
+              <w:rPr>
+                <w:noProof/>
+                <w:webHidden/>
+              </w:rPr>
+              <w:tab/>
+            </w:r>
+            <w:r>
+              <w:rPr>
+                <w:noProof/>
+                <w:webHidden/>
+              </w:rPr>
+              <w:fldChar w:fldCharType="begin"/>
+            </w:r>
+            <w:r>
+              <w:rPr>
+                <w:noProof/>
+                <w:webHidden/>
+              </w:rPr>
+              <w:instrText xml:space="preserve"> PAGEREF _Toc80027483 \h </w:instrText>
             </w:r>
             <w:r>
               <w:rPr>
@@ -338,7 +480,78 @@
               <w:lang w:val="en-US"/>
             </w:rPr>
           </w:pPr>
-          <w:hyperlink w:anchor="_Toc79765776" w:history="1">
+          <w:hyperlink w:anchor="_Toc80027484" w:history="1">
+            <w:r>
+              <w:rPr>
+                <w:rStyle w:val="Hyperlink"/>
+                <w:noProof/>
+              </w:rPr>
+              <w:t>Unity razvojno okruženje</w:t>
+            </w:r>
+            <w:r>
+              <w:rPr>
+                <w:noProof/>
+                <w:webHidden/>
+              </w:rPr>
+              <w:tab/>
+            </w:r>
+            <w:r>
+              <w:rPr>
+                <w:noProof/>
+                <w:webHidden/>
+              </w:rPr>
+              <w:fldChar w:fldCharType="begin"/>
+            </w:r>
+            <w:r>
+              <w:rPr>
+                <w:noProof/>
+                <w:webHidden/>
+              </w:rPr>
+              <w:instrText xml:space="preserve"> PAGEREF _Toc80027484 \h </w:instrText>
+            </w:r>
+            <w:r>
+              <w:rPr>
+                <w:noProof/>
+                <w:webHidden/>
+              </w:rPr>
+            </w:r>
+            <w:r>
+              <w:rPr>
+                <w:noProof/>
+                <w:webHidden/>
+              </w:rPr>
+              <w:fldChar w:fldCharType="separate"/>
+            </w:r>
+            <w:r>
+              <w:rPr>
+                <w:noProof/>
+                <w:webHidden/>
+              </w:rPr>
+              <w:t>4</w:t>
+            </w:r>
+            <w:r>
+              <w:rPr>
+                <w:noProof/>
+                <w:webHidden/>
+              </w:rPr>
+              <w:fldChar w:fldCharType="end"/>
+            </w:r>
+          </w:hyperlink>
+        </w:p>
+        <w:p>
+          <w:pPr>
+            <w:pStyle w:val="TOC1"/>
+            <w:tabs>
+              <w:tab w:val="right" w:leader="dot" w:pos="9350"/>
+            </w:tabs>
+            <w:rPr>
+              <w:rFonts w:asciiTheme="minorHAnsi" w:hAnsiTheme="minorHAnsi"/>
+              <w:noProof/>
+              <w:sz w:val="22"/>
+              <w:lang w:val="en-US"/>
+            </w:rPr>
+          </w:pPr>
+          <w:hyperlink w:anchor="_Toc80027485" w:history="1">
             <w:r>
               <w:rPr>
                 <w:rStyle w:val="Hyperlink"/>
@@ -365,7 +578,7 @@
                 <w:noProof/>
                 <w:webHidden/>
               </w:rPr>
-              <w:instrText xml:space="preserve"> PAGEREF _Toc79765776 \h </w:instrText>
+              <w:instrText xml:space="preserve"> PAGEREF _Toc80027485 \h </w:instrText>
             </w:r>
             <w:r>
               <w:rPr>
@@ -409,7 +622,7 @@
               <w:lang w:val="en-US"/>
             </w:rPr>
           </w:pPr>
-          <w:hyperlink w:anchor="_Toc79765777" w:history="1">
+          <w:hyperlink w:anchor="_Toc80027486" w:history="1">
             <w:r>
               <w:rPr>
                 <w:rStyle w:val="Hyperlink"/>
@@ -436,7 +649,7 @@
                 <w:noProof/>
                 <w:webHidden/>
               </w:rPr>
-              <w:instrText xml:space="preserve"> PAGEREF _Toc79765777 \h </w:instrText>
+              <w:instrText xml:space="preserve"> PAGEREF _Toc80027486 \h </w:instrText>
             </w:r>
             <w:r>
               <w:rPr>
@@ -456,7 +669,7 @@
                 <w:noProof/>
                 <w:webHidden/>
               </w:rPr>
-              <w:t>5</w:t>
+              <w:t>6</w:t>
             </w:r>
             <w:r>
               <w:rPr>
@@ -480,7 +693,7 @@
               <w:lang w:val="en-US"/>
             </w:rPr>
           </w:pPr>
-          <w:hyperlink w:anchor="_Toc79765778" w:history="1">
+          <w:hyperlink w:anchor="_Toc80027487" w:history="1">
             <w:r>
               <w:rPr>
                 <w:rStyle w:val="Hyperlink"/>
@@ -507,220 +720,7 @@
                 <w:noProof/>
                 <w:webHidden/>
               </w:rPr>
-              <w:instrText xml:space="preserve"> PAGEREF _Toc79765778 \h </w:instrText>
-            </w:r>
-            <w:r>
-              <w:rPr>
-                <w:noProof/>
-                <w:webHidden/>
-              </w:rPr>
-            </w:r>
-            <w:r>
-              <w:rPr>
-                <w:noProof/>
-                <w:webHidden/>
-              </w:rPr>
-              <w:fldChar w:fldCharType="separate"/>
-            </w:r>
-            <w:r>
-              <w:rPr>
-                <w:noProof/>
-                <w:webHidden/>
-              </w:rPr>
-              <w:t>9</w:t>
-            </w:r>
-            <w:r>
-              <w:rPr>
-                <w:noProof/>
-                <w:webHidden/>
-              </w:rPr>
-              <w:fldChar w:fldCharType="end"/>
-            </w:r>
-          </w:hyperlink>
-        </w:p>
-        <w:p>
-          <w:pPr>
-            <w:pStyle w:val="TOC1"/>
-            <w:tabs>
-              <w:tab w:val="right" w:leader="dot" w:pos="9350"/>
-            </w:tabs>
-            <w:rPr>
-              <w:rFonts w:asciiTheme="minorHAnsi" w:hAnsiTheme="minorHAnsi"/>
-              <w:noProof/>
-              <w:sz w:val="22"/>
-              <w:lang w:val="en-US"/>
-            </w:rPr>
-          </w:pPr>
-          <w:hyperlink w:anchor="_Toc79765779" w:history="1">
-            <w:r>
-              <w:rPr>
-                <w:rStyle w:val="Hyperlink"/>
-                <w:noProof/>
-              </w:rPr>
-              <w:t>Unity SteamVR dodatak</w:t>
-            </w:r>
-            <w:r>
-              <w:rPr>
-                <w:noProof/>
-                <w:webHidden/>
-              </w:rPr>
-              <w:tab/>
-            </w:r>
-            <w:r>
-              <w:rPr>
-                <w:noProof/>
-                <w:webHidden/>
-              </w:rPr>
-              <w:fldChar w:fldCharType="begin"/>
-            </w:r>
-            <w:r>
-              <w:rPr>
-                <w:noProof/>
-                <w:webHidden/>
-              </w:rPr>
-              <w:instrText xml:space="preserve"> PAGEREF _Toc79765779 \h </w:instrText>
-            </w:r>
-            <w:r>
-              <w:rPr>
-                <w:noProof/>
-                <w:webHidden/>
-              </w:rPr>
-            </w:r>
-            <w:r>
-              <w:rPr>
-                <w:noProof/>
-                <w:webHidden/>
-              </w:rPr>
-              <w:fldChar w:fldCharType="separate"/>
-            </w:r>
-            <w:r>
-              <w:rPr>
-                <w:noProof/>
-                <w:webHidden/>
-              </w:rPr>
-              <w:t>9</w:t>
-            </w:r>
-            <w:r>
-              <w:rPr>
-                <w:noProof/>
-                <w:webHidden/>
-              </w:rPr>
-              <w:fldChar w:fldCharType="end"/>
-            </w:r>
-          </w:hyperlink>
-        </w:p>
-        <w:p>
-          <w:pPr>
-            <w:pStyle w:val="TOC1"/>
-            <w:tabs>
-              <w:tab w:val="right" w:leader="dot" w:pos="9350"/>
-            </w:tabs>
-            <w:rPr>
-              <w:rFonts w:asciiTheme="minorHAnsi" w:hAnsiTheme="minorHAnsi"/>
-              <w:noProof/>
-              <w:sz w:val="22"/>
-              <w:lang w:val="en-US"/>
-            </w:rPr>
-          </w:pPr>
-          <w:hyperlink w:anchor="_Toc79765780" w:history="1">
-            <w:r>
-              <w:rPr>
-                <w:rStyle w:val="Hyperlink"/>
-                <w:noProof/>
-              </w:rPr>
-              <w:t>Projekat</w:t>
-            </w:r>
-            <w:r>
-              <w:rPr>
-                <w:noProof/>
-                <w:webHidden/>
-              </w:rPr>
-              <w:tab/>
-            </w:r>
-            <w:r>
-              <w:rPr>
-                <w:noProof/>
-                <w:webHidden/>
-              </w:rPr>
-              <w:fldChar w:fldCharType="begin"/>
-            </w:r>
-            <w:r>
-              <w:rPr>
-                <w:noProof/>
-                <w:webHidden/>
-              </w:rPr>
-              <w:instrText xml:space="preserve"> PAGEREF _Toc79765780 \h </w:instrText>
-            </w:r>
-            <w:r>
-              <w:rPr>
-                <w:noProof/>
-                <w:webHidden/>
-              </w:rPr>
-            </w:r>
-            <w:r>
-              <w:rPr>
-                <w:noProof/>
-                <w:webHidden/>
-              </w:rPr>
-              <w:fldChar w:fldCharType="separate"/>
-            </w:r>
-            <w:r>
-              <w:rPr>
-                <w:noProof/>
-                <w:webHidden/>
-              </w:rPr>
-              <w:t>10</w:t>
-            </w:r>
-            <w:r>
-              <w:rPr>
-                <w:noProof/>
-                <w:webHidden/>
-              </w:rPr>
-              <w:fldChar w:fldCharType="end"/>
-            </w:r>
-          </w:hyperlink>
-        </w:p>
-        <w:p>
-          <w:pPr>
-            <w:pStyle w:val="TOC2"/>
-            <w:tabs>
-              <w:tab w:val="right" w:leader="dot" w:pos="9350"/>
-            </w:tabs>
-            <w:rPr>
-              <w:rFonts w:asciiTheme="minorHAnsi" w:hAnsiTheme="minorHAnsi"/>
-              <w:noProof/>
-              <w:sz w:val="22"/>
-              <w:lang w:val="en-US"/>
-            </w:rPr>
-          </w:pPr>
-          <w:hyperlink w:anchor="_Toc79765781" w:history="1">
-            <w:r>
-              <w:rPr>
-                <w:rStyle w:val="Hyperlink"/>
-                <w:noProof/>
-              </w:rPr>
-              <w:t>Podešavanje</w:t>
-            </w:r>
-            <w:r>
-              <w:rPr>
-                <w:noProof/>
-                <w:webHidden/>
-              </w:rPr>
-              <w:tab/>
-            </w:r>
-            <w:r>
-              <w:rPr>
-                <w:noProof/>
-                <w:webHidden/>
-              </w:rPr>
-              <w:fldChar w:fldCharType="begin"/>
-            </w:r>
-            <w:r>
-              <w:rPr>
-                <w:noProof/>
-                <w:webHidden/>
-              </w:rPr>
-              <w:instrText xml:space="preserve"> PAGEREF _Toc79765781 \h </w:instrText>
+              <w:instrText xml:space="preserve"> PAGEREF _Toc80027487 \h </w:instrText>
             </w:r>
             <w:r>
               <w:rPr>
@@ -764,7 +764,220 @@
               <w:lang w:val="en-US"/>
             </w:rPr>
           </w:pPr>
-          <w:hyperlink w:anchor="_Toc79765782" w:history="1">
+          <w:hyperlink w:anchor="_Toc80027488" w:history="1">
+            <w:r>
+              <w:rPr>
+                <w:rStyle w:val="Hyperlink"/>
+                <w:noProof/>
+              </w:rPr>
+              <w:t>Unity SteamVR dodatak</w:t>
+            </w:r>
+            <w:r>
+              <w:rPr>
+                <w:noProof/>
+                <w:webHidden/>
+              </w:rPr>
+              <w:tab/>
+            </w:r>
+            <w:r>
+              <w:rPr>
+                <w:noProof/>
+                <w:webHidden/>
+              </w:rPr>
+              <w:fldChar w:fldCharType="begin"/>
+            </w:r>
+            <w:r>
+              <w:rPr>
+                <w:noProof/>
+                <w:webHidden/>
+              </w:rPr>
+              <w:instrText xml:space="preserve"> PAGEREF _Toc80027488 \h </w:instrText>
+            </w:r>
+            <w:r>
+              <w:rPr>
+                <w:noProof/>
+                <w:webHidden/>
+              </w:rPr>
+            </w:r>
+            <w:r>
+              <w:rPr>
+                <w:noProof/>
+                <w:webHidden/>
+              </w:rPr>
+              <w:fldChar w:fldCharType="separate"/>
+            </w:r>
+            <w:r>
+              <w:rPr>
+                <w:noProof/>
+                <w:webHidden/>
+              </w:rPr>
+              <w:t>10</w:t>
+            </w:r>
+            <w:r>
+              <w:rPr>
+                <w:noProof/>
+                <w:webHidden/>
+              </w:rPr>
+              <w:fldChar w:fldCharType="end"/>
+            </w:r>
+          </w:hyperlink>
+        </w:p>
+        <w:p>
+          <w:pPr>
+            <w:pStyle w:val="TOC1"/>
+            <w:tabs>
+              <w:tab w:val="right" w:leader="dot" w:pos="9350"/>
+            </w:tabs>
+            <w:rPr>
+              <w:rFonts w:asciiTheme="minorHAnsi" w:hAnsiTheme="minorHAnsi"/>
+              <w:noProof/>
+              <w:sz w:val="22"/>
+              <w:lang w:val="en-US"/>
+            </w:rPr>
+          </w:pPr>
+          <w:hyperlink w:anchor="_Toc80027489" w:history="1">
+            <w:r>
+              <w:rPr>
+                <w:rStyle w:val="Hyperlink"/>
+                <w:noProof/>
+              </w:rPr>
+              <w:t>Projekat</w:t>
+            </w:r>
+            <w:r>
+              <w:rPr>
+                <w:noProof/>
+                <w:webHidden/>
+              </w:rPr>
+              <w:tab/>
+            </w:r>
+            <w:r>
+              <w:rPr>
+                <w:noProof/>
+                <w:webHidden/>
+              </w:rPr>
+              <w:fldChar w:fldCharType="begin"/>
+            </w:r>
+            <w:r>
+              <w:rPr>
+                <w:noProof/>
+                <w:webHidden/>
+              </w:rPr>
+              <w:instrText xml:space="preserve"> PAGEREF _Toc80027489 \h </w:instrText>
+            </w:r>
+            <w:r>
+              <w:rPr>
+                <w:noProof/>
+                <w:webHidden/>
+              </w:rPr>
+            </w:r>
+            <w:r>
+              <w:rPr>
+                <w:noProof/>
+                <w:webHidden/>
+              </w:rPr>
+              <w:fldChar w:fldCharType="separate"/>
+            </w:r>
+            <w:r>
+              <w:rPr>
+                <w:noProof/>
+                <w:webHidden/>
+              </w:rPr>
+              <w:t>11</w:t>
+            </w:r>
+            <w:r>
+              <w:rPr>
+                <w:noProof/>
+                <w:webHidden/>
+              </w:rPr>
+              <w:fldChar w:fldCharType="end"/>
+            </w:r>
+          </w:hyperlink>
+        </w:p>
+        <w:p>
+          <w:pPr>
+            <w:pStyle w:val="TOC2"/>
+            <w:tabs>
+              <w:tab w:val="right" w:leader="dot" w:pos="9350"/>
+            </w:tabs>
+            <w:rPr>
+              <w:rFonts w:asciiTheme="minorHAnsi" w:hAnsiTheme="minorHAnsi"/>
+              <w:noProof/>
+              <w:sz w:val="22"/>
+              <w:lang w:val="en-US"/>
+            </w:rPr>
+          </w:pPr>
+          <w:hyperlink w:anchor="_Toc80027490" w:history="1">
+            <w:r>
+              <w:rPr>
+                <w:rStyle w:val="Hyperlink"/>
+                <w:noProof/>
+              </w:rPr>
+              <w:t>Podešavanje</w:t>
+            </w:r>
+            <w:r>
+              <w:rPr>
+                <w:noProof/>
+                <w:webHidden/>
+              </w:rPr>
+              <w:tab/>
+            </w:r>
+            <w:r>
+              <w:rPr>
+                <w:noProof/>
+                <w:webHidden/>
+              </w:rPr>
+              <w:fldChar w:fldCharType="begin"/>
+            </w:r>
+            <w:r>
+              <w:rPr>
+                <w:noProof/>
+                <w:webHidden/>
+              </w:rPr>
+              <w:instrText xml:space="preserve"> PAGEREF _Toc80027490 \h </w:instrText>
+            </w:r>
+            <w:r>
+              <w:rPr>
+                <w:noProof/>
+                <w:webHidden/>
+              </w:rPr>
+            </w:r>
+            <w:r>
+              <w:rPr>
+                <w:noProof/>
+                <w:webHidden/>
+              </w:rPr>
+              <w:fldChar w:fldCharType="separate"/>
+            </w:r>
+            <w:r>
+              <w:rPr>
+                <w:noProof/>
+                <w:webHidden/>
+              </w:rPr>
+              <w:t>11</w:t>
+            </w:r>
+            <w:r>
+              <w:rPr>
+                <w:noProof/>
+                <w:webHidden/>
+              </w:rPr>
+              <w:fldChar w:fldCharType="end"/>
+            </w:r>
+          </w:hyperlink>
+        </w:p>
+        <w:p>
+          <w:pPr>
+            <w:pStyle w:val="TOC1"/>
+            <w:tabs>
+              <w:tab w:val="right" w:leader="dot" w:pos="9350"/>
+            </w:tabs>
+            <w:rPr>
+              <w:rFonts w:asciiTheme="minorHAnsi" w:hAnsiTheme="minorHAnsi"/>
+              <w:noProof/>
+              <w:sz w:val="22"/>
+              <w:lang w:val="en-US"/>
+            </w:rPr>
+          </w:pPr>
+          <w:hyperlink w:anchor="_Toc80027491" w:history="1">
             <w:r>
               <w:rPr>
                 <w:rStyle w:val="Hyperlink"/>
@@ -791,7 +1004,7 @@
                 <w:noProof/>
                 <w:webHidden/>
               </w:rPr>
-              <w:instrText xml:space="preserve"> PAGEREF _Toc79765782 \h </w:instrText>
+              <w:instrText xml:space="preserve"> PAGEREF _Toc80027491 \h </w:instrText>
             </w:r>
             <w:r>
               <w:rPr>
@@ -811,7 +1024,7 @@
                 <w:noProof/>
                 <w:webHidden/>
               </w:rPr>
-              <w:t>14</w:t>
+              <w:t>15</w:t>
             </w:r>
             <w:r>
               <w:rPr>
@@ -835,7 +1048,7 @@
               <w:lang w:val="en-US"/>
             </w:rPr>
           </w:pPr>
-          <w:hyperlink w:anchor="_Toc79765783" w:history="1">
+          <w:hyperlink w:anchor="_Toc80027492" w:history="1">
             <w:r>
               <w:rPr>
                 <w:rStyle w:val="Hyperlink"/>
@@ -862,78 +1075,7 @@
                 <w:noProof/>
                 <w:webHidden/>
               </w:rPr>
-              <w:instrText xml:space="preserve"> PAGEREF _Toc79765783 \h </w:instrText>
-            </w:r>
-            <w:r>
-              <w:rPr>
-                <w:noProof/>
-                <w:webHidden/>
-              </w:rPr>
-            </w:r>
-            <w:r>
-              <w:rPr>
-                <w:noProof/>
-                <w:webHidden/>
-              </w:rPr>
-              <w:fldChar w:fldCharType="separate"/>
-            </w:r>
-            <w:r>
-              <w:rPr>
-                <w:noProof/>
-                <w:webHidden/>
-              </w:rPr>
-              <w:t>14</w:t>
-            </w:r>
-            <w:r>
-              <w:rPr>
-                <w:noProof/>
-                <w:webHidden/>
-              </w:rPr>
-              <w:fldChar w:fldCharType="end"/>
-            </w:r>
-          </w:hyperlink>
-        </w:p>
-        <w:p>
-          <w:pPr>
-            <w:pStyle w:val="TOC3"/>
-            <w:tabs>
-              <w:tab w:val="right" w:leader="dot" w:pos="9350"/>
-            </w:tabs>
-            <w:rPr>
-              <w:rFonts w:asciiTheme="minorHAnsi" w:hAnsiTheme="minorHAnsi"/>
-              <w:noProof/>
-              <w:sz w:val="22"/>
-              <w:lang w:val="en-US"/>
-            </w:rPr>
-          </w:pPr>
-          <w:hyperlink w:anchor="_Toc79765784" w:history="1">
-            <w:r>
-              <w:rPr>
-                <w:rStyle w:val="Hyperlink"/>
-                <w:noProof/>
-              </w:rPr>
-              <w:t>Character controller</w:t>
-            </w:r>
-            <w:r>
-              <w:rPr>
-                <w:noProof/>
-                <w:webHidden/>
-              </w:rPr>
-              <w:tab/>
-            </w:r>
-            <w:r>
-              <w:rPr>
-                <w:noProof/>
-                <w:webHidden/>
-              </w:rPr>
-              <w:fldChar w:fldCharType="begin"/>
-            </w:r>
-            <w:r>
-              <w:rPr>
-                <w:noProof/>
-                <w:webHidden/>
-              </w:rPr>
-              <w:instrText xml:space="preserve"> PAGEREF _Toc79765784 \h </w:instrText>
+              <w:instrText xml:space="preserve"> PAGEREF _Toc80027492 \h </w:instrText>
             </w:r>
             <w:r>
               <w:rPr>
@@ -977,7 +1119,78 @@
               <w:lang w:val="en-US"/>
             </w:rPr>
           </w:pPr>
-          <w:hyperlink w:anchor="_Toc79765785" w:history="1">
+          <w:hyperlink w:anchor="_Toc80027493" w:history="1">
+            <w:r>
+              <w:rPr>
+                <w:rStyle w:val="Hyperlink"/>
+                <w:noProof/>
+              </w:rPr>
+              <w:t>Character controller</w:t>
+            </w:r>
+            <w:r>
+              <w:rPr>
+                <w:noProof/>
+                <w:webHidden/>
+              </w:rPr>
+              <w:tab/>
+            </w:r>
+            <w:r>
+              <w:rPr>
+                <w:noProof/>
+                <w:webHidden/>
+              </w:rPr>
+              <w:fldChar w:fldCharType="begin"/>
+            </w:r>
+            <w:r>
+              <w:rPr>
+                <w:noProof/>
+                <w:webHidden/>
+              </w:rPr>
+              <w:instrText xml:space="preserve"> PAGEREF _Toc80027493 \h </w:instrText>
+            </w:r>
+            <w:r>
+              <w:rPr>
+                <w:noProof/>
+                <w:webHidden/>
+              </w:rPr>
+            </w:r>
+            <w:r>
+              <w:rPr>
+                <w:noProof/>
+                <w:webHidden/>
+              </w:rPr>
+              <w:fldChar w:fldCharType="separate"/>
+            </w:r>
+            <w:r>
+              <w:rPr>
+                <w:noProof/>
+                <w:webHidden/>
+              </w:rPr>
+              <w:t>16</w:t>
+            </w:r>
+            <w:r>
+              <w:rPr>
+                <w:noProof/>
+                <w:webHidden/>
+              </w:rPr>
+              <w:fldChar w:fldCharType="end"/>
+            </w:r>
+          </w:hyperlink>
+        </w:p>
+        <w:p>
+          <w:pPr>
+            <w:pStyle w:val="TOC3"/>
+            <w:tabs>
+              <w:tab w:val="right" w:leader="dot" w:pos="9350"/>
+            </w:tabs>
+            <w:rPr>
+              <w:rFonts w:asciiTheme="minorHAnsi" w:hAnsiTheme="minorHAnsi"/>
+              <w:noProof/>
+              <w:sz w:val="22"/>
+              <w:lang w:val="en-US"/>
+            </w:rPr>
+          </w:pPr>
+          <w:hyperlink w:anchor="_Toc80027494" w:history="1">
             <w:r>
               <w:rPr>
                 <w:rStyle w:val="Hyperlink"/>
@@ -1004,7 +1217,7 @@
                 <w:noProof/>
                 <w:webHidden/>
               </w:rPr>
-              <w:instrText xml:space="preserve"> PAGEREF _Toc79765785 \h </w:instrText>
+              <w:instrText xml:space="preserve"> PAGEREF _Toc80027494 \h </w:instrText>
             </w:r>
             <w:r>
               <w:rPr>
@@ -1024,7 +1237,7 @@
                 <w:noProof/>
                 <w:webHidden/>
               </w:rPr>
-              <w:t>15</w:t>
+              <w:t>16</w:t>
             </w:r>
             <w:r>
               <w:rPr>
@@ -1048,7 +1261,7 @@
               <w:lang w:val="en-US"/>
             </w:rPr>
           </w:pPr>
-          <w:hyperlink w:anchor="_Toc79765786" w:history="1">
+          <w:hyperlink w:anchor="_Toc80027495" w:history="1">
             <w:r>
               <w:rPr>
                 <w:rStyle w:val="Hyperlink"/>
@@ -1075,7 +1288,7 @@
                 <w:noProof/>
                 <w:webHidden/>
               </w:rPr>
-              <w:instrText xml:space="preserve"> PAGEREF _Toc79765786 \h </w:instrText>
+              <w:instrText xml:space="preserve"> PAGEREF _Toc80027495 \h </w:instrText>
             </w:r>
             <w:r>
               <w:rPr>
@@ -1095,7 +1308,7 @@
                 <w:noProof/>
                 <w:webHidden/>
               </w:rPr>
-              <w:t>17</w:t>
+              <w:t>18</w:t>
             </w:r>
             <w:r>
               <w:rPr>
@@ -1119,7 +1332,7 @@
               <w:lang w:val="en-US"/>
             </w:rPr>
           </w:pPr>
-          <w:hyperlink w:anchor="_Toc79765787" w:history="1">
+          <w:hyperlink w:anchor="_Toc80027496" w:history="1">
             <w:r>
               <w:rPr>
                 <w:rStyle w:val="Hyperlink"/>
@@ -1146,7 +1359,7 @@
                 <w:noProof/>
                 <w:webHidden/>
               </w:rPr>
-              <w:instrText xml:space="preserve"> PAGEREF _Toc79765787 \h </w:instrText>
+              <w:instrText xml:space="preserve"> PAGEREF _Toc80027496 \h </w:instrText>
             </w:r>
             <w:r>
               <w:rPr>
@@ -1166,7 +1379,7 @@
                 <w:noProof/>
                 <w:webHidden/>
               </w:rPr>
-              <w:t>20</w:t>
+              <w:t>21</w:t>
             </w:r>
             <w:r>
               <w:rPr>
@@ -1190,7 +1403,7 @@
               <w:lang w:val="en-US"/>
             </w:rPr>
           </w:pPr>
-          <w:hyperlink w:anchor="_Toc79765788" w:history="1">
+          <w:hyperlink w:anchor="_Toc80027497" w:history="1">
             <w:r>
               <w:rPr>
                 <w:rStyle w:val="Hyperlink"/>
@@ -1217,7 +1430,7 @@
                 <w:noProof/>
                 <w:webHidden/>
               </w:rPr>
-              <w:instrText xml:space="preserve"> PAGEREF _Toc79765788 \h </w:instrText>
+              <w:instrText xml:space="preserve"> PAGEREF _Toc80027497 \h </w:instrText>
             </w:r>
             <w:r>
               <w:rPr>
@@ -1237,7 +1450,7 @@
                 <w:noProof/>
                 <w:webHidden/>
               </w:rPr>
-              <w:t>23</w:t>
+              <w:t>24</w:t>
             </w:r>
             <w:r>
               <w:rPr>
@@ -1261,7 +1474,7 @@
               <w:lang w:val="en-US"/>
             </w:rPr>
           </w:pPr>
-          <w:hyperlink w:anchor="_Toc79765789" w:history="1">
+          <w:hyperlink w:anchor="_Toc80027498" w:history="1">
             <w:r>
               <w:rPr>
                 <w:rStyle w:val="Hyperlink"/>
@@ -1288,7 +1501,7 @@
                 <w:noProof/>
                 <w:webHidden/>
               </w:rPr>
-              <w:instrText xml:space="preserve"> PAGEREF _Toc79765789 \h </w:instrText>
+              <w:instrText xml:space="preserve"> PAGEREF _Toc80027498 \h </w:instrText>
             </w:r>
             <w:r>
               <w:rPr>
@@ -1308,7 +1521,7 @@
                 <w:noProof/>
                 <w:webHidden/>
               </w:rPr>
-              <w:t>23</w:t>
+              <w:t>24</w:t>
             </w:r>
             <w:r>
               <w:rPr>
@@ -1342,7 +1555,7 @@
       <w:pPr>
         <w:pStyle w:val="Heading1"/>
       </w:pPr>
-      <w:bookmarkStart w:id="1" w:name="_Toc79765774"/>
+      <w:bookmarkStart w:id="1" w:name="_Toc80027480"/>
       <w:r>
         <w:lastRenderedPageBreak/>
         <w:t>Uvod</w:t>
@@ -1670,15 +1883,299 @@
     </w:p>
     <w:p>
       <w:pPr>
+        <w:pStyle w:val="Heading2"/>
+      </w:pPr>
+      <w:bookmarkStart w:id="2" w:name="_Toc80027481"/>
+      <w:r>
+        <w:lastRenderedPageBreak/>
+        <w:t>Instalacija potrebnih komponenti</w:t>
+      </w:r>
+      <w:bookmarkEnd w:id="2"/>
+    </w:p>
+    <w:p>
+      <w:r>
+        <w:tab/>
+        <w:t>Potrebno je preuzeti sledeće komponente:</w:t>
+      </w:r>
+    </w:p>
+    <w:p>
+      <w:pPr>
+        <w:pStyle w:val="ListParagraph"/>
+        <w:numPr>
+          <w:ilvl w:val="0"/>
+          <w:numId w:val="4"/>
+        </w:numPr>
+      </w:pPr>
+      <w:r>
+        <w:t xml:space="preserve">Vridge 2 Riftcat mobilnu aplikaciju sa </w:t>
+      </w:r>
+      <w:r>
+        <w:fldChar w:fldCharType="begin"/>
+      </w:r>
+      <w:r>
+        <w:instrText xml:space="preserve"> HYPERLINK "https://play.google.com/store/apps/details?id=com.riftcat.vridge2&amp;hl=en&amp;gl=US" </w:instrText>
+      </w:r>
+      <w:r>
+        <w:fldChar w:fldCharType="separate"/>
+      </w:r>
+      <w:r>
+        <w:rPr>
+          <w:rStyle w:val="Hyperlink"/>
+        </w:rPr>
+        <w:t>Google Play prodavnice</w:t>
+      </w:r>
+      <w:r>
+        <w:fldChar w:fldCharType="end"/>
+      </w:r>
+      <w:r>
+        <w:t>.</w:t>
+      </w:r>
+    </w:p>
+    <w:p>
+      <w:pPr>
+        <w:pStyle w:val="ListParagraph"/>
+        <w:numPr>
+          <w:ilvl w:val="0"/>
+          <w:numId w:val="4"/>
+        </w:numPr>
+      </w:pPr>
+      <w:r>
+        <w:t xml:space="preserve">Vridge Riftcat softver za računar sa </w:t>
+      </w:r>
+      <w:r>
+        <w:fldChar w:fldCharType="begin"/>
+      </w:r>
+      <w:r>
+        <w:instrText xml:space="preserve"> HYPERLINK "https://cdn.riftcat.com/updates/CurrentVersion/RiftCatInstaller.exe" </w:instrText>
+      </w:r>
+      <w:r>
+        <w:fldChar w:fldCharType="separate"/>
+      </w:r>
+      <w:r>
+        <w:rPr>
+          <w:rStyle w:val="Hyperlink"/>
+        </w:rPr>
+        <w:t>oficijalnog sajta</w:t>
+      </w:r>
+      <w:r>
+        <w:fldChar w:fldCharType="end"/>
+      </w:r>
+      <w:r>
+        <w:t>.</w:t>
+      </w:r>
+    </w:p>
+    <w:p>
+      <w:pPr>
+        <w:pStyle w:val="ListParagraph"/>
+        <w:numPr>
+          <w:ilvl w:val="0"/>
+          <w:numId w:val="4"/>
+        </w:numPr>
+      </w:pPr>
+      <w:r>
+        <w:t xml:space="preserve">SteamVR dodatak za računar sa </w:t>
+      </w:r>
+      <w:r>
+        <w:fldChar w:fldCharType="begin"/>
+      </w:r>
+      <w:r>
+        <w:instrText xml:space="preserve"> HYPERLINK "https://store.steampowered.com/app/250820/SteamVR/" </w:instrText>
+      </w:r>
+      <w:r>
+        <w:fldChar w:fldCharType="separate"/>
+      </w:r>
+      <w:r>
+        <w:rPr>
+          <w:rStyle w:val="Hyperlink"/>
+        </w:rPr>
+        <w:t>Steam prodavnice</w:t>
+      </w:r>
+      <w:r>
+        <w:rPr>
+          <w:rStyle w:val="Hyperlink"/>
+        </w:rPr>
+        <w:fldChar w:fldCharType="end"/>
+      </w:r>
+      <w:r>
+        <w:t>.</w:t>
+      </w:r>
+    </w:p>
+    <w:p>
+      <w:pPr>
+        <w:pStyle w:val="ListParagraph"/>
+        <w:numPr>
+          <w:ilvl w:val="0"/>
+          <w:numId w:val="4"/>
+        </w:numPr>
+      </w:pPr>
+      <w:r>
+        <w:t xml:space="preserve">Igra iz ovog raga u </w:t>
+      </w:r>
+      <w:r>
+        <w:fldChar w:fldCharType="begin"/>
+      </w:r>
+      <w:r>
+        <w:instrText xml:space="preserve"> HYPERLINK "https://github.com/NVitanovic/ARVRSoftDemo/releases" </w:instrText>
+      </w:r>
+      <w:r>
+        <w:fldChar w:fldCharType="separate"/>
+      </w:r>
+      <w:r>
+        <w:rPr>
+          <w:rStyle w:val="Hyperlink"/>
+        </w:rPr>
+        <w:t>kompajliranoj formi</w:t>
+      </w:r>
+      <w:r>
+        <w:fldChar w:fldCharType="end"/>
+      </w:r>
+      <w:r>
+        <w:t xml:space="preserve"> ili </w:t>
+      </w:r>
+      <w:r>
+        <w:fldChar w:fldCharType="begin"/>
+      </w:r>
+      <w:r>
+        <w:instrText xml:space="preserve"> HYPERLINK "https://github.com/NVitanovic/ARVRSoftDemo" </w:instrText>
+      </w:r>
+      <w:r>
+        <w:fldChar w:fldCharType="separate"/>
+      </w:r>
+      <w:r>
+        <w:rPr>
+          <w:rStyle w:val="Hyperlink"/>
+        </w:rPr>
+        <w:t>Unity projekat</w:t>
+      </w:r>
+      <w:r>
+        <w:fldChar w:fldCharType="end"/>
+      </w:r>
+      <w:r>
+        <w:t>.</w:t>
+      </w:r>
+    </w:p>
+    <w:p>
+      <w:pPr>
+        <w:pStyle w:val="Heading2"/>
+      </w:pPr>
+      <w:bookmarkStart w:id="3" w:name="_Toc80027482"/>
+      <w:r>
+        <w:t>Podešavanje komponenti</w:t>
+      </w:r>
+      <w:bookmarkEnd w:id="3"/>
+    </w:p>
+    <w:p>
+      <w:pPr>
+        <w:pStyle w:val="ListParagraph"/>
+        <w:numPr>
+          <w:ilvl w:val="0"/>
+          <w:numId w:val="5"/>
+        </w:numPr>
+      </w:pPr>
+      <w:r>
+        <w:t xml:space="preserve">Android uređaj povezati putem USB kabla sa računarom. Za najbolje performanse izabrati </w:t>
+      </w:r>
+      <w:r>
+        <w:rPr>
+          <w:i/>
+          <w:iCs/>
+        </w:rPr>
+        <w:t>USB tethering</w:t>
+      </w:r>
+      <w:r>
+        <w:t xml:space="preserve"> opciju na mobilnom telefonu.</w:t>
+      </w:r>
+    </w:p>
+    <w:p>
+      <w:pPr>
+        <w:pStyle w:val="ListParagraph"/>
+        <w:numPr>
+          <w:ilvl w:val="0"/>
+          <w:numId w:val="5"/>
+        </w:numPr>
+      </w:pPr>
+      <w:r>
+        <w:t>Pokrenuti Vridge aplikaciju na mobilnom telefonu.</w:t>
+      </w:r>
+    </w:p>
+    <w:p>
+      <w:pPr>
+        <w:pStyle w:val="ListParagraph"/>
+        <w:numPr>
+          <w:ilvl w:val="0"/>
+          <w:numId w:val="5"/>
+        </w:numPr>
+      </w:pPr>
+      <w:r>
+        <w:t xml:space="preserve">Na računaru pokrenuti </w:t>
+      </w:r>
+      <w:r>
+        <w:rPr>
+          <w:i/>
+          <w:iCs/>
+        </w:rPr>
+        <w:t>RiftCat 2.0</w:t>
+      </w:r>
+      <w:r>
+        <w:t xml:space="preserve"> aplikaciju.</w:t>
+      </w:r>
+    </w:p>
+    <w:p>
+      <w:pPr>
+        <w:pStyle w:val="ListParagraph"/>
+        <w:numPr>
+          <w:ilvl w:val="0"/>
+          <w:numId w:val="5"/>
+        </w:numPr>
+      </w:pPr>
+      <w:r>
+        <w:t>Izbrati USB opciju kao na slici 5 iz Vridge sekcije rada.</w:t>
+      </w:r>
+    </w:p>
+    <w:p>
+      <w:pPr>
+        <w:pStyle w:val="ListParagraph"/>
+        <w:numPr>
+          <w:ilvl w:val="0"/>
+          <w:numId w:val="5"/>
+        </w:numPr>
+      </w:pPr>
+      <w:r>
+        <w:t>Telefon se povezuje automatski sa aplikacijom i prikazuje se ekran kao na slici 9. Na telefonu dobijate obaveštenje da je povezivanje uspešno sa aplikacijom.</w:t>
+      </w:r>
+    </w:p>
+    <w:p>
+      <w:pPr>
+        <w:pStyle w:val="Heading2"/>
+      </w:pPr>
+      <w:bookmarkStart w:id="4" w:name="_Toc80027483"/>
+      <w:r>
+        <w:t>Pokretanje projekta</w:t>
+      </w:r>
+      <w:bookmarkEnd w:id="4"/>
+    </w:p>
+    <w:p>
+      <w:r>
+        <w:tab/>
+        <w:t>Projekat se pokreće na dva načina. Prvi način kroz Unity editor pritiskom na dugme Play, dok je drugi način pokretanje kompajliranog projekta, pokretanjem exe datoteke.</w:t>
+      </w:r>
+      <w:r>
+        <w:t xml:space="preserve"> Nakon pokretanja, Vridge aplikacija na telefonu prikazuje igru i moguća je interakcija sa virtuelnim svetom</w:t>
+      </w:r>
+      <w:r>
+        <w:t>.</w:t>
+      </w:r>
+    </w:p>
+    <w:p>
+      <w:pPr>
         <w:pStyle w:val="Heading1"/>
       </w:pPr>
-      <w:bookmarkStart w:id="2" w:name="_Toc79765775"/>
-      <w:r>
-        <w:lastRenderedPageBreak/>
+      <w:bookmarkStart w:id="5" w:name="_Toc80027484"/>
+      <w:r>
         <w:t>Unity razvojno okruženje</w:t>
       </w:r>
       <w:bookmarkEnd w:id="0"/>
-      <w:bookmarkEnd w:id="2"/>
+      <w:bookmarkEnd w:id="5"/>
     </w:p>
     <w:p>
       <w:r>
@@ -1730,6 +2227,7 @@
     </w:p>
     <w:p>
       <w:r>
+        <w:lastRenderedPageBreak/>
         <w:tab/>
         <w:t>Unity podržava izradu 3D, 2D, VR</w:t>
       </w:r>
@@ -1883,12 +2381,11 @@
       <w:pPr>
         <w:pStyle w:val="Heading1"/>
       </w:pPr>
-      <w:bookmarkStart w:id="3" w:name="_Toc79765776"/>
-      <w:r>
-        <w:lastRenderedPageBreak/>
+      <w:bookmarkStart w:id="6" w:name="_Toc80027485"/>
+      <w:r>
         <w:t>Virtuelna realnost</w:t>
       </w:r>
-      <w:bookmarkEnd w:id="3"/>
+      <w:bookmarkEnd w:id="6"/>
     </w:p>
     <w:p>
       <w:r>
@@ -1901,6 +2398,7 @@
     </w:p>
     <w:p>
       <w:r>
+        <w:lastRenderedPageBreak/>
         <w:tab/>
         <w:t>Virtuelna realnost se koristi najčešće za razne vrste  simulacija i koristila se još od 1970. Najčešća primena izmežu 1970 do 1990 godine su vojne, medicinske ili avio simulacije. Komericjalno virtuelna realnost se širi od 1992. godine. Kompanija SEGA 1994. je objavila konzolu Sega VR</w:t>
       </w:r>
@@ -1939,11 +2437,11 @@
       <w:pPr>
         <w:pStyle w:val="Heading1"/>
       </w:pPr>
-      <w:bookmarkStart w:id="4" w:name="_Toc79765777"/>
+      <w:bookmarkStart w:id="7" w:name="_Toc80027486"/>
       <w:r>
         <w:t>Vridge</w:t>
       </w:r>
-      <w:bookmarkEnd w:id="4"/>
+      <w:bookmarkEnd w:id="7"/>
     </w:p>
     <w:p>
       <w:r>
@@ -1996,7 +2494,6 @@
           <w:noProof/>
           <w:lang w:val="en-US"/>
         </w:rPr>
-        <w:lastRenderedPageBreak/>
         <w:drawing>
           <wp:inline distT="0" distB="0" distL="0" distR="0" wp14:anchorId="4108D79A" wp14:editId="292F3522">
             <wp:extent cx="5943600" cy="1892300"/>
@@ -2075,6 +2572,7 @@
     </w:p>
     <w:p>
       <w:r>
+        <w:lastRenderedPageBreak/>
         <w:t>Vridge softver razvija firma RiftCat iz Poljske. Postoje dve verzije softvera, besplatna koja omgućava korisniku da igra bilo koju VR igru u sesiji od 10 minuta, kao i plaćena verzija koja omogućava neograničene sesije.</w:t>
       </w:r>
     </w:p>
@@ -2169,7 +2667,6 @@
     </w:p>
     <w:p>
       <w:r>
-        <w:lastRenderedPageBreak/>
         <w:t>Nakon pokretanja RiftCat Vridge aplikacije potrebno je izabrati način povezivanje aplikacije. Moguće je izabrati bežično ili žičano povezivanje. Preporuka je koristiti žičano USB povezivanje radi kvalitetnije konekcijem, bolje rezolucije i niže latencije. Bežično povezivanje takođe je moguće ali savetuje se korišćenje 5GHz WiFi mreže, ukoliko nemate ruter koji podržava ovu frekvenciju najbolje je povezati putem telefona.</w:t>
       </w:r>
     </w:p>
@@ -2189,6 +2686,7 @@
           <w:noProof/>
           <w:lang w:val="en-US"/>
         </w:rPr>
+        <w:lastRenderedPageBreak/>
         <w:drawing>
           <wp:inline distT="0" distB="0" distL="0" distR="0" wp14:anchorId="203889CE" wp14:editId="696F9C07">
             <wp:extent cx="5074128" cy="2438400"/>
@@ -2657,12 +3155,12 @@
       <w:pPr>
         <w:pStyle w:val="Heading1"/>
       </w:pPr>
-      <w:bookmarkStart w:id="5" w:name="_Toc79765778"/>
+      <w:bookmarkStart w:id="8" w:name="_Toc80027487"/>
       <w:r>
         <w:lastRenderedPageBreak/>
         <w:t>SteamVR</w:t>
       </w:r>
-      <w:bookmarkEnd w:id="5"/>
+      <w:bookmarkEnd w:id="8"/>
     </w:p>
     <w:p>
       <w:r>
@@ -2737,11 +3235,11 @@
       <w:pPr>
         <w:pStyle w:val="Heading1"/>
       </w:pPr>
-      <w:bookmarkStart w:id="6" w:name="_Toc79765779"/>
+      <w:bookmarkStart w:id="9" w:name="_Toc80027488"/>
       <w:r>
         <w:t>Unity SteamVR dodatak</w:t>
       </w:r>
-      <w:bookmarkEnd w:id="6"/>
+      <w:bookmarkEnd w:id="9"/>
     </w:p>
     <w:p>
       <w:r>
@@ -2862,12 +3360,12 @@
       <w:pPr>
         <w:pStyle w:val="Heading1"/>
       </w:pPr>
-      <w:bookmarkStart w:id="7" w:name="_Toc79765780"/>
+      <w:bookmarkStart w:id="10" w:name="_Toc80027489"/>
       <w:r>
         <w:lastRenderedPageBreak/>
         <w:t>Projekat</w:t>
       </w:r>
-      <w:bookmarkEnd w:id="7"/>
+      <w:bookmarkEnd w:id="10"/>
     </w:p>
     <w:p>
       <w:r>
@@ -2896,11 +3394,11 @@
       <w:pPr>
         <w:pStyle w:val="Heading2"/>
       </w:pPr>
-      <w:bookmarkStart w:id="8" w:name="_Toc79765781"/>
+      <w:bookmarkStart w:id="11" w:name="_Toc80027490"/>
       <w:r>
         <w:t>Podešavanje</w:t>
       </w:r>
-      <w:bookmarkEnd w:id="8"/>
+      <w:bookmarkEnd w:id="11"/>
     </w:p>
     <w:p>
       <w:r>
@@ -3800,25 +4298,25 @@
       <w:pPr>
         <w:pStyle w:val="Heading1"/>
       </w:pPr>
-      <w:bookmarkStart w:id="9" w:name="_Toc79765782"/>
+      <w:bookmarkStart w:id="12" w:name="_Toc80027491"/>
       <w:r>
         <w:lastRenderedPageBreak/>
         <w:t>Struktura projekta</w:t>
       </w:r>
-      <w:bookmarkEnd w:id="9"/>
+      <w:bookmarkEnd w:id="12"/>
     </w:p>
     <w:p>
       <w:pPr>
         <w:pStyle w:val="Heading2"/>
       </w:pPr>
-      <w:bookmarkStart w:id="10" w:name="_Toc79765783"/>
+      <w:bookmarkStart w:id="13" w:name="_Toc80027492"/>
       <w:r>
         <w:t>XRRig</w:t>
       </w:r>
       <w:r>
         <w:t xml:space="preserve"> objekat</w:t>
       </w:r>
-      <w:bookmarkEnd w:id="10"/>
+      <w:bookmarkEnd w:id="13"/>
     </w:p>
     <w:p>
       <w:r>
@@ -4249,7 +4747,7 @@
       <w:pPr>
         <w:pStyle w:val="Heading3"/>
       </w:pPr>
-      <w:bookmarkStart w:id="11" w:name="_Toc79765784"/>
+      <w:bookmarkStart w:id="14" w:name="_Toc80027493"/>
       <w:r>
         <w:lastRenderedPageBreak/>
         <w:t>Character</w:t>
@@ -4260,7 +4758,7 @@
       <w:r>
         <w:t>ontroller</w:t>
       </w:r>
-      <w:bookmarkEnd w:id="11"/>
+      <w:bookmarkEnd w:id="14"/>
     </w:p>
     <w:p>
       <w:r>
@@ -4374,11 +4872,11 @@
       <w:pPr>
         <w:pStyle w:val="Heading3"/>
       </w:pPr>
-      <w:bookmarkStart w:id="12" w:name="_Toc79765785"/>
+      <w:bookmarkStart w:id="15" w:name="_Toc80027494"/>
       <w:r>
         <w:t>Kretanje</w:t>
       </w:r>
-      <w:bookmarkEnd w:id="12"/>
+      <w:bookmarkEnd w:id="15"/>
     </w:p>
     <w:p>
       <w:r>
@@ -6300,12 +6798,12 @@
       <w:pPr>
         <w:pStyle w:val="Heading2"/>
       </w:pPr>
-      <w:bookmarkStart w:id="13" w:name="_Toc79765786"/>
+      <w:bookmarkStart w:id="16" w:name="_Toc80027495"/>
       <w:r>
         <w:lastRenderedPageBreak/>
         <w:t>Vrata</w:t>
       </w:r>
-      <w:bookmarkEnd w:id="13"/>
+      <w:bookmarkEnd w:id="16"/>
     </w:p>
     <w:p>
       <w:r>
@@ -7626,12 +8124,12 @@
       <w:pPr>
         <w:pStyle w:val="Heading2"/>
       </w:pPr>
-      <w:bookmarkStart w:id="14" w:name="_Toc79765787"/>
+      <w:bookmarkStart w:id="17" w:name="_Toc80027496"/>
       <w:r>
         <w:lastRenderedPageBreak/>
         <w:t>Dugme</w:t>
       </w:r>
-      <w:bookmarkEnd w:id="14"/>
+      <w:bookmarkEnd w:id="17"/>
     </w:p>
     <w:p>
       <w:r>
@@ -13943,12 +14441,12 @@
       <w:pPr>
         <w:pStyle w:val="Heading1"/>
       </w:pPr>
-      <w:bookmarkStart w:id="15" w:name="_Toc79765788"/>
+      <w:bookmarkStart w:id="18" w:name="_Toc80027497"/>
       <w:r>
         <w:lastRenderedPageBreak/>
         <w:t>Zaključak</w:t>
       </w:r>
-      <w:bookmarkEnd w:id="15"/>
+      <w:bookmarkEnd w:id="18"/>
     </w:p>
     <w:p>
       <w:r>
@@ -13977,11 +14475,11 @@
       <w:pPr>
         <w:pStyle w:val="Heading1"/>
       </w:pPr>
-      <w:bookmarkStart w:id="16" w:name="_Toc79765789"/>
+      <w:bookmarkStart w:id="19" w:name="_Toc80027498"/>
       <w:r>
         <w:t>Reference</w:t>
       </w:r>
-      <w:bookmarkEnd w:id="16"/>
+      <w:bookmarkEnd w:id="19"/>
     </w:p>
     <w:sdt>
       <w:sdtPr>
@@ -14479,6 +14977,95 @@
 <file path=word/numbering.xml><?xml version="1.0" encoding="utf-8"?>
 <w:numbering xmlns:wpc="http://schemas.microsoft.com/office/word/2010/wordprocessingCanvas" xmlns:cx="http://schemas.microsoft.com/office/drawing/2014/chartex" xmlns:cx1="http://schemas.microsoft.com/office/drawing/2015/9/8/chartex" xmlns:cx2="http://schemas.microsoft.com/office/drawing/2015/10/21/chartex" xmlns:cx3="http://schemas.microsoft.com/office/drawing/2016/5/9/chartex" xmlns:cx4="http://schemas.microsoft.com/office/drawing/2016/5/10/chartex" xmlns:cx5="http://schemas.microsoft.com/office/drawing/2016/5/11/chartex" xmlns:cx6="http://schemas.microsoft.com/office/drawing/2016/5/12/chartex" xmlns:cx7="http://schemas.microsoft.com/office/drawing/2016/5/13/chartex" xmlns:cx8="http://schemas.microsoft.com/office/drawing/2016/5/14/chartex" xmlns:mc="http://schemas.openxmlformats.org/markup-compatibility/2006" xmlns:aink="http://schemas.microsoft.com/office/drawing/2016/ink" xmlns:am3d="http://schemas.microsoft.com/office/drawing/2017/model3d" xmlns:o="urn:schemas-microsoft-com:office:office" xmlns:r="http://schemas.openxmlformats.org/officeDocument/2006/relationships" xmlns:m="http://schemas.openxmlformats.org/officeDocument/2006/math" xmlns:v="urn:schemas-microsoft-com:vml" xmlns:wp14="http://schemas.microsoft.com/office/word/2010/wordprocessingDrawing" xmlns:wp="http://schemas.openxmlformats.org/drawingml/2006/wordprocessingDrawing" xmlns:w10="urn:schemas-microsoft-com:office:word" xmlns:w="http://schemas.openxmlformats.org/wordprocessingml/2006/main" xmlns:w14="http://schemas.microsoft.com/office/word/2010/wordml" xmlns:w15="http://schemas.microsoft.com/office/word/2012/wordml" xmlns:w16cex="http://schemas.microsoft.com/office/word/2018/wordml/cex" xmlns:w16cid="http://schemas.microsoft.com/office/word/2016/wordml/cid" xmlns:w16="http://schemas.microsoft.com/office/word/2018/wordml" xmlns:w16sdtdh="http://schemas.microsoft.com/office/word/2020/wordml/sdtdatahash" xmlns:w16se="http://schemas.microsoft.com/office/word/2015/wordml/symex" xmlns:wpg="http://schemas.microsoft.com/office/word/2010/wordprocessingGroup" xmlns:wpi="http://schemas.microsoft.com/office/word/2010/wordprocessingInk" xmlns:wne="http://schemas.microsoft.com/office/word/2006/wordml" xmlns:wps="http://schemas.microsoft.com/office/word/2010/wordprocessingShape" mc:Ignorable="w14 w15 w16se w16cid w16 w16cex w16sdtdh wp14">
   <w:abstractNum w:abstractNumId="0" w15:restartNumberingAfterBreak="0">
+    <w:nsid w:val="0B2367DE"/>
+    <w:multiLevelType w:val="hybridMultilevel"/>
+    <w:tmpl w:val="5A1EB1E2"/>
+    <w:lvl w:ilvl="0" w:tplc="0409000F">
+      <w:start w:val="1"/>
+      <w:numFmt w:val="decimal"/>
+      <w:lvlText w:val="%1."/>
+      <w:lvlJc w:val="left"/>
+      <w:pPr>
+        <w:ind w:left="720" w:hanging="360"/>
+      </w:pPr>
+      <w:rPr>
+        <w:rFonts w:hint="default"/>
+      </w:rPr>
+    </w:lvl>
+    <w:lvl w:ilvl="1" w:tplc="04090019" w:tentative="1">
+      <w:start w:val="1"/>
+      <w:numFmt w:val="lowerLetter"/>
+      <w:lvlText w:val="%2."/>
+      <w:lvlJc w:val="left"/>
+      <w:pPr>
+        <w:ind w:left="1440" w:hanging="360"/>
+      </w:pPr>
+    </w:lvl>
+    <w:lvl w:ilvl="2" w:tplc="0409001B" w:tentative="1">
+      <w:start w:val="1"/>
+      <w:numFmt w:val="lowerRoman"/>
+      <w:lvlText w:val="%3."/>
+      <w:lvlJc w:val="right"/>
+      <w:pPr>
+        <w:ind w:left="2160" w:hanging="180"/>
+      </w:pPr>
+    </w:lvl>
+    <w:lvl w:ilvl="3" w:tplc="0409000F" w:tentative="1">
+      <w:start w:val="1"/>
+      <w:numFmt w:val="decimal"/>
+      <w:lvlText w:val="%4."/>
+      <w:lvlJc w:val="left"/>
+      <w:pPr>
+        <w:ind w:left="2880" w:hanging="360"/>
+      </w:pPr>
+    </w:lvl>
+    <w:lvl w:ilvl="4" w:tplc="04090019" w:tentative="1">
+      <w:start w:val="1"/>
+      <w:numFmt w:val="lowerLetter"/>
+      <w:lvlText w:val="%5."/>
+      <w:lvlJc w:val="left"/>
+      <w:pPr>
+        <w:ind w:left="3600" w:hanging="360"/>
+      </w:pPr>
+    </w:lvl>
+    <w:lvl w:ilvl="5" w:tplc="0409001B" w:tentative="1">
+      <w:start w:val="1"/>
+      <w:numFmt w:val="lowerRoman"/>
+      <w:lvlText w:val="%6."/>
+      <w:lvlJc w:val="right"/>
+      <w:pPr>
+        <w:ind w:left="4320" w:hanging="180"/>
+      </w:pPr>
+    </w:lvl>
+    <w:lvl w:ilvl="6" w:tplc="0409000F" w:tentative="1">
+      <w:start w:val="1"/>
+      <w:numFmt w:val="decimal"/>
+      <w:lvlText w:val="%7."/>
+      <w:lvlJc w:val="left"/>
+      <w:pPr>
+        <w:ind w:left="5040" w:hanging="360"/>
+      </w:pPr>
+    </w:lvl>
+    <w:lvl w:ilvl="7" w:tplc="04090019" w:tentative="1">
+      <w:start w:val="1"/>
+      <w:numFmt w:val="lowerLetter"/>
+      <w:lvlText w:val="%8."/>
+      <w:lvlJc w:val="left"/>
+      <w:pPr>
+        <w:ind w:left="5760" w:hanging="360"/>
+      </w:pPr>
+    </w:lvl>
+    <w:lvl w:ilvl="8" w:tplc="0409001B" w:tentative="1">
+      <w:start w:val="1"/>
+      <w:numFmt w:val="lowerRoman"/>
+      <w:lvlText w:val="%9."/>
+      <w:lvlJc w:val="right"/>
+      <w:pPr>
+        <w:ind w:left="6480" w:hanging="180"/>
+      </w:pPr>
+    </w:lvl>
+  </w:abstractNum>
+  <w:abstractNum w:abstractNumId="1" w15:restartNumberingAfterBreak="0">
     <w:nsid w:val="0DCF7C88"/>
     <w:multiLevelType w:val="hybridMultilevel"/>
     <w:tmpl w:val="0518A400"/>
@@ -14590,7 +15177,96 @@
       </w:rPr>
     </w:lvl>
   </w:abstractNum>
-  <w:abstractNum w:abstractNumId="1" w15:restartNumberingAfterBreak="0">
+  <w:abstractNum w:abstractNumId="2" w15:restartNumberingAfterBreak="0">
+    <w:nsid w:val="10843E8E"/>
+    <w:multiLevelType w:val="hybridMultilevel"/>
+    <w:tmpl w:val="0B003ABC"/>
+    <w:lvl w:ilvl="0" w:tplc="0409000F">
+      <w:start w:val="1"/>
+      <w:numFmt w:val="decimal"/>
+      <w:lvlText w:val="%1."/>
+      <w:lvlJc w:val="left"/>
+      <w:pPr>
+        <w:ind w:left="1800" w:hanging="360"/>
+      </w:pPr>
+      <w:rPr>
+        <w:rFonts w:hint="default"/>
+      </w:rPr>
+    </w:lvl>
+    <w:lvl w:ilvl="1" w:tplc="04090019" w:tentative="1">
+      <w:start w:val="1"/>
+      <w:numFmt w:val="lowerLetter"/>
+      <w:lvlText w:val="%2."/>
+      <w:lvlJc w:val="left"/>
+      <w:pPr>
+        <w:ind w:left="2520" w:hanging="360"/>
+      </w:pPr>
+    </w:lvl>
+    <w:lvl w:ilvl="2" w:tplc="0409001B" w:tentative="1">
+      <w:start w:val="1"/>
+      <w:numFmt w:val="lowerRoman"/>
+      <w:lvlText w:val="%3."/>
+      <w:lvlJc w:val="right"/>
+      <w:pPr>
+        <w:ind w:left="3240" w:hanging="180"/>
+      </w:pPr>
+    </w:lvl>
+    <w:lvl w:ilvl="3" w:tplc="0409000F" w:tentative="1">
+      <w:start w:val="1"/>
+      <w:numFmt w:val="decimal"/>
+      <w:lvlText w:val="%4."/>
+      <w:lvlJc w:val="left"/>
+      <w:pPr>
+        <w:ind w:left="3960" w:hanging="360"/>
+      </w:pPr>
+    </w:lvl>
+    <w:lvl w:ilvl="4" w:tplc="04090019" w:tentative="1">
+      <w:start w:val="1"/>
+      <w:numFmt w:val="lowerLetter"/>
+      <w:lvlText w:val="%5."/>
+      <w:lvlJc w:val="left"/>
+      <w:pPr>
+        <w:ind w:left="4680" w:hanging="360"/>
+      </w:pPr>
+    </w:lvl>
+    <w:lvl w:ilvl="5" w:tplc="0409001B" w:tentative="1">
+      <w:start w:val="1"/>
+      <w:numFmt w:val="lowerRoman"/>
+      <w:lvlText w:val="%6."/>
+      <w:lvlJc w:val="right"/>
+      <w:pPr>
+        <w:ind w:left="5400" w:hanging="180"/>
+      </w:pPr>
+    </w:lvl>
+    <w:lvl w:ilvl="6" w:tplc="0409000F" w:tentative="1">
+      <w:start w:val="1"/>
+      <w:numFmt w:val="decimal"/>
+      <w:lvlText w:val="%7."/>
+      <w:lvlJc w:val="left"/>
+      <w:pPr>
+        <w:ind w:left="6120" w:hanging="360"/>
+      </w:pPr>
+    </w:lvl>
+    <w:lvl w:ilvl="7" w:tplc="04090019" w:tentative="1">
+      <w:start w:val="1"/>
+      <w:numFmt w:val="lowerLetter"/>
+      <w:lvlText w:val="%8."/>
+      <w:lvlJc w:val="left"/>
+      <w:pPr>
+        <w:ind w:left="6840" w:hanging="360"/>
+      </w:pPr>
+    </w:lvl>
+    <w:lvl w:ilvl="8" w:tplc="0409001B" w:tentative="1">
+      <w:start w:val="1"/>
+      <w:numFmt w:val="lowerRoman"/>
+      <w:lvlText w:val="%9."/>
+      <w:lvlJc w:val="right"/>
+      <w:pPr>
+        <w:ind w:left="7560" w:hanging="180"/>
+      </w:pPr>
+    </w:lvl>
+  </w:abstractNum>
+  <w:abstractNum w:abstractNumId="3" w15:restartNumberingAfterBreak="0">
     <w:nsid w:val="16E8756F"/>
     <w:multiLevelType w:val="hybridMultilevel"/>
     <w:tmpl w:val="EFC055D8"/>
@@ -14703,7 +15379,7 @@
       </w:rPr>
     </w:lvl>
   </w:abstractNum>
-  <w:abstractNum w:abstractNumId="2" w15:restartNumberingAfterBreak="0">
+  <w:abstractNum w:abstractNumId="4" w15:restartNumberingAfterBreak="0">
     <w:nsid w:val="62715EB7"/>
     <w:multiLevelType w:val="hybridMultilevel"/>
     <w:tmpl w:val="A1B08CF6"/>
@@ -14816,13 +15492,19 @@
     </w:lvl>
   </w:abstractNum>
   <w:num w:numId="1">
-    <w:abstractNumId w:val="0"/>
+    <w:abstractNumId w:val="1"/>
   </w:num>
   <w:num w:numId="2">
-    <w:abstractNumId w:val="1"/>
+    <w:abstractNumId w:val="3"/>
   </w:num>
   <w:num w:numId="3">
+    <w:abstractNumId w:val="4"/>
+  </w:num>
+  <w:num w:numId="4">
     <w:abstractNumId w:val="2"/>
+  </w:num>
+  <w:num w:numId="5">
+    <w:abstractNumId w:val="0"/>
   </w:num>
 </w:numbering>
 </file>
@@ -15729,6 +16411,18 @@
       <w:sz w:val="20"/>
       <w:szCs w:val="20"/>
       <w:lang w:val="sr-Latn-RS"/>
+    </w:rPr>
+  </w:style>
+  <w:style w:type="character" w:styleId="UnresolvedMention">
+    <w:name w:val="Unresolved Mention"/>
+    <w:basedOn w:val="DefaultParagraphFont"/>
+    <w:uiPriority w:val="99"/>
+    <w:semiHidden/>
+    <w:unhideWhenUsed/>
+    <w:rsid w:val="00CA3F1D"/>
+    <w:rPr>
+      <w:color w:val="605E5C"/>
+      <w:shd w:val="clear" w:color="auto" w:fill="E1DFDD"/>
     </w:rPr>
   </w:style>
 </w:styles>

</xml_diff>